<commit_message>
vẽ sơ đồ usecase nghiệp vụ
</commit_message>
<xml_diff>
--- a/CNTT_130/DOCUMENTS/CNTT_130.docx
+++ b/CNTT_130/DOCUMENTS/CNTT_130.docx
@@ -1,6 +1,6 @@
 
 <file path=word/document.xml><?xml version="1.0" encoding="utf-8"?>
-<w:document xmlns:wpc="http://schemas.microsoft.com/office/word/2010/wordprocessingCanvas" xmlns:cx="http://schemas.microsoft.com/office/drawing/2014/chartex" xmlns:mc="http://schemas.openxmlformats.org/markup-compatibility/2006" xmlns:o="urn:schemas-microsoft-com:office:office" xmlns:r="http://schemas.openxmlformats.org/officeDocument/2006/relationships" xmlns:m="http://schemas.openxmlformats.org/officeDocument/2006/math" xmlns:v="urn:schemas-microsoft-com:vml" xmlns:wp14="http://schemas.microsoft.com/office/word/2010/wordprocessingDrawing" xmlns:wp="http://schemas.openxmlformats.org/drawingml/2006/wordprocessingDrawing" xmlns:w10="urn:schemas-microsoft-com:office:word" xmlns:w="http://schemas.openxmlformats.org/wordprocessingml/2006/main" xmlns:w14="http://schemas.microsoft.com/office/word/2010/wordml" xmlns:w15="http://schemas.microsoft.com/office/word/2012/wordml" xmlns:w16se="http://schemas.microsoft.com/office/word/2015/wordml/symex" xmlns:wpg="http://schemas.microsoft.com/office/word/2010/wordprocessingGroup" xmlns:wpi="http://schemas.microsoft.com/office/word/2010/wordprocessingInk" xmlns:wne="http://schemas.microsoft.com/office/word/2006/wordml" xmlns:wps="http://schemas.microsoft.com/office/word/2010/wordprocessingShape" mc:Ignorable="w14 w15 w16se wp14">
+<w:document xmlns:wpc="http://schemas.microsoft.com/office/word/2010/wordprocessingCanvas" xmlns:cx="http://schemas.microsoft.com/office/drawing/2014/chartex" xmlns:cx1="http://schemas.microsoft.com/office/drawing/2015/9/8/chartex" xmlns:cx2="http://schemas.microsoft.com/office/drawing/2015/10/21/chartex" xmlns:cx3="http://schemas.microsoft.com/office/drawing/2016/5/9/chartex" xmlns:cx4="http://schemas.microsoft.com/office/drawing/2016/5/10/chartex" xmlns:cx5="http://schemas.microsoft.com/office/drawing/2016/5/11/chartex" xmlns:cx6="http://schemas.microsoft.com/office/drawing/2016/5/12/chartex" xmlns:cx7="http://schemas.microsoft.com/office/drawing/2016/5/13/chartex" xmlns:cx8="http://schemas.microsoft.com/office/drawing/2016/5/14/chartex" xmlns:mc="http://schemas.openxmlformats.org/markup-compatibility/2006" xmlns:aink="http://schemas.microsoft.com/office/drawing/2016/ink" xmlns:am3d="http://schemas.microsoft.com/office/drawing/2017/model3d" xmlns:o="urn:schemas-microsoft-com:office:office" xmlns:oel="http://schemas.microsoft.com/office/2019/extlst" xmlns:r="http://schemas.openxmlformats.org/officeDocument/2006/relationships" xmlns:m="http://schemas.openxmlformats.org/officeDocument/2006/math" xmlns:v="urn:schemas-microsoft-com:vml" xmlns:wp14="http://schemas.microsoft.com/office/word/2010/wordprocessingDrawing" xmlns:wp="http://schemas.openxmlformats.org/drawingml/2006/wordprocessingDrawing" xmlns:w10="urn:schemas-microsoft-com:office:word" xmlns:w="http://schemas.openxmlformats.org/wordprocessingml/2006/main" xmlns:w14="http://schemas.microsoft.com/office/word/2010/wordml" xmlns:w15="http://schemas.microsoft.com/office/word/2012/wordml" xmlns:w16cex="http://schemas.microsoft.com/office/word/2018/wordml/cex" xmlns:w16cid="http://schemas.microsoft.com/office/word/2016/wordml/cid" xmlns:w16="http://schemas.microsoft.com/office/word/2018/wordml" xmlns:w16du="http://schemas.microsoft.com/office/word/2023/wordml/word16du" xmlns:w16sdtdh="http://schemas.microsoft.com/office/word/2020/wordml/sdtdatahash" xmlns:w16se="http://schemas.microsoft.com/office/word/2015/wordml/symex" xmlns:wpg="http://schemas.microsoft.com/office/word/2010/wordprocessingGroup" xmlns:wpi="http://schemas.microsoft.com/office/word/2010/wordprocessingInk" xmlns:wne="http://schemas.microsoft.com/office/word/2006/wordml" xmlns:wps="http://schemas.microsoft.com/office/word/2010/wordprocessingShape" mc:Ignorable="w14 w15 w16se w16cid w16 w16cex w16sdtdh w16du wp14">
   <w:body>
     <w:tbl>
       <w:tblPr>
@@ -28,6 +28,7 @@
           <w:p>
             <w:pPr>
               <w:spacing w:after="200"/>
+              <w:ind w:firstLine="0"/>
               <w:jc w:val="center"/>
               <w:rPr>
                 <w:rFonts w:ascii="Times New Roman" w:hAnsi="Times New Roman" w:cs="Times New Roman"/>
@@ -53,6 +54,7 @@
           <w:p>
             <w:pPr>
               <w:spacing w:after="200"/>
+              <w:ind w:firstLine="0"/>
               <w:jc w:val="center"/>
               <w:rPr>
                 <w:rFonts w:ascii="Times New Roman" w:eastAsia="Times New Roman" w:hAnsi="Times New Roman" w:cs="Times New Roman"/>
@@ -103,6 +105,7 @@
                 <w:tab w:val="left" w:pos="2190"/>
               </w:tabs>
               <w:spacing w:after="200"/>
+              <w:ind w:firstLine="0"/>
               <w:jc w:val="center"/>
               <w:rPr>
                 <w:rFonts w:ascii="Times New Roman" w:eastAsia="Times New Roman" w:hAnsi="Times New Roman" w:cs="Times New Roman"/>
@@ -139,7 +142,7 @@
           <w:p>
             <w:pPr>
               <w:spacing w:after="200"/>
-              <w:ind w:left="680"/>
+              <w:ind w:left="680" w:firstLine="0"/>
               <w:rPr>
                 <w:rFonts w:ascii="Times New Roman" w:eastAsia="Times New Roman" w:hAnsi="Times New Roman" w:cs="Times New Roman"/>
                 <w:color w:val="000000" w:themeColor="text1"/>
@@ -172,6 +175,7 @@
           <w:p>
             <w:pPr>
               <w:spacing w:after="200"/>
+              <w:ind w:firstLine="0"/>
               <w:rPr>
                 <w:rFonts w:ascii="Times New Roman" w:eastAsia="Times New Roman" w:hAnsi="Times New Roman" w:cs="Times New Roman"/>
                 <w:color w:val="000000" w:themeColor="text1"/>
@@ -184,6 +188,7 @@
           <w:p>
             <w:pPr>
               <w:spacing w:after="200"/>
+              <w:ind w:firstLine="0"/>
               <w:jc w:val="center"/>
               <w:rPr>
                 <w:rFonts w:ascii="Times New Roman" w:eastAsia="Times New Roman" w:hAnsi="Times New Roman" w:cs="Times New Roman"/>
@@ -254,6 +259,7 @@
           <w:p>
             <w:pPr>
               <w:spacing w:before="120"/>
+              <w:ind w:firstLine="0"/>
               <w:jc w:val="center"/>
               <w:rPr>
                 <w:rFonts w:ascii="Times New Roman" w:eastAsia="Times New Roman" w:hAnsi="Times New Roman" w:cs="Times New Roman"/>
@@ -739,32 +745,8 @@
       <w:pPr>
         <w:spacing w:after="122" w:line="259" w:lineRule="auto"/>
         <w:ind w:firstLine="0"/>
-        <w:jc w:val="right"/>
-        <w:rPr>
-          <w:lang w:val="nb-NO"/>
-        </w:rPr>
-      </w:pPr>
-      <w:r>
-        <w:rPr>
-          <w:lang w:val="nb-NO"/>
-        </w:rPr>
-        <w:lastRenderedPageBreak/>
-        <w:t xml:space="preserve"> </w:t>
-      </w:r>
-    </w:p>
-    <w:p>
-      <w:pPr>
-        <w:tabs>
-          <w:tab w:val="left" w:pos="986"/>
-        </w:tabs>
-        <w:spacing w:before="120"/>
         <w:jc w:val="center"/>
         <w:rPr>
-          <w:rFonts w:ascii="Times New Roman" w:hAnsi="Times New Roman" w:cs="Times New Roman"/>
-          <w:b/>
-          <w:color w:val="000000" w:themeColor="text1"/>
-          <w:sz w:val="28"/>
-          <w:szCs w:val="28"/>
           <w:lang w:val="nb-NO"/>
         </w:rPr>
       </w:pPr>
@@ -778,6 +760,7 @@
           <w:szCs w:val="32"/>
           <w:lang w:val="nb-NO"/>
         </w:rPr>
+        <w:lastRenderedPageBreak/>
         <w:t>Lời cam đoan</w:t>
       </w:r>
     </w:p>
@@ -3166,7 +3149,7 @@
                 <v:stroke joinstyle="miter"/>
                 <v:path gradientshapeok="t" o:connecttype="rect"/>
               </v:shapetype>
-              <v:shape id="Text Box 10" o:spid="_x0000_s1026" type="#_x0000_t202" style="position:absolute;left:0;text-align:left;margin-left:24.75pt;margin-top:187.8pt;width:445.5pt;height:.05pt;z-index:251660288;visibility:visible;mso-wrap-style:square;mso-wrap-distance-left:9pt;mso-wrap-distance-top:0;mso-wrap-distance-right:9pt;mso-wrap-distance-bottom:0;mso-position-horizontal:absolute;mso-position-horizontal-relative:text;mso-position-vertical:absolute;mso-position-vertical-relative:text;v-text-anchor:top" o:gfxdata="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" stroked="f">
+              <v:shape id="Text Box 10" o:spid="_x0000_s1026" type="#_x0000_t202" style="position:absolute;left:0;text-align:left;margin-left:24.75pt;margin-top:187.8pt;width:445.5pt;height:.05pt;z-index:251660288;visibility:visible;mso-wrap-style:square;mso-wrap-distance-left:9pt;mso-wrap-distance-top:0;mso-wrap-distance-right:9pt;mso-wrap-distance-bottom:0;mso-position-horizontal:absolute;mso-position-horizontal-relative:text;mso-position-vertical:absolute;mso-position-vertical-relative:text;v-text-anchor:top" o:gfxdata="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" stroked="f">
                 <v:textbox style="mso-fit-shape-to-text:t" inset="0,0,0,0">
                   <w:txbxContent>
                     <w:p>
@@ -3573,17 +3556,7 @@
           <w:sz w:val="26"/>
           <w:szCs w:val="26"/>
         </w:rPr>
-        <w:t xml:space="preserve">. Nhân viên hỗ trợ bán vé, giám sát trẻ trong khu vực vui chơi, </w:t>
-      </w:r>
-      <w:bookmarkStart w:id="5" w:name="_GoBack"/>
-      <w:bookmarkEnd w:id="5"/>
-      <w:r>
-        <w:rPr>
-          <w:rFonts w:ascii="Times New Roman" w:eastAsia="Times New Roman" w:hAnsi="Times New Roman" w:cs="Times New Roman"/>
-          <w:sz w:val="26"/>
-          <w:szCs w:val="26"/>
-        </w:rPr>
-        <w:t>bảo dưỡng thiết bị và đảm bảo an toàn cho trẻ.</w:t>
+        <w:t>. Nhân viên hỗ trợ bán vé, giám sát trẻ trong khu vực vui chơi, bảo dưỡng thiết bị và đảm bảo an toàn cho trẻ.</w:t>
       </w:r>
     </w:p>
     <w:p>
@@ -3664,11 +3637,11 @@
           <w:numId w:val="3"/>
         </w:numPr>
       </w:pPr>
-      <w:bookmarkStart w:id="6" w:name="_Toc177918185"/>
+      <w:bookmarkStart w:id="5" w:name="_Toc177918185"/>
       <w:r>
         <w:t>Mục tiêu</w:t>
       </w:r>
-      <w:bookmarkEnd w:id="6"/>
+      <w:bookmarkEnd w:id="5"/>
       <w:r>
         <w:t xml:space="preserve"> </w:t>
       </w:r>
@@ -3682,7 +3655,7 @@
           <w:szCs w:val="26"/>
         </w:rPr>
       </w:pPr>
-      <w:bookmarkStart w:id="7" w:name="_Toc177918186"/>
+      <w:bookmarkStart w:id="6" w:name="_Toc177918186"/>
       <w:r>
         <w:rPr>
           <w:rFonts w:asciiTheme="majorHAnsi" w:hAnsiTheme="majorHAnsi" w:cstheme="majorHAnsi"/>
@@ -4401,7 +4374,7 @@
       <w:r>
         <w:t>ầu</w:t>
       </w:r>
-      <w:bookmarkEnd w:id="7"/>
+      <w:bookmarkEnd w:id="6"/>
     </w:p>
     <w:p>
       <w:pPr>
@@ -4416,7 +4389,7 @@
           <w:szCs w:val="30"/>
         </w:rPr>
       </w:pPr>
-      <w:bookmarkStart w:id="8" w:name="_Toc177918187"/>
+      <w:bookmarkStart w:id="7" w:name="_Toc177918187"/>
       <w:r>
         <w:rPr>
           <w:rFonts w:asciiTheme="majorHAnsi" w:hAnsiTheme="majorHAnsi" w:cstheme="majorHAnsi"/>
@@ -4425,7 +4398,7 @@
         </w:rPr>
         <w:t>Mô tả bài toán</w:t>
       </w:r>
-      <w:bookmarkEnd w:id="8"/>
+      <w:bookmarkEnd w:id="7"/>
     </w:p>
     <w:p>
       <w:pPr>
@@ -5169,7 +5142,7 @@
           <w:szCs w:val="30"/>
         </w:rPr>
       </w:pPr>
-      <w:bookmarkStart w:id="9" w:name="_Toc177918188"/>
+      <w:bookmarkStart w:id="8" w:name="_Toc177918188"/>
       <w:r>
         <w:rPr>
           <w:rFonts w:asciiTheme="majorHAnsi" w:hAnsiTheme="majorHAnsi" w:cstheme="majorHAnsi"/>
@@ -5178,7 +5151,7 @@
         </w:rPr>
         <w:t>Xác định yêu cầu phần mềm</w:t>
       </w:r>
-      <w:bookmarkEnd w:id="9"/>
+      <w:bookmarkEnd w:id="8"/>
     </w:p>
     <w:p>
       <w:pPr>
@@ -5603,26 +5576,84 @@
           <w:rFonts w:ascii="Times New Roman" w:hAnsi="Times New Roman" w:cs="Times New Roman"/>
         </w:rPr>
       </w:pPr>
-      <w:bookmarkStart w:id="10" w:name="_Toc177918189"/>
       <w:r>
         <w:rPr>
           <w:rFonts w:ascii="Times New Roman" w:hAnsi="Times New Roman" w:cs="Times New Roman"/>
         </w:rPr>
-        <w:t>Mô tả yêu cầu hệ thống</w:t>
-      </w:r>
-      <w:bookmarkEnd w:id="10"/>
-    </w:p>
-    <w:p>
-      <w:pPr>
-        <w:rPr>
-          <w:lang w:val="fr-FR"/>
-        </w:rPr>
-      </w:pPr>
-      <w:r>
-        <w:rPr>
-          <w:lang w:val="fr-FR"/>
-        </w:rPr>
-        <w:t>abc</w:t>
+        <w:lastRenderedPageBreak/>
+        <w:t>Sơ đồ usecase nghiệp vụ</w:t>
+      </w:r>
+    </w:p>
+    <w:p>
+      <w:pPr>
+        <w:ind w:firstLine="0"/>
+      </w:pPr>
+      <w:r>
+        <w:drawing>
+          <wp:inline distT="0" distB="0" distL="0" distR="0" wp14:anchorId="2B787BE8" wp14:editId="44080B1E">
+            <wp:extent cx="5731510" cy="3134995"/>
+            <wp:effectExtent l="133350" t="114300" r="135890" b="160655"/>
+            <wp:docPr id="1328243577" name="Picture 1" descr="A diagram of a diagram&#10;&#10;Description automatically generated"/>
+            <wp:cNvGraphicFramePr>
+              <a:graphicFrameLocks xmlns:a="http://schemas.openxmlformats.org/drawingml/2006/main" noChangeAspect="1"/>
+            </wp:cNvGraphicFramePr>
+            <a:graphic xmlns:a="http://schemas.openxmlformats.org/drawingml/2006/main">
+              <a:graphicData uri="http://schemas.openxmlformats.org/drawingml/2006/picture">
+                <pic:pic xmlns:pic="http://schemas.openxmlformats.org/drawingml/2006/picture">
+                  <pic:nvPicPr>
+                    <pic:cNvPr id="1328243577" name="Picture 1" descr="A diagram of a diagram&#10;&#10;Description automatically generated"/>
+                    <pic:cNvPicPr/>
+                  </pic:nvPicPr>
+                  <pic:blipFill>
+                    <a:blip r:embed="rId16"/>
+                    <a:stretch>
+                      <a:fillRect/>
+                    </a:stretch>
+                  </pic:blipFill>
+                  <pic:spPr>
+                    <a:xfrm>
+                      <a:off x="0" y="0"/>
+                      <a:ext cx="5731510" cy="3134995"/>
+                    </a:xfrm>
+                    <a:prstGeom prst="rect">
+                      <a:avLst/>
+                    </a:prstGeom>
+                    <a:solidFill>
+                      <a:srgbClr val="FFFFFF">
+                        <a:shade val="85000"/>
+                      </a:srgbClr>
+                    </a:solidFill>
+                    <a:ln w="88900" cap="sq">
+                      <a:solidFill>
+                        <a:srgbClr val="FFFFFF"/>
+                      </a:solidFill>
+                      <a:miter lim="800000"/>
+                    </a:ln>
+                    <a:effectLst>
+                      <a:outerShdw blurRad="55000" dist="18000" dir="5400000" algn="tl" rotWithShape="0">
+                        <a:srgbClr val="000000">
+                          <a:alpha val="40000"/>
+                        </a:srgbClr>
+                      </a:outerShdw>
+                    </a:effectLst>
+                    <a:scene3d>
+                      <a:camera prst="orthographicFront"/>
+                      <a:lightRig rig="twoPt" dir="t">
+                        <a:rot lat="0" lon="0" rev="7200000"/>
+                      </a:lightRig>
+                    </a:scene3d>
+                    <a:sp3d>
+                      <a:bevelT w="25400" h="19050"/>
+                      <a:contourClr>
+                        <a:srgbClr val="FFFFFF"/>
+                      </a:contourClr>
+                    </a:sp3d>
+                  </pic:spPr>
+                </pic:pic>
+              </a:graphicData>
+            </a:graphic>
+          </wp:inline>
+        </w:drawing>
       </w:r>
     </w:p>
     <w:p>
@@ -5631,7 +5662,7 @@
         <w:ind w:left="431" w:firstLine="0"/>
         <w:jc w:val="center"/>
       </w:pPr>
-      <w:bookmarkStart w:id="11" w:name="_Toc177918190"/>
+      <w:bookmarkStart w:id="9" w:name="_Toc177918190"/>
       <w:r>
         <w:rPr>
           <w:rFonts w:eastAsia="Arial"/>
@@ -5645,18 +5676,18 @@
         </w:rPr>
         <w:t>PHÂN TÍCH ĐỀ TÀI</w:t>
       </w:r>
-      <w:bookmarkEnd w:id="11"/>
+      <w:bookmarkEnd w:id="9"/>
     </w:p>
     <w:p>
       <w:pPr>
         <w:pStyle w:val="Heading2"/>
         <w:ind w:firstLine="0"/>
       </w:pPr>
-      <w:bookmarkStart w:id="12" w:name="_Toc177918191"/>
+      <w:bookmarkStart w:id="10" w:name="_Toc177918191"/>
       <w:r>
         <w:t>I . Phân tích yêu cầu hệ thống, quy trình nghiệp vụ</w:t>
       </w:r>
-      <w:bookmarkEnd w:id="12"/>
+      <w:bookmarkEnd w:id="10"/>
     </w:p>
     <w:p>
       <w:pPr>
@@ -5682,11 +5713,11 @@
         <w:pStyle w:val="Heading2"/>
         <w:ind w:left="578" w:hanging="578"/>
       </w:pPr>
-      <w:bookmarkStart w:id="13" w:name="_Toc177918192"/>
+      <w:bookmarkStart w:id="11" w:name="_Toc177918192"/>
       <w:r>
         <w:t>II. Yêu cầu chức năng</w:t>
       </w:r>
-      <w:bookmarkEnd w:id="13"/>
+      <w:bookmarkEnd w:id="11"/>
       <w:r>
         <w:t xml:space="preserve"> </w:t>
       </w:r>
@@ -5718,15 +5749,14 @@
           <w:rFonts w:ascii="Times New Roman" w:hAnsi="Times New Roman" w:cs="Times New Roman"/>
         </w:rPr>
       </w:pPr>
-      <w:bookmarkStart w:id="14" w:name="_Toc177918193"/>
+      <w:bookmarkStart w:id="12" w:name="_Toc177918193"/>
       <w:r>
         <w:rPr>
           <w:rFonts w:ascii="Times New Roman" w:hAnsi="Times New Roman" w:cs="Times New Roman"/>
         </w:rPr>
-        <w:lastRenderedPageBreak/>
         <w:t>III. Các quy trình nghiệp vụ cần giải quyết</w:t>
       </w:r>
-      <w:bookmarkEnd w:id="14"/>
+      <w:bookmarkEnd w:id="12"/>
     </w:p>
     <w:p>
       <w:pPr>
@@ -5771,8 +5801,8 @@
         <w:ind w:left="431" w:firstLine="0"/>
         <w:jc w:val="center"/>
       </w:pPr>
-      <w:bookmarkStart w:id="15" w:name="_Toc177657298"/>
-      <w:bookmarkStart w:id="16" w:name="_Toc177918194"/>
+      <w:bookmarkStart w:id="13" w:name="_Toc177657298"/>
+      <w:bookmarkStart w:id="14" w:name="_Toc177918194"/>
       <w:r>
         <w:rPr>
           <w:rFonts w:eastAsia="Arial"/>
@@ -5791,30 +5821,30 @@
         </w:rPr>
         <w:t xml:space="preserve">. </w:t>
       </w:r>
-      <w:bookmarkEnd w:id="15"/>
+      <w:bookmarkEnd w:id="13"/>
       <w:r>
         <w:rPr>
           <w:rFonts w:eastAsia="Arial"/>
         </w:rPr>
         <w:t>THIẾT KẾ</w:t>
       </w:r>
-      <w:bookmarkEnd w:id="16"/>
+      <w:bookmarkEnd w:id="14"/>
     </w:p>
     <w:p>
       <w:pPr>
         <w:pStyle w:val="Heading2"/>
         <w:ind w:firstLine="0"/>
       </w:pPr>
-      <w:bookmarkStart w:id="17" w:name="_Toc177657299"/>
-      <w:bookmarkStart w:id="18" w:name="_Toc177918195"/>
+      <w:bookmarkStart w:id="15" w:name="_Toc177657299"/>
+      <w:bookmarkStart w:id="16" w:name="_Toc177918195"/>
       <w:r>
         <w:t xml:space="preserve">I . </w:t>
       </w:r>
-      <w:bookmarkEnd w:id="17"/>
+      <w:bookmarkEnd w:id="15"/>
       <w:r>
         <w:t>Các sơ đồ cần thiết</w:t>
       </w:r>
-      <w:bookmarkEnd w:id="18"/>
+      <w:bookmarkEnd w:id="16"/>
     </w:p>
     <w:p>
       <w:pPr>
@@ -5841,16 +5871,17 @@
         <w:spacing w:after="0"/>
         <w:ind w:left="578" w:hanging="578"/>
       </w:pPr>
-      <w:bookmarkStart w:id="19" w:name="_Toc177657300"/>
-      <w:bookmarkStart w:id="20" w:name="_Toc177918196"/>
-      <w:r>
+      <w:bookmarkStart w:id="17" w:name="_Toc177657300"/>
+      <w:bookmarkStart w:id="18" w:name="_Toc177918196"/>
+      <w:r>
+        <w:lastRenderedPageBreak/>
         <w:t xml:space="preserve">II. </w:t>
       </w:r>
-      <w:bookmarkEnd w:id="19"/>
+      <w:bookmarkEnd w:id="17"/>
       <w:r>
         <w:t>Database Design SQL Server</w:t>
       </w:r>
-      <w:bookmarkEnd w:id="20"/>
+      <w:bookmarkEnd w:id="18"/>
       <w:r>
         <w:t xml:space="preserve"> </w:t>
       </w:r>
@@ -5883,14 +5914,14 @@
           <w:rFonts w:eastAsia="Arial"/>
         </w:rPr>
       </w:pPr>
-      <w:bookmarkStart w:id="21" w:name="_Toc177918197"/>
+      <w:bookmarkStart w:id="19" w:name="_Toc177918197"/>
       <w:r>
         <w:rPr>
           <w:rFonts w:eastAsia="Arial"/>
         </w:rPr>
         <w:t>CHƯƠNG 4. HIỆN THỰC</w:t>
       </w:r>
-      <w:bookmarkEnd w:id="21"/>
+      <w:bookmarkEnd w:id="19"/>
     </w:p>
     <w:p>
       <w:pPr>
@@ -5901,11 +5932,11 @@
         </w:numPr>
         <w:spacing w:after="116"/>
       </w:pPr>
-      <w:bookmarkStart w:id="22" w:name="_Toc177918198"/>
+      <w:bookmarkStart w:id="20" w:name="_Toc177918198"/>
       <w:r>
         <w:t>Giao Diện Hệ Thống</w:t>
       </w:r>
-      <w:bookmarkEnd w:id="22"/>
+      <w:bookmarkEnd w:id="20"/>
       <w:r>
         <w:t xml:space="preserve"> </w:t>
       </w:r>
@@ -5927,14 +5958,14 @@
           <w:lang w:val="nb-NO"/>
         </w:rPr>
       </w:pPr>
-      <w:bookmarkStart w:id="23" w:name="_Toc177918199"/>
+      <w:bookmarkStart w:id="21" w:name="_Toc177918199"/>
       <w:r>
         <w:rPr>
           <w:lang w:val="nb-NO"/>
         </w:rPr>
         <w:t>Giao Diện Danh Mục</w:t>
       </w:r>
-      <w:bookmarkEnd w:id="23"/>
+      <w:bookmarkEnd w:id="21"/>
       <w:r>
         <w:rPr>
           <w:lang w:val="nb-NO"/>
@@ -5967,16 +5998,16 @@
           <w:lang w:val="nb-NO"/>
         </w:rPr>
       </w:pPr>
-      <w:bookmarkStart w:id="24" w:name="_Toc177657308"/>
-      <w:bookmarkStart w:id="25" w:name="_Toc177918200"/>
+      <w:bookmarkStart w:id="22" w:name="_Toc177657308"/>
+      <w:bookmarkStart w:id="23" w:name="_Toc177918200"/>
       <w:r>
         <w:rPr>
           <w:lang w:val="nb-NO"/>
         </w:rPr>
         <w:t>Giao Diện Báo Cáo –Thống Kê</w:t>
       </w:r>
-      <w:bookmarkEnd w:id="24"/>
-      <w:bookmarkEnd w:id="25"/>
+      <w:bookmarkEnd w:id="22"/>
+      <w:bookmarkEnd w:id="23"/>
     </w:p>
     <w:p>
       <w:pPr>
@@ -6001,8 +6032,8 @@
           <w:lang w:val="nb-NO"/>
         </w:rPr>
       </w:pPr>
-      <w:bookmarkStart w:id="26" w:name="_Toc177657309"/>
-      <w:bookmarkStart w:id="27" w:name="_Toc177918201"/>
+      <w:bookmarkStart w:id="24" w:name="_Toc177657309"/>
+      <w:bookmarkStart w:id="25" w:name="_Toc177918201"/>
       <w:r>
         <w:rPr>
           <w:rFonts w:eastAsia="Arial"/>
@@ -6017,8 +6048,8 @@
         </w:rPr>
         <w:t>HƯƠNG 5. KẾT LUẬN VÀ ĐỊNH HƯỚNG PHÁT TRIỂN</w:t>
       </w:r>
-      <w:bookmarkEnd w:id="26"/>
-      <w:bookmarkEnd w:id="27"/>
+      <w:bookmarkEnd w:id="24"/>
+      <w:bookmarkEnd w:id="25"/>
     </w:p>
     <w:p>
       <w:pPr>
@@ -6042,8 +6073,8 @@
           <w:lang w:val="nb-NO"/>
         </w:rPr>
       </w:pPr>
-      <w:bookmarkStart w:id="28" w:name="_Toc177657310"/>
-      <w:bookmarkStart w:id="29" w:name="_Toc177918202"/>
+      <w:bookmarkStart w:id="26" w:name="_Toc177657310"/>
+      <w:bookmarkStart w:id="27" w:name="_Toc177918202"/>
       <w:r>
         <w:rPr>
           <w:rFonts w:eastAsia="Arial"/>
@@ -6058,8 +6089,8 @@
         </w:rPr>
         <w:t>TÀI LIỆU THAM KHẢO</w:t>
       </w:r>
-      <w:bookmarkEnd w:id="28"/>
-      <w:bookmarkEnd w:id="29"/>
+      <w:bookmarkEnd w:id="26"/>
+      <w:bookmarkEnd w:id="27"/>
     </w:p>
     <w:p>
       <w:pPr>
@@ -6088,19 +6119,18 @@
           <w:lang w:val="nb-NO"/>
         </w:rPr>
       </w:pPr>
-      <w:bookmarkStart w:id="30" w:name="_Toc177657311"/>
-      <w:bookmarkStart w:id="31" w:name="_Toc177918203"/>
+      <w:bookmarkStart w:id="28" w:name="_Toc177657311"/>
+      <w:bookmarkStart w:id="29" w:name="_Toc177918203"/>
       <w:r>
         <w:rPr>
           <w:rFonts w:ascii="Times New Roman" w:eastAsia="Times New Roman" w:hAnsi="Times New Roman" w:cs="Times New Roman"/>
           <w:bCs/>
           <w:lang w:val="nb-NO"/>
         </w:rPr>
-        <w:lastRenderedPageBreak/>
         <w:t>CHƯƠNG 7. PHỤ LỤC</w:t>
       </w:r>
-      <w:bookmarkEnd w:id="30"/>
-      <w:bookmarkEnd w:id="31"/>
+      <w:bookmarkEnd w:id="28"/>
+      <w:bookmarkEnd w:id="29"/>
     </w:p>
     <w:p>
       <w:pPr>
@@ -6134,7 +6164,7 @@
 </file>
 
 <file path=word/endnotes.xml><?xml version="1.0" encoding="utf-8"?>
-<w:endnotes xmlns:wpc="http://schemas.microsoft.com/office/word/2010/wordprocessingCanvas" xmlns:cx="http://schemas.microsoft.com/office/drawing/2014/chartex" xmlns:mc="http://schemas.openxmlformats.org/markup-compatibility/2006" xmlns:o="urn:schemas-microsoft-com:office:office" xmlns:r="http://schemas.openxmlformats.org/officeDocument/2006/relationships" xmlns:m="http://schemas.openxmlformats.org/officeDocument/2006/math" xmlns:v="urn:schemas-microsoft-com:vml" xmlns:wp14="http://schemas.microsoft.com/office/word/2010/wordprocessingDrawing" xmlns:wp="http://schemas.openxmlformats.org/drawingml/2006/wordprocessingDrawing" xmlns:w10="urn:schemas-microsoft-com:office:word" xmlns:w="http://schemas.openxmlformats.org/wordprocessingml/2006/main" xmlns:w14="http://schemas.microsoft.com/office/word/2010/wordml" xmlns:w15="http://schemas.microsoft.com/office/word/2012/wordml" xmlns:w16se="http://schemas.microsoft.com/office/word/2015/wordml/symex" xmlns:wpg="http://schemas.microsoft.com/office/word/2010/wordprocessingGroup" xmlns:wpi="http://schemas.microsoft.com/office/word/2010/wordprocessingInk" xmlns:wne="http://schemas.microsoft.com/office/word/2006/wordml" xmlns:wps="http://schemas.microsoft.com/office/word/2010/wordprocessingShape" mc:Ignorable="w14 w15 w16se wp14">
+<w:endnotes xmlns:wpc="http://schemas.microsoft.com/office/word/2010/wordprocessingCanvas" xmlns:cx="http://schemas.microsoft.com/office/drawing/2014/chartex" xmlns:cx1="http://schemas.microsoft.com/office/drawing/2015/9/8/chartex" xmlns:cx2="http://schemas.microsoft.com/office/drawing/2015/10/21/chartex" xmlns:cx3="http://schemas.microsoft.com/office/drawing/2016/5/9/chartex" xmlns:cx4="http://schemas.microsoft.com/office/drawing/2016/5/10/chartex" xmlns:cx5="http://schemas.microsoft.com/office/drawing/2016/5/11/chartex" xmlns:cx6="http://schemas.microsoft.com/office/drawing/2016/5/12/chartex" xmlns:cx7="http://schemas.microsoft.com/office/drawing/2016/5/13/chartex" xmlns:cx8="http://schemas.microsoft.com/office/drawing/2016/5/14/chartex" xmlns:mc="http://schemas.openxmlformats.org/markup-compatibility/2006" xmlns:aink="http://schemas.microsoft.com/office/drawing/2016/ink" xmlns:am3d="http://schemas.microsoft.com/office/drawing/2017/model3d" xmlns:o="urn:schemas-microsoft-com:office:office" xmlns:oel="http://schemas.microsoft.com/office/2019/extlst" xmlns:r="http://schemas.openxmlformats.org/officeDocument/2006/relationships" xmlns:m="http://schemas.openxmlformats.org/officeDocument/2006/math" xmlns:v="urn:schemas-microsoft-com:vml" xmlns:wp14="http://schemas.microsoft.com/office/word/2010/wordprocessingDrawing" xmlns:wp="http://schemas.openxmlformats.org/drawingml/2006/wordprocessingDrawing" xmlns:w10="urn:schemas-microsoft-com:office:word" xmlns:w="http://schemas.openxmlformats.org/wordprocessingml/2006/main" xmlns:w14="http://schemas.microsoft.com/office/word/2010/wordml" xmlns:w15="http://schemas.microsoft.com/office/word/2012/wordml" xmlns:w16cex="http://schemas.microsoft.com/office/word/2018/wordml/cex" xmlns:w16cid="http://schemas.microsoft.com/office/word/2016/wordml/cid" xmlns:w16="http://schemas.microsoft.com/office/word/2018/wordml" xmlns:w16du="http://schemas.microsoft.com/office/word/2023/wordml/word16du" xmlns:w16sdtdh="http://schemas.microsoft.com/office/word/2020/wordml/sdtdatahash" xmlns:w16se="http://schemas.microsoft.com/office/word/2015/wordml/symex" xmlns:wpg="http://schemas.microsoft.com/office/word/2010/wordprocessingGroup" xmlns:wpi="http://schemas.microsoft.com/office/word/2010/wordprocessingInk" xmlns:wne="http://schemas.microsoft.com/office/word/2006/wordml" xmlns:wps="http://schemas.microsoft.com/office/word/2010/wordprocessingShape" mc:Ignorable="w14 w15 w16se w16cid w16 w16cex w16sdtdh w16du wp14">
   <w:endnote w:type="separator" w:id="-1">
     <w:p>
       <w:pPr>
@@ -6159,7 +6189,7 @@
 </file>
 
 <file path=word/footer1.xml><?xml version="1.0" encoding="utf-8"?>
-<w:ftr xmlns:wpc="http://schemas.microsoft.com/office/word/2010/wordprocessingCanvas" xmlns:cx="http://schemas.microsoft.com/office/drawing/2014/chartex" xmlns:mc="http://schemas.openxmlformats.org/markup-compatibility/2006" xmlns:o="urn:schemas-microsoft-com:office:office" xmlns:r="http://schemas.openxmlformats.org/officeDocument/2006/relationships" xmlns:m="http://schemas.openxmlformats.org/officeDocument/2006/math" xmlns:v="urn:schemas-microsoft-com:vml" xmlns:wp14="http://schemas.microsoft.com/office/word/2010/wordprocessingDrawing" xmlns:wp="http://schemas.openxmlformats.org/drawingml/2006/wordprocessingDrawing" xmlns:w10="urn:schemas-microsoft-com:office:word" xmlns:w="http://schemas.openxmlformats.org/wordprocessingml/2006/main" xmlns:w14="http://schemas.microsoft.com/office/word/2010/wordml" xmlns:w15="http://schemas.microsoft.com/office/word/2012/wordml" xmlns:w16se="http://schemas.microsoft.com/office/word/2015/wordml/symex" xmlns:wpg="http://schemas.microsoft.com/office/word/2010/wordprocessingGroup" xmlns:wpi="http://schemas.microsoft.com/office/word/2010/wordprocessingInk" xmlns:wne="http://schemas.microsoft.com/office/word/2006/wordml" xmlns:wps="http://schemas.microsoft.com/office/word/2010/wordprocessingShape" mc:Ignorable="w14 w15 w16se wp14">
+<w:ftr xmlns:wpc="http://schemas.microsoft.com/office/word/2010/wordprocessingCanvas" xmlns:cx="http://schemas.microsoft.com/office/drawing/2014/chartex" xmlns:cx1="http://schemas.microsoft.com/office/drawing/2015/9/8/chartex" xmlns:cx2="http://schemas.microsoft.com/office/drawing/2015/10/21/chartex" xmlns:cx3="http://schemas.microsoft.com/office/drawing/2016/5/9/chartex" xmlns:cx4="http://schemas.microsoft.com/office/drawing/2016/5/10/chartex" xmlns:cx5="http://schemas.microsoft.com/office/drawing/2016/5/11/chartex" xmlns:cx6="http://schemas.microsoft.com/office/drawing/2016/5/12/chartex" xmlns:cx7="http://schemas.microsoft.com/office/drawing/2016/5/13/chartex" xmlns:cx8="http://schemas.microsoft.com/office/drawing/2016/5/14/chartex" xmlns:mc="http://schemas.openxmlformats.org/markup-compatibility/2006" xmlns:aink="http://schemas.microsoft.com/office/drawing/2016/ink" xmlns:am3d="http://schemas.microsoft.com/office/drawing/2017/model3d" xmlns:o="urn:schemas-microsoft-com:office:office" xmlns:oel="http://schemas.microsoft.com/office/2019/extlst" xmlns:r="http://schemas.openxmlformats.org/officeDocument/2006/relationships" xmlns:m="http://schemas.openxmlformats.org/officeDocument/2006/math" xmlns:v="urn:schemas-microsoft-com:vml" xmlns:wp14="http://schemas.microsoft.com/office/word/2010/wordprocessingDrawing" xmlns:wp="http://schemas.openxmlformats.org/drawingml/2006/wordprocessingDrawing" xmlns:w10="urn:schemas-microsoft-com:office:word" xmlns:w="http://schemas.openxmlformats.org/wordprocessingml/2006/main" xmlns:w14="http://schemas.microsoft.com/office/word/2010/wordml" xmlns:w15="http://schemas.microsoft.com/office/word/2012/wordml" xmlns:w16cex="http://schemas.microsoft.com/office/word/2018/wordml/cex" xmlns:w16cid="http://schemas.microsoft.com/office/word/2016/wordml/cid" xmlns:w16="http://schemas.microsoft.com/office/word/2018/wordml" xmlns:w16du="http://schemas.microsoft.com/office/word/2023/wordml/word16du" xmlns:w16sdtdh="http://schemas.microsoft.com/office/word/2020/wordml/sdtdatahash" xmlns:w16se="http://schemas.microsoft.com/office/word/2015/wordml/symex" xmlns:wpg="http://schemas.microsoft.com/office/word/2010/wordprocessingGroup" xmlns:wpi="http://schemas.microsoft.com/office/word/2010/wordprocessingInk" xmlns:wne="http://schemas.microsoft.com/office/word/2006/wordml" xmlns:wps="http://schemas.microsoft.com/office/word/2010/wordprocessingShape" mc:Ignorable="w14 w15 w16se w16cid w16 w16cex w16sdtdh w16du wp14">
   <w:p>
     <w:pPr>
       <w:spacing w:after="160" w:line="259" w:lineRule="auto"/>
@@ -6171,7 +6201,7 @@
 </file>
 
 <file path=word/footer2.xml><?xml version="1.0" encoding="utf-8"?>
-<w:ftr xmlns:wpc="http://schemas.microsoft.com/office/word/2010/wordprocessingCanvas" xmlns:cx="http://schemas.microsoft.com/office/drawing/2014/chartex" xmlns:mc="http://schemas.openxmlformats.org/markup-compatibility/2006" xmlns:o="urn:schemas-microsoft-com:office:office" xmlns:r="http://schemas.openxmlformats.org/officeDocument/2006/relationships" xmlns:m="http://schemas.openxmlformats.org/officeDocument/2006/math" xmlns:v="urn:schemas-microsoft-com:vml" xmlns:wp14="http://schemas.microsoft.com/office/word/2010/wordprocessingDrawing" xmlns:wp="http://schemas.openxmlformats.org/drawingml/2006/wordprocessingDrawing" xmlns:w10="urn:schemas-microsoft-com:office:word" xmlns:w="http://schemas.openxmlformats.org/wordprocessingml/2006/main" xmlns:w14="http://schemas.microsoft.com/office/word/2010/wordml" xmlns:w15="http://schemas.microsoft.com/office/word/2012/wordml" xmlns:w16se="http://schemas.microsoft.com/office/word/2015/wordml/symex" xmlns:wpg="http://schemas.microsoft.com/office/word/2010/wordprocessingGroup" xmlns:wpi="http://schemas.microsoft.com/office/word/2010/wordprocessingInk" xmlns:wne="http://schemas.microsoft.com/office/word/2006/wordml" xmlns:wps="http://schemas.microsoft.com/office/word/2010/wordprocessingShape" mc:Ignorable="w14 w15 w16se wp14">
+<w:ftr xmlns:wpc="http://schemas.microsoft.com/office/word/2010/wordprocessingCanvas" xmlns:cx="http://schemas.microsoft.com/office/drawing/2014/chartex" xmlns:cx1="http://schemas.microsoft.com/office/drawing/2015/9/8/chartex" xmlns:cx2="http://schemas.microsoft.com/office/drawing/2015/10/21/chartex" xmlns:cx3="http://schemas.microsoft.com/office/drawing/2016/5/9/chartex" xmlns:cx4="http://schemas.microsoft.com/office/drawing/2016/5/10/chartex" xmlns:cx5="http://schemas.microsoft.com/office/drawing/2016/5/11/chartex" xmlns:cx6="http://schemas.microsoft.com/office/drawing/2016/5/12/chartex" xmlns:cx7="http://schemas.microsoft.com/office/drawing/2016/5/13/chartex" xmlns:cx8="http://schemas.microsoft.com/office/drawing/2016/5/14/chartex" xmlns:mc="http://schemas.openxmlformats.org/markup-compatibility/2006" xmlns:aink="http://schemas.microsoft.com/office/drawing/2016/ink" xmlns:am3d="http://schemas.microsoft.com/office/drawing/2017/model3d" xmlns:o="urn:schemas-microsoft-com:office:office" xmlns:oel="http://schemas.microsoft.com/office/2019/extlst" xmlns:r="http://schemas.openxmlformats.org/officeDocument/2006/relationships" xmlns:m="http://schemas.openxmlformats.org/officeDocument/2006/math" xmlns:v="urn:schemas-microsoft-com:vml" xmlns:wp14="http://schemas.microsoft.com/office/word/2010/wordprocessingDrawing" xmlns:wp="http://schemas.openxmlformats.org/drawingml/2006/wordprocessingDrawing" xmlns:w10="urn:schemas-microsoft-com:office:word" xmlns:w="http://schemas.openxmlformats.org/wordprocessingml/2006/main" xmlns:w14="http://schemas.microsoft.com/office/word/2010/wordml" xmlns:w15="http://schemas.microsoft.com/office/word/2012/wordml" xmlns:w16cex="http://schemas.microsoft.com/office/word/2018/wordml/cex" xmlns:w16cid="http://schemas.microsoft.com/office/word/2016/wordml/cid" xmlns:w16="http://schemas.microsoft.com/office/word/2018/wordml" xmlns:w16du="http://schemas.microsoft.com/office/word/2023/wordml/word16du" xmlns:w16sdtdh="http://schemas.microsoft.com/office/word/2020/wordml/sdtdatahash" xmlns:w16se="http://schemas.microsoft.com/office/word/2015/wordml/symex" xmlns:wpg="http://schemas.microsoft.com/office/word/2010/wordprocessingGroup" xmlns:wpi="http://schemas.microsoft.com/office/word/2010/wordprocessingInk" xmlns:wne="http://schemas.microsoft.com/office/word/2006/wordml" xmlns:wps="http://schemas.microsoft.com/office/word/2010/wordprocessingShape" mc:Ignorable="w14 w15 w16se w16cid w16 w16cex w16sdtdh w16du wp14">
   <w:p>
     <w:pPr>
       <w:spacing w:after="160" w:line="259" w:lineRule="auto"/>
@@ -6183,7 +6213,7 @@
 </file>
 
 <file path=word/footer3.xml><?xml version="1.0" encoding="utf-8"?>
-<w:ftr xmlns:wpc="http://schemas.microsoft.com/office/word/2010/wordprocessingCanvas" xmlns:cx="http://schemas.microsoft.com/office/drawing/2014/chartex" xmlns:mc="http://schemas.openxmlformats.org/markup-compatibility/2006" xmlns:o="urn:schemas-microsoft-com:office:office" xmlns:r="http://schemas.openxmlformats.org/officeDocument/2006/relationships" xmlns:m="http://schemas.openxmlformats.org/officeDocument/2006/math" xmlns:v="urn:schemas-microsoft-com:vml" xmlns:wp14="http://schemas.microsoft.com/office/word/2010/wordprocessingDrawing" xmlns:wp="http://schemas.openxmlformats.org/drawingml/2006/wordprocessingDrawing" xmlns:w10="urn:schemas-microsoft-com:office:word" xmlns:w="http://schemas.openxmlformats.org/wordprocessingml/2006/main" xmlns:w14="http://schemas.microsoft.com/office/word/2010/wordml" xmlns:w15="http://schemas.microsoft.com/office/word/2012/wordml" xmlns:w16se="http://schemas.microsoft.com/office/word/2015/wordml/symex" xmlns:wpg="http://schemas.microsoft.com/office/word/2010/wordprocessingGroup" xmlns:wpi="http://schemas.microsoft.com/office/word/2010/wordprocessingInk" xmlns:wne="http://schemas.microsoft.com/office/word/2006/wordml" xmlns:wps="http://schemas.microsoft.com/office/word/2010/wordprocessingShape" mc:Ignorable="w14 w15 w16se wp14">
+<w:ftr xmlns:wpc="http://schemas.microsoft.com/office/word/2010/wordprocessingCanvas" xmlns:cx="http://schemas.microsoft.com/office/drawing/2014/chartex" xmlns:cx1="http://schemas.microsoft.com/office/drawing/2015/9/8/chartex" xmlns:cx2="http://schemas.microsoft.com/office/drawing/2015/10/21/chartex" xmlns:cx3="http://schemas.microsoft.com/office/drawing/2016/5/9/chartex" xmlns:cx4="http://schemas.microsoft.com/office/drawing/2016/5/10/chartex" xmlns:cx5="http://schemas.microsoft.com/office/drawing/2016/5/11/chartex" xmlns:cx6="http://schemas.microsoft.com/office/drawing/2016/5/12/chartex" xmlns:cx7="http://schemas.microsoft.com/office/drawing/2016/5/13/chartex" xmlns:cx8="http://schemas.microsoft.com/office/drawing/2016/5/14/chartex" xmlns:mc="http://schemas.openxmlformats.org/markup-compatibility/2006" xmlns:aink="http://schemas.microsoft.com/office/drawing/2016/ink" xmlns:am3d="http://schemas.microsoft.com/office/drawing/2017/model3d" xmlns:o="urn:schemas-microsoft-com:office:office" xmlns:oel="http://schemas.microsoft.com/office/2019/extlst" xmlns:r="http://schemas.openxmlformats.org/officeDocument/2006/relationships" xmlns:m="http://schemas.openxmlformats.org/officeDocument/2006/math" xmlns:v="urn:schemas-microsoft-com:vml" xmlns:wp14="http://schemas.microsoft.com/office/word/2010/wordprocessingDrawing" xmlns:wp="http://schemas.openxmlformats.org/drawingml/2006/wordprocessingDrawing" xmlns:w10="urn:schemas-microsoft-com:office:word" xmlns:w="http://schemas.openxmlformats.org/wordprocessingml/2006/main" xmlns:w14="http://schemas.microsoft.com/office/word/2010/wordml" xmlns:w15="http://schemas.microsoft.com/office/word/2012/wordml" xmlns:w16cex="http://schemas.microsoft.com/office/word/2018/wordml/cex" xmlns:w16cid="http://schemas.microsoft.com/office/word/2016/wordml/cid" xmlns:w16="http://schemas.microsoft.com/office/word/2018/wordml" xmlns:w16du="http://schemas.microsoft.com/office/word/2023/wordml/word16du" xmlns:w16sdtdh="http://schemas.microsoft.com/office/word/2020/wordml/sdtdatahash" xmlns:w16se="http://schemas.microsoft.com/office/word/2015/wordml/symex" xmlns:wpg="http://schemas.microsoft.com/office/word/2010/wordprocessingGroup" xmlns:wpi="http://schemas.microsoft.com/office/word/2010/wordprocessingInk" xmlns:wne="http://schemas.microsoft.com/office/word/2006/wordml" xmlns:wps="http://schemas.microsoft.com/office/word/2010/wordprocessingShape" mc:Ignorable="w14 w15 w16se w16cid w16 w16cex w16sdtdh w16du wp14">
   <w:p>
     <w:pPr>
       <w:spacing w:after="160" w:line="259" w:lineRule="auto"/>
@@ -6195,7 +6225,7 @@
 </file>
 
 <file path=word/footnotes.xml><?xml version="1.0" encoding="utf-8"?>
-<w:footnotes xmlns:wpc="http://schemas.microsoft.com/office/word/2010/wordprocessingCanvas" xmlns:cx="http://schemas.microsoft.com/office/drawing/2014/chartex" xmlns:mc="http://schemas.openxmlformats.org/markup-compatibility/2006" xmlns:o="urn:schemas-microsoft-com:office:office" xmlns:r="http://schemas.openxmlformats.org/officeDocument/2006/relationships" xmlns:m="http://schemas.openxmlformats.org/officeDocument/2006/math" xmlns:v="urn:schemas-microsoft-com:vml" xmlns:wp14="http://schemas.microsoft.com/office/word/2010/wordprocessingDrawing" xmlns:wp="http://schemas.openxmlformats.org/drawingml/2006/wordprocessingDrawing" xmlns:w10="urn:schemas-microsoft-com:office:word" xmlns:w="http://schemas.openxmlformats.org/wordprocessingml/2006/main" xmlns:w14="http://schemas.microsoft.com/office/word/2010/wordml" xmlns:w15="http://schemas.microsoft.com/office/word/2012/wordml" xmlns:w16se="http://schemas.microsoft.com/office/word/2015/wordml/symex" xmlns:wpg="http://schemas.microsoft.com/office/word/2010/wordprocessingGroup" xmlns:wpi="http://schemas.microsoft.com/office/word/2010/wordprocessingInk" xmlns:wne="http://schemas.microsoft.com/office/word/2006/wordml" xmlns:wps="http://schemas.microsoft.com/office/word/2010/wordprocessingShape" mc:Ignorable="w14 w15 w16se wp14">
+<w:footnotes xmlns:wpc="http://schemas.microsoft.com/office/word/2010/wordprocessingCanvas" xmlns:cx="http://schemas.microsoft.com/office/drawing/2014/chartex" xmlns:cx1="http://schemas.microsoft.com/office/drawing/2015/9/8/chartex" xmlns:cx2="http://schemas.microsoft.com/office/drawing/2015/10/21/chartex" xmlns:cx3="http://schemas.microsoft.com/office/drawing/2016/5/9/chartex" xmlns:cx4="http://schemas.microsoft.com/office/drawing/2016/5/10/chartex" xmlns:cx5="http://schemas.microsoft.com/office/drawing/2016/5/11/chartex" xmlns:cx6="http://schemas.microsoft.com/office/drawing/2016/5/12/chartex" xmlns:cx7="http://schemas.microsoft.com/office/drawing/2016/5/13/chartex" xmlns:cx8="http://schemas.microsoft.com/office/drawing/2016/5/14/chartex" xmlns:mc="http://schemas.openxmlformats.org/markup-compatibility/2006" xmlns:aink="http://schemas.microsoft.com/office/drawing/2016/ink" xmlns:am3d="http://schemas.microsoft.com/office/drawing/2017/model3d" xmlns:o="urn:schemas-microsoft-com:office:office" xmlns:oel="http://schemas.microsoft.com/office/2019/extlst" xmlns:r="http://schemas.openxmlformats.org/officeDocument/2006/relationships" xmlns:m="http://schemas.openxmlformats.org/officeDocument/2006/math" xmlns:v="urn:schemas-microsoft-com:vml" xmlns:wp14="http://schemas.microsoft.com/office/word/2010/wordprocessingDrawing" xmlns:wp="http://schemas.openxmlformats.org/drawingml/2006/wordprocessingDrawing" xmlns:w10="urn:schemas-microsoft-com:office:word" xmlns:w="http://schemas.openxmlformats.org/wordprocessingml/2006/main" xmlns:w14="http://schemas.microsoft.com/office/word/2010/wordml" xmlns:w15="http://schemas.microsoft.com/office/word/2012/wordml" xmlns:w16cex="http://schemas.microsoft.com/office/word/2018/wordml/cex" xmlns:w16cid="http://schemas.microsoft.com/office/word/2016/wordml/cid" xmlns:w16="http://schemas.microsoft.com/office/word/2018/wordml" xmlns:w16du="http://schemas.microsoft.com/office/word/2023/wordml/word16du" xmlns:w16sdtdh="http://schemas.microsoft.com/office/word/2020/wordml/sdtdatahash" xmlns:w16se="http://schemas.microsoft.com/office/word/2015/wordml/symex" xmlns:wpg="http://schemas.microsoft.com/office/word/2010/wordprocessingGroup" xmlns:wpi="http://schemas.microsoft.com/office/word/2010/wordprocessingInk" xmlns:wne="http://schemas.microsoft.com/office/word/2006/wordml" xmlns:wps="http://schemas.microsoft.com/office/word/2010/wordprocessingShape" mc:Ignorable="w14 w15 w16se w16cid w16 w16cex w16sdtdh w16du wp14">
   <w:footnote w:type="separator" w:id="-1">
     <w:p>
       <w:pPr>
@@ -6220,7 +6250,7 @@
 </file>
 
 <file path=word/header1.xml><?xml version="1.0" encoding="utf-8"?>
-<w:hdr xmlns:wpc="http://schemas.microsoft.com/office/word/2010/wordprocessingCanvas" xmlns:cx="http://schemas.microsoft.com/office/drawing/2014/chartex" xmlns:mc="http://schemas.openxmlformats.org/markup-compatibility/2006" xmlns:o="urn:schemas-microsoft-com:office:office" xmlns:r="http://schemas.openxmlformats.org/officeDocument/2006/relationships" xmlns:m="http://schemas.openxmlformats.org/officeDocument/2006/math" xmlns:v="urn:schemas-microsoft-com:vml" xmlns:wp14="http://schemas.microsoft.com/office/word/2010/wordprocessingDrawing" xmlns:wp="http://schemas.openxmlformats.org/drawingml/2006/wordprocessingDrawing" xmlns:w10="urn:schemas-microsoft-com:office:word" xmlns:w="http://schemas.openxmlformats.org/wordprocessingml/2006/main" xmlns:w14="http://schemas.microsoft.com/office/word/2010/wordml" xmlns:w15="http://schemas.microsoft.com/office/word/2012/wordml" xmlns:w16se="http://schemas.microsoft.com/office/word/2015/wordml/symex" xmlns:wpg="http://schemas.microsoft.com/office/word/2010/wordprocessingGroup" xmlns:wpi="http://schemas.microsoft.com/office/word/2010/wordprocessingInk" xmlns:wne="http://schemas.microsoft.com/office/word/2006/wordml" xmlns:wps="http://schemas.microsoft.com/office/word/2010/wordprocessingShape" mc:Ignorable="w14 w15 w16se wp14">
+<w:hdr xmlns:wpc="http://schemas.microsoft.com/office/word/2010/wordprocessingCanvas" xmlns:cx="http://schemas.microsoft.com/office/drawing/2014/chartex" xmlns:cx1="http://schemas.microsoft.com/office/drawing/2015/9/8/chartex" xmlns:cx2="http://schemas.microsoft.com/office/drawing/2015/10/21/chartex" xmlns:cx3="http://schemas.microsoft.com/office/drawing/2016/5/9/chartex" xmlns:cx4="http://schemas.microsoft.com/office/drawing/2016/5/10/chartex" xmlns:cx5="http://schemas.microsoft.com/office/drawing/2016/5/11/chartex" xmlns:cx6="http://schemas.microsoft.com/office/drawing/2016/5/12/chartex" xmlns:cx7="http://schemas.microsoft.com/office/drawing/2016/5/13/chartex" xmlns:cx8="http://schemas.microsoft.com/office/drawing/2016/5/14/chartex" xmlns:mc="http://schemas.openxmlformats.org/markup-compatibility/2006" xmlns:aink="http://schemas.microsoft.com/office/drawing/2016/ink" xmlns:am3d="http://schemas.microsoft.com/office/drawing/2017/model3d" xmlns:o="urn:schemas-microsoft-com:office:office" xmlns:oel="http://schemas.microsoft.com/office/2019/extlst" xmlns:r="http://schemas.openxmlformats.org/officeDocument/2006/relationships" xmlns:m="http://schemas.openxmlformats.org/officeDocument/2006/math" xmlns:v="urn:schemas-microsoft-com:vml" xmlns:wp14="http://schemas.microsoft.com/office/word/2010/wordprocessingDrawing" xmlns:wp="http://schemas.openxmlformats.org/drawingml/2006/wordprocessingDrawing" xmlns:w10="urn:schemas-microsoft-com:office:word" xmlns:w="http://schemas.openxmlformats.org/wordprocessingml/2006/main" xmlns:w14="http://schemas.microsoft.com/office/word/2010/wordml" xmlns:w15="http://schemas.microsoft.com/office/word/2012/wordml" xmlns:w16cex="http://schemas.microsoft.com/office/word/2018/wordml/cex" xmlns:w16cid="http://schemas.microsoft.com/office/word/2016/wordml/cid" xmlns:w16="http://schemas.microsoft.com/office/word/2018/wordml" xmlns:w16du="http://schemas.microsoft.com/office/word/2023/wordml/word16du" xmlns:w16sdtdh="http://schemas.microsoft.com/office/word/2020/wordml/sdtdatahash" xmlns:w16se="http://schemas.microsoft.com/office/word/2015/wordml/symex" xmlns:wpg="http://schemas.microsoft.com/office/word/2010/wordprocessingGroup" xmlns:wpi="http://schemas.microsoft.com/office/word/2010/wordprocessingInk" xmlns:wne="http://schemas.microsoft.com/office/word/2006/wordml" xmlns:wps="http://schemas.microsoft.com/office/word/2010/wordprocessingShape" mc:Ignorable="w14 w15 w16se w16cid w16 w16cex w16sdtdh w16du wp14">
   <w:p>
     <w:pPr>
       <w:spacing w:after="160" w:line="259" w:lineRule="auto"/>
@@ -6232,7 +6262,7 @@
 </file>
 
 <file path=word/header2.xml><?xml version="1.0" encoding="utf-8"?>
-<w:hdr xmlns:wpc="http://schemas.microsoft.com/office/word/2010/wordprocessingCanvas" xmlns:cx="http://schemas.microsoft.com/office/drawing/2014/chartex" xmlns:mc="http://schemas.openxmlformats.org/markup-compatibility/2006" xmlns:o="urn:schemas-microsoft-com:office:office" xmlns:r="http://schemas.openxmlformats.org/officeDocument/2006/relationships" xmlns:m="http://schemas.openxmlformats.org/officeDocument/2006/math" xmlns:v="urn:schemas-microsoft-com:vml" xmlns:wp14="http://schemas.microsoft.com/office/word/2010/wordprocessingDrawing" xmlns:wp="http://schemas.openxmlformats.org/drawingml/2006/wordprocessingDrawing" xmlns:w10="urn:schemas-microsoft-com:office:word" xmlns:w="http://schemas.openxmlformats.org/wordprocessingml/2006/main" xmlns:w14="http://schemas.microsoft.com/office/word/2010/wordml" xmlns:w15="http://schemas.microsoft.com/office/word/2012/wordml" xmlns:w16se="http://schemas.microsoft.com/office/word/2015/wordml/symex" xmlns:wpg="http://schemas.microsoft.com/office/word/2010/wordprocessingGroup" xmlns:wpi="http://schemas.microsoft.com/office/word/2010/wordprocessingInk" xmlns:wne="http://schemas.microsoft.com/office/word/2006/wordml" xmlns:wps="http://schemas.microsoft.com/office/word/2010/wordprocessingShape" mc:Ignorable="w14 w15 w16se wp14">
+<w:hdr xmlns:wpc="http://schemas.microsoft.com/office/word/2010/wordprocessingCanvas" xmlns:cx="http://schemas.microsoft.com/office/drawing/2014/chartex" xmlns:cx1="http://schemas.microsoft.com/office/drawing/2015/9/8/chartex" xmlns:cx2="http://schemas.microsoft.com/office/drawing/2015/10/21/chartex" xmlns:cx3="http://schemas.microsoft.com/office/drawing/2016/5/9/chartex" xmlns:cx4="http://schemas.microsoft.com/office/drawing/2016/5/10/chartex" xmlns:cx5="http://schemas.microsoft.com/office/drawing/2016/5/11/chartex" xmlns:cx6="http://schemas.microsoft.com/office/drawing/2016/5/12/chartex" xmlns:cx7="http://schemas.microsoft.com/office/drawing/2016/5/13/chartex" xmlns:cx8="http://schemas.microsoft.com/office/drawing/2016/5/14/chartex" xmlns:mc="http://schemas.openxmlformats.org/markup-compatibility/2006" xmlns:aink="http://schemas.microsoft.com/office/drawing/2016/ink" xmlns:am3d="http://schemas.microsoft.com/office/drawing/2017/model3d" xmlns:o="urn:schemas-microsoft-com:office:office" xmlns:oel="http://schemas.microsoft.com/office/2019/extlst" xmlns:r="http://schemas.openxmlformats.org/officeDocument/2006/relationships" xmlns:m="http://schemas.openxmlformats.org/officeDocument/2006/math" xmlns:v="urn:schemas-microsoft-com:vml" xmlns:wp14="http://schemas.microsoft.com/office/word/2010/wordprocessingDrawing" xmlns:wp="http://schemas.openxmlformats.org/drawingml/2006/wordprocessingDrawing" xmlns:w10="urn:schemas-microsoft-com:office:word" xmlns:w="http://schemas.openxmlformats.org/wordprocessingml/2006/main" xmlns:w14="http://schemas.microsoft.com/office/word/2010/wordml" xmlns:w15="http://schemas.microsoft.com/office/word/2012/wordml" xmlns:w16cex="http://schemas.microsoft.com/office/word/2018/wordml/cex" xmlns:w16cid="http://schemas.microsoft.com/office/word/2016/wordml/cid" xmlns:w16="http://schemas.microsoft.com/office/word/2018/wordml" xmlns:w16du="http://schemas.microsoft.com/office/word/2023/wordml/word16du" xmlns:w16sdtdh="http://schemas.microsoft.com/office/word/2020/wordml/sdtdatahash" xmlns:w16se="http://schemas.microsoft.com/office/word/2015/wordml/symex" xmlns:wpg="http://schemas.microsoft.com/office/word/2010/wordprocessingGroup" xmlns:wpi="http://schemas.microsoft.com/office/word/2010/wordprocessingInk" xmlns:wne="http://schemas.microsoft.com/office/word/2006/wordml" xmlns:wps="http://schemas.microsoft.com/office/word/2010/wordprocessingShape" mc:Ignorable="w14 w15 w16se w16cid w16 w16cex w16sdtdh w16du wp14">
   <w:p>
     <w:pPr>
       <w:spacing w:after="160" w:line="259" w:lineRule="auto"/>
@@ -6244,7 +6274,7 @@
 </file>
 
 <file path=word/header3.xml><?xml version="1.0" encoding="utf-8"?>
-<w:hdr xmlns:wpc="http://schemas.microsoft.com/office/word/2010/wordprocessingCanvas" xmlns:cx="http://schemas.microsoft.com/office/drawing/2014/chartex" xmlns:mc="http://schemas.openxmlformats.org/markup-compatibility/2006" xmlns:o="urn:schemas-microsoft-com:office:office" xmlns:r="http://schemas.openxmlformats.org/officeDocument/2006/relationships" xmlns:m="http://schemas.openxmlformats.org/officeDocument/2006/math" xmlns:v="urn:schemas-microsoft-com:vml" xmlns:wp14="http://schemas.microsoft.com/office/word/2010/wordprocessingDrawing" xmlns:wp="http://schemas.openxmlformats.org/drawingml/2006/wordprocessingDrawing" xmlns:w10="urn:schemas-microsoft-com:office:word" xmlns:w="http://schemas.openxmlformats.org/wordprocessingml/2006/main" xmlns:w14="http://schemas.microsoft.com/office/word/2010/wordml" xmlns:w15="http://schemas.microsoft.com/office/word/2012/wordml" xmlns:w16se="http://schemas.microsoft.com/office/word/2015/wordml/symex" xmlns:wpg="http://schemas.microsoft.com/office/word/2010/wordprocessingGroup" xmlns:wpi="http://schemas.microsoft.com/office/word/2010/wordprocessingInk" xmlns:wne="http://schemas.microsoft.com/office/word/2006/wordml" xmlns:wps="http://schemas.microsoft.com/office/word/2010/wordprocessingShape" mc:Ignorable="w14 w15 w16se wp14">
+<w:hdr xmlns:wpc="http://schemas.microsoft.com/office/word/2010/wordprocessingCanvas" xmlns:cx="http://schemas.microsoft.com/office/drawing/2014/chartex" xmlns:cx1="http://schemas.microsoft.com/office/drawing/2015/9/8/chartex" xmlns:cx2="http://schemas.microsoft.com/office/drawing/2015/10/21/chartex" xmlns:cx3="http://schemas.microsoft.com/office/drawing/2016/5/9/chartex" xmlns:cx4="http://schemas.microsoft.com/office/drawing/2016/5/10/chartex" xmlns:cx5="http://schemas.microsoft.com/office/drawing/2016/5/11/chartex" xmlns:cx6="http://schemas.microsoft.com/office/drawing/2016/5/12/chartex" xmlns:cx7="http://schemas.microsoft.com/office/drawing/2016/5/13/chartex" xmlns:cx8="http://schemas.microsoft.com/office/drawing/2016/5/14/chartex" xmlns:mc="http://schemas.openxmlformats.org/markup-compatibility/2006" xmlns:aink="http://schemas.microsoft.com/office/drawing/2016/ink" xmlns:am3d="http://schemas.microsoft.com/office/drawing/2017/model3d" xmlns:o="urn:schemas-microsoft-com:office:office" xmlns:oel="http://schemas.microsoft.com/office/2019/extlst" xmlns:r="http://schemas.openxmlformats.org/officeDocument/2006/relationships" xmlns:m="http://schemas.openxmlformats.org/officeDocument/2006/math" xmlns:v="urn:schemas-microsoft-com:vml" xmlns:wp14="http://schemas.microsoft.com/office/word/2010/wordprocessingDrawing" xmlns:wp="http://schemas.openxmlformats.org/drawingml/2006/wordprocessingDrawing" xmlns:w10="urn:schemas-microsoft-com:office:word" xmlns:w="http://schemas.openxmlformats.org/wordprocessingml/2006/main" xmlns:w14="http://schemas.microsoft.com/office/word/2010/wordml" xmlns:w15="http://schemas.microsoft.com/office/word/2012/wordml" xmlns:w16cex="http://schemas.microsoft.com/office/word/2018/wordml/cex" xmlns:w16cid="http://schemas.microsoft.com/office/word/2016/wordml/cid" xmlns:w16="http://schemas.microsoft.com/office/word/2018/wordml" xmlns:w16du="http://schemas.microsoft.com/office/word/2023/wordml/word16du" xmlns:w16sdtdh="http://schemas.microsoft.com/office/word/2020/wordml/sdtdatahash" xmlns:w16se="http://schemas.microsoft.com/office/word/2015/wordml/symex" xmlns:wpg="http://schemas.microsoft.com/office/word/2010/wordprocessingGroup" xmlns:wpi="http://schemas.microsoft.com/office/word/2010/wordprocessingInk" xmlns:wne="http://schemas.microsoft.com/office/word/2006/wordml" xmlns:wps="http://schemas.microsoft.com/office/word/2010/wordprocessingShape" mc:Ignorable="w14 w15 w16se w16cid w16 w16cex w16sdtdh w16du wp14">
   <w:p>
     <w:pPr>
       <w:spacing w:after="160" w:line="259" w:lineRule="auto"/>
@@ -6256,7 +6286,7 @@
 </file>
 
 <file path=word/numbering.xml><?xml version="1.0" encoding="utf-8"?>
-<w:numbering xmlns:wpc="http://schemas.microsoft.com/office/word/2010/wordprocessingCanvas" xmlns:cx="http://schemas.microsoft.com/office/drawing/2014/chartex" xmlns:mc="http://schemas.openxmlformats.org/markup-compatibility/2006" xmlns:o="urn:schemas-microsoft-com:office:office" xmlns:r="http://schemas.openxmlformats.org/officeDocument/2006/relationships" xmlns:m="http://schemas.openxmlformats.org/officeDocument/2006/math" xmlns:v="urn:schemas-microsoft-com:vml" xmlns:wp14="http://schemas.microsoft.com/office/word/2010/wordprocessingDrawing" xmlns:wp="http://schemas.openxmlformats.org/drawingml/2006/wordprocessingDrawing" xmlns:w10="urn:schemas-microsoft-com:office:word" xmlns:w="http://schemas.openxmlformats.org/wordprocessingml/2006/main" xmlns:w14="http://schemas.microsoft.com/office/word/2010/wordml" xmlns:w15="http://schemas.microsoft.com/office/word/2012/wordml" xmlns:w16se="http://schemas.microsoft.com/office/word/2015/wordml/symex" xmlns:wpg="http://schemas.microsoft.com/office/word/2010/wordprocessingGroup" xmlns:wpi="http://schemas.microsoft.com/office/word/2010/wordprocessingInk" xmlns:wne="http://schemas.microsoft.com/office/word/2006/wordml" xmlns:wps="http://schemas.microsoft.com/office/word/2010/wordprocessingShape" mc:Ignorable="w14 w15 w16se wp14">
+<w:numbering xmlns:wpc="http://schemas.microsoft.com/office/word/2010/wordprocessingCanvas" xmlns:cx="http://schemas.microsoft.com/office/drawing/2014/chartex" xmlns:cx1="http://schemas.microsoft.com/office/drawing/2015/9/8/chartex" xmlns:cx2="http://schemas.microsoft.com/office/drawing/2015/10/21/chartex" xmlns:cx3="http://schemas.microsoft.com/office/drawing/2016/5/9/chartex" xmlns:cx4="http://schemas.microsoft.com/office/drawing/2016/5/10/chartex" xmlns:cx5="http://schemas.microsoft.com/office/drawing/2016/5/11/chartex" xmlns:cx6="http://schemas.microsoft.com/office/drawing/2016/5/12/chartex" xmlns:cx7="http://schemas.microsoft.com/office/drawing/2016/5/13/chartex" xmlns:cx8="http://schemas.microsoft.com/office/drawing/2016/5/14/chartex" xmlns:mc="http://schemas.openxmlformats.org/markup-compatibility/2006" xmlns:aink="http://schemas.microsoft.com/office/drawing/2016/ink" xmlns:am3d="http://schemas.microsoft.com/office/drawing/2017/model3d" xmlns:o="urn:schemas-microsoft-com:office:office" xmlns:oel="http://schemas.microsoft.com/office/2019/extlst" xmlns:r="http://schemas.openxmlformats.org/officeDocument/2006/relationships" xmlns:m="http://schemas.openxmlformats.org/officeDocument/2006/math" xmlns:v="urn:schemas-microsoft-com:vml" xmlns:wp14="http://schemas.microsoft.com/office/word/2010/wordprocessingDrawing" xmlns:wp="http://schemas.openxmlformats.org/drawingml/2006/wordprocessingDrawing" xmlns:w10="urn:schemas-microsoft-com:office:word" xmlns:w="http://schemas.openxmlformats.org/wordprocessingml/2006/main" xmlns:w14="http://schemas.microsoft.com/office/word/2010/wordml" xmlns:w15="http://schemas.microsoft.com/office/word/2012/wordml" xmlns:w16cex="http://schemas.microsoft.com/office/word/2018/wordml/cex" xmlns:w16cid="http://schemas.microsoft.com/office/word/2016/wordml/cid" xmlns:w16="http://schemas.microsoft.com/office/word/2018/wordml" xmlns:w16du="http://schemas.microsoft.com/office/word/2023/wordml/word16du" xmlns:w16sdtdh="http://schemas.microsoft.com/office/word/2020/wordml/sdtdatahash" xmlns:w16se="http://schemas.microsoft.com/office/word/2015/wordml/symex" xmlns:wpg="http://schemas.microsoft.com/office/word/2010/wordprocessingGroup" xmlns:wpi="http://schemas.microsoft.com/office/word/2010/wordprocessingInk" xmlns:wne="http://schemas.microsoft.com/office/word/2006/wordml" xmlns:wps="http://schemas.microsoft.com/office/word/2010/wordprocessingShape" mc:Ignorable="w14 w15 w16se w16cid w16 w16cex w16sdtdh w16du wp14">
   <w:abstractNum w:abstractNumId="0" w15:restartNumberingAfterBreak="0">
     <w:nsid w:val="EBFB8DD6"/>
     <w:multiLevelType w:val="singleLevel"/>
@@ -9147,83 +9177,83 @@
       </w:rPr>
     </w:lvl>
   </w:abstractNum>
-  <w:num w:numId="1">
+  <w:num w:numId="1" w16cid:durableId="1543396543">
     <w:abstractNumId w:val="17"/>
   </w:num>
-  <w:num w:numId="2">
+  <w:num w:numId="2" w16cid:durableId="298264941">
     <w:abstractNumId w:val="2"/>
   </w:num>
-  <w:num w:numId="3">
+  <w:num w:numId="3" w16cid:durableId="1387533274">
     <w:abstractNumId w:val="21"/>
   </w:num>
-  <w:num w:numId="4">
+  <w:num w:numId="4" w16cid:durableId="517743847">
     <w:abstractNumId w:val="8"/>
   </w:num>
-  <w:num w:numId="5">
+  <w:num w:numId="5" w16cid:durableId="1044907232">
     <w:abstractNumId w:val="0"/>
   </w:num>
-  <w:num w:numId="6">
+  <w:num w:numId="6" w16cid:durableId="2142649457">
     <w:abstractNumId w:val="14"/>
   </w:num>
-  <w:num w:numId="7">
+  <w:num w:numId="7" w16cid:durableId="1548908695">
     <w:abstractNumId w:val="6"/>
   </w:num>
-  <w:num w:numId="8">
+  <w:num w:numId="8" w16cid:durableId="1673221616">
     <w:abstractNumId w:val="5"/>
   </w:num>
-  <w:num w:numId="9">
+  <w:num w:numId="9" w16cid:durableId="619413320">
     <w:abstractNumId w:val="11"/>
   </w:num>
-  <w:num w:numId="10">
+  <w:num w:numId="10" w16cid:durableId="37366658">
     <w:abstractNumId w:val="10"/>
   </w:num>
-  <w:num w:numId="11">
+  <w:num w:numId="11" w16cid:durableId="247227542">
     <w:abstractNumId w:val="19"/>
   </w:num>
-  <w:num w:numId="12">
+  <w:num w:numId="12" w16cid:durableId="1875926763">
     <w:abstractNumId w:val="3"/>
   </w:num>
-  <w:num w:numId="13">
+  <w:num w:numId="13" w16cid:durableId="466438961">
     <w:abstractNumId w:val="4"/>
   </w:num>
-  <w:num w:numId="14">
+  <w:num w:numId="14" w16cid:durableId="1646423675">
     <w:abstractNumId w:val="13"/>
   </w:num>
-  <w:num w:numId="15">
+  <w:num w:numId="15" w16cid:durableId="2070223346">
     <w:abstractNumId w:val="9"/>
   </w:num>
-  <w:num w:numId="16">
+  <w:num w:numId="16" w16cid:durableId="1921712958">
     <w:abstractNumId w:val="20"/>
   </w:num>
-  <w:num w:numId="17">
+  <w:num w:numId="17" w16cid:durableId="1775860053">
     <w:abstractNumId w:val="18"/>
   </w:num>
-  <w:num w:numId="18">
+  <w:num w:numId="18" w16cid:durableId="141852182">
     <w:abstractNumId w:val="23"/>
   </w:num>
-  <w:num w:numId="19">
+  <w:num w:numId="19" w16cid:durableId="1983920420">
     <w:abstractNumId w:val="7"/>
   </w:num>
-  <w:num w:numId="20">
+  <w:num w:numId="20" w16cid:durableId="1136946702">
     <w:abstractNumId w:val="16"/>
   </w:num>
-  <w:num w:numId="21">
+  <w:num w:numId="21" w16cid:durableId="1220749806">
     <w:abstractNumId w:val="12"/>
   </w:num>
-  <w:num w:numId="22">
+  <w:num w:numId="22" w16cid:durableId="1409035848">
     <w:abstractNumId w:val="22"/>
   </w:num>
-  <w:num w:numId="23">
+  <w:num w:numId="23" w16cid:durableId="1788818808">
     <w:abstractNumId w:val="15"/>
   </w:num>
-  <w:num w:numId="24">
+  <w:num w:numId="24" w16cid:durableId="943807809">
     <w:abstractNumId w:val="1"/>
   </w:num>
 </w:numbering>
 </file>
 
 <file path=word/styles.xml><?xml version="1.0" encoding="utf-8"?>
-<w:styles xmlns:mc="http://schemas.openxmlformats.org/markup-compatibility/2006" xmlns:r="http://schemas.openxmlformats.org/officeDocument/2006/relationships" xmlns:w="http://schemas.openxmlformats.org/wordprocessingml/2006/main" xmlns:w14="http://schemas.microsoft.com/office/word/2010/wordml" xmlns:w15="http://schemas.microsoft.com/office/word/2012/wordml" xmlns:w16se="http://schemas.microsoft.com/office/word/2015/wordml/symex" mc:Ignorable="w14 w15 w16se">
+<w:styles xmlns:mc="http://schemas.openxmlformats.org/markup-compatibility/2006" xmlns:r="http://schemas.openxmlformats.org/officeDocument/2006/relationships" xmlns:w="http://schemas.openxmlformats.org/wordprocessingml/2006/main" xmlns:w14="http://schemas.microsoft.com/office/word/2010/wordml" xmlns:w15="http://schemas.microsoft.com/office/word/2012/wordml" xmlns:w16cex="http://schemas.microsoft.com/office/word/2018/wordml/cex" xmlns:w16cid="http://schemas.microsoft.com/office/word/2016/wordml/cid" xmlns:w16="http://schemas.microsoft.com/office/word/2018/wordml" xmlns:w16du="http://schemas.microsoft.com/office/word/2023/wordml/word16du" xmlns:w16sdtdh="http://schemas.microsoft.com/office/word/2020/wordml/sdtdatahash" xmlns:w16se="http://schemas.microsoft.com/office/word/2015/wordml/symex" mc:Ignorable="w14 w15 w16se w16cid w16 w16cex w16sdtdh w16du">
   <w:docDefaults>
     <w:rPrDefault>
       <w:rPr>
@@ -9241,7 +9271,7 @@
       </w:pPr>
     </w:pPrDefault>
   </w:docDefaults>
-  <w:latentStyles w:defLockedState="0" w:defUIPriority="99" w:defSemiHidden="0" w:defUnhideWhenUsed="0" w:defQFormat="0" w:count="371">
+  <w:latentStyles w:defLockedState="0" w:defUIPriority="99" w:defSemiHidden="0" w:defUnhideWhenUsed="0" w:defQFormat="0" w:count="376">
     <w:lsdException w:name="Normal" w:uiPriority="0" w:qFormat="1"/>
     <w:lsdException w:name="heading 1" w:uiPriority="9" w:qFormat="1"/>
     <w:lsdException w:name="heading 2" w:semiHidden="1" w:uiPriority="9" w:unhideWhenUsed="1" w:qFormat="1"/>
@@ -9613,6 +9643,11 @@
     <w:lsdException w:name="List Table 5 Dark Accent 6" w:uiPriority="50"/>
     <w:lsdException w:name="List Table 6 Colorful Accent 6" w:uiPriority="51"/>
     <w:lsdException w:name="List Table 7 Colorful Accent 6" w:uiPriority="52"/>
+    <w:lsdException w:name="Mention" w:semiHidden="1" w:unhideWhenUsed="1"/>
+    <w:lsdException w:name="Smart Hyperlink" w:semiHidden="1" w:unhideWhenUsed="1"/>
+    <w:lsdException w:name="Hashtag" w:semiHidden="1" w:unhideWhenUsed="1"/>
+    <w:lsdException w:name="Unresolved Mention" w:semiHidden="1" w:unhideWhenUsed="1"/>
+    <w:lsdException w:name="Smart Link" w:semiHidden="1" w:unhideWhenUsed="1"/>
   </w:latentStyles>
   <w:style w:type="paragraph" w:default="1" w:styleId="Normal">
     <w:name w:val="Normal"/>

</xml_diff>

<commit_message>
update sơ đồ usecase nghiệp vụ
</commit_message>
<xml_diff>
--- a/CNTT_130/DOCUMENTS/CNTT_130.docx
+++ b/CNTT_130/DOCUMENTS/CNTT_130.docx
@@ -2583,6 +2583,7 @@
     </w:p>
     <w:p>
       <w:pPr>
+        <w:ind w:firstLine="0"/>
         <w:jc w:val="center"/>
         <w:rPr>
           <w:rFonts w:ascii="Times New Roman" w:eastAsia="SimSun" w:hAnsi="Times New Roman" w:cs="Times New Roman"/>
@@ -2740,7 +2741,6 @@
     <w:p>
       <w:pPr>
         <w:spacing w:line="240" w:lineRule="auto"/>
-        <w:ind w:left="720" w:firstLine="0"/>
         <w:rPr>
           <w:rFonts w:ascii="Times New Roman" w:hAnsi="Times New Roman" w:cs="Times New Roman"/>
           <w:sz w:val="26"/>
@@ -2759,7 +2759,6 @@
     <w:p>
       <w:pPr>
         <w:pStyle w:val="NormalWeb"/>
-        <w:ind w:left="720" w:firstLine="0"/>
         <w:rPr>
           <w:sz w:val="26"/>
           <w:szCs w:val="26"/>
@@ -2776,7 +2775,7 @@
     <w:p>
       <w:pPr>
         <w:pStyle w:val="NormalWeb"/>
-        <w:ind w:left="720" w:firstLine="0"/>
+        <w:ind w:firstLine="360"/>
         <w:rPr>
           <w:sz w:val="26"/>
           <w:szCs w:val="26"/>
@@ -2798,6 +2797,7 @@
           <w:numId w:val="20"/>
         </w:numPr>
         <w:spacing w:after="160" w:line="259" w:lineRule="auto"/>
+        <w:ind w:left="426"/>
         <w:jc w:val="left"/>
         <w:rPr>
           <w:rFonts w:ascii="Times New Roman" w:hAnsi="Times New Roman" w:cs="Times New Roman"/>
@@ -2820,7 +2820,6 @@
     </w:p>
     <w:p>
       <w:pPr>
-        <w:ind w:left="720"/>
         <w:rPr>
           <w:rFonts w:ascii="Times New Roman" w:hAnsi="Times New Roman" w:cs="Times New Roman"/>
           <w:b/>
@@ -2846,6 +2845,7 @@
           <w:numId w:val="21"/>
         </w:numPr>
         <w:spacing w:after="160" w:line="259" w:lineRule="auto"/>
+        <w:ind w:left="1134"/>
         <w:jc w:val="left"/>
         <w:rPr>
           <w:rFonts w:ascii="Times New Roman" w:hAnsi="Times New Roman" w:cs="Times New Roman"/>
@@ -2879,6 +2879,7 @@
           <w:numId w:val="21"/>
         </w:numPr>
         <w:spacing w:after="160" w:line="259" w:lineRule="auto"/>
+        <w:ind w:left="1134"/>
         <w:jc w:val="left"/>
         <w:rPr>
           <w:rFonts w:ascii="Times New Roman" w:hAnsi="Times New Roman" w:cs="Times New Roman"/>
@@ -2897,7 +2898,7 @@
     </w:p>
     <w:p>
       <w:pPr>
-        <w:ind w:left="720"/>
+        <w:ind w:left="720" w:firstLine="131"/>
         <w:rPr>
           <w:rFonts w:ascii="Times New Roman" w:hAnsi="Times New Roman" w:cs="Times New Roman"/>
           <w:b/>
@@ -2923,6 +2924,7 @@
           <w:numId w:val="22"/>
         </w:numPr>
         <w:spacing w:after="160" w:line="259" w:lineRule="auto"/>
+        <w:ind w:left="1134"/>
         <w:jc w:val="left"/>
         <w:rPr>
           <w:rFonts w:ascii="Times New Roman" w:hAnsi="Times New Roman" w:cs="Times New Roman"/>
@@ -2949,6 +2951,7 @@
           <w:numId w:val="22"/>
         </w:numPr>
         <w:spacing w:after="160" w:line="259" w:lineRule="auto"/>
+        <w:ind w:left="1134"/>
         <w:jc w:val="left"/>
         <w:rPr>
           <w:rFonts w:ascii="Times New Roman" w:hAnsi="Times New Roman" w:cs="Times New Roman"/>
@@ -2975,6 +2978,7 @@
           <w:numId w:val="22"/>
         </w:numPr>
         <w:spacing w:after="160" w:line="259" w:lineRule="auto"/>
+        <w:ind w:left="1134"/>
         <w:jc w:val="left"/>
         <w:rPr>
           <w:rFonts w:ascii="Times New Roman" w:hAnsi="Times New Roman" w:cs="Times New Roman"/>
@@ -3001,6 +3005,7 @@
           <w:numId w:val="22"/>
         </w:numPr>
         <w:spacing w:after="160" w:line="259" w:lineRule="auto"/>
+        <w:ind w:left="1134"/>
         <w:jc w:val="left"/>
         <w:rPr>
           <w:rFonts w:ascii="Times New Roman" w:hAnsi="Times New Roman" w:cs="Times New Roman"/>
@@ -3101,31 +3106,67 @@
                               <w:pStyle w:val="Caption"/>
                               <w:jc w:val="center"/>
                               <w:rPr>
+                                <w:rFonts w:asciiTheme="majorHAnsi" w:hAnsiTheme="majorHAnsi" w:cstheme="majorHAnsi"/>
                                 <w:noProof/>
+                                <w:sz w:val="26"/>
+                                <w:szCs w:val="26"/>
                               </w:rPr>
                             </w:pPr>
                             <w:r>
+                              <w:rPr>
+                                <w:rFonts w:asciiTheme="majorHAnsi" w:hAnsiTheme="majorHAnsi" w:cstheme="majorHAnsi"/>
+                                <w:sz w:val="26"/>
+                                <w:szCs w:val="26"/>
+                              </w:rPr>
                               <w:t xml:space="preserve">Hình  </w:t>
                             </w:r>
                             <w:r>
+                              <w:rPr>
+                                <w:rFonts w:asciiTheme="majorHAnsi" w:hAnsiTheme="majorHAnsi" w:cstheme="majorHAnsi"/>
+                                <w:sz w:val="26"/>
+                                <w:szCs w:val="26"/>
+                              </w:rPr>
                               <w:fldChar w:fldCharType="begin"/>
                             </w:r>
                             <w:r>
+                              <w:rPr>
+                                <w:rFonts w:asciiTheme="majorHAnsi" w:hAnsiTheme="majorHAnsi" w:cstheme="majorHAnsi"/>
+                                <w:sz w:val="26"/>
+                                <w:szCs w:val="26"/>
+                              </w:rPr>
                               <w:instrText xml:space="preserve"> SEQ Hình_ \* ARABIC </w:instrText>
                             </w:r>
                             <w:r>
+                              <w:rPr>
+                                <w:rFonts w:asciiTheme="majorHAnsi" w:hAnsiTheme="majorHAnsi" w:cstheme="majorHAnsi"/>
+                                <w:sz w:val="26"/>
+                                <w:szCs w:val="26"/>
+                              </w:rPr>
                               <w:fldChar w:fldCharType="separate"/>
                             </w:r>
                             <w:r>
                               <w:rPr>
+                                <w:rFonts w:asciiTheme="majorHAnsi" w:hAnsiTheme="majorHAnsi" w:cstheme="majorHAnsi"/>
                                 <w:noProof/>
+                                <w:sz w:val="26"/>
+                                <w:szCs w:val="26"/>
                               </w:rPr>
                               <w:t>1</w:t>
                             </w:r>
                             <w:r>
+                              <w:rPr>
+                                <w:rFonts w:asciiTheme="majorHAnsi" w:hAnsiTheme="majorHAnsi" w:cstheme="majorHAnsi"/>
+                                <w:sz w:val="26"/>
+                                <w:szCs w:val="26"/>
+                              </w:rPr>
                               <w:fldChar w:fldCharType="end"/>
                             </w:r>
                             <w:r>
+                              <w:rPr>
+                                <w:rFonts w:asciiTheme="majorHAnsi" w:hAnsiTheme="majorHAnsi" w:cstheme="majorHAnsi"/>
+                                <w:sz w:val="26"/>
+                                <w:szCs w:val="26"/>
+                              </w:rPr>
                               <w:t>: Cơ cấu tổ chức</w:t>
                             </w:r>
                           </w:p>
@@ -3157,31 +3198,67 @@
                         <w:pStyle w:val="Caption"/>
                         <w:jc w:val="center"/>
                         <w:rPr>
+                          <w:rFonts w:asciiTheme="majorHAnsi" w:hAnsiTheme="majorHAnsi" w:cstheme="majorHAnsi"/>
                           <w:noProof/>
+                          <w:sz w:val="26"/>
+                          <w:szCs w:val="26"/>
                         </w:rPr>
                       </w:pPr>
                       <w:r>
+                        <w:rPr>
+                          <w:rFonts w:asciiTheme="majorHAnsi" w:hAnsiTheme="majorHAnsi" w:cstheme="majorHAnsi"/>
+                          <w:sz w:val="26"/>
+                          <w:szCs w:val="26"/>
+                        </w:rPr>
                         <w:t xml:space="preserve">Hình  </w:t>
                       </w:r>
                       <w:r>
+                        <w:rPr>
+                          <w:rFonts w:asciiTheme="majorHAnsi" w:hAnsiTheme="majorHAnsi" w:cstheme="majorHAnsi"/>
+                          <w:sz w:val="26"/>
+                          <w:szCs w:val="26"/>
+                        </w:rPr>
                         <w:fldChar w:fldCharType="begin"/>
                       </w:r>
                       <w:r>
+                        <w:rPr>
+                          <w:rFonts w:asciiTheme="majorHAnsi" w:hAnsiTheme="majorHAnsi" w:cstheme="majorHAnsi"/>
+                          <w:sz w:val="26"/>
+                          <w:szCs w:val="26"/>
+                        </w:rPr>
                         <w:instrText xml:space="preserve"> SEQ Hình_ \* ARABIC </w:instrText>
                       </w:r>
                       <w:r>
+                        <w:rPr>
+                          <w:rFonts w:asciiTheme="majorHAnsi" w:hAnsiTheme="majorHAnsi" w:cstheme="majorHAnsi"/>
+                          <w:sz w:val="26"/>
+                          <w:szCs w:val="26"/>
+                        </w:rPr>
                         <w:fldChar w:fldCharType="separate"/>
                       </w:r>
                       <w:r>
                         <w:rPr>
+                          <w:rFonts w:asciiTheme="majorHAnsi" w:hAnsiTheme="majorHAnsi" w:cstheme="majorHAnsi"/>
                           <w:noProof/>
+                          <w:sz w:val="26"/>
+                          <w:szCs w:val="26"/>
                         </w:rPr>
                         <w:t>1</w:t>
                       </w:r>
                       <w:r>
+                        <w:rPr>
+                          <w:rFonts w:asciiTheme="majorHAnsi" w:hAnsiTheme="majorHAnsi" w:cstheme="majorHAnsi"/>
+                          <w:sz w:val="26"/>
+                          <w:szCs w:val="26"/>
+                        </w:rPr>
                         <w:fldChar w:fldCharType="end"/>
                       </w:r>
                       <w:r>
+                        <w:rPr>
+                          <w:rFonts w:asciiTheme="majorHAnsi" w:hAnsiTheme="majorHAnsi" w:cstheme="majorHAnsi"/>
+                          <w:sz w:val="26"/>
+                          <w:szCs w:val="26"/>
+                        </w:rPr>
                         <w:t>: Cơ cấu tổ chức</w:t>
                       </w:r>
                     </w:p>
@@ -3300,7 +3377,7 @@
     <w:p>
       <w:pPr>
         <w:spacing w:before="100" w:beforeAutospacing="1" w:after="100" w:afterAutospacing="1" w:line="240" w:lineRule="auto"/>
-        <w:ind w:left="426" w:firstLine="0"/>
+        <w:ind w:firstLine="426"/>
         <w:rPr>
           <w:rFonts w:ascii="Times New Roman" w:eastAsia="Times New Roman" w:hAnsi="Times New Roman" w:cs="Times New Roman"/>
           <w:sz w:val="26"/>
@@ -5589,6 +5666,9 @@
         <w:ind w:firstLine="0"/>
       </w:pPr>
       <w:r>
+        <w:rPr>
+          <w:noProof/>
+        </w:rPr>
         <w:drawing>
           <wp:inline distT="0" distB="0" distL="0" distR="0" wp14:anchorId="2B787BE8" wp14:editId="44080B1E">
             <wp:extent cx="5731510" cy="3134995"/>
@@ -5658,8 +5738,1671 @@
     </w:p>
     <w:p>
       <w:pPr>
+        <w:ind w:firstLine="0"/>
+        <w:rPr>
+          <w:rFonts w:asciiTheme="majorHAnsi" w:hAnsiTheme="majorHAnsi" w:cstheme="majorHAnsi"/>
+          <w:b/>
+          <w:bCs/>
+          <w:sz w:val="26"/>
+          <w:szCs w:val="26"/>
+          <w:lang w:val="en-SG"/>
+        </w:rPr>
+      </w:pPr>
+      <w:r>
+        <w:rPr>
+          <w:rFonts w:asciiTheme="majorHAnsi" w:hAnsiTheme="majorHAnsi" w:cstheme="majorHAnsi"/>
+          <w:b/>
+          <w:bCs/>
+          <w:sz w:val="26"/>
+          <w:szCs w:val="26"/>
+          <w:lang w:val="en-SG"/>
+        </w:rPr>
+        <w:t>1. Đăng ký thành viên</w:t>
+      </w:r>
+    </w:p>
+    <w:p>
+      <w:pPr>
+        <w:numPr>
+          <w:ilvl w:val="0"/>
+          <w:numId w:val="25"/>
+        </w:numPr>
+        <w:rPr>
+          <w:rFonts w:asciiTheme="majorHAnsi" w:hAnsiTheme="majorHAnsi" w:cstheme="majorHAnsi"/>
+          <w:sz w:val="26"/>
+          <w:szCs w:val="26"/>
+          <w:lang w:val="en-SG"/>
+        </w:rPr>
+      </w:pPr>
+      <w:r>
+        <w:rPr>
+          <w:rFonts w:asciiTheme="majorHAnsi" w:hAnsiTheme="majorHAnsi" w:cstheme="majorHAnsi"/>
+          <w:b/>
+          <w:bCs/>
+          <w:sz w:val="26"/>
+          <w:szCs w:val="26"/>
+          <w:lang w:val="en-SG"/>
+        </w:rPr>
+        <w:t>Mô tả</w:t>
+      </w:r>
+      <w:r>
+        <w:rPr>
+          <w:rFonts w:asciiTheme="majorHAnsi" w:hAnsiTheme="majorHAnsi" w:cstheme="majorHAnsi"/>
+          <w:sz w:val="26"/>
+          <w:szCs w:val="26"/>
+          <w:lang w:val="en-SG"/>
+        </w:rPr>
+        <w:t>: Khách hàng có thể đăng ký trở thành thành viên của khu vui chơi để nhận được các quyền lợi ưu đãi, như giảm giá vé, tham gia chương trình khuyến mãi</w:t>
+      </w:r>
+      <w:r>
+        <w:rPr>
+          <w:rFonts w:asciiTheme="majorHAnsi" w:hAnsiTheme="majorHAnsi" w:cstheme="majorHAnsi"/>
+          <w:sz w:val="26"/>
+          <w:szCs w:val="26"/>
+          <w:lang w:val="en-SG"/>
+        </w:rPr>
+        <w:t>.</w:t>
+      </w:r>
+    </w:p>
+    <w:p>
+      <w:pPr>
+        <w:numPr>
+          <w:ilvl w:val="0"/>
+          <w:numId w:val="25"/>
+        </w:numPr>
+        <w:rPr>
+          <w:rFonts w:asciiTheme="majorHAnsi" w:hAnsiTheme="majorHAnsi" w:cstheme="majorHAnsi"/>
+          <w:sz w:val="26"/>
+          <w:szCs w:val="26"/>
+          <w:lang w:val="en-SG"/>
+        </w:rPr>
+      </w:pPr>
+      <w:r>
+        <w:rPr>
+          <w:rFonts w:asciiTheme="majorHAnsi" w:hAnsiTheme="majorHAnsi" w:cstheme="majorHAnsi"/>
+          <w:b/>
+          <w:bCs/>
+          <w:sz w:val="26"/>
+          <w:szCs w:val="26"/>
+          <w:lang w:val="en-SG"/>
+        </w:rPr>
+        <w:t>Quy trình</w:t>
+      </w:r>
+      <w:r>
+        <w:rPr>
+          <w:rFonts w:asciiTheme="majorHAnsi" w:hAnsiTheme="majorHAnsi" w:cstheme="majorHAnsi"/>
+          <w:sz w:val="26"/>
+          <w:szCs w:val="26"/>
+          <w:lang w:val="en-SG"/>
+        </w:rPr>
+        <w:t>:</w:t>
+      </w:r>
+    </w:p>
+    <w:p>
+      <w:pPr>
+        <w:numPr>
+          <w:ilvl w:val="1"/>
+          <w:numId w:val="25"/>
+        </w:numPr>
+        <w:rPr>
+          <w:rFonts w:asciiTheme="majorHAnsi" w:hAnsiTheme="majorHAnsi" w:cstheme="majorHAnsi"/>
+          <w:sz w:val="26"/>
+          <w:szCs w:val="26"/>
+          <w:lang w:val="en-SG"/>
+        </w:rPr>
+      </w:pPr>
+      <w:r>
+        <w:rPr>
+          <w:rFonts w:asciiTheme="majorHAnsi" w:hAnsiTheme="majorHAnsi" w:cstheme="majorHAnsi"/>
+          <w:sz w:val="26"/>
+          <w:szCs w:val="26"/>
+          <w:lang w:val="en-SG"/>
+        </w:rPr>
+        <w:t xml:space="preserve">Khách hàng </w:t>
+      </w:r>
+      <w:r>
+        <w:rPr>
+          <w:rFonts w:asciiTheme="majorHAnsi" w:hAnsiTheme="majorHAnsi" w:cstheme="majorHAnsi"/>
+          <w:sz w:val="26"/>
+          <w:szCs w:val="26"/>
+          <w:lang w:val="en-SG"/>
+        </w:rPr>
+        <w:t>cung cấp thông tin để điền</w:t>
+      </w:r>
+      <w:r>
+        <w:rPr>
+          <w:rFonts w:asciiTheme="majorHAnsi" w:hAnsiTheme="majorHAnsi" w:cstheme="majorHAnsi"/>
+          <w:sz w:val="26"/>
+          <w:szCs w:val="26"/>
+          <w:lang w:val="en-SG"/>
+        </w:rPr>
+        <w:t xml:space="preserve"> vào form đăng ký.</w:t>
+      </w:r>
+    </w:p>
+    <w:p>
+      <w:pPr>
+        <w:numPr>
+          <w:ilvl w:val="1"/>
+          <w:numId w:val="25"/>
+        </w:numPr>
+        <w:rPr>
+          <w:rFonts w:asciiTheme="majorHAnsi" w:hAnsiTheme="majorHAnsi" w:cstheme="majorHAnsi"/>
+          <w:sz w:val="26"/>
+          <w:szCs w:val="26"/>
+          <w:lang w:val="en-SG"/>
+        </w:rPr>
+      </w:pPr>
+      <w:r>
+        <w:rPr>
+          <w:rFonts w:asciiTheme="majorHAnsi" w:hAnsiTheme="majorHAnsi" w:cstheme="majorHAnsi"/>
+          <w:sz w:val="26"/>
+          <w:szCs w:val="26"/>
+          <w:lang w:val="en-SG"/>
+        </w:rPr>
+        <w:t>Hệ thống xác minh thông tin và tạo tài khoản thành viên cho khách hàng.</w:t>
+      </w:r>
+    </w:p>
+    <w:p>
+      <w:pPr>
+        <w:numPr>
+          <w:ilvl w:val="1"/>
+          <w:numId w:val="25"/>
+        </w:numPr>
+        <w:rPr>
+          <w:rFonts w:asciiTheme="majorHAnsi" w:hAnsiTheme="majorHAnsi" w:cstheme="majorHAnsi"/>
+          <w:sz w:val="26"/>
+          <w:szCs w:val="26"/>
+          <w:lang w:val="en-SG"/>
+        </w:rPr>
+      </w:pPr>
+      <w:r>
+        <w:rPr>
+          <w:rFonts w:asciiTheme="majorHAnsi" w:hAnsiTheme="majorHAnsi" w:cstheme="majorHAnsi"/>
+          <w:sz w:val="26"/>
+          <w:szCs w:val="26"/>
+          <w:lang w:val="en-SG"/>
+        </w:rPr>
+        <w:t>Sau khi hoàn thành, khách hàng sẽ nhận được mã thành viên hoặc thẻ thành viên.</w:t>
+      </w:r>
+    </w:p>
+    <w:p>
+      <w:pPr>
+        <w:ind w:firstLine="0"/>
+        <w:rPr>
+          <w:rFonts w:asciiTheme="majorHAnsi" w:hAnsiTheme="majorHAnsi" w:cstheme="majorHAnsi"/>
+          <w:sz w:val="26"/>
+          <w:szCs w:val="26"/>
+          <w:lang w:val="en-SG"/>
+        </w:rPr>
+      </w:pPr>
+      <w:r>
+        <w:rPr>
+          <w:rFonts w:asciiTheme="majorHAnsi" w:hAnsiTheme="majorHAnsi" w:cstheme="majorHAnsi"/>
+          <w:sz w:val="26"/>
+          <w:szCs w:val="26"/>
+          <w:lang w:val="en-SG"/>
+        </w:rPr>
+        <w:pict w14:anchorId="1FFC3CFF">
+          <v:rect id="_x0000_i1073" style="width:0;height:1.5pt" o:hralign="center" o:hrstd="t" o:hr="t" fillcolor="#a0a0a0" stroked="f"/>
+        </w:pict>
+      </w:r>
+    </w:p>
+    <w:p>
+      <w:pPr>
+        <w:ind w:firstLine="0"/>
+        <w:rPr>
+          <w:rFonts w:asciiTheme="majorHAnsi" w:hAnsiTheme="majorHAnsi" w:cstheme="majorHAnsi"/>
+          <w:b/>
+          <w:bCs/>
+          <w:sz w:val="26"/>
+          <w:szCs w:val="26"/>
+          <w:lang w:val="en-SG"/>
+        </w:rPr>
+      </w:pPr>
+      <w:r>
+        <w:rPr>
+          <w:rFonts w:asciiTheme="majorHAnsi" w:hAnsiTheme="majorHAnsi" w:cstheme="majorHAnsi"/>
+          <w:b/>
+          <w:bCs/>
+          <w:sz w:val="26"/>
+          <w:szCs w:val="26"/>
+          <w:lang w:val="en-SG"/>
+        </w:rPr>
+        <w:t>2. Nhận ưu đãi, khuyến mãi</w:t>
+      </w:r>
+    </w:p>
+    <w:p>
+      <w:pPr>
+        <w:numPr>
+          <w:ilvl w:val="0"/>
+          <w:numId w:val="26"/>
+        </w:numPr>
+        <w:rPr>
+          <w:rFonts w:asciiTheme="majorHAnsi" w:hAnsiTheme="majorHAnsi" w:cstheme="majorHAnsi"/>
+          <w:sz w:val="26"/>
+          <w:szCs w:val="26"/>
+          <w:lang w:val="en-SG"/>
+        </w:rPr>
+      </w:pPr>
+      <w:r>
+        <w:rPr>
+          <w:rFonts w:asciiTheme="majorHAnsi" w:hAnsiTheme="majorHAnsi" w:cstheme="majorHAnsi"/>
+          <w:b/>
+          <w:bCs/>
+          <w:sz w:val="26"/>
+          <w:szCs w:val="26"/>
+          <w:lang w:val="en-SG"/>
+        </w:rPr>
+        <w:t>Mô tả</w:t>
+      </w:r>
+      <w:r>
+        <w:rPr>
+          <w:rFonts w:asciiTheme="majorHAnsi" w:hAnsiTheme="majorHAnsi" w:cstheme="majorHAnsi"/>
+          <w:sz w:val="26"/>
+          <w:szCs w:val="26"/>
+          <w:lang w:val="en-SG"/>
+        </w:rPr>
+        <w:t>: Thành viên sau khi đăng ký có thể nhận các chương trình khuyến mãi, ưu đãi từ khu vui chơi, như giảm giá vé hoặc thức ăn, tặng phiếu tham gia trò chơi miễn phí.</w:t>
+      </w:r>
+    </w:p>
+    <w:p>
+      <w:pPr>
+        <w:numPr>
+          <w:ilvl w:val="0"/>
+          <w:numId w:val="26"/>
+        </w:numPr>
+        <w:rPr>
+          <w:rFonts w:asciiTheme="majorHAnsi" w:hAnsiTheme="majorHAnsi" w:cstheme="majorHAnsi"/>
+          <w:sz w:val="26"/>
+          <w:szCs w:val="26"/>
+          <w:lang w:val="en-SG"/>
+        </w:rPr>
+      </w:pPr>
+      <w:r>
+        <w:rPr>
+          <w:rFonts w:asciiTheme="majorHAnsi" w:hAnsiTheme="majorHAnsi" w:cstheme="majorHAnsi"/>
+          <w:b/>
+          <w:bCs/>
+          <w:sz w:val="26"/>
+          <w:szCs w:val="26"/>
+          <w:lang w:val="en-SG"/>
+        </w:rPr>
+        <w:t>Quy trình</w:t>
+      </w:r>
+      <w:r>
+        <w:rPr>
+          <w:rFonts w:asciiTheme="majorHAnsi" w:hAnsiTheme="majorHAnsi" w:cstheme="majorHAnsi"/>
+          <w:sz w:val="26"/>
+          <w:szCs w:val="26"/>
+          <w:lang w:val="en-SG"/>
+        </w:rPr>
+        <w:t>:</w:t>
+      </w:r>
+    </w:p>
+    <w:p>
+      <w:pPr>
+        <w:numPr>
+          <w:ilvl w:val="1"/>
+          <w:numId w:val="26"/>
+        </w:numPr>
+        <w:rPr>
+          <w:rFonts w:asciiTheme="majorHAnsi" w:hAnsiTheme="majorHAnsi" w:cstheme="majorHAnsi"/>
+          <w:sz w:val="26"/>
+          <w:szCs w:val="26"/>
+          <w:lang w:val="en-SG"/>
+        </w:rPr>
+      </w:pPr>
+      <w:r>
+        <w:rPr>
+          <w:rFonts w:asciiTheme="majorHAnsi" w:hAnsiTheme="majorHAnsi" w:cstheme="majorHAnsi"/>
+          <w:sz w:val="26"/>
+          <w:szCs w:val="26"/>
+          <w:lang w:val="en-SG"/>
+        </w:rPr>
+        <w:lastRenderedPageBreak/>
+        <w:t>Hệ thống gửi thông tin khuyến mãi qua email hoặc ứng dụng.</w:t>
+      </w:r>
+    </w:p>
+    <w:p>
+      <w:pPr>
+        <w:numPr>
+          <w:ilvl w:val="1"/>
+          <w:numId w:val="26"/>
+        </w:numPr>
+        <w:rPr>
+          <w:rFonts w:asciiTheme="majorHAnsi" w:hAnsiTheme="majorHAnsi" w:cstheme="majorHAnsi"/>
+          <w:sz w:val="26"/>
+          <w:szCs w:val="26"/>
+          <w:lang w:val="en-SG"/>
+        </w:rPr>
+      </w:pPr>
+      <w:r>
+        <w:rPr>
+          <w:rFonts w:asciiTheme="majorHAnsi" w:hAnsiTheme="majorHAnsi" w:cstheme="majorHAnsi"/>
+          <w:sz w:val="26"/>
+          <w:szCs w:val="26"/>
+          <w:lang w:val="en-SG"/>
+        </w:rPr>
+        <w:t>Khách hàng có thể sử dụng mã khuyến mãi khi mua vé hoặc thức ăn.</w:t>
+      </w:r>
+    </w:p>
+    <w:p>
+      <w:pPr>
+        <w:ind w:firstLine="0"/>
+        <w:rPr>
+          <w:rFonts w:asciiTheme="majorHAnsi" w:hAnsiTheme="majorHAnsi" w:cstheme="majorHAnsi"/>
+          <w:sz w:val="26"/>
+          <w:szCs w:val="26"/>
+          <w:lang w:val="en-SG"/>
+        </w:rPr>
+      </w:pPr>
+      <w:r>
+        <w:rPr>
+          <w:rFonts w:asciiTheme="majorHAnsi" w:hAnsiTheme="majorHAnsi" w:cstheme="majorHAnsi"/>
+          <w:sz w:val="26"/>
+          <w:szCs w:val="26"/>
+          <w:lang w:val="en-SG"/>
+        </w:rPr>
+        <w:pict w14:anchorId="2ABCBD75">
+          <v:rect id="_x0000_i1074" style="width:0;height:1.5pt" o:hralign="center" o:hrstd="t" o:hr="t" fillcolor="#a0a0a0" stroked="f"/>
+        </w:pict>
+      </w:r>
+    </w:p>
+    <w:p>
+      <w:pPr>
+        <w:ind w:firstLine="0"/>
+        <w:rPr>
+          <w:rFonts w:asciiTheme="majorHAnsi" w:hAnsiTheme="majorHAnsi" w:cstheme="majorHAnsi"/>
+          <w:b/>
+          <w:bCs/>
+          <w:sz w:val="26"/>
+          <w:szCs w:val="26"/>
+          <w:lang w:val="en-SG"/>
+        </w:rPr>
+      </w:pPr>
+      <w:r>
+        <w:rPr>
+          <w:rFonts w:asciiTheme="majorHAnsi" w:hAnsiTheme="majorHAnsi" w:cstheme="majorHAnsi"/>
+          <w:b/>
+          <w:bCs/>
+          <w:sz w:val="26"/>
+          <w:szCs w:val="26"/>
+          <w:lang w:val="en-SG"/>
+        </w:rPr>
+        <w:t>3. Kiểm tra thành viên</w:t>
+      </w:r>
+    </w:p>
+    <w:p>
+      <w:pPr>
+        <w:numPr>
+          <w:ilvl w:val="0"/>
+          <w:numId w:val="27"/>
+        </w:numPr>
+        <w:rPr>
+          <w:rFonts w:asciiTheme="majorHAnsi" w:hAnsiTheme="majorHAnsi" w:cstheme="majorHAnsi"/>
+          <w:sz w:val="26"/>
+          <w:szCs w:val="26"/>
+          <w:lang w:val="en-SG"/>
+        </w:rPr>
+      </w:pPr>
+      <w:r>
+        <w:rPr>
+          <w:rFonts w:asciiTheme="majorHAnsi" w:hAnsiTheme="majorHAnsi" w:cstheme="majorHAnsi"/>
+          <w:b/>
+          <w:bCs/>
+          <w:sz w:val="26"/>
+          <w:szCs w:val="26"/>
+          <w:lang w:val="en-SG"/>
+        </w:rPr>
+        <w:t>Mô tả</w:t>
+      </w:r>
+      <w:r>
+        <w:rPr>
+          <w:rFonts w:asciiTheme="majorHAnsi" w:hAnsiTheme="majorHAnsi" w:cstheme="majorHAnsi"/>
+          <w:sz w:val="26"/>
+          <w:szCs w:val="26"/>
+          <w:lang w:val="en-SG"/>
+        </w:rPr>
+        <w:t>: Khách hàng có thể kiểm tra thông tin thành viên của mình, bao gồm các thông tin cá nhân, số lần tham gia, và các khuyến mãi đang có hiệu lực.</w:t>
+      </w:r>
+    </w:p>
+    <w:p>
+      <w:pPr>
+        <w:numPr>
+          <w:ilvl w:val="0"/>
+          <w:numId w:val="27"/>
+        </w:numPr>
+        <w:rPr>
+          <w:rFonts w:asciiTheme="majorHAnsi" w:hAnsiTheme="majorHAnsi" w:cstheme="majorHAnsi"/>
+          <w:sz w:val="26"/>
+          <w:szCs w:val="26"/>
+          <w:lang w:val="en-SG"/>
+        </w:rPr>
+      </w:pPr>
+      <w:r>
+        <w:rPr>
+          <w:rFonts w:asciiTheme="majorHAnsi" w:hAnsiTheme="majorHAnsi" w:cstheme="majorHAnsi"/>
+          <w:b/>
+          <w:bCs/>
+          <w:sz w:val="26"/>
+          <w:szCs w:val="26"/>
+          <w:lang w:val="en-SG"/>
+        </w:rPr>
+        <w:t>Quy trình</w:t>
+      </w:r>
+      <w:r>
+        <w:rPr>
+          <w:rFonts w:asciiTheme="majorHAnsi" w:hAnsiTheme="majorHAnsi" w:cstheme="majorHAnsi"/>
+          <w:sz w:val="26"/>
+          <w:szCs w:val="26"/>
+          <w:lang w:val="en-SG"/>
+        </w:rPr>
+        <w:t>:</w:t>
+      </w:r>
+    </w:p>
+    <w:p>
+      <w:pPr>
+        <w:numPr>
+          <w:ilvl w:val="1"/>
+          <w:numId w:val="27"/>
+        </w:numPr>
+        <w:rPr>
+          <w:rFonts w:asciiTheme="majorHAnsi" w:hAnsiTheme="majorHAnsi" w:cstheme="majorHAnsi"/>
+          <w:sz w:val="26"/>
+          <w:szCs w:val="26"/>
+          <w:lang w:val="en-SG"/>
+        </w:rPr>
+      </w:pPr>
+      <w:r>
+        <w:rPr>
+          <w:rFonts w:asciiTheme="majorHAnsi" w:hAnsiTheme="majorHAnsi" w:cstheme="majorHAnsi"/>
+          <w:sz w:val="26"/>
+          <w:szCs w:val="26"/>
+          <w:lang w:val="en-SG"/>
+        </w:rPr>
+        <w:t xml:space="preserve">Khách hàng </w:t>
+      </w:r>
+      <w:r>
+        <w:rPr>
+          <w:rFonts w:asciiTheme="majorHAnsi" w:hAnsiTheme="majorHAnsi" w:cstheme="majorHAnsi"/>
+          <w:sz w:val="26"/>
+          <w:szCs w:val="26"/>
+          <w:lang w:val="en-SG"/>
+        </w:rPr>
+        <w:t>cung cấp mã thành viên cho hệ thống</w:t>
+      </w:r>
+      <w:r>
+        <w:rPr>
+          <w:rFonts w:asciiTheme="majorHAnsi" w:hAnsiTheme="majorHAnsi" w:cstheme="majorHAnsi"/>
+          <w:sz w:val="26"/>
+          <w:szCs w:val="26"/>
+          <w:lang w:val="en-SG"/>
+        </w:rPr>
+        <w:t>.</w:t>
+      </w:r>
+    </w:p>
+    <w:p>
+      <w:pPr>
+        <w:numPr>
+          <w:ilvl w:val="1"/>
+          <w:numId w:val="27"/>
+        </w:numPr>
+        <w:rPr>
+          <w:rFonts w:asciiTheme="majorHAnsi" w:hAnsiTheme="majorHAnsi" w:cstheme="majorHAnsi"/>
+          <w:sz w:val="26"/>
+          <w:szCs w:val="26"/>
+          <w:lang w:val="en-SG"/>
+        </w:rPr>
+      </w:pPr>
+      <w:r>
+        <w:rPr>
+          <w:rFonts w:asciiTheme="majorHAnsi" w:hAnsiTheme="majorHAnsi" w:cstheme="majorHAnsi"/>
+          <w:sz w:val="26"/>
+          <w:szCs w:val="26"/>
+          <w:lang w:val="en-SG"/>
+        </w:rPr>
+        <w:t>Hệ thống hiển thị thông tin thành viên và các ưu đãi liên quan.</w:t>
+      </w:r>
+    </w:p>
+    <w:p>
+      <w:pPr>
+        <w:ind w:firstLine="0"/>
+        <w:rPr>
+          <w:rFonts w:asciiTheme="majorHAnsi" w:hAnsiTheme="majorHAnsi" w:cstheme="majorHAnsi"/>
+          <w:sz w:val="26"/>
+          <w:szCs w:val="26"/>
+          <w:lang w:val="en-SG"/>
+        </w:rPr>
+      </w:pPr>
+      <w:r>
+        <w:rPr>
+          <w:rFonts w:asciiTheme="majorHAnsi" w:hAnsiTheme="majorHAnsi" w:cstheme="majorHAnsi"/>
+          <w:sz w:val="26"/>
+          <w:szCs w:val="26"/>
+          <w:lang w:val="en-SG"/>
+        </w:rPr>
+        <w:pict w14:anchorId="25BCFB89">
+          <v:rect id="_x0000_i1075" style="width:0;height:1.5pt" o:hralign="center" o:hrstd="t" o:hr="t" fillcolor="#a0a0a0" stroked="f"/>
+        </w:pict>
+      </w:r>
+    </w:p>
+    <w:p>
+      <w:pPr>
+        <w:ind w:firstLine="0"/>
+        <w:rPr>
+          <w:rFonts w:asciiTheme="majorHAnsi" w:hAnsiTheme="majorHAnsi" w:cstheme="majorHAnsi"/>
+          <w:b/>
+          <w:bCs/>
+          <w:sz w:val="26"/>
+          <w:szCs w:val="26"/>
+          <w:lang w:val="en-SG"/>
+        </w:rPr>
+      </w:pPr>
+      <w:r>
+        <w:rPr>
+          <w:rFonts w:asciiTheme="majorHAnsi" w:hAnsiTheme="majorHAnsi" w:cstheme="majorHAnsi"/>
+          <w:b/>
+          <w:bCs/>
+          <w:sz w:val="26"/>
+          <w:szCs w:val="26"/>
+          <w:lang w:val="en-SG"/>
+        </w:rPr>
+        <w:t>4. Mua vé</w:t>
+      </w:r>
+    </w:p>
+    <w:p>
+      <w:pPr>
+        <w:numPr>
+          <w:ilvl w:val="0"/>
+          <w:numId w:val="28"/>
+        </w:numPr>
+        <w:rPr>
+          <w:rFonts w:asciiTheme="majorHAnsi" w:hAnsiTheme="majorHAnsi" w:cstheme="majorHAnsi"/>
+          <w:sz w:val="26"/>
+          <w:szCs w:val="26"/>
+          <w:lang w:val="en-SG"/>
+        </w:rPr>
+      </w:pPr>
+      <w:r>
+        <w:rPr>
+          <w:rFonts w:asciiTheme="majorHAnsi" w:hAnsiTheme="majorHAnsi" w:cstheme="majorHAnsi"/>
+          <w:b/>
+          <w:bCs/>
+          <w:sz w:val="26"/>
+          <w:szCs w:val="26"/>
+          <w:lang w:val="en-SG"/>
+        </w:rPr>
+        <w:t>Mô tả</w:t>
+      </w:r>
+      <w:r>
+        <w:rPr>
+          <w:rFonts w:asciiTheme="majorHAnsi" w:hAnsiTheme="majorHAnsi" w:cstheme="majorHAnsi"/>
+          <w:sz w:val="26"/>
+          <w:szCs w:val="26"/>
+          <w:lang w:val="en-SG"/>
+        </w:rPr>
+        <w:t>: Khách hàng có thể mua vé vào cửa hoặc vé tham gia các trò chơi trong khu vui chơi.</w:t>
+      </w:r>
+    </w:p>
+    <w:p>
+      <w:pPr>
+        <w:numPr>
+          <w:ilvl w:val="0"/>
+          <w:numId w:val="28"/>
+        </w:numPr>
+        <w:rPr>
+          <w:rFonts w:asciiTheme="majorHAnsi" w:hAnsiTheme="majorHAnsi" w:cstheme="majorHAnsi"/>
+          <w:sz w:val="26"/>
+          <w:szCs w:val="26"/>
+          <w:lang w:val="en-SG"/>
+        </w:rPr>
+      </w:pPr>
+      <w:r>
+        <w:rPr>
+          <w:rFonts w:asciiTheme="majorHAnsi" w:hAnsiTheme="majorHAnsi" w:cstheme="majorHAnsi"/>
+          <w:b/>
+          <w:bCs/>
+          <w:sz w:val="26"/>
+          <w:szCs w:val="26"/>
+          <w:lang w:val="en-SG"/>
+        </w:rPr>
+        <w:t>Quy trình</w:t>
+      </w:r>
+      <w:r>
+        <w:rPr>
+          <w:rFonts w:asciiTheme="majorHAnsi" w:hAnsiTheme="majorHAnsi" w:cstheme="majorHAnsi"/>
+          <w:sz w:val="26"/>
+          <w:szCs w:val="26"/>
+          <w:lang w:val="en-SG"/>
+        </w:rPr>
+        <w:t>:</w:t>
+      </w:r>
+    </w:p>
+    <w:p>
+      <w:pPr>
+        <w:numPr>
+          <w:ilvl w:val="1"/>
+          <w:numId w:val="28"/>
+        </w:numPr>
+        <w:rPr>
+          <w:rFonts w:asciiTheme="majorHAnsi" w:hAnsiTheme="majorHAnsi" w:cstheme="majorHAnsi"/>
+          <w:sz w:val="26"/>
+          <w:szCs w:val="26"/>
+          <w:lang w:val="en-SG"/>
+        </w:rPr>
+      </w:pPr>
+      <w:r>
+        <w:rPr>
+          <w:rFonts w:asciiTheme="majorHAnsi" w:hAnsiTheme="majorHAnsi" w:cstheme="majorHAnsi"/>
+          <w:sz w:val="26"/>
+          <w:szCs w:val="26"/>
+          <w:lang w:val="en-SG"/>
+        </w:rPr>
+        <w:t>Khách hàng chọn loại vé (vé vào cổng, vé trò chơi).</w:t>
+      </w:r>
+    </w:p>
+    <w:p>
+      <w:pPr>
+        <w:numPr>
+          <w:ilvl w:val="1"/>
+          <w:numId w:val="28"/>
+        </w:numPr>
+        <w:rPr>
+          <w:rFonts w:asciiTheme="majorHAnsi" w:hAnsiTheme="majorHAnsi" w:cstheme="majorHAnsi"/>
+          <w:sz w:val="26"/>
+          <w:szCs w:val="26"/>
+          <w:lang w:val="en-SG"/>
+        </w:rPr>
+      </w:pPr>
+      <w:r>
+        <w:rPr>
+          <w:rFonts w:asciiTheme="majorHAnsi" w:hAnsiTheme="majorHAnsi" w:cstheme="majorHAnsi"/>
+          <w:sz w:val="26"/>
+          <w:szCs w:val="26"/>
+          <w:lang w:val="en-SG"/>
+        </w:rPr>
+        <w:t>Hệ thống xác nhận và hiển thị tổng số tiền cần thanh toán.</w:t>
+      </w:r>
+    </w:p>
+    <w:p>
+      <w:pPr>
+        <w:numPr>
+          <w:ilvl w:val="1"/>
+          <w:numId w:val="28"/>
+        </w:numPr>
+        <w:rPr>
+          <w:rFonts w:asciiTheme="majorHAnsi" w:hAnsiTheme="majorHAnsi" w:cstheme="majorHAnsi"/>
+          <w:sz w:val="26"/>
+          <w:szCs w:val="26"/>
+          <w:lang w:val="en-SG"/>
+        </w:rPr>
+      </w:pPr>
+      <w:r>
+        <w:rPr>
+          <w:rFonts w:asciiTheme="majorHAnsi" w:hAnsiTheme="majorHAnsi" w:cstheme="majorHAnsi"/>
+          <w:sz w:val="26"/>
+          <w:szCs w:val="26"/>
+          <w:lang w:val="en-SG"/>
+        </w:rPr>
+        <w:t>Khách hàng tiến hành thanh toán.</w:t>
+      </w:r>
+    </w:p>
+    <w:p>
+      <w:pPr>
+        <w:numPr>
+          <w:ilvl w:val="1"/>
+          <w:numId w:val="28"/>
+        </w:numPr>
+        <w:rPr>
+          <w:rFonts w:asciiTheme="majorHAnsi" w:hAnsiTheme="majorHAnsi" w:cstheme="majorHAnsi"/>
+          <w:sz w:val="26"/>
+          <w:szCs w:val="26"/>
+          <w:lang w:val="en-SG"/>
+        </w:rPr>
+      </w:pPr>
+      <w:r>
+        <w:rPr>
+          <w:rFonts w:asciiTheme="majorHAnsi" w:hAnsiTheme="majorHAnsi" w:cstheme="majorHAnsi"/>
+          <w:sz w:val="26"/>
+          <w:szCs w:val="26"/>
+          <w:lang w:val="en-SG"/>
+        </w:rPr>
+        <w:t>Sau khi thanh toán, hệ thống xuất vé và gửi qua email hoặc in trực tiếp.</w:t>
+      </w:r>
+    </w:p>
+    <w:p>
+      <w:pPr>
+        <w:ind w:firstLine="0"/>
+        <w:rPr>
+          <w:rFonts w:asciiTheme="majorHAnsi" w:hAnsiTheme="majorHAnsi" w:cstheme="majorHAnsi"/>
+          <w:sz w:val="26"/>
+          <w:szCs w:val="26"/>
+          <w:lang w:val="en-SG"/>
+        </w:rPr>
+      </w:pPr>
+      <w:r>
+        <w:rPr>
+          <w:rFonts w:asciiTheme="majorHAnsi" w:hAnsiTheme="majorHAnsi" w:cstheme="majorHAnsi"/>
+          <w:sz w:val="26"/>
+          <w:szCs w:val="26"/>
+          <w:lang w:val="en-SG"/>
+        </w:rPr>
+        <w:pict w14:anchorId="5E0A7BED">
+          <v:rect id="_x0000_i1076" style="width:0;height:1.5pt" o:hralign="center" o:hrstd="t" o:hr="t" fillcolor="#a0a0a0" stroked="f"/>
+        </w:pict>
+      </w:r>
+    </w:p>
+    <w:p>
+      <w:pPr>
+        <w:ind w:firstLine="0"/>
+        <w:rPr>
+          <w:rFonts w:asciiTheme="majorHAnsi" w:hAnsiTheme="majorHAnsi" w:cstheme="majorHAnsi"/>
+          <w:b/>
+          <w:bCs/>
+          <w:sz w:val="26"/>
+          <w:szCs w:val="26"/>
+          <w:lang w:val="en-SG"/>
+        </w:rPr>
+      </w:pPr>
+      <w:r>
+        <w:rPr>
+          <w:rFonts w:asciiTheme="majorHAnsi" w:hAnsiTheme="majorHAnsi" w:cstheme="majorHAnsi"/>
+          <w:b/>
+          <w:bCs/>
+          <w:sz w:val="26"/>
+          <w:szCs w:val="26"/>
+          <w:lang w:val="en-SG"/>
+        </w:rPr>
+        <w:t>5. Thanh toán</w:t>
+      </w:r>
+    </w:p>
+    <w:p>
+      <w:pPr>
+        <w:numPr>
+          <w:ilvl w:val="0"/>
+          <w:numId w:val="29"/>
+        </w:numPr>
+        <w:rPr>
+          <w:rFonts w:asciiTheme="majorHAnsi" w:hAnsiTheme="majorHAnsi" w:cstheme="majorHAnsi"/>
+          <w:sz w:val="26"/>
+          <w:szCs w:val="26"/>
+          <w:lang w:val="en-SG"/>
+        </w:rPr>
+      </w:pPr>
+      <w:r>
+        <w:rPr>
+          <w:rFonts w:asciiTheme="majorHAnsi" w:hAnsiTheme="majorHAnsi" w:cstheme="majorHAnsi"/>
+          <w:b/>
+          <w:bCs/>
+          <w:sz w:val="26"/>
+          <w:szCs w:val="26"/>
+          <w:lang w:val="en-SG"/>
+        </w:rPr>
+        <w:t>Mô tả</w:t>
+      </w:r>
+      <w:r>
+        <w:rPr>
+          <w:rFonts w:asciiTheme="majorHAnsi" w:hAnsiTheme="majorHAnsi" w:cstheme="majorHAnsi"/>
+          <w:sz w:val="26"/>
+          <w:szCs w:val="26"/>
+          <w:lang w:val="en-SG"/>
+        </w:rPr>
+        <w:t>: Khách hàng có thể thực hiện thanh toán cho các dịch vụ như mua vé, mua thức ăn, hoặc tham gia trò chơi.</w:t>
+      </w:r>
+    </w:p>
+    <w:p>
+      <w:pPr>
+        <w:numPr>
+          <w:ilvl w:val="0"/>
+          <w:numId w:val="29"/>
+        </w:numPr>
+        <w:rPr>
+          <w:rFonts w:asciiTheme="majorHAnsi" w:hAnsiTheme="majorHAnsi" w:cstheme="majorHAnsi"/>
+          <w:sz w:val="26"/>
+          <w:szCs w:val="26"/>
+          <w:lang w:val="en-SG"/>
+        </w:rPr>
+      </w:pPr>
+      <w:r>
+        <w:rPr>
+          <w:rFonts w:asciiTheme="majorHAnsi" w:hAnsiTheme="majorHAnsi" w:cstheme="majorHAnsi"/>
+          <w:b/>
+          <w:bCs/>
+          <w:sz w:val="26"/>
+          <w:szCs w:val="26"/>
+          <w:lang w:val="en-SG"/>
+        </w:rPr>
+        <w:t>Quy trình</w:t>
+      </w:r>
+      <w:r>
+        <w:rPr>
+          <w:rFonts w:asciiTheme="majorHAnsi" w:hAnsiTheme="majorHAnsi" w:cstheme="majorHAnsi"/>
+          <w:sz w:val="26"/>
+          <w:szCs w:val="26"/>
+          <w:lang w:val="en-SG"/>
+        </w:rPr>
+        <w:t>:</w:t>
+      </w:r>
+    </w:p>
+    <w:p>
+      <w:pPr>
+        <w:numPr>
+          <w:ilvl w:val="1"/>
+          <w:numId w:val="29"/>
+        </w:numPr>
+        <w:rPr>
+          <w:rFonts w:asciiTheme="majorHAnsi" w:hAnsiTheme="majorHAnsi" w:cstheme="majorHAnsi"/>
+          <w:sz w:val="26"/>
+          <w:szCs w:val="26"/>
+          <w:lang w:val="en-SG"/>
+        </w:rPr>
+      </w:pPr>
+      <w:r>
+        <w:rPr>
+          <w:rFonts w:asciiTheme="majorHAnsi" w:hAnsiTheme="majorHAnsi" w:cstheme="majorHAnsi"/>
+          <w:sz w:val="26"/>
+          <w:szCs w:val="26"/>
+          <w:lang w:val="en-SG"/>
+        </w:rPr>
+        <w:t>Sau khi chọn dịch vụ, khách hàng tiến hành thanh toán.</w:t>
+      </w:r>
+    </w:p>
+    <w:p>
+      <w:pPr>
+        <w:numPr>
+          <w:ilvl w:val="1"/>
+          <w:numId w:val="29"/>
+        </w:numPr>
+        <w:rPr>
+          <w:rFonts w:asciiTheme="majorHAnsi" w:hAnsiTheme="majorHAnsi" w:cstheme="majorHAnsi"/>
+          <w:sz w:val="26"/>
+          <w:szCs w:val="26"/>
+          <w:lang w:val="en-SG"/>
+        </w:rPr>
+      </w:pPr>
+      <w:r>
+        <w:rPr>
+          <w:rFonts w:asciiTheme="majorHAnsi" w:hAnsiTheme="majorHAnsi" w:cstheme="majorHAnsi"/>
+          <w:sz w:val="26"/>
+          <w:szCs w:val="26"/>
+          <w:lang w:val="en-SG"/>
+        </w:rPr>
+        <w:t>Khách hàng chọn phương thức thanh toán (tiền mặt, thẻ, hoặc ví điện tử).</w:t>
+      </w:r>
+    </w:p>
+    <w:p>
+      <w:pPr>
+        <w:numPr>
+          <w:ilvl w:val="1"/>
+          <w:numId w:val="29"/>
+        </w:numPr>
+        <w:rPr>
+          <w:rFonts w:asciiTheme="majorHAnsi" w:hAnsiTheme="majorHAnsi" w:cstheme="majorHAnsi"/>
+          <w:sz w:val="26"/>
+          <w:szCs w:val="26"/>
+          <w:lang w:val="en-SG"/>
+        </w:rPr>
+      </w:pPr>
+      <w:r>
+        <w:rPr>
+          <w:rFonts w:asciiTheme="majorHAnsi" w:hAnsiTheme="majorHAnsi" w:cstheme="majorHAnsi"/>
+          <w:sz w:val="26"/>
+          <w:szCs w:val="26"/>
+          <w:lang w:val="en-SG"/>
+        </w:rPr>
+        <w:lastRenderedPageBreak/>
+        <w:t xml:space="preserve">Hệ thống xác nhận thanh toán thành công và cung cấp </w:t>
+      </w:r>
+      <w:r>
+        <w:rPr>
+          <w:rFonts w:asciiTheme="majorHAnsi" w:hAnsiTheme="majorHAnsi" w:cstheme="majorHAnsi"/>
+          <w:sz w:val="26"/>
+          <w:szCs w:val="26"/>
+          <w:lang w:val="en-SG"/>
+        </w:rPr>
+        <w:t>hóa đơn</w:t>
+      </w:r>
+      <w:r>
+        <w:rPr>
+          <w:rFonts w:asciiTheme="majorHAnsi" w:hAnsiTheme="majorHAnsi" w:cstheme="majorHAnsi"/>
+          <w:sz w:val="26"/>
+          <w:szCs w:val="26"/>
+          <w:lang w:val="en-SG"/>
+        </w:rPr>
+        <w:t>.</w:t>
+      </w:r>
+    </w:p>
+    <w:p>
+      <w:pPr>
+        <w:ind w:firstLine="0"/>
+        <w:rPr>
+          <w:rFonts w:asciiTheme="majorHAnsi" w:hAnsiTheme="majorHAnsi" w:cstheme="majorHAnsi"/>
+          <w:sz w:val="26"/>
+          <w:szCs w:val="26"/>
+          <w:lang w:val="en-SG"/>
+        </w:rPr>
+      </w:pPr>
+      <w:r>
+        <w:rPr>
+          <w:rFonts w:asciiTheme="majorHAnsi" w:hAnsiTheme="majorHAnsi" w:cstheme="majorHAnsi"/>
+          <w:sz w:val="26"/>
+          <w:szCs w:val="26"/>
+          <w:lang w:val="en-SG"/>
+        </w:rPr>
+        <w:pict w14:anchorId="53412609">
+          <v:rect id="_x0000_i1077" style="width:0;height:1.5pt" o:hralign="center" o:hrstd="t" o:hr="t" fillcolor="#a0a0a0" stroked="f"/>
+        </w:pict>
+      </w:r>
+    </w:p>
+    <w:p>
+      <w:pPr>
+        <w:ind w:firstLine="0"/>
+        <w:rPr>
+          <w:rFonts w:asciiTheme="majorHAnsi" w:hAnsiTheme="majorHAnsi" w:cstheme="majorHAnsi"/>
+          <w:b/>
+          <w:bCs/>
+          <w:sz w:val="26"/>
+          <w:szCs w:val="26"/>
+          <w:lang w:val="en-SG"/>
+        </w:rPr>
+      </w:pPr>
+      <w:r>
+        <w:rPr>
+          <w:rFonts w:asciiTheme="majorHAnsi" w:hAnsiTheme="majorHAnsi" w:cstheme="majorHAnsi"/>
+          <w:b/>
+          <w:bCs/>
+          <w:sz w:val="26"/>
+          <w:szCs w:val="26"/>
+          <w:lang w:val="en-SG"/>
+        </w:rPr>
+        <w:t>6. Mua thức ăn</w:t>
+      </w:r>
+    </w:p>
+    <w:p>
+      <w:pPr>
+        <w:numPr>
+          <w:ilvl w:val="0"/>
+          <w:numId w:val="30"/>
+        </w:numPr>
+        <w:rPr>
+          <w:rFonts w:asciiTheme="majorHAnsi" w:hAnsiTheme="majorHAnsi" w:cstheme="majorHAnsi"/>
+          <w:sz w:val="26"/>
+          <w:szCs w:val="26"/>
+          <w:lang w:val="en-SG"/>
+        </w:rPr>
+      </w:pPr>
+      <w:r>
+        <w:rPr>
+          <w:rFonts w:asciiTheme="majorHAnsi" w:hAnsiTheme="majorHAnsi" w:cstheme="majorHAnsi"/>
+          <w:b/>
+          <w:bCs/>
+          <w:sz w:val="26"/>
+          <w:szCs w:val="26"/>
+          <w:lang w:val="en-SG"/>
+        </w:rPr>
+        <w:t>Mô tả</w:t>
+      </w:r>
+      <w:r>
+        <w:rPr>
+          <w:rFonts w:asciiTheme="majorHAnsi" w:hAnsiTheme="majorHAnsi" w:cstheme="majorHAnsi"/>
+          <w:sz w:val="26"/>
+          <w:szCs w:val="26"/>
+          <w:lang w:val="en-SG"/>
+        </w:rPr>
+        <w:t>: Khách hàng có thể mua đồ ăn, thức uống tại khu vui chơi thông qua quầy dịch vụ</w:t>
+      </w:r>
+      <w:r>
+        <w:rPr>
+          <w:rFonts w:asciiTheme="majorHAnsi" w:hAnsiTheme="majorHAnsi" w:cstheme="majorHAnsi"/>
+          <w:sz w:val="26"/>
+          <w:szCs w:val="26"/>
+          <w:lang w:val="en-SG"/>
+        </w:rPr>
+        <w:t>.</w:t>
+      </w:r>
+    </w:p>
+    <w:p>
+      <w:pPr>
+        <w:numPr>
+          <w:ilvl w:val="0"/>
+          <w:numId w:val="30"/>
+        </w:numPr>
+        <w:rPr>
+          <w:rFonts w:asciiTheme="majorHAnsi" w:hAnsiTheme="majorHAnsi" w:cstheme="majorHAnsi"/>
+          <w:sz w:val="26"/>
+          <w:szCs w:val="26"/>
+          <w:lang w:val="en-SG"/>
+        </w:rPr>
+      </w:pPr>
+      <w:r>
+        <w:rPr>
+          <w:rFonts w:asciiTheme="majorHAnsi" w:hAnsiTheme="majorHAnsi" w:cstheme="majorHAnsi"/>
+          <w:b/>
+          <w:bCs/>
+          <w:sz w:val="26"/>
+          <w:szCs w:val="26"/>
+          <w:lang w:val="en-SG"/>
+        </w:rPr>
+        <w:t>Quy trình</w:t>
+      </w:r>
+      <w:r>
+        <w:rPr>
+          <w:rFonts w:asciiTheme="majorHAnsi" w:hAnsiTheme="majorHAnsi" w:cstheme="majorHAnsi"/>
+          <w:sz w:val="26"/>
+          <w:szCs w:val="26"/>
+          <w:lang w:val="en-SG"/>
+        </w:rPr>
+        <w:t>:</w:t>
+      </w:r>
+    </w:p>
+    <w:p>
+      <w:pPr>
+        <w:numPr>
+          <w:ilvl w:val="1"/>
+          <w:numId w:val="30"/>
+        </w:numPr>
+        <w:rPr>
+          <w:rFonts w:asciiTheme="majorHAnsi" w:hAnsiTheme="majorHAnsi" w:cstheme="majorHAnsi"/>
+          <w:sz w:val="26"/>
+          <w:szCs w:val="26"/>
+          <w:lang w:val="en-SG"/>
+        </w:rPr>
+      </w:pPr>
+      <w:r>
+        <w:rPr>
+          <w:rFonts w:asciiTheme="majorHAnsi" w:hAnsiTheme="majorHAnsi" w:cstheme="majorHAnsi"/>
+          <w:sz w:val="26"/>
+          <w:szCs w:val="26"/>
+          <w:lang w:val="en-SG"/>
+        </w:rPr>
+        <w:t>Khách hàng chọn món ăn hoặc đồ uống từ menu.</w:t>
+      </w:r>
+    </w:p>
+    <w:p>
+      <w:pPr>
+        <w:numPr>
+          <w:ilvl w:val="1"/>
+          <w:numId w:val="30"/>
+        </w:numPr>
+        <w:rPr>
+          <w:rFonts w:asciiTheme="majorHAnsi" w:hAnsiTheme="majorHAnsi" w:cstheme="majorHAnsi"/>
+          <w:sz w:val="26"/>
+          <w:szCs w:val="26"/>
+          <w:lang w:val="en-SG"/>
+        </w:rPr>
+      </w:pPr>
+      <w:r>
+        <w:rPr>
+          <w:rFonts w:asciiTheme="majorHAnsi" w:hAnsiTheme="majorHAnsi" w:cstheme="majorHAnsi"/>
+          <w:sz w:val="26"/>
+          <w:szCs w:val="26"/>
+          <w:lang w:val="en-SG"/>
+        </w:rPr>
+        <w:t>Hệ thống tính tổng số tiền và khách hàng tiến hành thanh toán.</w:t>
+      </w:r>
+    </w:p>
+    <w:p>
+      <w:pPr>
+        <w:numPr>
+          <w:ilvl w:val="1"/>
+          <w:numId w:val="30"/>
+        </w:numPr>
+        <w:rPr>
+          <w:rFonts w:asciiTheme="majorHAnsi" w:hAnsiTheme="majorHAnsi" w:cstheme="majorHAnsi"/>
+          <w:sz w:val="26"/>
+          <w:szCs w:val="26"/>
+          <w:lang w:val="en-SG"/>
+        </w:rPr>
+      </w:pPr>
+      <w:r>
+        <w:rPr>
+          <w:rFonts w:asciiTheme="majorHAnsi" w:hAnsiTheme="majorHAnsi" w:cstheme="majorHAnsi"/>
+          <w:sz w:val="26"/>
+          <w:szCs w:val="26"/>
+          <w:lang w:val="en-SG"/>
+        </w:rPr>
+        <w:t>Sau khi thanh toán, khách hàng nhận hàng tại quầy</w:t>
+      </w:r>
+      <w:r>
+        <w:rPr>
+          <w:rFonts w:asciiTheme="majorHAnsi" w:hAnsiTheme="majorHAnsi" w:cstheme="majorHAnsi"/>
+          <w:sz w:val="26"/>
+          <w:szCs w:val="26"/>
+          <w:lang w:val="en-SG"/>
+        </w:rPr>
+        <w:t>.</w:t>
+      </w:r>
+    </w:p>
+    <w:p>
+      <w:pPr>
+        <w:ind w:firstLine="0"/>
+        <w:rPr>
+          <w:rFonts w:asciiTheme="majorHAnsi" w:hAnsiTheme="majorHAnsi" w:cstheme="majorHAnsi"/>
+          <w:sz w:val="26"/>
+          <w:szCs w:val="26"/>
+          <w:lang w:val="en-SG"/>
+        </w:rPr>
+      </w:pPr>
+      <w:r>
+        <w:rPr>
+          <w:rFonts w:asciiTheme="majorHAnsi" w:hAnsiTheme="majorHAnsi" w:cstheme="majorHAnsi"/>
+          <w:sz w:val="26"/>
+          <w:szCs w:val="26"/>
+          <w:lang w:val="en-SG"/>
+        </w:rPr>
+        <w:pict w14:anchorId="055D198A">
+          <v:rect id="_x0000_i1108" style="width:0;height:1.5pt" o:hralign="center" o:hrstd="t" o:hr="t" fillcolor="#a0a0a0" stroked="f"/>
+        </w:pict>
+      </w:r>
+    </w:p>
+    <w:p>
+      <w:pPr>
+        <w:ind w:firstLine="0"/>
+        <w:rPr>
+          <w:rFonts w:asciiTheme="majorHAnsi" w:hAnsiTheme="majorHAnsi" w:cstheme="majorHAnsi"/>
+          <w:b/>
+          <w:bCs/>
+          <w:sz w:val="26"/>
+          <w:szCs w:val="26"/>
+          <w:lang w:val="en-SG"/>
+        </w:rPr>
+      </w:pPr>
+      <w:r>
+        <w:rPr>
+          <w:rFonts w:asciiTheme="majorHAnsi" w:hAnsiTheme="majorHAnsi" w:cstheme="majorHAnsi"/>
+          <w:b/>
+          <w:bCs/>
+          <w:sz w:val="26"/>
+          <w:szCs w:val="26"/>
+          <w:lang w:val="en-SG"/>
+        </w:rPr>
+        <w:t>7. Tham gia trò chơi</w:t>
+      </w:r>
+    </w:p>
+    <w:p>
+      <w:pPr>
+        <w:numPr>
+          <w:ilvl w:val="0"/>
+          <w:numId w:val="31"/>
+        </w:numPr>
+        <w:rPr>
+          <w:rFonts w:asciiTheme="majorHAnsi" w:hAnsiTheme="majorHAnsi" w:cstheme="majorHAnsi"/>
+          <w:sz w:val="26"/>
+          <w:szCs w:val="26"/>
+          <w:lang w:val="en-SG"/>
+        </w:rPr>
+      </w:pPr>
+      <w:r>
+        <w:rPr>
+          <w:rFonts w:asciiTheme="majorHAnsi" w:hAnsiTheme="majorHAnsi" w:cstheme="majorHAnsi"/>
+          <w:b/>
+          <w:bCs/>
+          <w:sz w:val="26"/>
+          <w:szCs w:val="26"/>
+          <w:lang w:val="en-SG"/>
+        </w:rPr>
+        <w:t>Mô tả</w:t>
+      </w:r>
+      <w:r>
+        <w:rPr>
+          <w:rFonts w:asciiTheme="majorHAnsi" w:hAnsiTheme="majorHAnsi" w:cstheme="majorHAnsi"/>
+          <w:sz w:val="26"/>
+          <w:szCs w:val="26"/>
+          <w:lang w:val="en-SG"/>
+        </w:rPr>
+        <w:t>: Khách hàng sử dụng vé hoặc mua vé để tham gia các trò chơi trong khu vui chơi.</w:t>
+      </w:r>
+    </w:p>
+    <w:p>
+      <w:pPr>
+        <w:numPr>
+          <w:ilvl w:val="0"/>
+          <w:numId w:val="31"/>
+        </w:numPr>
+        <w:rPr>
+          <w:rFonts w:asciiTheme="majorHAnsi" w:hAnsiTheme="majorHAnsi" w:cstheme="majorHAnsi"/>
+          <w:sz w:val="26"/>
+          <w:szCs w:val="26"/>
+          <w:lang w:val="en-SG"/>
+        </w:rPr>
+      </w:pPr>
+      <w:r>
+        <w:rPr>
+          <w:rFonts w:asciiTheme="majorHAnsi" w:hAnsiTheme="majorHAnsi" w:cstheme="majorHAnsi"/>
+          <w:b/>
+          <w:bCs/>
+          <w:sz w:val="26"/>
+          <w:szCs w:val="26"/>
+          <w:lang w:val="en-SG"/>
+        </w:rPr>
+        <w:t>Quy trình</w:t>
+      </w:r>
+      <w:r>
+        <w:rPr>
+          <w:rFonts w:asciiTheme="majorHAnsi" w:hAnsiTheme="majorHAnsi" w:cstheme="majorHAnsi"/>
+          <w:sz w:val="26"/>
+          <w:szCs w:val="26"/>
+          <w:lang w:val="en-SG"/>
+        </w:rPr>
+        <w:t>:</w:t>
+      </w:r>
+    </w:p>
+    <w:p>
+      <w:pPr>
+        <w:numPr>
+          <w:ilvl w:val="1"/>
+          <w:numId w:val="31"/>
+        </w:numPr>
+        <w:rPr>
+          <w:rFonts w:asciiTheme="majorHAnsi" w:hAnsiTheme="majorHAnsi" w:cstheme="majorHAnsi"/>
+          <w:sz w:val="26"/>
+          <w:szCs w:val="26"/>
+          <w:lang w:val="en-SG"/>
+        </w:rPr>
+      </w:pPr>
+      <w:r>
+        <w:rPr>
+          <w:rFonts w:asciiTheme="majorHAnsi" w:hAnsiTheme="majorHAnsi" w:cstheme="majorHAnsi"/>
+          <w:sz w:val="26"/>
+          <w:szCs w:val="26"/>
+          <w:lang w:val="en-SG"/>
+        </w:rPr>
+        <w:t>Khách hàng xuất trình vé hoặc thanh toán trực tiếp tại khu vực trò chơi.</w:t>
+      </w:r>
+    </w:p>
+    <w:p>
+      <w:pPr>
+        <w:numPr>
+          <w:ilvl w:val="1"/>
+          <w:numId w:val="31"/>
+        </w:numPr>
+        <w:rPr>
+          <w:rFonts w:asciiTheme="majorHAnsi" w:hAnsiTheme="majorHAnsi" w:cstheme="majorHAnsi"/>
+          <w:sz w:val="26"/>
+          <w:szCs w:val="26"/>
+          <w:lang w:val="en-SG"/>
+        </w:rPr>
+      </w:pPr>
+      <w:r>
+        <w:rPr>
+          <w:rFonts w:asciiTheme="majorHAnsi" w:hAnsiTheme="majorHAnsi" w:cstheme="majorHAnsi"/>
+          <w:sz w:val="26"/>
+          <w:szCs w:val="26"/>
+          <w:lang w:val="en-SG"/>
+        </w:rPr>
+        <w:t>Nhân viên hoặc hệ thống quét vé và cho phép khách hàng tham gia trò chơi.</w:t>
+      </w:r>
+    </w:p>
+    <w:p>
+      <w:pPr>
+        <w:numPr>
+          <w:ilvl w:val="1"/>
+          <w:numId w:val="31"/>
+        </w:numPr>
+        <w:rPr>
+          <w:rFonts w:asciiTheme="majorHAnsi" w:hAnsiTheme="majorHAnsi" w:cstheme="majorHAnsi"/>
+          <w:sz w:val="26"/>
+          <w:szCs w:val="26"/>
+          <w:lang w:val="en-SG"/>
+        </w:rPr>
+      </w:pPr>
+      <w:r>
+        <w:rPr>
+          <w:rFonts w:asciiTheme="majorHAnsi" w:hAnsiTheme="majorHAnsi" w:cstheme="majorHAnsi"/>
+          <w:sz w:val="26"/>
+          <w:szCs w:val="26"/>
+          <w:lang w:val="en-SG"/>
+        </w:rPr>
+        <w:t>Khách hàng tham gia trò chơi và nhận các phần thưởng (nếu có).</w:t>
+      </w:r>
+    </w:p>
+    <w:p>
+      <w:pPr>
+        <w:ind w:firstLine="0"/>
+        <w:rPr>
+          <w:rFonts w:asciiTheme="majorHAnsi" w:hAnsiTheme="majorHAnsi" w:cstheme="majorHAnsi"/>
+          <w:sz w:val="26"/>
+          <w:szCs w:val="26"/>
+          <w:lang w:val="en-SG"/>
+        </w:rPr>
+      </w:pPr>
+      <w:r>
+        <w:rPr>
+          <w:rFonts w:asciiTheme="majorHAnsi" w:hAnsiTheme="majorHAnsi" w:cstheme="majorHAnsi"/>
+          <w:sz w:val="26"/>
+          <w:szCs w:val="26"/>
+          <w:lang w:val="en-SG"/>
+        </w:rPr>
+        <w:pict w14:anchorId="5FA976AF">
+          <v:rect id="_x0000_i1079" style="width:0;height:1.5pt" o:hralign="center" o:hrstd="t" o:hr="t" fillcolor="#a0a0a0" stroked="f"/>
+        </w:pict>
+      </w:r>
+    </w:p>
+    <w:p>
+      <w:pPr>
+        <w:ind w:firstLine="0"/>
+        <w:rPr>
+          <w:rFonts w:asciiTheme="majorHAnsi" w:hAnsiTheme="majorHAnsi" w:cstheme="majorHAnsi"/>
+          <w:b/>
+          <w:bCs/>
+          <w:sz w:val="26"/>
+          <w:szCs w:val="26"/>
+          <w:lang w:val="en-SG"/>
+        </w:rPr>
+      </w:pPr>
+      <w:r>
+        <w:rPr>
+          <w:rFonts w:asciiTheme="majorHAnsi" w:hAnsiTheme="majorHAnsi" w:cstheme="majorHAnsi"/>
+          <w:b/>
+          <w:bCs/>
+          <w:sz w:val="26"/>
+          <w:szCs w:val="26"/>
+          <w:lang w:val="en-SG"/>
+        </w:rPr>
+        <w:t>8. Tìm kiếm trò chơi</w:t>
+      </w:r>
+    </w:p>
+    <w:p>
+      <w:pPr>
+        <w:numPr>
+          <w:ilvl w:val="0"/>
+          <w:numId w:val="32"/>
+        </w:numPr>
+        <w:rPr>
+          <w:rFonts w:asciiTheme="majorHAnsi" w:hAnsiTheme="majorHAnsi" w:cstheme="majorHAnsi"/>
+          <w:sz w:val="26"/>
+          <w:szCs w:val="26"/>
+          <w:lang w:val="en-SG"/>
+        </w:rPr>
+      </w:pPr>
+      <w:r>
+        <w:rPr>
+          <w:rFonts w:asciiTheme="majorHAnsi" w:hAnsiTheme="majorHAnsi" w:cstheme="majorHAnsi"/>
+          <w:b/>
+          <w:bCs/>
+          <w:sz w:val="26"/>
+          <w:szCs w:val="26"/>
+          <w:lang w:val="en-SG"/>
+        </w:rPr>
+        <w:t>Mô tả</w:t>
+      </w:r>
+      <w:r>
+        <w:rPr>
+          <w:rFonts w:asciiTheme="majorHAnsi" w:hAnsiTheme="majorHAnsi" w:cstheme="majorHAnsi"/>
+          <w:sz w:val="26"/>
+          <w:szCs w:val="26"/>
+          <w:lang w:val="en-SG"/>
+        </w:rPr>
+        <w:t>: Khách hàng có thể tìm kiếm thông tin về các trò chơi hiện có trong khu vui chơi, bao gồm mô tả, giá vé và thời gian hoạt động.</w:t>
+      </w:r>
+    </w:p>
+    <w:p>
+      <w:pPr>
+        <w:numPr>
+          <w:ilvl w:val="0"/>
+          <w:numId w:val="32"/>
+        </w:numPr>
+        <w:rPr>
+          <w:rFonts w:asciiTheme="majorHAnsi" w:hAnsiTheme="majorHAnsi" w:cstheme="majorHAnsi"/>
+          <w:sz w:val="26"/>
+          <w:szCs w:val="26"/>
+          <w:lang w:val="en-SG"/>
+        </w:rPr>
+      </w:pPr>
+      <w:r>
+        <w:rPr>
+          <w:rFonts w:asciiTheme="majorHAnsi" w:hAnsiTheme="majorHAnsi" w:cstheme="majorHAnsi"/>
+          <w:b/>
+          <w:bCs/>
+          <w:sz w:val="26"/>
+          <w:szCs w:val="26"/>
+          <w:lang w:val="en-SG"/>
+        </w:rPr>
+        <w:t>Quy trình</w:t>
+      </w:r>
+      <w:r>
+        <w:rPr>
+          <w:rFonts w:asciiTheme="majorHAnsi" w:hAnsiTheme="majorHAnsi" w:cstheme="majorHAnsi"/>
+          <w:sz w:val="26"/>
+          <w:szCs w:val="26"/>
+          <w:lang w:val="en-SG"/>
+        </w:rPr>
+        <w:t>:</w:t>
+      </w:r>
+    </w:p>
+    <w:p>
+      <w:pPr>
+        <w:numPr>
+          <w:ilvl w:val="1"/>
+          <w:numId w:val="32"/>
+        </w:numPr>
+        <w:rPr>
+          <w:rFonts w:asciiTheme="majorHAnsi" w:hAnsiTheme="majorHAnsi" w:cstheme="majorHAnsi"/>
+          <w:sz w:val="26"/>
+          <w:szCs w:val="26"/>
+          <w:lang w:val="en-SG"/>
+        </w:rPr>
+      </w:pPr>
+      <w:r>
+        <w:rPr>
+          <w:rFonts w:asciiTheme="majorHAnsi" w:hAnsiTheme="majorHAnsi" w:cstheme="majorHAnsi"/>
+          <w:sz w:val="26"/>
+          <w:szCs w:val="26"/>
+          <w:lang w:val="en-SG"/>
+        </w:rPr>
+        <w:t>Khách hàng truy cập hệ thống hoặc ứng dụng để tìm kiếm trò chơi.</w:t>
+      </w:r>
+    </w:p>
+    <w:p>
+      <w:pPr>
+        <w:numPr>
+          <w:ilvl w:val="1"/>
+          <w:numId w:val="32"/>
+        </w:numPr>
+        <w:rPr>
+          <w:rFonts w:asciiTheme="majorHAnsi" w:hAnsiTheme="majorHAnsi" w:cstheme="majorHAnsi"/>
+          <w:sz w:val="26"/>
+          <w:szCs w:val="26"/>
+          <w:lang w:val="en-SG"/>
+        </w:rPr>
+      </w:pPr>
+      <w:r>
+        <w:rPr>
+          <w:rFonts w:asciiTheme="majorHAnsi" w:hAnsiTheme="majorHAnsi" w:cstheme="majorHAnsi"/>
+          <w:sz w:val="26"/>
+          <w:szCs w:val="26"/>
+          <w:lang w:val="en-SG"/>
+        </w:rPr>
+        <w:t>Hệ thống hiển thị danh sách các trò chơi theo yêu cầu (theo loại, độ tuổi, giá vé).</w:t>
+      </w:r>
+    </w:p>
+    <w:p>
+      <w:pPr>
+        <w:ind w:firstLine="0"/>
+        <w:rPr>
+          <w:rFonts w:asciiTheme="majorHAnsi" w:hAnsiTheme="majorHAnsi" w:cstheme="majorHAnsi"/>
+          <w:sz w:val="26"/>
+          <w:szCs w:val="26"/>
+          <w:lang w:val="en-SG"/>
+        </w:rPr>
+      </w:pPr>
+      <w:r>
+        <w:rPr>
+          <w:rFonts w:asciiTheme="majorHAnsi" w:hAnsiTheme="majorHAnsi" w:cstheme="majorHAnsi"/>
+          <w:sz w:val="26"/>
+          <w:szCs w:val="26"/>
+          <w:lang w:val="en-SG"/>
+        </w:rPr>
+        <w:lastRenderedPageBreak/>
+        <w:pict w14:anchorId="033AF038">
+          <v:rect id="_x0000_i1111" style="width:0;height:1.5pt" o:hralign="center" o:hrstd="t" o:hr="t" fillcolor="#a0a0a0" stroked="f"/>
+        </w:pict>
+      </w:r>
+    </w:p>
+    <w:p>
+      <w:pPr>
+        <w:ind w:firstLine="0"/>
+        <w:rPr>
+          <w:rFonts w:asciiTheme="majorHAnsi" w:hAnsiTheme="majorHAnsi" w:cstheme="majorHAnsi"/>
+          <w:b/>
+          <w:bCs/>
+          <w:sz w:val="26"/>
+          <w:szCs w:val="26"/>
+          <w:lang w:val="en-SG"/>
+        </w:rPr>
+      </w:pPr>
+      <w:r>
+        <w:rPr>
+          <w:rFonts w:asciiTheme="majorHAnsi" w:hAnsiTheme="majorHAnsi" w:cstheme="majorHAnsi"/>
+          <w:b/>
+          <w:bCs/>
+          <w:sz w:val="26"/>
+          <w:szCs w:val="26"/>
+          <w:lang w:val="en-SG"/>
+        </w:rPr>
+        <w:t>9. Cung cấp trò chơi</w:t>
+      </w:r>
+    </w:p>
+    <w:p>
+      <w:pPr>
+        <w:numPr>
+          <w:ilvl w:val="0"/>
+          <w:numId w:val="33"/>
+        </w:numPr>
+        <w:rPr>
+          <w:rFonts w:asciiTheme="majorHAnsi" w:hAnsiTheme="majorHAnsi" w:cstheme="majorHAnsi"/>
+          <w:sz w:val="26"/>
+          <w:szCs w:val="26"/>
+          <w:lang w:val="en-SG"/>
+        </w:rPr>
+      </w:pPr>
+      <w:r>
+        <w:rPr>
+          <w:rFonts w:asciiTheme="majorHAnsi" w:hAnsiTheme="majorHAnsi" w:cstheme="majorHAnsi"/>
+          <w:b/>
+          <w:bCs/>
+          <w:sz w:val="26"/>
+          <w:szCs w:val="26"/>
+          <w:lang w:val="en-SG"/>
+        </w:rPr>
+        <w:t>Mô tả</w:t>
+      </w:r>
+      <w:r>
+        <w:rPr>
+          <w:rFonts w:asciiTheme="majorHAnsi" w:hAnsiTheme="majorHAnsi" w:cstheme="majorHAnsi"/>
+          <w:sz w:val="26"/>
+          <w:szCs w:val="26"/>
+          <w:lang w:val="en-SG"/>
+        </w:rPr>
+        <w:t>: Nhà cung cấp trò chơi là đơn vị đối tác cung cấp các thiết bị, trò chơi và dịch vụ liên quan cho khu vui chơi. Họ chịu trách nhiệm lắp đặt, bảo trì và cung cấp các trò chơi mới.</w:t>
+      </w:r>
+    </w:p>
+    <w:p>
+      <w:pPr>
+        <w:numPr>
+          <w:ilvl w:val="0"/>
+          <w:numId w:val="33"/>
+        </w:numPr>
+        <w:rPr>
+          <w:rFonts w:asciiTheme="majorHAnsi" w:hAnsiTheme="majorHAnsi" w:cstheme="majorHAnsi"/>
+          <w:sz w:val="26"/>
+          <w:szCs w:val="26"/>
+          <w:lang w:val="en-SG"/>
+        </w:rPr>
+      </w:pPr>
+      <w:r>
+        <w:rPr>
+          <w:rFonts w:asciiTheme="majorHAnsi" w:hAnsiTheme="majorHAnsi" w:cstheme="majorHAnsi"/>
+          <w:b/>
+          <w:bCs/>
+          <w:sz w:val="26"/>
+          <w:szCs w:val="26"/>
+          <w:lang w:val="en-SG"/>
+        </w:rPr>
+        <w:t>Quy trình</w:t>
+      </w:r>
+      <w:r>
+        <w:rPr>
+          <w:rFonts w:asciiTheme="majorHAnsi" w:hAnsiTheme="majorHAnsi" w:cstheme="majorHAnsi"/>
+          <w:sz w:val="26"/>
+          <w:szCs w:val="26"/>
+          <w:lang w:val="en-SG"/>
+        </w:rPr>
+        <w:t>:</w:t>
+      </w:r>
+    </w:p>
+    <w:p>
+      <w:pPr>
+        <w:numPr>
+          <w:ilvl w:val="1"/>
+          <w:numId w:val="33"/>
+        </w:numPr>
+        <w:rPr>
+          <w:rFonts w:asciiTheme="majorHAnsi" w:hAnsiTheme="majorHAnsi" w:cstheme="majorHAnsi"/>
+          <w:sz w:val="26"/>
+          <w:szCs w:val="26"/>
+          <w:lang w:val="en-SG"/>
+        </w:rPr>
+      </w:pPr>
+      <w:r>
+        <w:rPr>
+          <w:rFonts w:asciiTheme="majorHAnsi" w:hAnsiTheme="majorHAnsi" w:cstheme="majorHAnsi"/>
+          <w:sz w:val="26"/>
+          <w:szCs w:val="26"/>
+          <w:lang w:val="en-SG"/>
+        </w:rPr>
+        <w:t>Nhà cung cấp ký hợp đồng với khu vui chơi để cung cấp thiết bị và dịch vụ.</w:t>
+      </w:r>
+    </w:p>
+    <w:p>
+      <w:pPr>
+        <w:numPr>
+          <w:ilvl w:val="1"/>
+          <w:numId w:val="33"/>
+        </w:numPr>
+        <w:rPr>
+          <w:rFonts w:asciiTheme="majorHAnsi" w:hAnsiTheme="majorHAnsi" w:cstheme="majorHAnsi"/>
+          <w:sz w:val="26"/>
+          <w:szCs w:val="26"/>
+          <w:lang w:val="en-SG"/>
+        </w:rPr>
+      </w:pPr>
+      <w:r>
+        <w:rPr>
+          <w:rFonts w:asciiTheme="majorHAnsi" w:hAnsiTheme="majorHAnsi" w:cstheme="majorHAnsi"/>
+          <w:sz w:val="26"/>
+          <w:szCs w:val="26"/>
+          <w:lang w:val="en-SG"/>
+        </w:rPr>
+        <w:t>Thiết bị được giao và lắp đặt tại khu vui chơi.</w:t>
+      </w:r>
+    </w:p>
+    <w:p>
+      <w:pPr>
+        <w:numPr>
+          <w:ilvl w:val="1"/>
+          <w:numId w:val="33"/>
+        </w:numPr>
+        <w:rPr>
+          <w:rFonts w:asciiTheme="majorHAnsi" w:hAnsiTheme="majorHAnsi" w:cstheme="majorHAnsi"/>
+          <w:sz w:val="26"/>
+          <w:szCs w:val="26"/>
+          <w:lang w:val="en-SG"/>
+        </w:rPr>
+      </w:pPr>
+      <w:r>
+        <w:rPr>
+          <w:rFonts w:asciiTheme="majorHAnsi" w:hAnsiTheme="majorHAnsi" w:cstheme="majorHAnsi"/>
+          <w:sz w:val="26"/>
+          <w:szCs w:val="26"/>
+          <w:lang w:val="en-SG"/>
+        </w:rPr>
+        <w:t>Nhà cung cấp thực hiện bảo trì và sửa chữa định kỳ để đảm bảo các trò chơi luôn hoạt động tốt.</w:t>
+      </w:r>
+    </w:p>
+    <w:p>
+      <w:pPr>
         <w:pStyle w:val="Heading1"/>
-        <w:ind w:left="431" w:firstLine="0"/>
+        <w:ind w:firstLine="0"/>
         <w:jc w:val="center"/>
       </w:pPr>
       <w:bookmarkStart w:id="9" w:name="_Toc177918190"/>
@@ -6999,6 +8742,151 @@
     </w:lvl>
   </w:abstractNum>
   <w:abstractNum w:abstractNumId="7" w15:restartNumberingAfterBreak="0">
+    <w:nsid w:val="21852483"/>
+    <w:multiLevelType w:val="multilevel"/>
+    <w:tmpl w:val="BC14F4C0"/>
+    <w:lvl w:ilvl="0">
+      <w:start w:val="1"/>
+      <w:numFmt w:val="bullet"/>
+      <w:lvlText w:val=""/>
+      <w:lvlJc w:val="left"/>
+      <w:pPr>
+        <w:tabs>
+          <w:tab w:val="num" w:pos="720"/>
+        </w:tabs>
+        <w:ind w:left="720" w:hanging="360"/>
+      </w:pPr>
+      <w:rPr>
+        <w:rFonts w:ascii="Symbol" w:hAnsi="Symbol" w:hint="default"/>
+        <w:sz w:val="20"/>
+      </w:rPr>
+    </w:lvl>
+    <w:lvl w:ilvl="1">
+      <w:start w:val="1"/>
+      <w:numFmt w:val="decimal"/>
+      <w:lvlText w:val="%2."/>
+      <w:lvlJc w:val="left"/>
+      <w:pPr>
+        <w:tabs>
+          <w:tab w:val="num" w:pos="1440"/>
+        </w:tabs>
+        <w:ind w:left="1440" w:hanging="360"/>
+      </w:pPr>
+    </w:lvl>
+    <w:lvl w:ilvl="2" w:tentative="1">
+      <w:start w:val="1"/>
+      <w:numFmt w:val="bullet"/>
+      <w:lvlText w:val=""/>
+      <w:lvlJc w:val="left"/>
+      <w:pPr>
+        <w:tabs>
+          <w:tab w:val="num" w:pos="2160"/>
+        </w:tabs>
+        <w:ind w:left="2160" w:hanging="360"/>
+      </w:pPr>
+      <w:rPr>
+        <w:rFonts w:ascii="Wingdings" w:hAnsi="Wingdings" w:hint="default"/>
+        <w:sz w:val="20"/>
+      </w:rPr>
+    </w:lvl>
+    <w:lvl w:ilvl="3" w:tentative="1">
+      <w:start w:val="1"/>
+      <w:numFmt w:val="bullet"/>
+      <w:lvlText w:val=""/>
+      <w:lvlJc w:val="left"/>
+      <w:pPr>
+        <w:tabs>
+          <w:tab w:val="num" w:pos="2880"/>
+        </w:tabs>
+        <w:ind w:left="2880" w:hanging="360"/>
+      </w:pPr>
+      <w:rPr>
+        <w:rFonts w:ascii="Wingdings" w:hAnsi="Wingdings" w:hint="default"/>
+        <w:sz w:val="20"/>
+      </w:rPr>
+    </w:lvl>
+    <w:lvl w:ilvl="4" w:tentative="1">
+      <w:start w:val="1"/>
+      <w:numFmt w:val="bullet"/>
+      <w:lvlText w:val=""/>
+      <w:lvlJc w:val="left"/>
+      <w:pPr>
+        <w:tabs>
+          <w:tab w:val="num" w:pos="3600"/>
+        </w:tabs>
+        <w:ind w:left="3600" w:hanging="360"/>
+      </w:pPr>
+      <w:rPr>
+        <w:rFonts w:ascii="Wingdings" w:hAnsi="Wingdings" w:hint="default"/>
+        <w:sz w:val="20"/>
+      </w:rPr>
+    </w:lvl>
+    <w:lvl w:ilvl="5" w:tentative="1">
+      <w:start w:val="1"/>
+      <w:numFmt w:val="bullet"/>
+      <w:lvlText w:val=""/>
+      <w:lvlJc w:val="left"/>
+      <w:pPr>
+        <w:tabs>
+          <w:tab w:val="num" w:pos="4320"/>
+        </w:tabs>
+        <w:ind w:left="4320" w:hanging="360"/>
+      </w:pPr>
+      <w:rPr>
+        <w:rFonts w:ascii="Wingdings" w:hAnsi="Wingdings" w:hint="default"/>
+        <w:sz w:val="20"/>
+      </w:rPr>
+    </w:lvl>
+    <w:lvl w:ilvl="6" w:tentative="1">
+      <w:start w:val="1"/>
+      <w:numFmt w:val="bullet"/>
+      <w:lvlText w:val=""/>
+      <w:lvlJc w:val="left"/>
+      <w:pPr>
+        <w:tabs>
+          <w:tab w:val="num" w:pos="5040"/>
+        </w:tabs>
+        <w:ind w:left="5040" w:hanging="360"/>
+      </w:pPr>
+      <w:rPr>
+        <w:rFonts w:ascii="Wingdings" w:hAnsi="Wingdings" w:hint="default"/>
+        <w:sz w:val="20"/>
+      </w:rPr>
+    </w:lvl>
+    <w:lvl w:ilvl="7" w:tentative="1">
+      <w:start w:val="1"/>
+      <w:numFmt w:val="bullet"/>
+      <w:lvlText w:val=""/>
+      <w:lvlJc w:val="left"/>
+      <w:pPr>
+        <w:tabs>
+          <w:tab w:val="num" w:pos="5760"/>
+        </w:tabs>
+        <w:ind w:left="5760" w:hanging="360"/>
+      </w:pPr>
+      <w:rPr>
+        <w:rFonts w:ascii="Wingdings" w:hAnsi="Wingdings" w:hint="default"/>
+        <w:sz w:val="20"/>
+      </w:rPr>
+    </w:lvl>
+    <w:lvl w:ilvl="8" w:tentative="1">
+      <w:start w:val="1"/>
+      <w:numFmt w:val="bullet"/>
+      <w:lvlText w:val=""/>
+      <w:lvlJc w:val="left"/>
+      <w:pPr>
+        <w:tabs>
+          <w:tab w:val="num" w:pos="6480"/>
+        </w:tabs>
+        <w:ind w:left="6480" w:hanging="360"/>
+      </w:pPr>
+      <w:rPr>
+        <w:rFonts w:ascii="Wingdings" w:hAnsi="Wingdings" w:hint="default"/>
+        <w:sz w:val="20"/>
+      </w:rPr>
+    </w:lvl>
+  </w:abstractNum>
+  <w:abstractNum w:abstractNumId="8" w15:restartNumberingAfterBreak="0">
     <w:nsid w:val="272C0C6C"/>
     <w:multiLevelType w:val="multilevel"/>
     <w:tmpl w:val="86724F2A"/>
@@ -7147,7 +9035,7 @@
       </w:rPr>
     </w:lvl>
   </w:abstractNum>
-  <w:abstractNum w:abstractNumId="8" w15:restartNumberingAfterBreak="0">
+  <w:abstractNum w:abstractNumId="9" w15:restartNumberingAfterBreak="0">
     <w:nsid w:val="28D70B5B"/>
     <w:multiLevelType w:val="multilevel"/>
     <w:tmpl w:val="9906E422"/>
@@ -7260,7 +9148,152 @@
       </w:rPr>
     </w:lvl>
   </w:abstractNum>
-  <w:abstractNum w:abstractNumId="9" w15:restartNumberingAfterBreak="0">
+  <w:abstractNum w:abstractNumId="10" w15:restartNumberingAfterBreak="0">
+    <w:nsid w:val="2A233FD9"/>
+    <w:multiLevelType w:val="multilevel"/>
+    <w:tmpl w:val="4CBA07CE"/>
+    <w:lvl w:ilvl="0">
+      <w:start w:val="1"/>
+      <w:numFmt w:val="bullet"/>
+      <w:lvlText w:val=""/>
+      <w:lvlJc w:val="left"/>
+      <w:pPr>
+        <w:tabs>
+          <w:tab w:val="num" w:pos="720"/>
+        </w:tabs>
+        <w:ind w:left="720" w:hanging="360"/>
+      </w:pPr>
+      <w:rPr>
+        <w:rFonts w:ascii="Symbol" w:hAnsi="Symbol" w:hint="default"/>
+        <w:sz w:val="20"/>
+      </w:rPr>
+    </w:lvl>
+    <w:lvl w:ilvl="1">
+      <w:start w:val="1"/>
+      <w:numFmt w:val="decimal"/>
+      <w:lvlText w:val="%2."/>
+      <w:lvlJc w:val="left"/>
+      <w:pPr>
+        <w:tabs>
+          <w:tab w:val="num" w:pos="1440"/>
+        </w:tabs>
+        <w:ind w:left="1440" w:hanging="360"/>
+      </w:pPr>
+    </w:lvl>
+    <w:lvl w:ilvl="2" w:tentative="1">
+      <w:start w:val="1"/>
+      <w:numFmt w:val="bullet"/>
+      <w:lvlText w:val=""/>
+      <w:lvlJc w:val="left"/>
+      <w:pPr>
+        <w:tabs>
+          <w:tab w:val="num" w:pos="2160"/>
+        </w:tabs>
+        <w:ind w:left="2160" w:hanging="360"/>
+      </w:pPr>
+      <w:rPr>
+        <w:rFonts w:ascii="Wingdings" w:hAnsi="Wingdings" w:hint="default"/>
+        <w:sz w:val="20"/>
+      </w:rPr>
+    </w:lvl>
+    <w:lvl w:ilvl="3" w:tentative="1">
+      <w:start w:val="1"/>
+      <w:numFmt w:val="bullet"/>
+      <w:lvlText w:val=""/>
+      <w:lvlJc w:val="left"/>
+      <w:pPr>
+        <w:tabs>
+          <w:tab w:val="num" w:pos="2880"/>
+        </w:tabs>
+        <w:ind w:left="2880" w:hanging="360"/>
+      </w:pPr>
+      <w:rPr>
+        <w:rFonts w:ascii="Wingdings" w:hAnsi="Wingdings" w:hint="default"/>
+        <w:sz w:val="20"/>
+      </w:rPr>
+    </w:lvl>
+    <w:lvl w:ilvl="4" w:tentative="1">
+      <w:start w:val="1"/>
+      <w:numFmt w:val="bullet"/>
+      <w:lvlText w:val=""/>
+      <w:lvlJc w:val="left"/>
+      <w:pPr>
+        <w:tabs>
+          <w:tab w:val="num" w:pos="3600"/>
+        </w:tabs>
+        <w:ind w:left="3600" w:hanging="360"/>
+      </w:pPr>
+      <w:rPr>
+        <w:rFonts w:ascii="Wingdings" w:hAnsi="Wingdings" w:hint="default"/>
+        <w:sz w:val="20"/>
+      </w:rPr>
+    </w:lvl>
+    <w:lvl w:ilvl="5" w:tentative="1">
+      <w:start w:val="1"/>
+      <w:numFmt w:val="bullet"/>
+      <w:lvlText w:val=""/>
+      <w:lvlJc w:val="left"/>
+      <w:pPr>
+        <w:tabs>
+          <w:tab w:val="num" w:pos="4320"/>
+        </w:tabs>
+        <w:ind w:left="4320" w:hanging="360"/>
+      </w:pPr>
+      <w:rPr>
+        <w:rFonts w:ascii="Wingdings" w:hAnsi="Wingdings" w:hint="default"/>
+        <w:sz w:val="20"/>
+      </w:rPr>
+    </w:lvl>
+    <w:lvl w:ilvl="6" w:tentative="1">
+      <w:start w:val="1"/>
+      <w:numFmt w:val="bullet"/>
+      <w:lvlText w:val=""/>
+      <w:lvlJc w:val="left"/>
+      <w:pPr>
+        <w:tabs>
+          <w:tab w:val="num" w:pos="5040"/>
+        </w:tabs>
+        <w:ind w:left="5040" w:hanging="360"/>
+      </w:pPr>
+      <w:rPr>
+        <w:rFonts w:ascii="Wingdings" w:hAnsi="Wingdings" w:hint="default"/>
+        <w:sz w:val="20"/>
+      </w:rPr>
+    </w:lvl>
+    <w:lvl w:ilvl="7" w:tentative="1">
+      <w:start w:val="1"/>
+      <w:numFmt w:val="bullet"/>
+      <w:lvlText w:val=""/>
+      <w:lvlJc w:val="left"/>
+      <w:pPr>
+        <w:tabs>
+          <w:tab w:val="num" w:pos="5760"/>
+        </w:tabs>
+        <w:ind w:left="5760" w:hanging="360"/>
+      </w:pPr>
+      <w:rPr>
+        <w:rFonts w:ascii="Wingdings" w:hAnsi="Wingdings" w:hint="default"/>
+        <w:sz w:val="20"/>
+      </w:rPr>
+    </w:lvl>
+    <w:lvl w:ilvl="8" w:tentative="1">
+      <w:start w:val="1"/>
+      <w:numFmt w:val="bullet"/>
+      <w:lvlText w:val=""/>
+      <w:lvlJc w:val="left"/>
+      <w:pPr>
+        <w:tabs>
+          <w:tab w:val="num" w:pos="6480"/>
+        </w:tabs>
+        <w:ind w:left="6480" w:hanging="360"/>
+      </w:pPr>
+      <w:rPr>
+        <w:rFonts w:ascii="Wingdings" w:hAnsi="Wingdings" w:hint="default"/>
+        <w:sz w:val="20"/>
+      </w:rPr>
+    </w:lvl>
+  </w:abstractNum>
+  <w:abstractNum w:abstractNumId="11" w15:restartNumberingAfterBreak="0">
     <w:nsid w:val="2C3D6DAB"/>
     <w:multiLevelType w:val="multilevel"/>
     <w:tmpl w:val="F6E8E19E"/>
@@ -7409,7 +9442,7 @@
       </w:rPr>
     </w:lvl>
   </w:abstractNum>
-  <w:abstractNum w:abstractNumId="10" w15:restartNumberingAfterBreak="0">
+  <w:abstractNum w:abstractNumId="12" w15:restartNumberingAfterBreak="0">
     <w:nsid w:val="2D210E44"/>
     <w:multiLevelType w:val="hybridMultilevel"/>
     <w:tmpl w:val="107E1478"/>
@@ -7522,7 +9555,297 @@
       </w:rPr>
     </w:lvl>
   </w:abstractNum>
-  <w:abstractNum w:abstractNumId="11" w15:restartNumberingAfterBreak="0">
+  <w:abstractNum w:abstractNumId="13" w15:restartNumberingAfterBreak="0">
+    <w:nsid w:val="3027750C"/>
+    <w:multiLevelType w:val="multilevel"/>
+    <w:tmpl w:val="5DC4BE28"/>
+    <w:lvl w:ilvl="0">
+      <w:start w:val="1"/>
+      <w:numFmt w:val="bullet"/>
+      <w:lvlText w:val=""/>
+      <w:lvlJc w:val="left"/>
+      <w:pPr>
+        <w:tabs>
+          <w:tab w:val="num" w:pos="720"/>
+        </w:tabs>
+        <w:ind w:left="720" w:hanging="360"/>
+      </w:pPr>
+      <w:rPr>
+        <w:rFonts w:ascii="Symbol" w:hAnsi="Symbol" w:hint="default"/>
+        <w:sz w:val="20"/>
+      </w:rPr>
+    </w:lvl>
+    <w:lvl w:ilvl="1">
+      <w:start w:val="1"/>
+      <w:numFmt w:val="decimal"/>
+      <w:lvlText w:val="%2."/>
+      <w:lvlJc w:val="left"/>
+      <w:pPr>
+        <w:tabs>
+          <w:tab w:val="num" w:pos="1440"/>
+        </w:tabs>
+        <w:ind w:left="1440" w:hanging="360"/>
+      </w:pPr>
+    </w:lvl>
+    <w:lvl w:ilvl="2" w:tentative="1">
+      <w:start w:val="1"/>
+      <w:numFmt w:val="bullet"/>
+      <w:lvlText w:val=""/>
+      <w:lvlJc w:val="left"/>
+      <w:pPr>
+        <w:tabs>
+          <w:tab w:val="num" w:pos="2160"/>
+        </w:tabs>
+        <w:ind w:left="2160" w:hanging="360"/>
+      </w:pPr>
+      <w:rPr>
+        <w:rFonts w:ascii="Wingdings" w:hAnsi="Wingdings" w:hint="default"/>
+        <w:sz w:val="20"/>
+      </w:rPr>
+    </w:lvl>
+    <w:lvl w:ilvl="3" w:tentative="1">
+      <w:start w:val="1"/>
+      <w:numFmt w:val="bullet"/>
+      <w:lvlText w:val=""/>
+      <w:lvlJc w:val="left"/>
+      <w:pPr>
+        <w:tabs>
+          <w:tab w:val="num" w:pos="2880"/>
+        </w:tabs>
+        <w:ind w:left="2880" w:hanging="360"/>
+      </w:pPr>
+      <w:rPr>
+        <w:rFonts w:ascii="Wingdings" w:hAnsi="Wingdings" w:hint="default"/>
+        <w:sz w:val="20"/>
+      </w:rPr>
+    </w:lvl>
+    <w:lvl w:ilvl="4" w:tentative="1">
+      <w:start w:val="1"/>
+      <w:numFmt w:val="bullet"/>
+      <w:lvlText w:val=""/>
+      <w:lvlJc w:val="left"/>
+      <w:pPr>
+        <w:tabs>
+          <w:tab w:val="num" w:pos="3600"/>
+        </w:tabs>
+        <w:ind w:left="3600" w:hanging="360"/>
+      </w:pPr>
+      <w:rPr>
+        <w:rFonts w:ascii="Wingdings" w:hAnsi="Wingdings" w:hint="default"/>
+        <w:sz w:val="20"/>
+      </w:rPr>
+    </w:lvl>
+    <w:lvl w:ilvl="5" w:tentative="1">
+      <w:start w:val="1"/>
+      <w:numFmt w:val="bullet"/>
+      <w:lvlText w:val=""/>
+      <w:lvlJc w:val="left"/>
+      <w:pPr>
+        <w:tabs>
+          <w:tab w:val="num" w:pos="4320"/>
+        </w:tabs>
+        <w:ind w:left="4320" w:hanging="360"/>
+      </w:pPr>
+      <w:rPr>
+        <w:rFonts w:ascii="Wingdings" w:hAnsi="Wingdings" w:hint="default"/>
+        <w:sz w:val="20"/>
+      </w:rPr>
+    </w:lvl>
+    <w:lvl w:ilvl="6" w:tentative="1">
+      <w:start w:val="1"/>
+      <w:numFmt w:val="bullet"/>
+      <w:lvlText w:val=""/>
+      <w:lvlJc w:val="left"/>
+      <w:pPr>
+        <w:tabs>
+          <w:tab w:val="num" w:pos="5040"/>
+        </w:tabs>
+        <w:ind w:left="5040" w:hanging="360"/>
+      </w:pPr>
+      <w:rPr>
+        <w:rFonts w:ascii="Wingdings" w:hAnsi="Wingdings" w:hint="default"/>
+        <w:sz w:val="20"/>
+      </w:rPr>
+    </w:lvl>
+    <w:lvl w:ilvl="7" w:tentative="1">
+      <w:start w:val="1"/>
+      <w:numFmt w:val="bullet"/>
+      <w:lvlText w:val=""/>
+      <w:lvlJc w:val="left"/>
+      <w:pPr>
+        <w:tabs>
+          <w:tab w:val="num" w:pos="5760"/>
+        </w:tabs>
+        <w:ind w:left="5760" w:hanging="360"/>
+      </w:pPr>
+      <w:rPr>
+        <w:rFonts w:ascii="Wingdings" w:hAnsi="Wingdings" w:hint="default"/>
+        <w:sz w:val="20"/>
+      </w:rPr>
+    </w:lvl>
+    <w:lvl w:ilvl="8" w:tentative="1">
+      <w:start w:val="1"/>
+      <w:numFmt w:val="bullet"/>
+      <w:lvlText w:val=""/>
+      <w:lvlJc w:val="left"/>
+      <w:pPr>
+        <w:tabs>
+          <w:tab w:val="num" w:pos="6480"/>
+        </w:tabs>
+        <w:ind w:left="6480" w:hanging="360"/>
+      </w:pPr>
+      <w:rPr>
+        <w:rFonts w:ascii="Wingdings" w:hAnsi="Wingdings" w:hint="default"/>
+        <w:sz w:val="20"/>
+      </w:rPr>
+    </w:lvl>
+  </w:abstractNum>
+  <w:abstractNum w:abstractNumId="14" w15:restartNumberingAfterBreak="0">
+    <w:nsid w:val="3063029B"/>
+    <w:multiLevelType w:val="multilevel"/>
+    <w:tmpl w:val="2E886DFC"/>
+    <w:lvl w:ilvl="0">
+      <w:start w:val="1"/>
+      <w:numFmt w:val="bullet"/>
+      <w:lvlText w:val=""/>
+      <w:lvlJc w:val="left"/>
+      <w:pPr>
+        <w:tabs>
+          <w:tab w:val="num" w:pos="720"/>
+        </w:tabs>
+        <w:ind w:left="720" w:hanging="360"/>
+      </w:pPr>
+      <w:rPr>
+        <w:rFonts w:ascii="Symbol" w:hAnsi="Symbol" w:hint="default"/>
+        <w:sz w:val="20"/>
+      </w:rPr>
+    </w:lvl>
+    <w:lvl w:ilvl="1">
+      <w:start w:val="1"/>
+      <w:numFmt w:val="decimal"/>
+      <w:lvlText w:val="%2."/>
+      <w:lvlJc w:val="left"/>
+      <w:pPr>
+        <w:tabs>
+          <w:tab w:val="num" w:pos="1440"/>
+        </w:tabs>
+        <w:ind w:left="1440" w:hanging="360"/>
+      </w:pPr>
+    </w:lvl>
+    <w:lvl w:ilvl="2" w:tentative="1">
+      <w:start w:val="1"/>
+      <w:numFmt w:val="bullet"/>
+      <w:lvlText w:val=""/>
+      <w:lvlJc w:val="left"/>
+      <w:pPr>
+        <w:tabs>
+          <w:tab w:val="num" w:pos="2160"/>
+        </w:tabs>
+        <w:ind w:left="2160" w:hanging="360"/>
+      </w:pPr>
+      <w:rPr>
+        <w:rFonts w:ascii="Wingdings" w:hAnsi="Wingdings" w:hint="default"/>
+        <w:sz w:val="20"/>
+      </w:rPr>
+    </w:lvl>
+    <w:lvl w:ilvl="3" w:tentative="1">
+      <w:start w:val="1"/>
+      <w:numFmt w:val="bullet"/>
+      <w:lvlText w:val=""/>
+      <w:lvlJc w:val="left"/>
+      <w:pPr>
+        <w:tabs>
+          <w:tab w:val="num" w:pos="2880"/>
+        </w:tabs>
+        <w:ind w:left="2880" w:hanging="360"/>
+      </w:pPr>
+      <w:rPr>
+        <w:rFonts w:ascii="Wingdings" w:hAnsi="Wingdings" w:hint="default"/>
+        <w:sz w:val="20"/>
+      </w:rPr>
+    </w:lvl>
+    <w:lvl w:ilvl="4" w:tentative="1">
+      <w:start w:val="1"/>
+      <w:numFmt w:val="bullet"/>
+      <w:lvlText w:val=""/>
+      <w:lvlJc w:val="left"/>
+      <w:pPr>
+        <w:tabs>
+          <w:tab w:val="num" w:pos="3600"/>
+        </w:tabs>
+        <w:ind w:left="3600" w:hanging="360"/>
+      </w:pPr>
+      <w:rPr>
+        <w:rFonts w:ascii="Wingdings" w:hAnsi="Wingdings" w:hint="default"/>
+        <w:sz w:val="20"/>
+      </w:rPr>
+    </w:lvl>
+    <w:lvl w:ilvl="5" w:tentative="1">
+      <w:start w:val="1"/>
+      <w:numFmt w:val="bullet"/>
+      <w:lvlText w:val=""/>
+      <w:lvlJc w:val="left"/>
+      <w:pPr>
+        <w:tabs>
+          <w:tab w:val="num" w:pos="4320"/>
+        </w:tabs>
+        <w:ind w:left="4320" w:hanging="360"/>
+      </w:pPr>
+      <w:rPr>
+        <w:rFonts w:ascii="Wingdings" w:hAnsi="Wingdings" w:hint="default"/>
+        <w:sz w:val="20"/>
+      </w:rPr>
+    </w:lvl>
+    <w:lvl w:ilvl="6" w:tentative="1">
+      <w:start w:val="1"/>
+      <w:numFmt w:val="bullet"/>
+      <w:lvlText w:val=""/>
+      <w:lvlJc w:val="left"/>
+      <w:pPr>
+        <w:tabs>
+          <w:tab w:val="num" w:pos="5040"/>
+        </w:tabs>
+        <w:ind w:left="5040" w:hanging="360"/>
+      </w:pPr>
+      <w:rPr>
+        <w:rFonts w:ascii="Wingdings" w:hAnsi="Wingdings" w:hint="default"/>
+        <w:sz w:val="20"/>
+      </w:rPr>
+    </w:lvl>
+    <w:lvl w:ilvl="7" w:tentative="1">
+      <w:start w:val="1"/>
+      <w:numFmt w:val="bullet"/>
+      <w:lvlText w:val=""/>
+      <w:lvlJc w:val="left"/>
+      <w:pPr>
+        <w:tabs>
+          <w:tab w:val="num" w:pos="5760"/>
+        </w:tabs>
+        <w:ind w:left="5760" w:hanging="360"/>
+      </w:pPr>
+      <w:rPr>
+        <w:rFonts w:ascii="Wingdings" w:hAnsi="Wingdings" w:hint="default"/>
+        <w:sz w:val="20"/>
+      </w:rPr>
+    </w:lvl>
+    <w:lvl w:ilvl="8" w:tentative="1">
+      <w:start w:val="1"/>
+      <w:numFmt w:val="bullet"/>
+      <w:lvlText w:val=""/>
+      <w:lvlJc w:val="left"/>
+      <w:pPr>
+        <w:tabs>
+          <w:tab w:val="num" w:pos="6480"/>
+        </w:tabs>
+        <w:ind w:left="6480" w:hanging="360"/>
+      </w:pPr>
+      <w:rPr>
+        <w:rFonts w:ascii="Wingdings" w:hAnsi="Wingdings" w:hint="default"/>
+        <w:sz w:val="20"/>
+      </w:rPr>
+    </w:lvl>
+  </w:abstractNum>
+  <w:abstractNum w:abstractNumId="15" w15:restartNumberingAfterBreak="0">
     <w:nsid w:val="30AA1554"/>
     <w:multiLevelType w:val="hybridMultilevel"/>
     <w:tmpl w:val="B636AE6A"/>
@@ -7635,7 +9958,152 @@
       </w:rPr>
     </w:lvl>
   </w:abstractNum>
-  <w:abstractNum w:abstractNumId="12" w15:restartNumberingAfterBreak="0">
+  <w:abstractNum w:abstractNumId="16" w15:restartNumberingAfterBreak="0">
+    <w:nsid w:val="36F810E8"/>
+    <w:multiLevelType w:val="multilevel"/>
+    <w:tmpl w:val="99A4B50E"/>
+    <w:lvl w:ilvl="0">
+      <w:start w:val="1"/>
+      <w:numFmt w:val="bullet"/>
+      <w:lvlText w:val=""/>
+      <w:lvlJc w:val="left"/>
+      <w:pPr>
+        <w:tabs>
+          <w:tab w:val="num" w:pos="720"/>
+        </w:tabs>
+        <w:ind w:left="720" w:hanging="360"/>
+      </w:pPr>
+      <w:rPr>
+        <w:rFonts w:ascii="Symbol" w:hAnsi="Symbol" w:hint="default"/>
+        <w:sz w:val="20"/>
+      </w:rPr>
+    </w:lvl>
+    <w:lvl w:ilvl="1">
+      <w:start w:val="1"/>
+      <w:numFmt w:val="decimal"/>
+      <w:lvlText w:val="%2."/>
+      <w:lvlJc w:val="left"/>
+      <w:pPr>
+        <w:tabs>
+          <w:tab w:val="num" w:pos="1440"/>
+        </w:tabs>
+        <w:ind w:left="1440" w:hanging="360"/>
+      </w:pPr>
+    </w:lvl>
+    <w:lvl w:ilvl="2" w:tentative="1">
+      <w:start w:val="1"/>
+      <w:numFmt w:val="bullet"/>
+      <w:lvlText w:val=""/>
+      <w:lvlJc w:val="left"/>
+      <w:pPr>
+        <w:tabs>
+          <w:tab w:val="num" w:pos="2160"/>
+        </w:tabs>
+        <w:ind w:left="2160" w:hanging="360"/>
+      </w:pPr>
+      <w:rPr>
+        <w:rFonts w:ascii="Wingdings" w:hAnsi="Wingdings" w:hint="default"/>
+        <w:sz w:val="20"/>
+      </w:rPr>
+    </w:lvl>
+    <w:lvl w:ilvl="3" w:tentative="1">
+      <w:start w:val="1"/>
+      <w:numFmt w:val="bullet"/>
+      <w:lvlText w:val=""/>
+      <w:lvlJc w:val="left"/>
+      <w:pPr>
+        <w:tabs>
+          <w:tab w:val="num" w:pos="2880"/>
+        </w:tabs>
+        <w:ind w:left="2880" w:hanging="360"/>
+      </w:pPr>
+      <w:rPr>
+        <w:rFonts w:ascii="Wingdings" w:hAnsi="Wingdings" w:hint="default"/>
+        <w:sz w:val="20"/>
+      </w:rPr>
+    </w:lvl>
+    <w:lvl w:ilvl="4" w:tentative="1">
+      <w:start w:val="1"/>
+      <w:numFmt w:val="bullet"/>
+      <w:lvlText w:val=""/>
+      <w:lvlJc w:val="left"/>
+      <w:pPr>
+        <w:tabs>
+          <w:tab w:val="num" w:pos="3600"/>
+        </w:tabs>
+        <w:ind w:left="3600" w:hanging="360"/>
+      </w:pPr>
+      <w:rPr>
+        <w:rFonts w:ascii="Wingdings" w:hAnsi="Wingdings" w:hint="default"/>
+        <w:sz w:val="20"/>
+      </w:rPr>
+    </w:lvl>
+    <w:lvl w:ilvl="5" w:tentative="1">
+      <w:start w:val="1"/>
+      <w:numFmt w:val="bullet"/>
+      <w:lvlText w:val=""/>
+      <w:lvlJc w:val="left"/>
+      <w:pPr>
+        <w:tabs>
+          <w:tab w:val="num" w:pos="4320"/>
+        </w:tabs>
+        <w:ind w:left="4320" w:hanging="360"/>
+      </w:pPr>
+      <w:rPr>
+        <w:rFonts w:ascii="Wingdings" w:hAnsi="Wingdings" w:hint="default"/>
+        <w:sz w:val="20"/>
+      </w:rPr>
+    </w:lvl>
+    <w:lvl w:ilvl="6" w:tentative="1">
+      <w:start w:val="1"/>
+      <w:numFmt w:val="bullet"/>
+      <w:lvlText w:val=""/>
+      <w:lvlJc w:val="left"/>
+      <w:pPr>
+        <w:tabs>
+          <w:tab w:val="num" w:pos="5040"/>
+        </w:tabs>
+        <w:ind w:left="5040" w:hanging="360"/>
+      </w:pPr>
+      <w:rPr>
+        <w:rFonts w:ascii="Wingdings" w:hAnsi="Wingdings" w:hint="default"/>
+        <w:sz w:val="20"/>
+      </w:rPr>
+    </w:lvl>
+    <w:lvl w:ilvl="7" w:tentative="1">
+      <w:start w:val="1"/>
+      <w:numFmt w:val="bullet"/>
+      <w:lvlText w:val=""/>
+      <w:lvlJc w:val="left"/>
+      <w:pPr>
+        <w:tabs>
+          <w:tab w:val="num" w:pos="5760"/>
+        </w:tabs>
+        <w:ind w:left="5760" w:hanging="360"/>
+      </w:pPr>
+      <w:rPr>
+        <w:rFonts w:ascii="Wingdings" w:hAnsi="Wingdings" w:hint="default"/>
+        <w:sz w:val="20"/>
+      </w:rPr>
+    </w:lvl>
+    <w:lvl w:ilvl="8" w:tentative="1">
+      <w:start w:val="1"/>
+      <w:numFmt w:val="bullet"/>
+      <w:lvlText w:val=""/>
+      <w:lvlJc w:val="left"/>
+      <w:pPr>
+        <w:tabs>
+          <w:tab w:val="num" w:pos="6480"/>
+        </w:tabs>
+        <w:ind w:left="6480" w:hanging="360"/>
+      </w:pPr>
+      <w:rPr>
+        <w:rFonts w:ascii="Wingdings" w:hAnsi="Wingdings" w:hint="default"/>
+        <w:sz w:val="20"/>
+      </w:rPr>
+    </w:lvl>
+  </w:abstractNum>
+  <w:abstractNum w:abstractNumId="17" w15:restartNumberingAfterBreak="0">
     <w:nsid w:val="39327BCF"/>
     <w:multiLevelType w:val="hybridMultilevel"/>
     <w:tmpl w:val="1860A1D2"/>
@@ -7748,7 +10216,152 @@
       </w:rPr>
     </w:lvl>
   </w:abstractNum>
-  <w:abstractNum w:abstractNumId="13" w15:restartNumberingAfterBreak="0">
+  <w:abstractNum w:abstractNumId="18" w15:restartNumberingAfterBreak="0">
+    <w:nsid w:val="3EFD22B3"/>
+    <w:multiLevelType w:val="multilevel"/>
+    <w:tmpl w:val="A6B4C8D4"/>
+    <w:lvl w:ilvl="0">
+      <w:start w:val="1"/>
+      <w:numFmt w:val="bullet"/>
+      <w:lvlText w:val=""/>
+      <w:lvlJc w:val="left"/>
+      <w:pPr>
+        <w:tabs>
+          <w:tab w:val="num" w:pos="720"/>
+        </w:tabs>
+        <w:ind w:left="720" w:hanging="360"/>
+      </w:pPr>
+      <w:rPr>
+        <w:rFonts w:ascii="Symbol" w:hAnsi="Symbol" w:hint="default"/>
+        <w:sz w:val="20"/>
+      </w:rPr>
+    </w:lvl>
+    <w:lvl w:ilvl="1">
+      <w:start w:val="1"/>
+      <w:numFmt w:val="decimal"/>
+      <w:lvlText w:val="%2."/>
+      <w:lvlJc w:val="left"/>
+      <w:pPr>
+        <w:tabs>
+          <w:tab w:val="num" w:pos="1440"/>
+        </w:tabs>
+        <w:ind w:left="1440" w:hanging="360"/>
+      </w:pPr>
+    </w:lvl>
+    <w:lvl w:ilvl="2" w:tentative="1">
+      <w:start w:val="1"/>
+      <w:numFmt w:val="bullet"/>
+      <w:lvlText w:val=""/>
+      <w:lvlJc w:val="left"/>
+      <w:pPr>
+        <w:tabs>
+          <w:tab w:val="num" w:pos="2160"/>
+        </w:tabs>
+        <w:ind w:left="2160" w:hanging="360"/>
+      </w:pPr>
+      <w:rPr>
+        <w:rFonts w:ascii="Wingdings" w:hAnsi="Wingdings" w:hint="default"/>
+        <w:sz w:val="20"/>
+      </w:rPr>
+    </w:lvl>
+    <w:lvl w:ilvl="3" w:tentative="1">
+      <w:start w:val="1"/>
+      <w:numFmt w:val="bullet"/>
+      <w:lvlText w:val=""/>
+      <w:lvlJc w:val="left"/>
+      <w:pPr>
+        <w:tabs>
+          <w:tab w:val="num" w:pos="2880"/>
+        </w:tabs>
+        <w:ind w:left="2880" w:hanging="360"/>
+      </w:pPr>
+      <w:rPr>
+        <w:rFonts w:ascii="Wingdings" w:hAnsi="Wingdings" w:hint="default"/>
+        <w:sz w:val="20"/>
+      </w:rPr>
+    </w:lvl>
+    <w:lvl w:ilvl="4" w:tentative="1">
+      <w:start w:val="1"/>
+      <w:numFmt w:val="bullet"/>
+      <w:lvlText w:val=""/>
+      <w:lvlJc w:val="left"/>
+      <w:pPr>
+        <w:tabs>
+          <w:tab w:val="num" w:pos="3600"/>
+        </w:tabs>
+        <w:ind w:left="3600" w:hanging="360"/>
+      </w:pPr>
+      <w:rPr>
+        <w:rFonts w:ascii="Wingdings" w:hAnsi="Wingdings" w:hint="default"/>
+        <w:sz w:val="20"/>
+      </w:rPr>
+    </w:lvl>
+    <w:lvl w:ilvl="5" w:tentative="1">
+      <w:start w:val="1"/>
+      <w:numFmt w:val="bullet"/>
+      <w:lvlText w:val=""/>
+      <w:lvlJc w:val="left"/>
+      <w:pPr>
+        <w:tabs>
+          <w:tab w:val="num" w:pos="4320"/>
+        </w:tabs>
+        <w:ind w:left="4320" w:hanging="360"/>
+      </w:pPr>
+      <w:rPr>
+        <w:rFonts w:ascii="Wingdings" w:hAnsi="Wingdings" w:hint="default"/>
+        <w:sz w:val="20"/>
+      </w:rPr>
+    </w:lvl>
+    <w:lvl w:ilvl="6" w:tentative="1">
+      <w:start w:val="1"/>
+      <w:numFmt w:val="bullet"/>
+      <w:lvlText w:val=""/>
+      <w:lvlJc w:val="left"/>
+      <w:pPr>
+        <w:tabs>
+          <w:tab w:val="num" w:pos="5040"/>
+        </w:tabs>
+        <w:ind w:left="5040" w:hanging="360"/>
+      </w:pPr>
+      <w:rPr>
+        <w:rFonts w:ascii="Wingdings" w:hAnsi="Wingdings" w:hint="default"/>
+        <w:sz w:val="20"/>
+      </w:rPr>
+    </w:lvl>
+    <w:lvl w:ilvl="7" w:tentative="1">
+      <w:start w:val="1"/>
+      <w:numFmt w:val="bullet"/>
+      <w:lvlText w:val=""/>
+      <w:lvlJc w:val="left"/>
+      <w:pPr>
+        <w:tabs>
+          <w:tab w:val="num" w:pos="5760"/>
+        </w:tabs>
+        <w:ind w:left="5760" w:hanging="360"/>
+      </w:pPr>
+      <w:rPr>
+        <w:rFonts w:ascii="Wingdings" w:hAnsi="Wingdings" w:hint="default"/>
+        <w:sz w:val="20"/>
+      </w:rPr>
+    </w:lvl>
+    <w:lvl w:ilvl="8" w:tentative="1">
+      <w:start w:val="1"/>
+      <w:numFmt w:val="bullet"/>
+      <w:lvlText w:val=""/>
+      <w:lvlJc w:val="left"/>
+      <w:pPr>
+        <w:tabs>
+          <w:tab w:val="num" w:pos="6480"/>
+        </w:tabs>
+        <w:ind w:left="6480" w:hanging="360"/>
+      </w:pPr>
+      <w:rPr>
+        <w:rFonts w:ascii="Wingdings" w:hAnsi="Wingdings" w:hint="default"/>
+        <w:sz w:val="20"/>
+      </w:rPr>
+    </w:lvl>
+  </w:abstractNum>
+  <w:abstractNum w:abstractNumId="19" w15:restartNumberingAfterBreak="0">
     <w:nsid w:val="4C9D5AE0"/>
     <w:multiLevelType w:val="multilevel"/>
     <w:tmpl w:val="0F3E30EA"/>
@@ -7897,7 +10510,152 @@
       </w:rPr>
     </w:lvl>
   </w:abstractNum>
-  <w:abstractNum w:abstractNumId="14" w15:restartNumberingAfterBreak="0">
+  <w:abstractNum w:abstractNumId="20" w15:restartNumberingAfterBreak="0">
+    <w:nsid w:val="4E4E4605"/>
+    <w:multiLevelType w:val="multilevel"/>
+    <w:tmpl w:val="D0142B1C"/>
+    <w:lvl w:ilvl="0">
+      <w:start w:val="1"/>
+      <w:numFmt w:val="bullet"/>
+      <w:lvlText w:val=""/>
+      <w:lvlJc w:val="left"/>
+      <w:pPr>
+        <w:tabs>
+          <w:tab w:val="num" w:pos="720"/>
+        </w:tabs>
+        <w:ind w:left="720" w:hanging="360"/>
+      </w:pPr>
+      <w:rPr>
+        <w:rFonts w:ascii="Symbol" w:hAnsi="Symbol" w:hint="default"/>
+        <w:sz w:val="20"/>
+      </w:rPr>
+    </w:lvl>
+    <w:lvl w:ilvl="1">
+      <w:start w:val="1"/>
+      <w:numFmt w:val="decimal"/>
+      <w:lvlText w:val="%2."/>
+      <w:lvlJc w:val="left"/>
+      <w:pPr>
+        <w:tabs>
+          <w:tab w:val="num" w:pos="1440"/>
+        </w:tabs>
+        <w:ind w:left="1440" w:hanging="360"/>
+      </w:pPr>
+    </w:lvl>
+    <w:lvl w:ilvl="2" w:tentative="1">
+      <w:start w:val="1"/>
+      <w:numFmt w:val="bullet"/>
+      <w:lvlText w:val=""/>
+      <w:lvlJc w:val="left"/>
+      <w:pPr>
+        <w:tabs>
+          <w:tab w:val="num" w:pos="2160"/>
+        </w:tabs>
+        <w:ind w:left="2160" w:hanging="360"/>
+      </w:pPr>
+      <w:rPr>
+        <w:rFonts w:ascii="Wingdings" w:hAnsi="Wingdings" w:hint="default"/>
+        <w:sz w:val="20"/>
+      </w:rPr>
+    </w:lvl>
+    <w:lvl w:ilvl="3" w:tentative="1">
+      <w:start w:val="1"/>
+      <w:numFmt w:val="bullet"/>
+      <w:lvlText w:val=""/>
+      <w:lvlJc w:val="left"/>
+      <w:pPr>
+        <w:tabs>
+          <w:tab w:val="num" w:pos="2880"/>
+        </w:tabs>
+        <w:ind w:left="2880" w:hanging="360"/>
+      </w:pPr>
+      <w:rPr>
+        <w:rFonts w:ascii="Wingdings" w:hAnsi="Wingdings" w:hint="default"/>
+        <w:sz w:val="20"/>
+      </w:rPr>
+    </w:lvl>
+    <w:lvl w:ilvl="4" w:tentative="1">
+      <w:start w:val="1"/>
+      <w:numFmt w:val="bullet"/>
+      <w:lvlText w:val=""/>
+      <w:lvlJc w:val="left"/>
+      <w:pPr>
+        <w:tabs>
+          <w:tab w:val="num" w:pos="3600"/>
+        </w:tabs>
+        <w:ind w:left="3600" w:hanging="360"/>
+      </w:pPr>
+      <w:rPr>
+        <w:rFonts w:ascii="Wingdings" w:hAnsi="Wingdings" w:hint="default"/>
+        <w:sz w:val="20"/>
+      </w:rPr>
+    </w:lvl>
+    <w:lvl w:ilvl="5" w:tentative="1">
+      <w:start w:val="1"/>
+      <w:numFmt w:val="bullet"/>
+      <w:lvlText w:val=""/>
+      <w:lvlJc w:val="left"/>
+      <w:pPr>
+        <w:tabs>
+          <w:tab w:val="num" w:pos="4320"/>
+        </w:tabs>
+        <w:ind w:left="4320" w:hanging="360"/>
+      </w:pPr>
+      <w:rPr>
+        <w:rFonts w:ascii="Wingdings" w:hAnsi="Wingdings" w:hint="default"/>
+        <w:sz w:val="20"/>
+      </w:rPr>
+    </w:lvl>
+    <w:lvl w:ilvl="6" w:tentative="1">
+      <w:start w:val="1"/>
+      <w:numFmt w:val="bullet"/>
+      <w:lvlText w:val=""/>
+      <w:lvlJc w:val="left"/>
+      <w:pPr>
+        <w:tabs>
+          <w:tab w:val="num" w:pos="5040"/>
+        </w:tabs>
+        <w:ind w:left="5040" w:hanging="360"/>
+      </w:pPr>
+      <w:rPr>
+        <w:rFonts w:ascii="Wingdings" w:hAnsi="Wingdings" w:hint="default"/>
+        <w:sz w:val="20"/>
+      </w:rPr>
+    </w:lvl>
+    <w:lvl w:ilvl="7" w:tentative="1">
+      <w:start w:val="1"/>
+      <w:numFmt w:val="bullet"/>
+      <w:lvlText w:val=""/>
+      <w:lvlJc w:val="left"/>
+      <w:pPr>
+        <w:tabs>
+          <w:tab w:val="num" w:pos="5760"/>
+        </w:tabs>
+        <w:ind w:left="5760" w:hanging="360"/>
+      </w:pPr>
+      <w:rPr>
+        <w:rFonts w:ascii="Wingdings" w:hAnsi="Wingdings" w:hint="default"/>
+        <w:sz w:val="20"/>
+      </w:rPr>
+    </w:lvl>
+    <w:lvl w:ilvl="8" w:tentative="1">
+      <w:start w:val="1"/>
+      <w:numFmt w:val="bullet"/>
+      <w:lvlText w:val=""/>
+      <w:lvlJc w:val="left"/>
+      <w:pPr>
+        <w:tabs>
+          <w:tab w:val="num" w:pos="6480"/>
+        </w:tabs>
+        <w:ind w:left="6480" w:hanging="360"/>
+      </w:pPr>
+      <w:rPr>
+        <w:rFonts w:ascii="Wingdings" w:hAnsi="Wingdings" w:hint="default"/>
+        <w:sz w:val="20"/>
+      </w:rPr>
+    </w:lvl>
+  </w:abstractNum>
+  <w:abstractNum w:abstractNumId="21" w15:restartNumberingAfterBreak="0">
     <w:nsid w:val="50144308"/>
     <w:multiLevelType w:val="singleLevel"/>
     <w:tmpl w:val="50144308"/>
@@ -7919,7 +10677,7 @@
       </w:rPr>
     </w:lvl>
   </w:abstractNum>
-  <w:abstractNum w:abstractNumId="15" w15:restartNumberingAfterBreak="0">
+  <w:abstractNum w:abstractNumId="22" w15:restartNumberingAfterBreak="0">
     <w:nsid w:val="596F37A3"/>
     <w:multiLevelType w:val="multilevel"/>
     <w:tmpl w:val="6CA212D6"/>
@@ -8067,7 +10825,152 @@
       </w:rPr>
     </w:lvl>
   </w:abstractNum>
-  <w:abstractNum w:abstractNumId="16" w15:restartNumberingAfterBreak="0">
+  <w:abstractNum w:abstractNumId="23" w15:restartNumberingAfterBreak="0">
+    <w:nsid w:val="5BD24964"/>
+    <w:multiLevelType w:val="multilevel"/>
+    <w:tmpl w:val="7448840A"/>
+    <w:lvl w:ilvl="0">
+      <w:start w:val="1"/>
+      <w:numFmt w:val="bullet"/>
+      <w:lvlText w:val=""/>
+      <w:lvlJc w:val="left"/>
+      <w:pPr>
+        <w:tabs>
+          <w:tab w:val="num" w:pos="720"/>
+        </w:tabs>
+        <w:ind w:left="720" w:hanging="360"/>
+      </w:pPr>
+      <w:rPr>
+        <w:rFonts w:ascii="Symbol" w:hAnsi="Symbol" w:hint="default"/>
+        <w:sz w:val="20"/>
+      </w:rPr>
+    </w:lvl>
+    <w:lvl w:ilvl="1">
+      <w:start w:val="1"/>
+      <w:numFmt w:val="decimal"/>
+      <w:lvlText w:val="%2."/>
+      <w:lvlJc w:val="left"/>
+      <w:pPr>
+        <w:tabs>
+          <w:tab w:val="num" w:pos="1440"/>
+        </w:tabs>
+        <w:ind w:left="1440" w:hanging="360"/>
+      </w:pPr>
+    </w:lvl>
+    <w:lvl w:ilvl="2" w:tentative="1">
+      <w:start w:val="1"/>
+      <w:numFmt w:val="bullet"/>
+      <w:lvlText w:val=""/>
+      <w:lvlJc w:val="left"/>
+      <w:pPr>
+        <w:tabs>
+          <w:tab w:val="num" w:pos="2160"/>
+        </w:tabs>
+        <w:ind w:left="2160" w:hanging="360"/>
+      </w:pPr>
+      <w:rPr>
+        <w:rFonts w:ascii="Wingdings" w:hAnsi="Wingdings" w:hint="default"/>
+        <w:sz w:val="20"/>
+      </w:rPr>
+    </w:lvl>
+    <w:lvl w:ilvl="3" w:tentative="1">
+      <w:start w:val="1"/>
+      <w:numFmt w:val="bullet"/>
+      <w:lvlText w:val=""/>
+      <w:lvlJc w:val="left"/>
+      <w:pPr>
+        <w:tabs>
+          <w:tab w:val="num" w:pos="2880"/>
+        </w:tabs>
+        <w:ind w:left="2880" w:hanging="360"/>
+      </w:pPr>
+      <w:rPr>
+        <w:rFonts w:ascii="Wingdings" w:hAnsi="Wingdings" w:hint="default"/>
+        <w:sz w:val="20"/>
+      </w:rPr>
+    </w:lvl>
+    <w:lvl w:ilvl="4" w:tentative="1">
+      <w:start w:val="1"/>
+      <w:numFmt w:val="bullet"/>
+      <w:lvlText w:val=""/>
+      <w:lvlJc w:val="left"/>
+      <w:pPr>
+        <w:tabs>
+          <w:tab w:val="num" w:pos="3600"/>
+        </w:tabs>
+        <w:ind w:left="3600" w:hanging="360"/>
+      </w:pPr>
+      <w:rPr>
+        <w:rFonts w:ascii="Wingdings" w:hAnsi="Wingdings" w:hint="default"/>
+        <w:sz w:val="20"/>
+      </w:rPr>
+    </w:lvl>
+    <w:lvl w:ilvl="5" w:tentative="1">
+      <w:start w:val="1"/>
+      <w:numFmt w:val="bullet"/>
+      <w:lvlText w:val=""/>
+      <w:lvlJc w:val="left"/>
+      <w:pPr>
+        <w:tabs>
+          <w:tab w:val="num" w:pos="4320"/>
+        </w:tabs>
+        <w:ind w:left="4320" w:hanging="360"/>
+      </w:pPr>
+      <w:rPr>
+        <w:rFonts w:ascii="Wingdings" w:hAnsi="Wingdings" w:hint="default"/>
+        <w:sz w:val="20"/>
+      </w:rPr>
+    </w:lvl>
+    <w:lvl w:ilvl="6" w:tentative="1">
+      <w:start w:val="1"/>
+      <w:numFmt w:val="bullet"/>
+      <w:lvlText w:val=""/>
+      <w:lvlJc w:val="left"/>
+      <w:pPr>
+        <w:tabs>
+          <w:tab w:val="num" w:pos="5040"/>
+        </w:tabs>
+        <w:ind w:left="5040" w:hanging="360"/>
+      </w:pPr>
+      <w:rPr>
+        <w:rFonts w:ascii="Wingdings" w:hAnsi="Wingdings" w:hint="default"/>
+        <w:sz w:val="20"/>
+      </w:rPr>
+    </w:lvl>
+    <w:lvl w:ilvl="7" w:tentative="1">
+      <w:start w:val="1"/>
+      <w:numFmt w:val="bullet"/>
+      <w:lvlText w:val=""/>
+      <w:lvlJc w:val="left"/>
+      <w:pPr>
+        <w:tabs>
+          <w:tab w:val="num" w:pos="5760"/>
+        </w:tabs>
+        <w:ind w:left="5760" w:hanging="360"/>
+      </w:pPr>
+      <w:rPr>
+        <w:rFonts w:ascii="Wingdings" w:hAnsi="Wingdings" w:hint="default"/>
+        <w:sz w:val="20"/>
+      </w:rPr>
+    </w:lvl>
+    <w:lvl w:ilvl="8" w:tentative="1">
+      <w:start w:val="1"/>
+      <w:numFmt w:val="bullet"/>
+      <w:lvlText w:val=""/>
+      <w:lvlJc w:val="left"/>
+      <w:pPr>
+        <w:tabs>
+          <w:tab w:val="num" w:pos="6480"/>
+        </w:tabs>
+        <w:ind w:left="6480" w:hanging="360"/>
+      </w:pPr>
+      <w:rPr>
+        <w:rFonts w:ascii="Wingdings" w:hAnsi="Wingdings" w:hint="default"/>
+        <w:sz w:val="20"/>
+      </w:rPr>
+    </w:lvl>
+  </w:abstractNum>
+  <w:abstractNum w:abstractNumId="24" w15:restartNumberingAfterBreak="0">
     <w:nsid w:val="5D6F31AE"/>
     <w:multiLevelType w:val="hybridMultilevel"/>
     <w:tmpl w:val="303E4B5E"/>
@@ -8180,7 +11083,7 @@
       </w:rPr>
     </w:lvl>
   </w:abstractNum>
-  <w:abstractNum w:abstractNumId="17" w15:restartNumberingAfterBreak="0">
+  <w:abstractNum w:abstractNumId="25" w15:restartNumberingAfterBreak="0">
     <w:nsid w:val="5F4F353B"/>
     <w:multiLevelType w:val="hybridMultilevel"/>
     <w:tmpl w:val="CF0A5D1C"/>
@@ -8392,7 +11295,7 @@
       </w:rPr>
     </w:lvl>
   </w:abstractNum>
-  <w:abstractNum w:abstractNumId="18" w15:restartNumberingAfterBreak="0">
+  <w:abstractNum w:abstractNumId="26" w15:restartNumberingAfterBreak="0">
     <w:nsid w:val="65263031"/>
     <w:multiLevelType w:val="multilevel"/>
     <w:tmpl w:val="00EE188E"/>
@@ -8541,7 +11444,152 @@
       </w:rPr>
     </w:lvl>
   </w:abstractNum>
-  <w:abstractNum w:abstractNumId="19" w15:restartNumberingAfterBreak="0">
+  <w:abstractNum w:abstractNumId="27" w15:restartNumberingAfterBreak="0">
+    <w:nsid w:val="660461BA"/>
+    <w:multiLevelType w:val="multilevel"/>
+    <w:tmpl w:val="DAE40AA8"/>
+    <w:lvl w:ilvl="0">
+      <w:start w:val="1"/>
+      <w:numFmt w:val="bullet"/>
+      <w:lvlText w:val=""/>
+      <w:lvlJc w:val="left"/>
+      <w:pPr>
+        <w:tabs>
+          <w:tab w:val="num" w:pos="720"/>
+        </w:tabs>
+        <w:ind w:left="720" w:hanging="360"/>
+      </w:pPr>
+      <w:rPr>
+        <w:rFonts w:ascii="Symbol" w:hAnsi="Symbol" w:hint="default"/>
+        <w:sz w:val="20"/>
+      </w:rPr>
+    </w:lvl>
+    <w:lvl w:ilvl="1">
+      <w:start w:val="1"/>
+      <w:numFmt w:val="decimal"/>
+      <w:lvlText w:val="%2."/>
+      <w:lvlJc w:val="left"/>
+      <w:pPr>
+        <w:tabs>
+          <w:tab w:val="num" w:pos="1440"/>
+        </w:tabs>
+        <w:ind w:left="1440" w:hanging="360"/>
+      </w:pPr>
+    </w:lvl>
+    <w:lvl w:ilvl="2" w:tentative="1">
+      <w:start w:val="1"/>
+      <w:numFmt w:val="bullet"/>
+      <w:lvlText w:val=""/>
+      <w:lvlJc w:val="left"/>
+      <w:pPr>
+        <w:tabs>
+          <w:tab w:val="num" w:pos="2160"/>
+        </w:tabs>
+        <w:ind w:left="2160" w:hanging="360"/>
+      </w:pPr>
+      <w:rPr>
+        <w:rFonts w:ascii="Wingdings" w:hAnsi="Wingdings" w:hint="default"/>
+        <w:sz w:val="20"/>
+      </w:rPr>
+    </w:lvl>
+    <w:lvl w:ilvl="3" w:tentative="1">
+      <w:start w:val="1"/>
+      <w:numFmt w:val="bullet"/>
+      <w:lvlText w:val=""/>
+      <w:lvlJc w:val="left"/>
+      <w:pPr>
+        <w:tabs>
+          <w:tab w:val="num" w:pos="2880"/>
+        </w:tabs>
+        <w:ind w:left="2880" w:hanging="360"/>
+      </w:pPr>
+      <w:rPr>
+        <w:rFonts w:ascii="Wingdings" w:hAnsi="Wingdings" w:hint="default"/>
+        <w:sz w:val="20"/>
+      </w:rPr>
+    </w:lvl>
+    <w:lvl w:ilvl="4" w:tentative="1">
+      <w:start w:val="1"/>
+      <w:numFmt w:val="bullet"/>
+      <w:lvlText w:val=""/>
+      <w:lvlJc w:val="left"/>
+      <w:pPr>
+        <w:tabs>
+          <w:tab w:val="num" w:pos="3600"/>
+        </w:tabs>
+        <w:ind w:left="3600" w:hanging="360"/>
+      </w:pPr>
+      <w:rPr>
+        <w:rFonts w:ascii="Wingdings" w:hAnsi="Wingdings" w:hint="default"/>
+        <w:sz w:val="20"/>
+      </w:rPr>
+    </w:lvl>
+    <w:lvl w:ilvl="5" w:tentative="1">
+      <w:start w:val="1"/>
+      <w:numFmt w:val="bullet"/>
+      <w:lvlText w:val=""/>
+      <w:lvlJc w:val="left"/>
+      <w:pPr>
+        <w:tabs>
+          <w:tab w:val="num" w:pos="4320"/>
+        </w:tabs>
+        <w:ind w:left="4320" w:hanging="360"/>
+      </w:pPr>
+      <w:rPr>
+        <w:rFonts w:ascii="Wingdings" w:hAnsi="Wingdings" w:hint="default"/>
+        <w:sz w:val="20"/>
+      </w:rPr>
+    </w:lvl>
+    <w:lvl w:ilvl="6" w:tentative="1">
+      <w:start w:val="1"/>
+      <w:numFmt w:val="bullet"/>
+      <w:lvlText w:val=""/>
+      <w:lvlJc w:val="left"/>
+      <w:pPr>
+        <w:tabs>
+          <w:tab w:val="num" w:pos="5040"/>
+        </w:tabs>
+        <w:ind w:left="5040" w:hanging="360"/>
+      </w:pPr>
+      <w:rPr>
+        <w:rFonts w:ascii="Wingdings" w:hAnsi="Wingdings" w:hint="default"/>
+        <w:sz w:val="20"/>
+      </w:rPr>
+    </w:lvl>
+    <w:lvl w:ilvl="7" w:tentative="1">
+      <w:start w:val="1"/>
+      <w:numFmt w:val="bullet"/>
+      <w:lvlText w:val=""/>
+      <w:lvlJc w:val="left"/>
+      <w:pPr>
+        <w:tabs>
+          <w:tab w:val="num" w:pos="5760"/>
+        </w:tabs>
+        <w:ind w:left="5760" w:hanging="360"/>
+      </w:pPr>
+      <w:rPr>
+        <w:rFonts w:ascii="Wingdings" w:hAnsi="Wingdings" w:hint="default"/>
+        <w:sz w:val="20"/>
+      </w:rPr>
+    </w:lvl>
+    <w:lvl w:ilvl="8" w:tentative="1">
+      <w:start w:val="1"/>
+      <w:numFmt w:val="bullet"/>
+      <w:lvlText w:val=""/>
+      <w:lvlJc w:val="left"/>
+      <w:pPr>
+        <w:tabs>
+          <w:tab w:val="num" w:pos="6480"/>
+        </w:tabs>
+        <w:ind w:left="6480" w:hanging="360"/>
+      </w:pPr>
+      <w:rPr>
+        <w:rFonts w:ascii="Wingdings" w:hAnsi="Wingdings" w:hint="default"/>
+        <w:sz w:val="20"/>
+      </w:rPr>
+    </w:lvl>
+  </w:abstractNum>
+  <w:abstractNum w:abstractNumId="28" w15:restartNumberingAfterBreak="0">
     <w:nsid w:val="67335C22"/>
     <w:multiLevelType w:val="hybridMultilevel"/>
     <w:tmpl w:val="8E32A842"/>
@@ -8654,7 +11702,7 @@
       </w:rPr>
     </w:lvl>
   </w:abstractNum>
-  <w:abstractNum w:abstractNumId="20" w15:restartNumberingAfterBreak="0">
+  <w:abstractNum w:abstractNumId="29" w15:restartNumberingAfterBreak="0">
     <w:nsid w:val="693727BC"/>
     <w:multiLevelType w:val="multilevel"/>
     <w:tmpl w:val="FD541BDA"/>
@@ -8803,7 +11851,7 @@
       </w:rPr>
     </w:lvl>
   </w:abstractNum>
-  <w:abstractNum w:abstractNumId="21" w15:restartNumberingAfterBreak="0">
+  <w:abstractNum w:abstractNumId="30" w15:restartNumberingAfterBreak="0">
     <w:nsid w:val="7215642D"/>
     <w:multiLevelType w:val="multilevel"/>
     <w:tmpl w:val="9906E422"/>
@@ -8916,7 +11964,7 @@
       </w:rPr>
     </w:lvl>
   </w:abstractNum>
-  <w:abstractNum w:abstractNumId="22" w15:restartNumberingAfterBreak="0">
+  <w:abstractNum w:abstractNumId="31" w15:restartNumberingAfterBreak="0">
     <w:nsid w:val="7B6A63E0"/>
     <w:multiLevelType w:val="hybridMultilevel"/>
     <w:tmpl w:val="C046B1D2"/>
@@ -9028,7 +12076,7 @@
       </w:rPr>
     </w:lvl>
   </w:abstractNum>
-  <w:abstractNum w:abstractNumId="23" w15:restartNumberingAfterBreak="0">
+  <w:abstractNum w:abstractNumId="32" w15:restartNumberingAfterBreak="0">
     <w:nsid w:val="7B8909EB"/>
     <w:multiLevelType w:val="multilevel"/>
     <w:tmpl w:val="6DFA8802"/>
@@ -9178,22 +12226,22 @@
     </w:lvl>
   </w:abstractNum>
   <w:num w:numId="1" w16cid:durableId="1543396543">
-    <w:abstractNumId w:val="17"/>
+    <w:abstractNumId w:val="25"/>
   </w:num>
   <w:num w:numId="2" w16cid:durableId="298264941">
     <w:abstractNumId w:val="2"/>
   </w:num>
   <w:num w:numId="3" w16cid:durableId="1387533274">
-    <w:abstractNumId w:val="21"/>
+    <w:abstractNumId w:val="30"/>
   </w:num>
   <w:num w:numId="4" w16cid:durableId="517743847">
-    <w:abstractNumId w:val="8"/>
+    <w:abstractNumId w:val="9"/>
   </w:num>
   <w:num w:numId="5" w16cid:durableId="1044907232">
     <w:abstractNumId w:val="0"/>
   </w:num>
   <w:num w:numId="6" w16cid:durableId="2142649457">
-    <w:abstractNumId w:val="14"/>
+    <w:abstractNumId w:val="21"/>
   </w:num>
   <w:num w:numId="7" w16cid:durableId="1548908695">
     <w:abstractNumId w:val="6"/>
@@ -9202,13 +12250,13 @@
     <w:abstractNumId w:val="5"/>
   </w:num>
   <w:num w:numId="9" w16cid:durableId="619413320">
-    <w:abstractNumId w:val="11"/>
+    <w:abstractNumId w:val="15"/>
   </w:num>
   <w:num w:numId="10" w16cid:durableId="37366658">
-    <w:abstractNumId w:val="10"/>
+    <w:abstractNumId w:val="12"/>
   </w:num>
   <w:num w:numId="11" w16cid:durableId="247227542">
-    <w:abstractNumId w:val="19"/>
+    <w:abstractNumId w:val="28"/>
   </w:num>
   <w:num w:numId="12" w16cid:durableId="1875926763">
     <w:abstractNumId w:val="3"/>
@@ -9217,37 +12265,64 @@
     <w:abstractNumId w:val="4"/>
   </w:num>
   <w:num w:numId="14" w16cid:durableId="1646423675">
-    <w:abstractNumId w:val="13"/>
+    <w:abstractNumId w:val="19"/>
   </w:num>
   <w:num w:numId="15" w16cid:durableId="2070223346">
-    <w:abstractNumId w:val="9"/>
+    <w:abstractNumId w:val="11"/>
   </w:num>
   <w:num w:numId="16" w16cid:durableId="1921712958">
-    <w:abstractNumId w:val="20"/>
+    <w:abstractNumId w:val="29"/>
   </w:num>
   <w:num w:numId="17" w16cid:durableId="1775860053">
-    <w:abstractNumId w:val="18"/>
+    <w:abstractNumId w:val="26"/>
   </w:num>
   <w:num w:numId="18" w16cid:durableId="141852182">
-    <w:abstractNumId w:val="23"/>
+    <w:abstractNumId w:val="32"/>
   </w:num>
   <w:num w:numId="19" w16cid:durableId="1983920420">
-    <w:abstractNumId w:val="7"/>
+    <w:abstractNumId w:val="8"/>
   </w:num>
   <w:num w:numId="20" w16cid:durableId="1136946702">
-    <w:abstractNumId w:val="16"/>
+    <w:abstractNumId w:val="24"/>
   </w:num>
   <w:num w:numId="21" w16cid:durableId="1220749806">
-    <w:abstractNumId w:val="12"/>
+    <w:abstractNumId w:val="17"/>
   </w:num>
   <w:num w:numId="22" w16cid:durableId="1409035848">
-    <w:abstractNumId w:val="22"/>
+    <w:abstractNumId w:val="31"/>
   </w:num>
   <w:num w:numId="23" w16cid:durableId="1788818808">
-    <w:abstractNumId w:val="15"/>
+    <w:abstractNumId w:val="22"/>
   </w:num>
   <w:num w:numId="24" w16cid:durableId="943807809">
     <w:abstractNumId w:val="1"/>
+  </w:num>
+  <w:num w:numId="25" w16cid:durableId="2057271823">
+    <w:abstractNumId w:val="18"/>
+  </w:num>
+  <w:num w:numId="26" w16cid:durableId="239407132">
+    <w:abstractNumId w:val="27"/>
+  </w:num>
+  <w:num w:numId="27" w16cid:durableId="863709921">
+    <w:abstractNumId w:val="16"/>
+  </w:num>
+  <w:num w:numId="28" w16cid:durableId="1798405766">
+    <w:abstractNumId w:val="10"/>
+  </w:num>
+  <w:num w:numId="29" w16cid:durableId="144783884">
+    <w:abstractNumId w:val="7"/>
+  </w:num>
+  <w:num w:numId="30" w16cid:durableId="1553693696">
+    <w:abstractNumId w:val="13"/>
+  </w:num>
+  <w:num w:numId="31" w16cid:durableId="708721236">
+    <w:abstractNumId w:val="20"/>
+  </w:num>
+  <w:num w:numId="32" w16cid:durableId="225459691">
+    <w:abstractNumId w:val="23"/>
+  </w:num>
+  <w:num w:numId="33" w16cid:durableId="1933319525">
+    <w:abstractNumId w:val="14"/>
   </w:num>
 </w:numbering>
 </file>
@@ -9866,7 +12941,6 @@
   <w:style w:type="character" w:default="1" w:styleId="DefaultParagraphFont">
     <w:name w:val="Default Paragraph Font"/>
     <w:uiPriority w:val="1"/>
-    <w:semiHidden/>
     <w:unhideWhenUsed/>
   </w:style>
   <w:style w:type="table" w:default="1" w:styleId="TableNormal">

</xml_diff>

<commit_message>
vẽ sơ đồ đối tượng nghiệp vụ và sơ đồ hoạt động chức năng thanh toán
</commit_message>
<xml_diff>
--- a/CNTT_130/DOCUMENTS/CNTT_130.docx
+++ b/CNTT_130/DOCUMENTS/CNTT_130.docx
@@ -5649,6 +5649,7 @@
           <w:ilvl w:val="1"/>
           <w:numId w:val="3"/>
         </w:numPr>
+        <w:ind w:left="0" w:firstLine="0"/>
         <w:rPr>
           <w:rFonts w:ascii="Times New Roman" w:hAnsi="Times New Roman" w:cs="Times New Roman"/>
         </w:rPr>
@@ -5942,7 +5943,7 @@
           <w:lang w:val="en-SG"/>
         </w:rPr>
         <w:pict w14:anchorId="1FFC3CFF">
-          <v:rect id="_x0000_i1073" style="width:0;height:1.5pt" o:hralign="center" o:hrstd="t" o:hr="t" fillcolor="#a0a0a0" stroked="f"/>
+          <v:rect id="_x0000_i1025" style="width:0;height:1.5pt" o:hralign="center" o:hrstd="t" o:hr="t" fillcolor="#a0a0a0" stroked="f"/>
         </w:pict>
       </w:r>
     </w:p>
@@ -6103,7 +6104,7 @@
           <w:lang w:val="en-SG"/>
         </w:rPr>
         <w:pict w14:anchorId="2ABCBD75">
-          <v:rect id="_x0000_i1074" style="width:0;height:1.5pt" o:hralign="center" o:hrstd="t" o:hr="t" fillcolor="#a0a0a0" stroked="f"/>
+          <v:rect id="_x0000_i1026" style="width:0;height:1.5pt" o:hralign="center" o:hrstd="t" o:hr="t" fillcolor="#a0a0a0" stroked="f"/>
         </w:pict>
       </w:r>
     </w:p>
@@ -6281,7 +6282,7 @@
           <w:lang w:val="en-SG"/>
         </w:rPr>
         <w:pict w14:anchorId="25BCFB89">
-          <v:rect id="_x0000_i1075" style="width:0;height:1.5pt" o:hralign="center" o:hrstd="t" o:hr="t" fillcolor="#a0a0a0" stroked="f"/>
+          <v:rect id="_x0000_i1027" style="width:0;height:1.5pt" o:hralign="center" o:hrstd="t" o:hr="t" fillcolor="#a0a0a0" stroked="f"/>
         </w:pict>
       </w:r>
     </w:p>
@@ -6487,7 +6488,7 @@
           <w:lang w:val="en-SG"/>
         </w:rPr>
         <w:pict w14:anchorId="5E0A7BED">
-          <v:rect id="_x0000_i1076" style="width:0;height:1.5pt" o:hralign="center" o:hrstd="t" o:hr="t" fillcolor="#a0a0a0" stroked="f"/>
+          <v:rect id="_x0000_i1028" style="width:0;height:1.5pt" o:hralign="center" o:hrstd="t" o:hr="t" fillcolor="#a0a0a0" stroked="f"/>
         </w:pict>
       </w:r>
     </w:p>
@@ -6689,7 +6690,7 @@
           <w:lang w:val="en-SG"/>
         </w:rPr>
         <w:pict w14:anchorId="53412609">
-          <v:rect id="_x0000_i1077" style="width:0;height:1.5pt" o:hralign="center" o:hrstd="t" o:hr="t" fillcolor="#a0a0a0" stroked="f"/>
+          <v:rect id="_x0000_i1029" style="width:0;height:1.5pt" o:hralign="center" o:hrstd="t" o:hr="t" fillcolor="#a0a0a0" stroked="f"/>
         </w:pict>
       </w:r>
     </w:p>
@@ -6890,7 +6891,7 @@
           <w:lang w:val="en-SG"/>
         </w:rPr>
         <w:pict w14:anchorId="055D198A">
-          <v:rect id="_x0000_i1108" style="width:0;height:1.5pt" o:hralign="center" o:hrstd="t" o:hr="t" fillcolor="#a0a0a0" stroked="f"/>
+          <v:rect id="_x0000_i1030" style="width:0;height:1.5pt" o:hralign="center" o:hrstd="t" o:hr="t" fillcolor="#a0a0a0" stroked="f"/>
         </w:pict>
       </w:r>
     </w:p>
@@ -7073,7 +7074,7 @@
           <w:lang w:val="en-SG"/>
         </w:rPr>
         <w:pict w14:anchorId="5FA976AF">
-          <v:rect id="_x0000_i1079" style="width:0;height:1.5pt" o:hralign="center" o:hrstd="t" o:hr="t" fillcolor="#a0a0a0" stroked="f"/>
+          <v:rect id="_x0000_i1031" style="width:0;height:1.5pt" o:hralign="center" o:hrstd="t" o:hr="t" fillcolor="#a0a0a0" stroked="f"/>
         </w:pict>
       </w:r>
     </w:p>
@@ -7234,7 +7235,7 @@
         </w:rPr>
         <w:lastRenderedPageBreak/>
         <w:pict w14:anchorId="033AF038">
-          <v:rect id="_x0000_i1111" style="width:0;height:1.5pt" o:hralign="center" o:hrstd="t" o:hr="t" fillcolor="#a0a0a0" stroked="f"/>
+          <v:rect id="_x0000_i1032" style="width:0;height:1.5pt" o:hralign="center" o:hrstd="t" o:hr="t" fillcolor="#a0a0a0" stroked="f"/>
         </w:pict>
       </w:r>
     </w:p>
@@ -7401,6 +7402,280 @@
     </w:p>
     <w:p>
       <w:pPr>
+        <w:spacing w:after="160" w:line="278" w:lineRule="auto"/>
+        <w:ind w:firstLine="0"/>
+        <w:jc w:val="left"/>
+        <w:rPr>
+          <w:rFonts w:asciiTheme="majorHAnsi" w:hAnsiTheme="majorHAnsi" w:cstheme="majorHAnsi"/>
+          <w:sz w:val="26"/>
+          <w:szCs w:val="26"/>
+          <w:lang w:val="en-SG"/>
+        </w:rPr>
+      </w:pPr>
+      <w:r>
+        <w:rPr>
+          <w:rFonts w:asciiTheme="majorHAnsi" w:hAnsiTheme="majorHAnsi" w:cstheme="majorHAnsi"/>
+          <w:sz w:val="26"/>
+          <w:szCs w:val="26"/>
+          <w:lang w:val="en-SG"/>
+        </w:rPr>
+        <w:br w:type="page"/>
+      </w:r>
+    </w:p>
+    <w:p>
+      <w:pPr>
+        <w:pStyle w:val="Heading2"/>
+        <w:numPr>
+          <w:ilvl w:val="1"/>
+          <w:numId w:val="3"/>
+        </w:numPr>
+        <w:rPr>
+          <w:lang w:val="en-SG"/>
+        </w:rPr>
+      </w:pPr>
+      <w:r>
+        <w:rPr>
+          <w:lang w:val="en-SG"/>
+        </w:rPr>
+        <w:lastRenderedPageBreak/>
+        <w:t>Sơ đồ đối đượng nghiệp vụ</w:t>
+      </w:r>
+    </w:p>
+    <w:p>
+      <w:pPr>
+        <w:pStyle w:val="ListParagraph"/>
+        <w:numPr>
+          <w:ilvl w:val="1"/>
+          <w:numId w:val="19"/>
+        </w:numPr>
+        <w:rPr>
+          <w:lang w:val="en-SG"/>
+        </w:rPr>
+      </w:pPr>
+      <w:r>
+        <w:rPr>
+          <w:lang w:val="en-SG"/>
+        </w:rPr>
+        <w:t>Chức năng thanh toán</w:t>
+      </w:r>
+    </w:p>
+    <w:p>
+      <w:pPr>
+        <w:ind w:firstLine="0"/>
+        <w:rPr>
+          <w:lang w:val="en-SG"/>
+        </w:rPr>
+      </w:pPr>
+      <w:r>
+        <w:rPr>
+          <w:lang w:val="en-SG"/>
+        </w:rPr>
+        <w:drawing>
+          <wp:inline distT="0" distB="0" distL="0" distR="0" wp14:anchorId="08D23C62" wp14:editId="2A4B2B44">
+            <wp:extent cx="5731510" cy="3110230"/>
+            <wp:effectExtent l="114300" t="114300" r="116840" b="147320"/>
+            <wp:docPr id="365053638" name="Picture 1"/>
+            <wp:cNvGraphicFramePr>
+              <a:graphicFrameLocks xmlns:a="http://schemas.openxmlformats.org/drawingml/2006/main" noChangeAspect="1"/>
+            </wp:cNvGraphicFramePr>
+            <a:graphic xmlns:a="http://schemas.openxmlformats.org/drawingml/2006/main">
+              <a:graphicData uri="http://schemas.openxmlformats.org/drawingml/2006/picture">
+                <pic:pic xmlns:pic="http://schemas.openxmlformats.org/drawingml/2006/picture">
+                  <pic:nvPicPr>
+                    <pic:cNvPr id="365053638" name=""/>
+                    <pic:cNvPicPr/>
+                  </pic:nvPicPr>
+                  <pic:blipFill>
+                    <a:blip r:embed="rId17"/>
+                    <a:stretch>
+                      <a:fillRect/>
+                    </a:stretch>
+                  </pic:blipFill>
+                  <pic:spPr>
+                    <a:xfrm>
+                      <a:off x="0" y="0"/>
+                      <a:ext cx="5731510" cy="3110230"/>
+                    </a:xfrm>
+                    <a:prstGeom prst="rect">
+                      <a:avLst/>
+                    </a:prstGeom>
+                    <a:solidFill>
+                      <a:srgbClr val="FFFFFF">
+                        <a:shade val="85000"/>
+                      </a:srgbClr>
+                    </a:solidFill>
+                    <a:ln w="88900" cap="sq">
+                      <a:solidFill>
+                        <a:srgbClr val="FFFFFF"/>
+                      </a:solidFill>
+                      <a:miter lim="800000"/>
+                    </a:ln>
+                    <a:effectLst>
+                      <a:outerShdw blurRad="55000" dist="18000" dir="5400000" algn="tl" rotWithShape="0">
+                        <a:srgbClr val="000000">
+                          <a:alpha val="40000"/>
+                        </a:srgbClr>
+                      </a:outerShdw>
+                    </a:effectLst>
+                    <a:scene3d>
+                      <a:camera prst="orthographicFront"/>
+                      <a:lightRig rig="twoPt" dir="t">
+                        <a:rot lat="0" lon="0" rev="7200000"/>
+                      </a:lightRig>
+                    </a:scene3d>
+                    <a:sp3d>
+                      <a:bevelT w="25400" h="19050"/>
+                      <a:contourClr>
+                        <a:srgbClr val="FFFFFF"/>
+                      </a:contourClr>
+                    </a:sp3d>
+                  </pic:spPr>
+                </pic:pic>
+              </a:graphicData>
+            </a:graphic>
+          </wp:inline>
+        </w:drawing>
+      </w:r>
+    </w:p>
+    <w:p>
+      <w:pPr>
+        <w:pStyle w:val="Heading2"/>
+        <w:numPr>
+          <w:ilvl w:val="1"/>
+          <w:numId w:val="3"/>
+        </w:numPr>
+        <w:rPr>
+          <w:lang w:val="en-SG"/>
+        </w:rPr>
+      </w:pPr>
+      <w:r>
+        <w:rPr>
+          <w:lang w:val="en-SG"/>
+        </w:rPr>
+        <w:t xml:space="preserve">Sơ đồ </w:t>
+      </w:r>
+      <w:r>
+        <w:rPr>
+          <w:lang w:val="en-SG"/>
+        </w:rPr>
+        <w:t>hoạt động (</w:t>
+      </w:r>
+      <w:r>
+        <w:t>Activity diagram</w:t>
+      </w:r>
+      <w:r>
+        <w:rPr>
+          <w:lang w:val="en-SG"/>
+        </w:rPr>
+        <w:t>)</w:t>
+      </w:r>
+    </w:p>
+    <w:p>
+      <w:pPr>
+        <w:pStyle w:val="ListParagraph"/>
+        <w:numPr>
+          <w:ilvl w:val="1"/>
+          <w:numId w:val="23"/>
+        </w:numPr>
+        <w:rPr>
+          <w:lang w:val="en-SG"/>
+        </w:rPr>
+      </w:pPr>
+      <w:r>
+        <w:rPr>
+          <w:lang w:val="en-SG"/>
+        </w:rPr>
+        <w:t>Chức năng thanh toán</w:t>
+      </w:r>
+    </w:p>
+    <w:p>
+      <w:pPr>
+        <w:ind w:firstLine="0"/>
+        <w:rPr>
+          <w:lang w:val="en-SG"/>
+        </w:rPr>
+      </w:pPr>
+      <w:r>
+        <w:rPr>
+          <w:lang w:val="en-SG"/>
+        </w:rPr>
+        <w:drawing>
+          <wp:inline distT="0" distB="0" distL="0" distR="0" wp14:anchorId="0BCF21C7" wp14:editId="1918E503">
+            <wp:extent cx="5314950" cy="3561358"/>
+            <wp:effectExtent l="133350" t="114300" r="152400" b="172720"/>
+            <wp:docPr id="1797167064" name="Picture 1" descr="A screenshot of a diagram&#10;&#10;Description automatically generated"/>
+            <wp:cNvGraphicFramePr>
+              <a:graphicFrameLocks xmlns:a="http://schemas.openxmlformats.org/drawingml/2006/main" noChangeAspect="1"/>
+            </wp:cNvGraphicFramePr>
+            <a:graphic xmlns:a="http://schemas.openxmlformats.org/drawingml/2006/main">
+              <a:graphicData uri="http://schemas.openxmlformats.org/drawingml/2006/picture">
+                <pic:pic xmlns:pic="http://schemas.openxmlformats.org/drawingml/2006/picture">
+                  <pic:nvPicPr>
+                    <pic:cNvPr id="1797167064" name="Picture 1" descr="A screenshot of a diagram&#10;&#10;Description automatically generated"/>
+                    <pic:cNvPicPr/>
+                  </pic:nvPicPr>
+                  <pic:blipFill>
+                    <a:blip r:embed="rId18"/>
+                    <a:stretch>
+                      <a:fillRect/>
+                    </a:stretch>
+                  </pic:blipFill>
+                  <pic:spPr>
+                    <a:xfrm>
+                      <a:off x="0" y="0"/>
+                      <a:ext cx="5315916" cy="3562005"/>
+                    </a:xfrm>
+                    <a:prstGeom prst="rect">
+                      <a:avLst/>
+                    </a:prstGeom>
+                    <a:solidFill>
+                      <a:srgbClr val="FFFFFF">
+                        <a:shade val="85000"/>
+                      </a:srgbClr>
+                    </a:solidFill>
+                    <a:ln w="88900" cap="sq">
+                      <a:solidFill>
+                        <a:srgbClr val="FFFFFF"/>
+                      </a:solidFill>
+                      <a:miter lim="800000"/>
+                    </a:ln>
+                    <a:effectLst>
+                      <a:outerShdw blurRad="55000" dist="18000" dir="5400000" algn="tl" rotWithShape="0">
+                        <a:srgbClr val="000000">
+                          <a:alpha val="40000"/>
+                        </a:srgbClr>
+                      </a:outerShdw>
+                    </a:effectLst>
+                    <a:scene3d>
+                      <a:camera prst="orthographicFront"/>
+                      <a:lightRig rig="twoPt" dir="t">
+                        <a:rot lat="0" lon="0" rev="7200000"/>
+                      </a:lightRig>
+                    </a:scene3d>
+                    <a:sp3d>
+                      <a:bevelT w="25400" h="19050"/>
+                      <a:contourClr>
+                        <a:srgbClr val="FFFFFF"/>
+                      </a:contourClr>
+                    </a:sp3d>
+                  </pic:spPr>
+                </pic:pic>
+              </a:graphicData>
+            </a:graphic>
+          </wp:inline>
+        </w:drawing>
+      </w:r>
+    </w:p>
+    <w:p>
+      <w:pPr>
+        <w:ind w:firstLine="0"/>
+        <w:rPr>
+          <w:lang w:val="en-SG"/>
+        </w:rPr>
+      </w:pPr>
+    </w:p>
+    <w:p>
+      <w:pPr>
         <w:pStyle w:val="Heading1"/>
         <w:ind w:firstLine="0"/>
         <w:jc w:val="center"/>
@@ -7617,7 +7892,6 @@
       <w:bookmarkStart w:id="17" w:name="_Toc177657300"/>
       <w:bookmarkStart w:id="18" w:name="_Toc177918196"/>
       <w:r>
-        <w:lastRenderedPageBreak/>
         <w:t xml:space="preserve">II. </w:t>
       </w:r>
       <w:bookmarkEnd w:id="17"/>
@@ -7747,6 +8021,7 @@
         <w:rPr>
           <w:lang w:val="nb-NO"/>
         </w:rPr>
+        <w:lastRenderedPageBreak/>
         <w:t>Giao Diện Báo Cáo –Thống Kê</w:t>
       </w:r>
       <w:bookmarkEnd w:id="22"/>
@@ -8889,7 +9164,7 @@
   <w:abstractNum w:abstractNumId="8" w15:restartNumberingAfterBreak="0">
     <w:nsid w:val="272C0C6C"/>
     <w:multiLevelType w:val="multilevel"/>
-    <w:tmpl w:val="86724F2A"/>
+    <w:tmpl w:val="9D4AA79C"/>
     <w:lvl w:ilvl="0">
       <w:start w:val="1"/>
       <w:numFmt w:val="bullet"/>
@@ -8906,20 +9181,16 @@
         <w:sz w:val="20"/>
       </w:rPr>
     </w:lvl>
-    <w:lvl w:ilvl="1" w:tentative="1">
-      <w:start w:val="1"/>
-      <w:numFmt w:val="bullet"/>
-      <w:lvlText w:val="o"/>
-      <w:lvlJc w:val="left"/>
-      <w:pPr>
-        <w:tabs>
-          <w:tab w:val="num" w:pos="1440"/>
-        </w:tabs>
+    <w:lvl w:ilvl="1">
+      <w:start w:val="1"/>
+      <w:numFmt w:val="decimal"/>
+      <w:lvlText w:val="%2."/>
+      <w:lvlJc w:val="left"/>
+      <w:pPr>
         <w:ind w:left="1440" w:hanging="360"/>
       </w:pPr>
       <w:rPr>
-        <w:rFonts w:ascii="Courier New" w:hAnsi="Courier New" w:hint="default"/>
-        <w:sz w:val="20"/>
+        <w:rFonts w:hint="default"/>
       </w:rPr>
     </w:lvl>
     <w:lvl w:ilvl="2" w:tentative="1">
@@ -10680,7 +10951,7 @@
   <w:abstractNum w:abstractNumId="22" w15:restartNumberingAfterBreak="0">
     <w:nsid w:val="596F37A3"/>
     <w:multiLevelType w:val="multilevel"/>
-    <w:tmpl w:val="6CA212D6"/>
+    <w:tmpl w:val="0D2EF94A"/>
     <w:lvl w:ilvl="0">
       <w:numFmt w:val="bullet"/>
       <w:lvlText w:val="+"/>
@@ -10696,20 +10967,16 @@
         <w:sz w:val="20"/>
       </w:rPr>
     </w:lvl>
-    <w:lvl w:ilvl="1" w:tentative="1">
-      <w:start w:val="1"/>
-      <w:numFmt w:val="bullet"/>
-      <w:lvlText w:val="o"/>
-      <w:lvlJc w:val="left"/>
-      <w:pPr>
-        <w:tabs>
-          <w:tab w:val="num" w:pos="1800"/>
-        </w:tabs>
+    <w:lvl w:ilvl="1">
+      <w:start w:val="1"/>
+      <w:numFmt w:val="decimal"/>
+      <w:lvlText w:val="%2."/>
+      <w:lvlJc w:val="left"/>
+      <w:pPr>
         <w:ind w:left="1800" w:hanging="360"/>
       </w:pPr>
       <w:rPr>
-        <w:rFonts w:ascii="Courier New" w:hAnsi="Courier New" w:hint="default"/>
-        <w:sz w:val="20"/>
+        <w:rFonts w:hint="default"/>
       </w:rPr>
     </w:lvl>
     <w:lvl w:ilvl="2" w:tentative="1">

</xml_diff>

<commit_message>
cập nhật sơ đồ nghiệp vụ
</commit_message>
<xml_diff>
--- a/CNTT_130/DOCUMENTS/CNTT_130.docx
+++ b/CNTT_130/DOCUMENTS/CNTT_130.docx
@@ -2758,16 +2758,6 @@
     </w:p>
     <w:p>
       <w:pPr>
-        <w:spacing w:after="160" w:line="278" w:lineRule="auto"/>
-        <w:ind w:firstLine="0"/>
-        <w:jc w:val="left"/>
-        <w:rPr>
-          <w:rFonts w:eastAsia="Arial"/>
-        </w:rPr>
-      </w:pPr>
-    </w:p>
-    <w:p>
-      <w:pPr>
         <w:ind w:firstLine="0"/>
         <w:jc w:val="center"/>
         <w:rPr>
@@ -2790,6 +2780,7 @@
           <w:szCs w:val="32"/>
           <w:shd w:val="clear" w:color="auto" w:fill="FFFFFF"/>
         </w:rPr>
+        <w:lastRenderedPageBreak/>
         <w:t>LỜI MỞ ĐẦU</w:t>
       </w:r>
     </w:p>
@@ -6201,10 +6192,10 @@
       </w:pPr>
       <w:r>
         <w:drawing>
-          <wp:inline distT="0" distB="0" distL="0" distR="0" wp14:anchorId="217ED7CE" wp14:editId="4F18350B">
-            <wp:extent cx="5731510" cy="3239135"/>
-            <wp:effectExtent l="114300" t="114300" r="116840" b="151765"/>
-            <wp:docPr id="964553087" name="Picture 1" descr="A diagram of a diagram&#10;&#10;Description automatically generated"/>
+          <wp:inline distT="0" distB="0" distL="0" distR="0" wp14:anchorId="3C47A503" wp14:editId="02814F3D">
+            <wp:extent cx="5731510" cy="3293110"/>
+            <wp:effectExtent l="114300" t="114300" r="116840" b="154940"/>
+            <wp:docPr id="1222367001" name="Picture 1" descr="A diagram of circles and arrows&#10;&#10;Description automatically generated"/>
             <wp:cNvGraphicFramePr>
               <a:graphicFrameLocks xmlns:a="http://schemas.openxmlformats.org/drawingml/2006/main" noChangeAspect="1"/>
             </wp:cNvGraphicFramePr>
@@ -6212,7 +6203,7 @@
               <a:graphicData uri="http://schemas.openxmlformats.org/drawingml/2006/picture">
                 <pic:pic xmlns:pic="http://schemas.openxmlformats.org/drawingml/2006/picture">
                   <pic:nvPicPr>
-                    <pic:cNvPr id="964553087" name="Picture 1" descr="A diagram of a diagram&#10;&#10;Description automatically generated"/>
+                    <pic:cNvPr id="1222367001" name="Picture 1" descr="A diagram of circles and arrows&#10;&#10;Description automatically generated"/>
                     <pic:cNvPicPr/>
                   </pic:nvPicPr>
                   <pic:blipFill>
@@ -6224,7 +6215,7 @@
                   <pic:spPr>
                     <a:xfrm>
                       <a:off x="0" y="0"/>
-                      <a:ext cx="5731510" cy="3239135"/>
+                      <a:ext cx="5731510" cy="3293110"/>
                     </a:xfrm>
                     <a:prstGeom prst="rect">
                       <a:avLst/>
@@ -6607,29 +6598,6 @@
           <w:lang w:val="en-SG"/>
         </w:rPr>
         <w:t>Soát vé: Sau khi mua vé, vé sẽ được kiểm tra tại cửa vào để đảm bảo tính hợp lệ trước khi trẻ em được phép vào khu vui chơi.</w:t>
-      </w:r>
-    </w:p>
-    <w:p>
-      <w:pPr>
-        <w:numPr>
-          <w:ilvl w:val="1"/>
-          <w:numId w:val="57"/>
-        </w:numPr>
-        <w:rPr>
-          <w:rFonts w:asciiTheme="majorHAnsi" w:hAnsiTheme="majorHAnsi" w:cstheme="majorHAnsi"/>
-          <w:sz w:val="26"/>
-          <w:szCs w:val="26"/>
-          <w:lang w:val="en-SG"/>
-        </w:rPr>
-      </w:pPr>
-      <w:r>
-        <w:rPr>
-          <w:rFonts w:asciiTheme="majorHAnsi" w:hAnsiTheme="majorHAnsi" w:cstheme="majorHAnsi"/>
-          <w:sz w:val="26"/>
-          <w:szCs w:val="26"/>
-          <w:lang w:val="en-SG"/>
-        </w:rPr>
-        <w:t>Nhận ưu đãi, khuyến mãi: Nếu khách hàng là thành viên hoặc có chương trình ưu đãi, khuyến mãi, thì vé có thể được giảm giá hoặc tặng thêm dịch vụ đi kèm.</w:t>
       </w:r>
     </w:p>
     <w:tbl>
@@ -6940,68 +6908,6 @@
           </w:p>
         </w:tc>
       </w:tr>
-      <w:tr>
-        <w:tc>
-          <w:tcPr>
-            <w:tcW w:w="1696" w:type="dxa"/>
-          </w:tcPr>
-          <w:p>
-            <w:pPr>
-              <w:ind w:firstLine="0"/>
-              <w:jc w:val="center"/>
-              <w:rPr>
-                <w:rFonts w:asciiTheme="majorHAnsi" w:hAnsiTheme="majorHAnsi" w:cstheme="majorHAnsi"/>
-                <w:sz w:val="26"/>
-                <w:szCs w:val="26"/>
-                <w:lang w:val="en-SG"/>
-              </w:rPr>
-            </w:pPr>
-            <w:r>
-              <w:rPr>
-                <w:rFonts w:asciiTheme="majorHAnsi" w:hAnsiTheme="majorHAnsi" w:cstheme="majorHAnsi"/>
-                <w:sz w:val="26"/>
-                <w:szCs w:val="26"/>
-                <w:lang w:val="en-SG"/>
-              </w:rPr>
-              <w:lastRenderedPageBreak/>
-              <w:t>Dòng thay thế</w:t>
-            </w:r>
-          </w:p>
-        </w:tc>
-        <w:tc>
-          <w:tcPr>
-            <w:tcW w:w="7320" w:type="dxa"/>
-          </w:tcPr>
-          <w:p>
-            <w:pPr>
-              <w:ind w:firstLine="0"/>
-              <w:rPr>
-                <w:rFonts w:asciiTheme="majorHAnsi" w:hAnsiTheme="majorHAnsi" w:cstheme="majorHAnsi"/>
-                <w:sz w:val="26"/>
-                <w:szCs w:val="26"/>
-                <w:lang w:val="en-SG"/>
-              </w:rPr>
-            </w:pPr>
-            <w:r>
-              <w:rPr>
-                <w:rFonts w:asciiTheme="majorHAnsi" w:hAnsiTheme="majorHAnsi" w:cstheme="majorHAnsi"/>
-                <w:sz w:val="26"/>
-                <w:szCs w:val="26"/>
-              </w:rPr>
-              <w:t>- Tại bước 3, nếu khách hàng có mã khuyến mãi hoặc là thành viên, hệ thống sẽ tự động áp dụng giảm giá trước khi thanh toán.</w:t>
-            </w:r>
-            <w:r>
-              <w:rPr>
-                <w:rFonts w:asciiTheme="majorHAnsi" w:hAnsiTheme="majorHAnsi" w:cstheme="majorHAnsi"/>
-                <w:sz w:val="26"/>
-                <w:szCs w:val="26"/>
-              </w:rPr>
-              <w:br/>
-              <w:t>- Nếu khách hàng chọn vé combo, hệ thống sẽ thêm các dịch vụ bổ sung vào vé.</w:t>
-            </w:r>
-          </w:p>
-        </w:tc>
-      </w:tr>
     </w:tbl>
     <w:p>
       <w:pPr>
@@ -7068,6 +6974,7 @@
           <w:szCs w:val="26"/>
           <w:lang w:val="en-SG"/>
         </w:rPr>
+        <w:lastRenderedPageBreak/>
         <w:t>Khách hàng thực hiện nghiệp vụ này khi họ hoặc trẻ em muốn mua đồ ăn tại khu vui chơi, có thể xảy ra trong quá trình vui chơi hoặc nghỉ ngơi.</w:t>
       </w:r>
     </w:p>
@@ -7602,14 +7509,6 @@
                 <w:szCs w:val="26"/>
               </w:rPr>
               <w:br/>
-            </w:r>
-            <w:r>
-              <w:rPr>
-                <w:rFonts w:asciiTheme="majorHAnsi" w:hAnsiTheme="majorHAnsi" w:cstheme="majorHAnsi"/>
-                <w:sz w:val="26"/>
-                <w:szCs w:val="26"/>
-              </w:rPr>
-              <w:lastRenderedPageBreak/>
               <w:t>2. Nhân viên quầy đồ ăn xác nhận đơn hàng hoặc hệ thống nhận đơn hàng từ khách hàng.</w:t>
             </w:r>
             <w:r>
@@ -8015,7 +7914,6 @@
                 <w:szCs w:val="26"/>
                 <w:lang w:val="en-SG"/>
               </w:rPr>
-              <w:lastRenderedPageBreak/>
               <w:t>Tên use case</w:t>
             </w:r>
           </w:p>
@@ -8265,7 +8163,16 @@
                 <w:szCs w:val="26"/>
               </w:rPr>
               <w:br/>
-              <w:t>2. Trẻ em tham gia vào các trò chơi trong khu vui chơi (nhà bóng, cầu trượt, bập bênh, v.v.).</w:t>
+              <w:t xml:space="preserve">2. Trẻ em tham gia vào các trò chơi trong khu vui chơi (nhà bóng, </w:t>
+            </w:r>
+            <w:r>
+              <w:rPr>
+                <w:rFonts w:asciiTheme="majorHAnsi" w:hAnsiTheme="majorHAnsi" w:cstheme="majorHAnsi"/>
+                <w:sz w:val="26"/>
+                <w:szCs w:val="26"/>
+              </w:rPr>
+              <w:lastRenderedPageBreak/>
+              <w:t>cầu trượt, bập bênh, v.v.).</w:t>
             </w:r>
             <w:r>
               <w:rPr>
@@ -8311,6 +8218,7 @@
                 <w:szCs w:val="26"/>
                 <w:lang w:val="en-SG"/>
               </w:rPr>
+              <w:lastRenderedPageBreak/>
               <w:t>Dòng thay thế</w:t>
             </w:r>
           </w:p>
@@ -8373,14 +8281,25 @@
           <w:szCs w:val="26"/>
           <w:lang w:val="en-SG"/>
         </w:rPr>
-        <w:t>4. Đăng ký thành viên</w:t>
+        <w:t>4</w:t>
+      </w:r>
+      <w:r>
+        <w:rPr>
+          <w:rFonts w:asciiTheme="majorHAnsi" w:hAnsiTheme="majorHAnsi" w:cstheme="majorHAnsi"/>
+          <w:b/>
+          <w:bCs/>
+          <w:sz w:val="26"/>
+          <w:szCs w:val="26"/>
+          <w:lang w:val="en-SG"/>
+        </w:rPr>
+        <w:t>. Chăm sóc khách hàng</w:t>
       </w:r>
     </w:p>
     <w:p>
       <w:pPr>
         <w:numPr>
           <w:ilvl w:val="0"/>
-          <w:numId w:val="60"/>
+          <w:numId w:val="61"/>
         </w:numPr>
         <w:rPr>
           <w:rFonts w:asciiTheme="majorHAnsi" w:hAnsiTheme="majorHAnsi" w:cstheme="majorHAnsi"/>
@@ -8417,14 +8336,14 @@
           <w:szCs w:val="26"/>
           <w:lang w:val="en-SG"/>
         </w:rPr>
-        <w:t>Khi khách hàng muốn tham gia chương trình thành viên để nhận các ưu đãi, khuyến mãi đặc biệt từ khu vui chơi.</w:t>
+        <w:t>Nghiệp vụ này được thực hiện khi khách hàng gặp vấn đề, cần hỗ trợ, hoặc có thắc mắc trong quá trình sử dụng dịch vụ tại khu vui chơi.</w:t>
       </w:r>
     </w:p>
     <w:p>
       <w:pPr>
         <w:numPr>
           <w:ilvl w:val="0"/>
-          <w:numId w:val="60"/>
+          <w:numId w:val="61"/>
         </w:numPr>
         <w:rPr>
           <w:rFonts w:asciiTheme="majorHAnsi" w:hAnsiTheme="majorHAnsi" w:cstheme="majorHAnsi"/>
@@ -8472,7 +8391,7 @@
           <w:szCs w:val="26"/>
           <w:lang w:val="en-SG"/>
         </w:rPr>
-        <w:t>: Khách hàng đăng ký thông tin cá nhân tại quầy dịch vụ hoặc qua trang web của khu vui chơi.</w:t>
+        <w:t>: Khách hàng đến quầy chăm sóc khách hàng hoặc liên hệ với nhân viên để giải quyết vấn đề.</w:t>
       </w:r>
     </w:p>
     <w:p>
@@ -8502,7 +8421,7 @@
           <w:szCs w:val="26"/>
           <w:lang w:val="en-SG"/>
         </w:rPr>
-        <w:t>: Khách hàng nhận thẻ thành viên (có thể là thẻ vật lý hoặc mã số).</w:t>
+        <w:t>: Nhân viên chăm sóc khách hàng sẽ lắng nghe, ghi nhận vấn đề và tìm phương án giải quyết (ví dụ: giải quyết các vấn đề liên quan đến vé, thanh toán, hoặc các sự cố trong quá trình tham gia trò chơi).</w:t>
       </w:r>
     </w:p>
     <w:p>
@@ -8532,14 +8451,14 @@
           <w:szCs w:val="26"/>
           <w:lang w:val="en-SG"/>
         </w:rPr>
-        <w:t>: Sau khi đăng ký thành viên, khách hàng sẽ nhận các ưu đãi như giảm giá vé, chương trình khuyến mãi, hoặc điểm thưởng tích lũy.</w:t>
+        <w:t>: Nhân viên thực hiện giải pháp và đảm bảo khách hàng được phục vụ tốt nhất.</w:t>
       </w:r>
     </w:p>
     <w:p>
       <w:pPr>
         <w:numPr>
           <w:ilvl w:val="0"/>
-          <w:numId w:val="60"/>
+          <w:numId w:val="61"/>
         </w:numPr>
         <w:rPr>
           <w:rFonts w:asciiTheme="majorHAnsi" w:hAnsiTheme="majorHAnsi" w:cstheme="majorHAnsi"/>
@@ -8573,7 +8492,7 @@
       <w:pPr>
         <w:numPr>
           <w:ilvl w:val="1"/>
-          <w:numId w:val="60"/>
+          <w:numId w:val="61"/>
         </w:numPr>
         <w:rPr>
           <w:rFonts w:asciiTheme="majorHAnsi" w:hAnsiTheme="majorHAnsi" w:cstheme="majorHAnsi"/>
@@ -8589,15 +8508,12 @@
           <w:szCs w:val="26"/>
           <w:lang w:val="en-SG"/>
         </w:rPr>
-        <w:t>Mua vé: Nếu khách hàng là thành viên, họ có thể nhận ưu đãi khi mua vé hoặc sử dụng các dịch vụ khác.</w:t>
-      </w:r>
-    </w:p>
-    <w:p>
-      <w:pPr>
-        <w:numPr>
-          <w:ilvl w:val="1"/>
-          <w:numId w:val="60"/>
-        </w:numPr>
+        <w:t>Mua vé, thanh toán, tham gia trò chơi: Chăm sóc khách hàng liên quan đến việc hỗ trợ các vấn đề phát sinh từ những nghiệp vụ này.</w:t>
+      </w:r>
+    </w:p>
+    <w:p>
+      <w:pPr>
+        <w:ind w:left="720" w:firstLine="0"/>
         <w:rPr>
           <w:rFonts w:asciiTheme="majorHAnsi" w:hAnsiTheme="majorHAnsi" w:cstheme="majorHAnsi"/>
           <w:sz w:val="26"/>
@@ -8605,16 +8521,17 @@
           <w:lang w:val="en-SG"/>
         </w:rPr>
       </w:pPr>
-      <w:r>
+    </w:p>
+    <w:p>
+      <w:pPr>
+        <w:ind w:left="720" w:firstLine="0"/>
         <w:rPr>
           <w:rFonts w:asciiTheme="majorHAnsi" w:hAnsiTheme="majorHAnsi" w:cstheme="majorHAnsi"/>
           <w:sz w:val="26"/>
           <w:szCs w:val="26"/>
           <w:lang w:val="en-SG"/>
         </w:rPr>
-        <w:lastRenderedPageBreak/>
-        <w:t>Nhận ưu đãi, khuyến mãi: Thành viên thường nhận được các chương trình ưu đãi đặc biệt.</w:t>
-      </w:r>
+      </w:pPr>
     </w:p>
     <w:tbl>
       <w:tblPr>
@@ -8650,691 +8567,7 @@
                 <w:szCs w:val="26"/>
                 <w:lang w:val="en-SG"/>
               </w:rPr>
-              <w:t>Tên use case</w:t>
-            </w:r>
-          </w:p>
-        </w:tc>
-        <w:tc>
-          <w:tcPr>
-            <w:tcW w:w="7320" w:type="dxa"/>
-            <w:shd w:val="clear" w:color="auto" w:fill="8DD873" w:themeFill="accent6" w:themeFillTint="99"/>
-          </w:tcPr>
-          <w:p>
-            <w:pPr>
-              <w:ind w:firstLine="0"/>
-              <w:jc w:val="center"/>
-              <w:rPr>
-                <w:rFonts w:asciiTheme="majorHAnsi" w:hAnsiTheme="majorHAnsi" w:cstheme="majorHAnsi"/>
-                <w:sz w:val="26"/>
-                <w:szCs w:val="26"/>
-                <w:lang w:val="en-SG"/>
-              </w:rPr>
-            </w:pPr>
-            <w:r>
-              <w:rPr>
-                <w:rFonts w:asciiTheme="majorHAnsi" w:hAnsiTheme="majorHAnsi" w:cstheme="majorHAnsi"/>
-                <w:sz w:val="26"/>
-                <w:szCs w:val="26"/>
-                <w:lang w:val="en-SG"/>
-              </w:rPr>
-              <w:t>Đăng ký thành viên</w:t>
-            </w:r>
-          </w:p>
-        </w:tc>
-      </w:tr>
-      <w:tr>
-        <w:tc>
-          <w:tcPr>
-            <w:tcW w:w="1696" w:type="dxa"/>
-          </w:tcPr>
-          <w:p>
-            <w:pPr>
-              <w:ind w:firstLine="0"/>
-              <w:jc w:val="center"/>
-              <w:rPr>
-                <w:rFonts w:asciiTheme="majorHAnsi" w:hAnsiTheme="majorHAnsi" w:cstheme="majorHAnsi"/>
-                <w:sz w:val="26"/>
-                <w:szCs w:val="26"/>
-                <w:lang w:val="en-SG"/>
-              </w:rPr>
-            </w:pPr>
-            <w:r>
-              <w:rPr>
-                <w:rFonts w:asciiTheme="majorHAnsi" w:hAnsiTheme="majorHAnsi" w:cstheme="majorHAnsi"/>
-                <w:sz w:val="26"/>
-                <w:szCs w:val="26"/>
-                <w:lang w:val="en-SG"/>
-              </w:rPr>
-              <w:t>Mô tả</w:t>
-            </w:r>
-          </w:p>
-        </w:tc>
-        <w:tc>
-          <w:tcPr>
-            <w:tcW w:w="7320" w:type="dxa"/>
-          </w:tcPr>
-          <w:tbl>
-            <w:tblPr>
-              <w:tblW w:w="0" w:type="auto"/>
-              <w:tblCellSpacing w:w="15" w:type="dxa"/>
-              <w:tblCellMar>
-                <w:top w:w="15" w:type="dxa"/>
-                <w:left w:w="15" w:type="dxa"/>
-                <w:bottom w:w="15" w:type="dxa"/>
-                <w:right w:w="15" w:type="dxa"/>
-              </w:tblCellMar>
-              <w:tblLook w:val="04A0" w:firstRow="1" w:lastRow="0" w:firstColumn="1" w:lastColumn="0" w:noHBand="0" w:noVBand="1"/>
-            </w:tblPr>
-            <w:tblGrid>
-              <w:gridCol w:w="96"/>
-            </w:tblGrid>
-            <w:tr>
-              <w:trPr>
-                <w:tblCellSpacing w:w="15" w:type="dxa"/>
-              </w:trPr>
-              <w:tc>
-                <w:tcPr>
-                  <w:tcW w:w="0" w:type="auto"/>
-                  <w:vAlign w:val="center"/>
-                  <w:hideMark/>
-                </w:tcPr>
-                <w:p>
-                  <w:pPr>
-                    <w:ind w:firstLine="0"/>
-                    <w:rPr>
-                      <w:rFonts w:asciiTheme="majorHAnsi" w:hAnsiTheme="majorHAnsi" w:cstheme="majorHAnsi"/>
-                      <w:sz w:val="26"/>
-                      <w:szCs w:val="26"/>
-                      <w:lang w:val="en-SG"/>
-                    </w:rPr>
-                  </w:pPr>
-                </w:p>
-              </w:tc>
-            </w:tr>
-          </w:tbl>
-          <w:p>
-            <w:pPr>
-              <w:ind w:firstLine="0"/>
-              <w:rPr>
-                <w:rFonts w:asciiTheme="majorHAnsi" w:hAnsiTheme="majorHAnsi" w:cstheme="majorHAnsi"/>
-                <w:vanish/>
-                <w:sz w:val="26"/>
-                <w:szCs w:val="26"/>
-                <w:lang w:val="en-SG"/>
-              </w:rPr>
-            </w:pPr>
-          </w:p>
-          <w:tbl>
-            <w:tblPr>
-              <w:tblW w:w="0" w:type="auto"/>
-              <w:tblCellSpacing w:w="15" w:type="dxa"/>
-              <w:tblCellMar>
-                <w:top w:w="15" w:type="dxa"/>
-                <w:left w:w="15" w:type="dxa"/>
-                <w:bottom w:w="15" w:type="dxa"/>
-                <w:right w:w="15" w:type="dxa"/>
-              </w:tblCellMar>
-              <w:tblLook w:val="04A0" w:firstRow="1" w:lastRow="0" w:firstColumn="1" w:lastColumn="0" w:noHBand="0" w:noVBand="1"/>
-            </w:tblPr>
-            <w:tblGrid>
-              <w:gridCol w:w="7104"/>
-            </w:tblGrid>
-            <w:tr>
-              <w:trPr>
-                <w:tblCellSpacing w:w="15" w:type="dxa"/>
-              </w:trPr>
-              <w:tc>
-                <w:tcPr>
-                  <w:tcW w:w="0" w:type="auto"/>
-                  <w:vAlign w:val="center"/>
-                  <w:hideMark/>
-                </w:tcPr>
-                <w:tbl>
-                  <w:tblPr>
-                    <w:tblW w:w="0" w:type="auto"/>
-                    <w:tblCellSpacing w:w="15" w:type="dxa"/>
-                    <w:tblCellMar>
-                      <w:top w:w="15" w:type="dxa"/>
-                      <w:left w:w="15" w:type="dxa"/>
-                      <w:bottom w:w="15" w:type="dxa"/>
-                      <w:right w:w="15" w:type="dxa"/>
-                    </w:tblCellMar>
-                    <w:tblLook w:val="04A0" w:firstRow="1" w:lastRow="0" w:firstColumn="1" w:lastColumn="0" w:noHBand="0" w:noVBand="1"/>
-                  </w:tblPr>
-                  <w:tblGrid>
-                    <w:gridCol w:w="96"/>
-                  </w:tblGrid>
-                  <w:tr>
-                    <w:trPr>
-                      <w:tblCellSpacing w:w="15" w:type="dxa"/>
-                    </w:trPr>
-                    <w:tc>
-                      <w:tcPr>
-                        <w:tcW w:w="0" w:type="auto"/>
-                        <w:vAlign w:val="center"/>
-                        <w:hideMark/>
-                      </w:tcPr>
-                      <w:p>
-                        <w:pPr>
-                          <w:ind w:firstLine="0"/>
-                          <w:rPr>
-                            <w:rFonts w:asciiTheme="majorHAnsi" w:hAnsiTheme="majorHAnsi" w:cstheme="majorHAnsi"/>
-                            <w:sz w:val="26"/>
-                            <w:szCs w:val="26"/>
-                            <w:lang w:val="en-SG"/>
-                          </w:rPr>
-                        </w:pPr>
-                      </w:p>
-                    </w:tc>
-                  </w:tr>
-                </w:tbl>
-                <w:p>
-                  <w:pPr>
-                    <w:ind w:firstLine="0"/>
-                    <w:rPr>
-                      <w:rFonts w:asciiTheme="majorHAnsi" w:hAnsiTheme="majorHAnsi" w:cstheme="majorHAnsi"/>
-                      <w:vanish/>
-                      <w:sz w:val="26"/>
-                      <w:szCs w:val="26"/>
-                      <w:lang w:val="en-SG"/>
-                    </w:rPr>
-                  </w:pPr>
-                </w:p>
-                <w:tbl>
-                  <w:tblPr>
-                    <w:tblW w:w="0" w:type="auto"/>
-                    <w:tblCellSpacing w:w="15" w:type="dxa"/>
-                    <w:tblCellMar>
-                      <w:top w:w="15" w:type="dxa"/>
-                      <w:left w:w="15" w:type="dxa"/>
-                      <w:bottom w:w="15" w:type="dxa"/>
-                      <w:right w:w="15" w:type="dxa"/>
-                    </w:tblCellMar>
-                    <w:tblLook w:val="04A0" w:firstRow="1" w:lastRow="0" w:firstColumn="1" w:lastColumn="0" w:noHBand="0" w:noVBand="1"/>
-                  </w:tblPr>
-                  <w:tblGrid>
-                    <w:gridCol w:w="7014"/>
-                  </w:tblGrid>
-                  <w:tr>
-                    <w:trPr>
-                      <w:tblCellSpacing w:w="15" w:type="dxa"/>
-                    </w:trPr>
-                    <w:tc>
-                      <w:tcPr>
-                        <w:tcW w:w="0" w:type="auto"/>
-                        <w:vAlign w:val="center"/>
-                        <w:hideMark/>
-                      </w:tcPr>
-                      <w:p>
-                        <w:pPr>
-                          <w:ind w:firstLine="0"/>
-                          <w:jc w:val="left"/>
-                          <w:rPr>
-                            <w:rFonts w:asciiTheme="majorHAnsi" w:hAnsiTheme="majorHAnsi" w:cstheme="majorHAnsi"/>
-                            <w:sz w:val="26"/>
-                            <w:szCs w:val="26"/>
-                            <w:lang w:val="en-SG"/>
-                          </w:rPr>
-                        </w:pPr>
-                        <w:r>
-                          <w:rPr>
-                            <w:rFonts w:asciiTheme="majorHAnsi" w:hAnsiTheme="majorHAnsi" w:cstheme="majorHAnsi"/>
-                            <w:sz w:val="26"/>
-                            <w:szCs w:val="26"/>
-                            <w:lang w:val="en-SG"/>
-                          </w:rPr>
-                          <w:t>- UC bắt đầu khi khách hàng muốn tham gia chương trình thành viên để nhận ưu đãi.</w:t>
-                        </w:r>
-                        <w:r>
-                          <w:rPr>
-                            <w:rFonts w:asciiTheme="majorHAnsi" w:hAnsiTheme="majorHAnsi" w:cstheme="majorHAnsi"/>
-                            <w:sz w:val="26"/>
-                            <w:szCs w:val="26"/>
-                            <w:lang w:val="en-SG"/>
-                          </w:rPr>
-                          <w:br/>
-                          <w:t>- UC mô tả quá trình khách hàng đăng ký và kích hoạt tài khoản thành viên.</w:t>
-                        </w:r>
-                      </w:p>
-                    </w:tc>
-                  </w:tr>
-                </w:tbl>
-                <w:p>
-                  <w:pPr>
-                    <w:ind w:firstLine="0"/>
-                    <w:jc w:val="left"/>
-                    <w:rPr>
-                      <w:rFonts w:asciiTheme="majorHAnsi" w:hAnsiTheme="majorHAnsi" w:cstheme="majorHAnsi"/>
-                      <w:sz w:val="26"/>
-                      <w:szCs w:val="26"/>
-                      <w:lang w:val="en-SG"/>
-                    </w:rPr>
-                  </w:pPr>
-                </w:p>
-              </w:tc>
-            </w:tr>
-          </w:tbl>
-          <w:p>
-            <w:pPr>
-              <w:ind w:firstLine="0"/>
-              <w:rPr>
-                <w:rFonts w:asciiTheme="majorHAnsi" w:hAnsiTheme="majorHAnsi" w:cstheme="majorHAnsi"/>
-                <w:sz w:val="26"/>
-                <w:szCs w:val="26"/>
-                <w:lang w:val="en-SG"/>
-              </w:rPr>
-            </w:pPr>
-          </w:p>
-        </w:tc>
-      </w:tr>
-      <w:tr>
-        <w:tc>
-          <w:tcPr>
-            <w:tcW w:w="1696" w:type="dxa"/>
-          </w:tcPr>
-          <w:p>
-            <w:pPr>
-              <w:ind w:firstLine="0"/>
-              <w:jc w:val="center"/>
-              <w:rPr>
-                <w:rFonts w:asciiTheme="majorHAnsi" w:hAnsiTheme="majorHAnsi" w:cstheme="majorHAnsi"/>
-                <w:sz w:val="26"/>
-                <w:szCs w:val="26"/>
-                <w:lang w:val="en-SG"/>
-              </w:rPr>
-            </w:pPr>
-            <w:r>
-              <w:rPr>
-                <w:rFonts w:asciiTheme="majorHAnsi" w:hAnsiTheme="majorHAnsi" w:cstheme="majorHAnsi"/>
-                <w:sz w:val="26"/>
-                <w:szCs w:val="26"/>
-                <w:lang w:val="en-SG"/>
-              </w:rPr>
-              <w:t>Dòng cơ bản</w:t>
-            </w:r>
-          </w:p>
-        </w:tc>
-        <w:tc>
-          <w:tcPr>
-            <w:tcW w:w="7320" w:type="dxa"/>
-          </w:tcPr>
-          <w:p>
-            <w:pPr>
-              <w:ind w:firstLine="0"/>
-              <w:jc w:val="left"/>
-              <w:rPr>
-                <w:rFonts w:asciiTheme="majorHAnsi" w:hAnsiTheme="majorHAnsi" w:cstheme="majorHAnsi"/>
-                <w:sz w:val="26"/>
-                <w:szCs w:val="26"/>
-                <w:lang w:val="en-SG"/>
-              </w:rPr>
-            </w:pPr>
-            <w:r>
-              <w:rPr>
-                <w:rFonts w:asciiTheme="majorHAnsi" w:hAnsiTheme="majorHAnsi" w:cstheme="majorHAnsi"/>
-                <w:sz w:val="26"/>
-                <w:szCs w:val="26"/>
-              </w:rPr>
-              <w:t>1. Khách hàng yêu cầu đăng ký thành viên tại quầy lễ tân hoặc trên hệ thống.</w:t>
-            </w:r>
-            <w:r>
-              <w:rPr>
-                <w:rFonts w:asciiTheme="majorHAnsi" w:hAnsiTheme="majorHAnsi" w:cstheme="majorHAnsi"/>
-                <w:sz w:val="26"/>
-                <w:szCs w:val="26"/>
-              </w:rPr>
-              <w:br/>
-              <w:t>2. Nhân viên hướng dẫn khách hàng điền thông tin hoặc hệ thống tự động thu thập thông tin đăng ký.</w:t>
-            </w:r>
-            <w:r>
-              <w:rPr>
-                <w:rFonts w:asciiTheme="majorHAnsi" w:hAnsiTheme="majorHAnsi" w:cstheme="majorHAnsi"/>
-                <w:sz w:val="26"/>
-                <w:szCs w:val="26"/>
-              </w:rPr>
-              <w:br/>
-              <w:t>3. Hệ thống xử lý thông tin và tạo tài khoản thành viên cho khách hàng.</w:t>
-            </w:r>
-            <w:r>
-              <w:rPr>
-                <w:rFonts w:asciiTheme="majorHAnsi" w:hAnsiTheme="majorHAnsi" w:cstheme="majorHAnsi"/>
-                <w:sz w:val="26"/>
-                <w:szCs w:val="26"/>
-              </w:rPr>
-              <w:br/>
-              <w:t>4. Khách hàng nhận thông báo xác nhận đăng ký thành công và bắt đầu nhận các ưu đãi thành viên.</w:t>
-            </w:r>
-          </w:p>
-        </w:tc>
-      </w:tr>
-      <w:tr>
-        <w:tc>
-          <w:tcPr>
-            <w:tcW w:w="1696" w:type="dxa"/>
-          </w:tcPr>
-          <w:p>
-            <w:pPr>
-              <w:ind w:firstLine="0"/>
-              <w:jc w:val="center"/>
-              <w:rPr>
-                <w:rFonts w:asciiTheme="majorHAnsi" w:hAnsiTheme="majorHAnsi" w:cstheme="majorHAnsi"/>
-                <w:sz w:val="26"/>
-                <w:szCs w:val="26"/>
-                <w:lang w:val="en-SG"/>
-              </w:rPr>
-            </w:pPr>
-            <w:r>
-              <w:rPr>
-                <w:rFonts w:asciiTheme="majorHAnsi" w:hAnsiTheme="majorHAnsi" w:cstheme="majorHAnsi"/>
-                <w:sz w:val="26"/>
-                <w:szCs w:val="26"/>
-                <w:lang w:val="en-SG"/>
-              </w:rPr>
-              <w:t>Dòng thay thế</w:t>
-            </w:r>
-          </w:p>
-        </w:tc>
-        <w:tc>
-          <w:tcPr>
-            <w:tcW w:w="7320" w:type="dxa"/>
-          </w:tcPr>
-          <w:p>
-            <w:pPr>
-              <w:ind w:firstLine="0"/>
-              <w:rPr>
-                <w:rFonts w:asciiTheme="majorHAnsi" w:hAnsiTheme="majorHAnsi" w:cstheme="majorHAnsi"/>
-                <w:sz w:val="26"/>
-                <w:szCs w:val="26"/>
-                <w:lang w:val="en-SG"/>
-              </w:rPr>
-            </w:pPr>
-            <w:r>
-              <w:rPr>
-                <w:rFonts w:asciiTheme="majorHAnsi" w:hAnsiTheme="majorHAnsi" w:cstheme="majorHAnsi"/>
-                <w:sz w:val="26"/>
-                <w:szCs w:val="26"/>
-              </w:rPr>
-              <w:t>- Tại bước 2, nếu khách hàng đã có tài khoản thành viên từ trước, hệ thống sẽ yêu cầu cập nhật thông tin thay vì tạo mới.</w:t>
-            </w:r>
-          </w:p>
-        </w:tc>
-      </w:tr>
-    </w:tbl>
-    <w:p>
-      <w:pPr>
-        <w:ind w:firstLine="0"/>
-        <w:rPr>
-          <w:rFonts w:asciiTheme="majorHAnsi" w:hAnsiTheme="majorHAnsi" w:cstheme="majorHAnsi"/>
-          <w:b/>
-          <w:bCs/>
-          <w:sz w:val="26"/>
-          <w:szCs w:val="26"/>
-          <w:lang w:val="en-SG"/>
-        </w:rPr>
-      </w:pPr>
-      <w:r>
-        <w:rPr>
-          <w:rFonts w:asciiTheme="majorHAnsi" w:hAnsiTheme="majorHAnsi" w:cstheme="majorHAnsi"/>
-          <w:b/>
-          <w:bCs/>
-          <w:sz w:val="26"/>
-          <w:szCs w:val="26"/>
-          <w:lang w:val="en-SG"/>
-        </w:rPr>
-        <w:t>5. Chăm sóc khách hàng</w:t>
-      </w:r>
-    </w:p>
-    <w:p>
-      <w:pPr>
-        <w:numPr>
-          <w:ilvl w:val="0"/>
-          <w:numId w:val="61"/>
-        </w:numPr>
-        <w:rPr>
-          <w:rFonts w:asciiTheme="majorHAnsi" w:hAnsiTheme="majorHAnsi" w:cstheme="majorHAnsi"/>
-          <w:sz w:val="26"/>
-          <w:szCs w:val="26"/>
-          <w:lang w:val="en-SG"/>
-        </w:rPr>
-      </w:pPr>
-      <w:r>
-        <w:rPr>
-          <w:rFonts w:asciiTheme="majorHAnsi" w:hAnsiTheme="majorHAnsi" w:cstheme="majorHAnsi"/>
-          <w:b/>
-          <w:bCs/>
-          <w:sz w:val="26"/>
-          <w:szCs w:val="26"/>
-          <w:lang w:val="en-SG"/>
-        </w:rPr>
-        <w:t>Khi nào thực hiện:</w:t>
-      </w:r>
-    </w:p>
-    <w:p>
-      <w:pPr>
-        <w:rPr>
-          <w:rFonts w:asciiTheme="majorHAnsi" w:hAnsiTheme="majorHAnsi" w:cstheme="majorHAnsi"/>
-          <w:sz w:val="26"/>
-          <w:szCs w:val="26"/>
-          <w:lang w:val="en-SG"/>
-        </w:rPr>
-      </w:pPr>
-      <w:r>
-        <w:rPr>
-          <w:rFonts w:asciiTheme="majorHAnsi" w:hAnsiTheme="majorHAnsi" w:cstheme="majorHAnsi"/>
-          <w:sz w:val="26"/>
-          <w:szCs w:val="26"/>
-          <w:lang w:val="en-SG"/>
-        </w:rPr>
-        <w:t>Nghiệp vụ này được thực hiện khi khách hàng gặp vấn đề, cần hỗ trợ, hoặc có thắc mắc trong quá trình sử dụng dịch vụ tại khu vui chơi.</w:t>
-      </w:r>
-    </w:p>
-    <w:p>
-      <w:pPr>
-        <w:numPr>
-          <w:ilvl w:val="0"/>
-          <w:numId w:val="61"/>
-        </w:numPr>
-        <w:rPr>
-          <w:rFonts w:asciiTheme="majorHAnsi" w:hAnsiTheme="majorHAnsi" w:cstheme="majorHAnsi"/>
-          <w:sz w:val="26"/>
-          <w:szCs w:val="26"/>
-          <w:lang w:val="en-SG"/>
-        </w:rPr>
-      </w:pPr>
-      <w:r>
-        <w:rPr>
-          <w:rFonts w:asciiTheme="majorHAnsi" w:hAnsiTheme="majorHAnsi" w:cstheme="majorHAnsi"/>
-          <w:b/>
-          <w:bCs/>
-          <w:sz w:val="26"/>
-          <w:szCs w:val="26"/>
-          <w:lang w:val="en-SG"/>
-        </w:rPr>
-        <w:t>Quy trình thực hiện:</w:t>
-      </w:r>
-    </w:p>
-    <w:p>
-      <w:pPr>
-        <w:rPr>
-          <w:rFonts w:asciiTheme="majorHAnsi" w:hAnsiTheme="majorHAnsi" w:cstheme="majorHAnsi"/>
-          <w:sz w:val="26"/>
-          <w:szCs w:val="26"/>
-          <w:lang w:val="en-SG"/>
-        </w:rPr>
-      </w:pPr>
-      <w:r>
-        <w:rPr>
-          <w:rFonts w:asciiTheme="majorHAnsi" w:hAnsiTheme="majorHAnsi" w:cstheme="majorHAnsi"/>
-          <w:b/>
-          <w:bCs/>
-          <w:sz w:val="26"/>
-          <w:szCs w:val="26"/>
-          <w:lang w:val="en-SG"/>
-        </w:rPr>
-        <w:t>Bước 1</w:t>
-      </w:r>
-      <w:r>
-        <w:rPr>
-          <w:rFonts w:asciiTheme="majorHAnsi" w:hAnsiTheme="majorHAnsi" w:cstheme="majorHAnsi"/>
-          <w:sz w:val="26"/>
-          <w:szCs w:val="26"/>
-          <w:lang w:val="en-SG"/>
-        </w:rPr>
-        <w:t>: Khách hàng đến quầy chăm sóc khách hàng hoặc liên hệ với nhân viên để giải quyết vấn đề.</w:t>
-      </w:r>
-    </w:p>
-    <w:p>
-      <w:pPr>
-        <w:rPr>
-          <w:rFonts w:asciiTheme="majorHAnsi" w:hAnsiTheme="majorHAnsi" w:cstheme="majorHAnsi"/>
-          <w:sz w:val="26"/>
-          <w:szCs w:val="26"/>
-          <w:lang w:val="en-SG"/>
-        </w:rPr>
-      </w:pPr>
-      <w:r>
-        <w:rPr>
-          <w:rFonts w:asciiTheme="majorHAnsi" w:hAnsiTheme="majorHAnsi" w:cstheme="majorHAnsi"/>
-          <w:b/>
-          <w:bCs/>
-          <w:sz w:val="26"/>
-          <w:szCs w:val="26"/>
-          <w:lang w:val="en-SG"/>
-        </w:rPr>
-        <w:t>Bước 2</w:t>
-      </w:r>
-      <w:r>
-        <w:rPr>
-          <w:rFonts w:asciiTheme="majorHAnsi" w:hAnsiTheme="majorHAnsi" w:cstheme="majorHAnsi"/>
-          <w:sz w:val="26"/>
-          <w:szCs w:val="26"/>
-          <w:lang w:val="en-SG"/>
-        </w:rPr>
-        <w:t>: Nhân viên chăm sóc khách hàng sẽ lắng nghe, ghi nhận vấn đề và tìm phương án giải quyết (ví dụ: giải quyết các vấn đề liên quan đến vé, thanh toán, hoặc các sự cố trong quá trình tham gia trò chơi).</w:t>
-      </w:r>
-    </w:p>
-    <w:p>
-      <w:pPr>
-        <w:rPr>
-          <w:rFonts w:asciiTheme="majorHAnsi" w:hAnsiTheme="majorHAnsi" w:cstheme="majorHAnsi"/>
-          <w:sz w:val="26"/>
-          <w:szCs w:val="26"/>
-          <w:lang w:val="en-SG"/>
-        </w:rPr>
-      </w:pPr>
-      <w:r>
-        <w:rPr>
-          <w:rFonts w:asciiTheme="majorHAnsi" w:hAnsiTheme="majorHAnsi" w:cstheme="majorHAnsi"/>
-          <w:b/>
-          <w:bCs/>
-          <w:sz w:val="26"/>
-          <w:szCs w:val="26"/>
-          <w:lang w:val="en-SG"/>
-        </w:rPr>
-        <w:lastRenderedPageBreak/>
-        <w:t>Bước 3</w:t>
-      </w:r>
-      <w:r>
-        <w:rPr>
-          <w:rFonts w:asciiTheme="majorHAnsi" w:hAnsiTheme="majorHAnsi" w:cstheme="majorHAnsi"/>
-          <w:sz w:val="26"/>
-          <w:szCs w:val="26"/>
-          <w:lang w:val="en-SG"/>
-        </w:rPr>
-        <w:t>: Nhân viên thực hiện giải pháp và đảm bảo khách hàng được phục vụ tốt nhất.</w:t>
-      </w:r>
-    </w:p>
-    <w:p>
-      <w:pPr>
-        <w:numPr>
-          <w:ilvl w:val="0"/>
-          <w:numId w:val="61"/>
-        </w:numPr>
-        <w:rPr>
-          <w:rFonts w:asciiTheme="majorHAnsi" w:hAnsiTheme="majorHAnsi" w:cstheme="majorHAnsi"/>
-          <w:sz w:val="26"/>
-          <w:szCs w:val="26"/>
-          <w:lang w:val="en-SG"/>
-        </w:rPr>
-      </w:pPr>
-      <w:r>
-        <w:rPr>
-          <w:rFonts w:asciiTheme="majorHAnsi" w:hAnsiTheme="majorHAnsi" w:cstheme="majorHAnsi"/>
-          <w:b/>
-          <w:bCs/>
-          <w:sz w:val="26"/>
-          <w:szCs w:val="26"/>
-          <w:lang w:val="en-SG"/>
-        </w:rPr>
-        <w:t>Nghiệp vụ liên quan</w:t>
-      </w:r>
-      <w:r>
-        <w:rPr>
-          <w:rFonts w:asciiTheme="majorHAnsi" w:hAnsiTheme="majorHAnsi" w:cstheme="majorHAnsi"/>
-          <w:sz w:val="26"/>
-          <w:szCs w:val="26"/>
-          <w:lang w:val="en-SG"/>
-        </w:rPr>
-        <w:t>:</w:t>
-      </w:r>
-    </w:p>
-    <w:p>
-      <w:pPr>
-        <w:numPr>
-          <w:ilvl w:val="1"/>
-          <w:numId w:val="61"/>
-        </w:numPr>
-        <w:rPr>
-          <w:rFonts w:asciiTheme="majorHAnsi" w:hAnsiTheme="majorHAnsi" w:cstheme="majorHAnsi"/>
-          <w:sz w:val="26"/>
-          <w:szCs w:val="26"/>
-          <w:lang w:val="en-SG"/>
-        </w:rPr>
-      </w:pPr>
-      <w:r>
-        <w:rPr>
-          <w:rFonts w:asciiTheme="majorHAnsi" w:hAnsiTheme="majorHAnsi" w:cstheme="majorHAnsi"/>
-          <w:sz w:val="26"/>
-          <w:szCs w:val="26"/>
-          <w:lang w:val="en-SG"/>
-        </w:rPr>
-        <w:t>Mua vé, thanh toán, tham gia trò chơi: Chăm sóc khách hàng liên quan đến việc hỗ trợ các vấn đề phát sinh từ những nghiệp vụ này.</w:t>
-      </w:r>
-    </w:p>
-    <w:tbl>
-      <w:tblPr>
-        <w:tblStyle w:val="TableGrid"/>
-        <w:tblW w:w="0" w:type="auto"/>
-        <w:tblLook w:val="04A0" w:firstRow="1" w:lastRow="0" w:firstColumn="1" w:lastColumn="0" w:noHBand="0" w:noVBand="1"/>
-      </w:tblPr>
-      <w:tblGrid>
-        <w:gridCol w:w="1696"/>
-        <w:gridCol w:w="7320"/>
-      </w:tblGrid>
-      <w:tr>
-        <w:tc>
-          <w:tcPr>
-            <w:tcW w:w="1696" w:type="dxa"/>
-            <w:shd w:val="clear" w:color="auto" w:fill="8DD873" w:themeFill="accent6" w:themeFillTint="99"/>
-          </w:tcPr>
-          <w:p>
-            <w:pPr>
-              <w:ind w:firstLine="0"/>
-              <w:jc w:val="center"/>
-              <w:rPr>
-                <w:rFonts w:asciiTheme="majorHAnsi" w:hAnsiTheme="majorHAnsi" w:cstheme="majorHAnsi"/>
-                <w:sz w:val="26"/>
-                <w:szCs w:val="26"/>
-                <w:lang w:val="en-SG"/>
-              </w:rPr>
-            </w:pPr>
-            <w:r>
-              <w:rPr>
-                <w:rFonts w:asciiTheme="majorHAnsi" w:hAnsiTheme="majorHAnsi" w:cstheme="majorHAnsi"/>
-                <w:sz w:val="26"/>
-                <w:szCs w:val="26"/>
-                <w:lang w:val="en-SG"/>
-              </w:rPr>
+              <w:lastRenderedPageBreak/>
               <w:t>Tên use case</w:t>
             </w:r>
           </w:p>
@@ -9773,7 +9006,18 @@
           <w:szCs w:val="26"/>
           <w:lang w:val="en-SG"/>
         </w:rPr>
-        <w:t>6. Cung cấp trò chơi</w:t>
+        <w:t>5</w:t>
+      </w:r>
+      <w:r>
+        <w:rPr>
+          <w:rFonts w:asciiTheme="majorHAnsi" w:hAnsiTheme="majorHAnsi" w:cstheme="majorHAnsi"/>
+          <w:b/>
+          <w:bCs/>
+          <w:sz w:val="26"/>
+          <w:szCs w:val="26"/>
+          <w:lang w:val="en-SG"/>
+        </w:rPr>
+        <w:t>. Cung cấp trò chơi</w:t>
       </w:r>
     </w:p>
     <w:p>
@@ -9893,7 +9137,6 @@
           <w:szCs w:val="26"/>
           <w:lang w:val="en-SG"/>
         </w:rPr>
-        <w:lastRenderedPageBreak/>
         <w:t>Bước 2</w:t>
       </w:r>
       <w:r>
@@ -9990,6 +9233,7 @@
           <w:szCs w:val="26"/>
           <w:lang w:val="en-SG"/>
         </w:rPr>
+        <w:lastRenderedPageBreak/>
         <w:t>Quản lý khu vui chơi: Quản lý khu vui chơi cần phối hợp với nhà cung cấp để đảm bảo các trò chơi hoạt động trơn tru và an toàn.</w:t>
       </w:r>
     </w:p>
@@ -10350,7 +9594,23 @@
                 <w:sz w:val="26"/>
                 <w:szCs w:val="26"/>
               </w:rPr>
-              <w:t>1. Nhân viên khu vui chơi thông báo nhu cầu cung cấp trò chơi mới cho quản lý.</w:t>
+              <w:t>1.</w:t>
+            </w:r>
+            <w:r>
+              <w:rPr>
+                <w:rFonts w:asciiTheme="majorHAnsi" w:hAnsiTheme="majorHAnsi" w:cstheme="majorHAnsi"/>
+                <w:sz w:val="26"/>
+                <w:szCs w:val="26"/>
+              </w:rPr>
+              <w:t xml:space="preserve"> </w:t>
+            </w:r>
+            <w:r>
+              <w:rPr>
+                <w:rFonts w:asciiTheme="majorHAnsi" w:hAnsiTheme="majorHAnsi" w:cstheme="majorHAnsi"/>
+                <w:sz w:val="26"/>
+                <w:szCs w:val="26"/>
+              </w:rPr>
+              <w:t>Nhân viên khu vui chơi thông báo nhu cầu cung cấp trò chơi mới cho quản lý.</w:t>
             </w:r>
             <w:r>
               <w:rPr>
@@ -10465,7 +9725,18 @@
           <w:szCs w:val="26"/>
           <w:lang w:val="en-SG"/>
         </w:rPr>
-        <w:t>7. Nhận ưu đãi, khuyến mãi</w:t>
+        <w:t>6</w:t>
+      </w:r>
+      <w:r>
+        <w:rPr>
+          <w:rFonts w:asciiTheme="majorHAnsi" w:hAnsiTheme="majorHAnsi" w:cstheme="majorHAnsi"/>
+          <w:b/>
+          <w:bCs/>
+          <w:sz w:val="26"/>
+          <w:szCs w:val="26"/>
+          <w:lang w:val="en-SG"/>
+        </w:rPr>
+        <w:t>. Nhận ưu đãi, khuyến mãi</w:t>
       </w:r>
     </w:p>
     <w:p>
@@ -10509,7 +9780,16 @@
           <w:szCs w:val="26"/>
           <w:lang w:val="en-SG"/>
         </w:rPr>
-        <w:t>Khi khách hàng là thành viên hoặc khi có chương trình khuyến mãi đi kèm khi mua vé hoặc sử dụng dịch vụ.</w:t>
+        <w:t>K</w:t>
+      </w:r>
+      <w:r>
+        <w:rPr>
+          <w:rFonts w:asciiTheme="majorHAnsi" w:hAnsiTheme="majorHAnsi" w:cstheme="majorHAnsi"/>
+          <w:sz w:val="26"/>
+          <w:szCs w:val="26"/>
+          <w:lang w:val="en-SG"/>
+        </w:rPr>
+        <w:t>hi có chương trình khuyến mãi đi kèm khi mua vé hoặc sử dụng dịch vụ.</w:t>
       </w:r>
     </w:p>
     <w:p>
@@ -10543,7 +9823,6 @@
           <w:rFonts w:asciiTheme="majorHAnsi" w:hAnsiTheme="majorHAnsi" w:cstheme="majorHAnsi"/>
           <w:sz w:val="26"/>
           <w:szCs w:val="26"/>
-          <w:lang w:val="en-SG"/>
         </w:rPr>
       </w:pPr>
       <w:r>
@@ -10564,7 +9843,23 @@
           <w:szCs w:val="26"/>
           <w:lang w:val="en-SG"/>
         </w:rPr>
-        <w:t>: Khách hàng có thể đăng ký thành viên để nhận các ưu đãi dài hạn.</w:t>
+        <w:t xml:space="preserve">: </w:t>
+      </w:r>
+      <w:r>
+        <w:rPr>
+          <w:rFonts w:asciiTheme="majorHAnsi" w:hAnsiTheme="majorHAnsi" w:cstheme="majorHAnsi"/>
+          <w:sz w:val="26"/>
+          <w:szCs w:val="26"/>
+        </w:rPr>
+        <w:t>Khách hàng mua vé tại quầy. Nếu có chương trình khuyến mãi, khách hàng có thể nhận ưu đãi khi thanh toán</w:t>
+      </w:r>
+      <w:r>
+        <w:rPr>
+          <w:rFonts w:asciiTheme="majorHAnsi" w:hAnsiTheme="majorHAnsi" w:cstheme="majorHAnsi"/>
+          <w:sz w:val="26"/>
+          <w:szCs w:val="26"/>
+        </w:rPr>
+        <w:t>.</w:t>
       </w:r>
     </w:p>
     <w:p>
@@ -10594,16 +9889,32 @@
           <w:szCs w:val="26"/>
           <w:lang w:val="en-SG"/>
         </w:rPr>
-        <w:t>: Khi mua vé hoặc các dịch vụ khác, nếu có chương trình khuyến mãi, khách hàng sẽ được giảm giá hoặc tặng thêm dịch vụ.</w:t>
-      </w:r>
-    </w:p>
-    <w:p>
-      <w:pPr>
+        <w:t xml:space="preserve">: </w:t>
+      </w:r>
+      <w:r>
+        <w:rPr>
+          <w:rFonts w:asciiTheme="majorHAnsi" w:hAnsiTheme="majorHAnsi" w:cstheme="majorHAnsi"/>
+          <w:sz w:val="26"/>
+          <w:szCs w:val="26"/>
+        </w:rPr>
+        <w:t>Nhân viên bán vé hoặc hệ thống sẽ kiểm tra chương trình khuyến mãi hiện có và áp dụng cho khách hàng</w:t>
+      </w:r>
+      <w:r>
         <w:rPr>
           <w:rFonts w:asciiTheme="majorHAnsi" w:hAnsiTheme="majorHAnsi" w:cstheme="majorHAnsi"/>
           <w:sz w:val="26"/>
           <w:szCs w:val="26"/>
           <w:lang w:val="en-SG"/>
+        </w:rPr>
+        <w:t>.</w:t>
+      </w:r>
+    </w:p>
+    <w:p>
+      <w:pPr>
+        <w:rPr>
+          <w:rFonts w:asciiTheme="majorHAnsi" w:hAnsiTheme="majorHAnsi" w:cstheme="majorHAnsi"/>
+          <w:sz w:val="26"/>
+          <w:szCs w:val="26"/>
         </w:rPr>
       </w:pPr>
       <w:r>
@@ -10615,7 +9926,6 @@
           <w:szCs w:val="26"/>
           <w:lang w:val="en-SG"/>
         </w:rPr>
-        <w:lastRenderedPageBreak/>
         <w:t>Bước 3</w:t>
       </w:r>
       <w:r>
@@ -10625,7 +9935,53 @@
           <w:szCs w:val="26"/>
           <w:lang w:val="en-SG"/>
         </w:rPr>
-        <w:t>: Khách hàng sử dụng các ưu đãi nhận được khi tham gia các dịch vụ.</w:t>
+        <w:t xml:space="preserve">: </w:t>
+      </w:r>
+      <w:r>
+        <w:rPr>
+          <w:rFonts w:asciiTheme="majorHAnsi" w:hAnsiTheme="majorHAnsi" w:cstheme="majorHAnsi"/>
+          <w:sz w:val="26"/>
+          <w:szCs w:val="26"/>
+        </w:rPr>
+        <w:t>Khách hàng thanh toán với số tiền đã được giảm giá hoặc nhận thêm dịch vụ khuyến mãi</w:t>
+      </w:r>
+      <w:r>
+        <w:rPr>
+          <w:rFonts w:asciiTheme="majorHAnsi" w:hAnsiTheme="majorHAnsi" w:cstheme="majorHAnsi"/>
+          <w:sz w:val="26"/>
+          <w:szCs w:val="26"/>
+        </w:rPr>
+        <w:t>.</w:t>
+      </w:r>
+    </w:p>
+    <w:p>
+      <w:pPr>
+        <w:rPr>
+          <w:rFonts w:asciiTheme="majorHAnsi" w:hAnsiTheme="majorHAnsi" w:cstheme="majorHAnsi"/>
+          <w:b/>
+          <w:bCs/>
+          <w:sz w:val="26"/>
+          <w:szCs w:val="26"/>
+          <w:lang w:val="en-SG"/>
+        </w:rPr>
+      </w:pPr>
+      <w:r>
+        <w:rPr>
+          <w:rFonts w:asciiTheme="majorHAnsi" w:hAnsiTheme="majorHAnsi" w:cstheme="majorHAnsi"/>
+          <w:b/>
+          <w:bCs/>
+          <w:sz w:val="26"/>
+          <w:szCs w:val="26"/>
+        </w:rPr>
+        <w:t xml:space="preserve">Bước 4: </w:t>
+      </w:r>
+      <w:r>
+        <w:rPr>
+          <w:rFonts w:asciiTheme="majorHAnsi" w:hAnsiTheme="majorHAnsi" w:cstheme="majorHAnsi"/>
+          <w:sz w:val="26"/>
+          <w:szCs w:val="26"/>
+        </w:rPr>
+        <w:t>Sau khi nhận được ưu đãi, khách hàng sử dụng vé hoặc dịch vụ đã được áp dụng khuyến mãi, ví dụ như sử dụng ưu đãi khi mua thức ăn hoặc tham gia trò chơi</w:t>
       </w:r>
     </w:p>
     <w:p>
@@ -10650,6 +10006,7 @@
           <w:szCs w:val="26"/>
           <w:lang w:val="en-SG"/>
         </w:rPr>
+        <w:lastRenderedPageBreak/>
         <w:t>Nghiệp vụ liên quan</w:t>
       </w:r>
       <w:r>
@@ -10951,7 +10308,31 @@
                             <w:sz w:val="26"/>
                             <w:szCs w:val="26"/>
                           </w:rPr>
-                          <w:t>- UC bắt đầu khi khách hàng muốn nhận các ưu đãi hoặc khuyến mãi khi sử dụng dịch vụ.</w:t>
+                          <w:t xml:space="preserve">- </w:t>
+                        </w:r>
+                        <w:r>
+                          <w:rPr>
+                            <w:rFonts w:asciiTheme="majorHAnsi" w:hAnsiTheme="majorHAnsi" w:cstheme="majorHAnsi"/>
+                            <w:sz w:val="26"/>
+                            <w:szCs w:val="26"/>
+                          </w:rPr>
+                          <w:t>U</w:t>
+                        </w:r>
+                        <w:r>
+                          <w:rPr>
+                            <w:rFonts w:asciiTheme="majorHAnsi" w:hAnsiTheme="majorHAnsi" w:cstheme="majorHAnsi"/>
+                            <w:sz w:val="26"/>
+                            <w:szCs w:val="26"/>
+                          </w:rPr>
+                          <w:t>C</w:t>
+                        </w:r>
+                        <w:r>
+                          <w:rPr>
+                            <w:rFonts w:asciiTheme="majorHAnsi" w:hAnsiTheme="majorHAnsi" w:cstheme="majorHAnsi"/>
+                            <w:sz w:val="26"/>
+                            <w:szCs w:val="26"/>
+                          </w:rPr>
+                          <w:t xml:space="preserve"> bắt đầu khi khách hàng muốn nhận các ưu đãi hoặc khuyến mãi khi mua vé, mua thức ăn hoặc tham gia các trò chơi tại khu vui chơi.</w:t>
                         </w:r>
                         <w:r>
                           <w:rPr>
@@ -10960,7 +10341,31 @@
                             <w:szCs w:val="26"/>
                           </w:rPr>
                           <w:br/>
-                          <w:t>- UC mô tả quy trình áp dụng các chương trình ưu đãi cho khách hàng.</w:t>
+                          <w:t xml:space="preserve">- </w:t>
+                        </w:r>
+                        <w:r>
+                          <w:rPr>
+                            <w:rFonts w:asciiTheme="majorHAnsi" w:hAnsiTheme="majorHAnsi" w:cstheme="majorHAnsi"/>
+                            <w:sz w:val="26"/>
+                            <w:szCs w:val="26"/>
+                          </w:rPr>
+                          <w:t>U</w:t>
+                        </w:r>
+                        <w:r>
+                          <w:rPr>
+                            <w:rFonts w:asciiTheme="majorHAnsi" w:hAnsiTheme="majorHAnsi" w:cstheme="majorHAnsi"/>
+                            <w:sz w:val="26"/>
+                            <w:szCs w:val="26"/>
+                          </w:rPr>
+                          <w:t>C</w:t>
+                        </w:r>
+                        <w:r>
+                          <w:rPr>
+                            <w:rFonts w:asciiTheme="majorHAnsi" w:hAnsiTheme="majorHAnsi" w:cstheme="majorHAnsi"/>
+                            <w:sz w:val="26"/>
+                            <w:szCs w:val="26"/>
+                          </w:rPr>
+                          <w:t xml:space="preserve"> mô tả quy trình áp dụng các chương trình ưu đãi cho khách hàng, đặc biệt khi liên quan đến quá trình mua vé và thanh toán.</w:t>
                         </w:r>
                       </w:p>
                     </w:tc>
@@ -11041,44 +10446,165 @@
                 <w:rFonts w:asciiTheme="majorHAnsi" w:hAnsiTheme="majorHAnsi" w:cstheme="majorHAnsi"/>
                 <w:sz w:val="26"/>
                 <w:szCs w:val="26"/>
-              </w:rPr>
-              <w:t>1. Khách hàng xác định ưu đãi hoặc khuyến mãi mà họ có quyền nhận (thành viên hoặc theo chương trình khuyến mãi).</w:t>
+                <w:lang w:val="en-SG"/>
+              </w:rPr>
+              <w:t xml:space="preserve">1. </w:t>
             </w:r>
             <w:r>
               <w:rPr>
                 <w:rFonts w:asciiTheme="majorHAnsi" w:hAnsiTheme="majorHAnsi" w:cstheme="majorHAnsi"/>
                 <w:sz w:val="26"/>
                 <w:szCs w:val="26"/>
-              </w:rPr>
-              <w:br/>
-              <w:t>2. Khách hàng cung cấp mã ưu đãi hoặc thông tin thành viên cho nhân viên hoặc nhập vào hệ thống.</w:t>
+                <w:lang w:val="en-SG"/>
+              </w:rPr>
+              <w:t>Khách hàng xác định chương trình ưu đãi hoặc khuyến mãi</w:t>
             </w:r>
             <w:r>
               <w:rPr>
                 <w:rFonts w:asciiTheme="majorHAnsi" w:hAnsiTheme="majorHAnsi" w:cstheme="majorHAnsi"/>
                 <w:sz w:val="26"/>
                 <w:szCs w:val="26"/>
-              </w:rPr>
-              <w:br/>
-              <w:t>3. Hệ thống kiểm tra tính hợp lệ của ưu đãi.</w:t>
+                <w:lang w:val="en-SG"/>
+              </w:rPr>
+              <w:t xml:space="preserve"> hiện hành</w:t>
             </w:r>
             <w:r>
               <w:rPr>
                 <w:rFonts w:asciiTheme="majorHAnsi" w:hAnsiTheme="majorHAnsi" w:cstheme="majorHAnsi"/>
                 <w:sz w:val="26"/>
                 <w:szCs w:val="26"/>
-              </w:rPr>
-              <w:br/>
-              <w:t>4. Nếu hợp lệ, hệ thống sẽ áp dụng giảm giá và thông báo cho khách hàng.</w:t>
+                <w:lang w:val="en-SG"/>
+              </w:rPr>
+              <w:t xml:space="preserve"> mà họ có quyền nhận</w:t>
             </w:r>
             <w:r>
               <w:rPr>
                 <w:rFonts w:asciiTheme="majorHAnsi" w:hAnsiTheme="majorHAnsi" w:cstheme="majorHAnsi"/>
                 <w:sz w:val="26"/>
                 <w:szCs w:val="26"/>
-              </w:rPr>
-              <w:br/>
-              <w:t>5. Khách hàng hoàn tất giao dịch với giá đã được giảm.</w:t>
+                <w:lang w:val="en-SG"/>
+              </w:rPr>
+              <w:t>.</w:t>
+            </w:r>
+          </w:p>
+          <w:p>
+            <w:pPr>
+              <w:ind w:firstLine="0"/>
+              <w:jc w:val="left"/>
+              <w:rPr>
+                <w:rFonts w:asciiTheme="majorHAnsi" w:hAnsiTheme="majorHAnsi" w:cstheme="majorHAnsi"/>
+                <w:sz w:val="26"/>
+                <w:szCs w:val="26"/>
+                <w:lang w:val="en-SG"/>
+              </w:rPr>
+            </w:pPr>
+            <w:r>
+              <w:rPr>
+                <w:rFonts w:asciiTheme="majorHAnsi" w:hAnsiTheme="majorHAnsi" w:cstheme="majorHAnsi"/>
+                <w:sz w:val="26"/>
+                <w:szCs w:val="26"/>
+                <w:lang w:val="en-SG"/>
+              </w:rPr>
+              <w:t xml:space="preserve">2. </w:t>
+            </w:r>
+            <w:r>
+              <w:rPr>
+                <w:rFonts w:asciiTheme="majorHAnsi" w:hAnsiTheme="majorHAnsi" w:cstheme="majorHAnsi"/>
+                <w:sz w:val="26"/>
+                <w:szCs w:val="26"/>
+                <w:lang w:val="en-SG"/>
+              </w:rPr>
+              <w:t>Khách hàng cung cấp mã ưu đãi hoặc thông báo về chương trình khuyến mãi cho nhân viên bán vé hoặc nhân viên thu ngân trong quá trình thanh toán.</w:t>
+            </w:r>
+          </w:p>
+          <w:p>
+            <w:pPr>
+              <w:ind w:firstLine="0"/>
+              <w:jc w:val="left"/>
+              <w:rPr>
+                <w:rFonts w:asciiTheme="majorHAnsi" w:hAnsiTheme="majorHAnsi" w:cstheme="majorHAnsi"/>
+                <w:sz w:val="26"/>
+                <w:szCs w:val="26"/>
+                <w:lang w:val="en-SG"/>
+              </w:rPr>
+            </w:pPr>
+            <w:r>
+              <w:rPr>
+                <w:rFonts w:asciiTheme="majorHAnsi" w:hAnsiTheme="majorHAnsi" w:cstheme="majorHAnsi"/>
+                <w:sz w:val="26"/>
+                <w:szCs w:val="26"/>
+                <w:lang w:val="en-SG"/>
+              </w:rPr>
+              <w:t xml:space="preserve">3. </w:t>
+            </w:r>
+            <w:r>
+              <w:rPr>
+                <w:rFonts w:asciiTheme="majorHAnsi" w:hAnsiTheme="majorHAnsi" w:cstheme="majorHAnsi"/>
+                <w:sz w:val="26"/>
+                <w:szCs w:val="26"/>
+                <w:lang w:val="en-SG"/>
+              </w:rPr>
+              <w:t>Hệ thống hoặc nhân viên kiểm tra tính hợp lệ của khuyến mãi hoặc ưu đãi theo chương trình đang áp dụng.</w:t>
+            </w:r>
+          </w:p>
+          <w:p>
+            <w:pPr>
+              <w:ind w:firstLine="0"/>
+              <w:jc w:val="left"/>
+              <w:rPr>
+                <w:rFonts w:asciiTheme="majorHAnsi" w:hAnsiTheme="majorHAnsi" w:cstheme="majorHAnsi"/>
+                <w:sz w:val="26"/>
+                <w:szCs w:val="26"/>
+                <w:lang w:val="en-SG"/>
+              </w:rPr>
+            </w:pPr>
+            <w:r>
+              <w:rPr>
+                <w:rFonts w:asciiTheme="majorHAnsi" w:hAnsiTheme="majorHAnsi" w:cstheme="majorHAnsi"/>
+                <w:sz w:val="26"/>
+                <w:szCs w:val="26"/>
+                <w:lang w:val="en-SG"/>
+              </w:rPr>
+              <w:t xml:space="preserve">4. </w:t>
+            </w:r>
+            <w:r>
+              <w:rPr>
+                <w:rFonts w:asciiTheme="majorHAnsi" w:hAnsiTheme="majorHAnsi" w:cstheme="majorHAnsi"/>
+                <w:sz w:val="26"/>
+                <w:szCs w:val="26"/>
+                <w:lang w:val="en-SG"/>
+              </w:rPr>
+              <w:t>Nếu khuyến mãi hợp lệ, hệ thống hoặc nhân viên sẽ áp dụng giảm giá hoặc tặng thêm dịch vụ và thông báo cho khách hàng về số tiền cần thanh toán.</w:t>
+            </w:r>
+          </w:p>
+          <w:p>
+            <w:pPr>
+              <w:ind w:firstLine="0"/>
+              <w:jc w:val="left"/>
+              <w:rPr>
+                <w:rFonts w:asciiTheme="majorHAnsi" w:hAnsiTheme="majorHAnsi" w:cstheme="majorHAnsi"/>
+                <w:sz w:val="26"/>
+                <w:szCs w:val="26"/>
+                <w:lang w:val="en-SG"/>
+              </w:rPr>
+            </w:pPr>
+            <w:r>
+              <w:rPr>
+                <w:rFonts w:asciiTheme="majorHAnsi" w:hAnsiTheme="majorHAnsi" w:cstheme="majorHAnsi"/>
+                <w:sz w:val="26"/>
+                <w:szCs w:val="26"/>
+                <w:lang w:val="en-SG"/>
+              </w:rPr>
+              <w:t xml:space="preserve">5. </w:t>
+            </w:r>
+            <w:r>
+              <w:rPr>
+                <w:rFonts w:asciiTheme="majorHAnsi" w:hAnsiTheme="majorHAnsi" w:cstheme="majorHAnsi"/>
+                <w:sz w:val="26"/>
+                <w:szCs w:val="26"/>
+                <w:lang w:val="en-SG"/>
+              </w:rPr>
+              <w:t>Khách hàng hoàn tất thanh toán với số tiền đã được giảm hoặc nhận thêm dịch vụ theo chương trình khuyến mãi.</w:t>
             </w:r>
           </w:p>
         </w:tc>
@@ -11127,10 +10653,20 @@
             <w:r>
               <w:rPr>
                 <w:rFonts w:asciiTheme="majorHAnsi" w:hAnsiTheme="majorHAnsi" w:cstheme="majorHAnsi"/>
+                <w:b/>
+                <w:bCs/>
                 <w:sz w:val="26"/>
                 <w:szCs w:val="26"/>
               </w:rPr>
-              <w:t>- Tại bước 3, nếu mã ưu đãi không hợp lệ, hệ thống sẽ thông báo cho khách hàng về lý do không áp dụng được.</w:t>
+              <w:t xml:space="preserve">- </w:t>
+            </w:r>
+            <w:r>
+              <w:rPr>
+                <w:rFonts w:asciiTheme="majorHAnsi" w:hAnsiTheme="majorHAnsi" w:cstheme="majorHAnsi"/>
+                <w:sz w:val="26"/>
+                <w:szCs w:val="26"/>
+              </w:rPr>
+              <w:t>Tại bước 3, nếu chương trình khuyến mãi không hợp lệ hoặc đã hết hạn, hệ thống hoặc nhân viên sẽ thông báo cho khách hàng lý do không thể áp dụng khuyến mãi. Khách hàng có thể tiếp tục thanh toán theo giá gốc hoặc hủy giao dịch.</w:t>
             </w:r>
           </w:p>
         </w:tc>
@@ -11157,7 +10693,18 @@
           <w:szCs w:val="26"/>
           <w:lang w:val="en-SG"/>
         </w:rPr>
-        <w:t>8. Soát vé</w:t>
+        <w:t>7</w:t>
+      </w:r>
+      <w:r>
+        <w:rPr>
+          <w:rFonts w:asciiTheme="majorHAnsi" w:hAnsiTheme="majorHAnsi" w:cstheme="majorHAnsi"/>
+          <w:b/>
+          <w:bCs/>
+          <w:sz w:val="26"/>
+          <w:szCs w:val="26"/>
+          <w:lang w:val="en-SG"/>
+        </w:rPr>
+        <w:t>. Soát vé</w:t>
       </w:r>
     </w:p>
     <w:p>
@@ -11201,6 +10748,7 @@
           <w:szCs w:val="26"/>
           <w:lang w:val="en-SG"/>
         </w:rPr>
+        <w:lastRenderedPageBreak/>
         <w:t>Trước khi khách hàng và trẻ em có thể vào khu vui chơi, vé phải được kiểm tra để đảm bảo tính hợp lệ.</w:t>
       </w:r>
     </w:p>
@@ -11307,7 +10855,6 @@
           <w:szCs w:val="26"/>
           <w:lang w:val="en-SG"/>
         </w:rPr>
-        <w:lastRenderedPageBreak/>
         <w:t>Bước 3</w:t>
       </w:r>
       <w:r>
@@ -11927,7 +11474,16 @@
                 <w:szCs w:val="26"/>
               </w:rPr>
               <w:br/>
-              <w:t>- Nếu khách hàng quên mang vé hoặc vé bị mất, nhân viên sẽ hướng dẫn khách hàng đến quầy dịch vụ khách hàng để tìm giải pháp thay thế.</w:t>
+              <w:t xml:space="preserve">- Nếu khách hàng quên mang vé hoặc vé bị mất, nhân viên sẽ </w:t>
+            </w:r>
+            <w:r>
+              <w:rPr>
+                <w:rFonts w:asciiTheme="majorHAnsi" w:hAnsiTheme="majorHAnsi" w:cstheme="majorHAnsi"/>
+                <w:sz w:val="26"/>
+                <w:szCs w:val="26"/>
+              </w:rPr>
+              <w:lastRenderedPageBreak/>
+              <w:t>hướng dẫn khách hàng đến quầy dịch vụ khách hàng để tìm giải pháp thay thế.</w:t>
             </w:r>
           </w:p>
         </w:tc>
@@ -11954,7 +11510,19 @@
           <w:szCs w:val="26"/>
           <w:lang w:val="en-SG"/>
         </w:rPr>
-        <w:t>9. Thanh toán</w:t>
+        <w:lastRenderedPageBreak/>
+        <w:t>8</w:t>
+      </w:r>
+      <w:r>
+        <w:rPr>
+          <w:rFonts w:asciiTheme="majorHAnsi" w:hAnsiTheme="majorHAnsi" w:cstheme="majorHAnsi"/>
+          <w:b/>
+          <w:bCs/>
+          <w:sz w:val="26"/>
+          <w:szCs w:val="26"/>
+          <w:lang w:val="en-SG"/>
+        </w:rPr>
+        <w:t>. Thanh toán</w:t>
       </w:r>
     </w:p>
     <w:p>
@@ -11996,9 +11564,8 @@
           <w:rFonts w:asciiTheme="majorHAnsi" w:hAnsiTheme="majorHAnsi" w:cstheme="majorHAnsi"/>
           <w:sz w:val="26"/>
           <w:szCs w:val="26"/>
-          <w:lang w:val="en-SG"/>
-        </w:rPr>
-        <w:t>Nghiệp vụ thanh toán diễn ra khi khách hàng cần thanh toán cho các dịch vụ như mua vé, mua thức ăn, hoặc tham gia các hoạt động bổ sung.</w:t>
+        </w:rPr>
+        <w:t>Nghiệp vụ Thanh toán diễn ra khi khách hàng cần trả tiền cho các dịch vụ như mua vé, mua thức ăn, hoặc tham gia trò chơi bổ sung. Nhận ưu đãi, khuyến mãi được áp dụng trong trường hợp khách hàng có khuyến mãi khi thực hiện thanh toán.</w:t>
       </w:r>
     </w:p>
     <w:p>
@@ -12044,7 +11611,6 @@
           <w:szCs w:val="26"/>
           <w:lang w:val="en-SG"/>
         </w:rPr>
-        <w:lastRenderedPageBreak/>
         <w:t>Bước 1</w:t>
       </w:r>
       <w:r>
@@ -12054,7 +11620,7 @@
           <w:szCs w:val="26"/>
           <w:lang w:val="en-SG"/>
         </w:rPr>
-        <w:t>: Khách hàng lựa chọn dịch vụ (vé, đồ ăn, trò chơi bổ sung).</w:t>
+        <w:t>: Khách hàng lựa chọn dịch vụ cần thanh toán (mua vé, mua thức ăn, tham gia trò chơi).</w:t>
       </w:r>
     </w:p>
     <w:p>
@@ -12084,7 +11650,7 @@
           <w:szCs w:val="26"/>
           <w:lang w:val="en-SG"/>
         </w:rPr>
-        <w:t>: Khách hàng thực hiện thanh toán tại quầy (bằng tiền mặt hoặc chuyển khoản).</w:t>
+        <w:t>: Nếu có ưu đãi hoặc khuyến mãi, khách hàng cung cấp mã hoặc chương trình khuyến mãi hiện có.</w:t>
       </w:r>
     </w:p>
     <w:p>
@@ -12114,14 +11680,75 @@
           <w:szCs w:val="26"/>
           <w:lang w:val="en-SG"/>
         </w:rPr>
-        <w:t>: Sau khi thanh toán thành công, khách hàng nhận dịch vụ đã thanh toán.</w:t>
-      </w:r>
-    </w:p>
-    <w:p>
-      <w:pPr>
+        <w:t>: Nhân viên hoặc hệ thống kiểm tra và xác nhận mã khuyến mãi/ưu đãi.</w:t>
+      </w:r>
+    </w:p>
+    <w:p>
+      <w:pPr>
+        <w:rPr>
+          <w:rFonts w:asciiTheme="majorHAnsi" w:hAnsiTheme="majorHAnsi" w:cstheme="majorHAnsi"/>
+          <w:sz w:val="26"/>
+          <w:szCs w:val="26"/>
+          <w:lang w:val="en-SG"/>
+        </w:rPr>
+      </w:pPr>
+      <w:r>
+        <w:rPr>
+          <w:rFonts w:asciiTheme="majorHAnsi" w:hAnsiTheme="majorHAnsi" w:cstheme="majorHAnsi"/>
+          <w:b/>
+          <w:bCs/>
+          <w:sz w:val="26"/>
+          <w:szCs w:val="26"/>
+          <w:lang w:val="en-SG"/>
+        </w:rPr>
+        <w:t>Bước 4</w:t>
+      </w:r>
+      <w:r>
+        <w:rPr>
+          <w:rFonts w:asciiTheme="majorHAnsi" w:hAnsiTheme="majorHAnsi" w:cstheme="majorHAnsi"/>
+          <w:sz w:val="26"/>
+          <w:szCs w:val="26"/>
+          <w:lang w:val="en-SG"/>
+        </w:rPr>
+        <w:t>: Khách hàng tiến hành thanh toán (tiền mặt hoặc chuyển khoản), sau khi đã áp dụng ưu đãi/khuyến mãi nếu hợp lệ.</w:t>
+      </w:r>
+    </w:p>
+    <w:p>
+      <w:pPr>
+        <w:rPr>
+          <w:rFonts w:asciiTheme="majorHAnsi" w:hAnsiTheme="majorHAnsi" w:cstheme="majorHAnsi"/>
+          <w:sz w:val="26"/>
+          <w:szCs w:val="26"/>
+          <w:lang w:val="en-SG"/>
+        </w:rPr>
+      </w:pPr>
+      <w:r>
+        <w:rPr>
+          <w:rFonts w:asciiTheme="majorHAnsi" w:hAnsiTheme="majorHAnsi" w:cstheme="majorHAnsi"/>
+          <w:b/>
+          <w:bCs/>
+          <w:sz w:val="26"/>
+          <w:szCs w:val="26"/>
+          <w:lang w:val="en-SG"/>
+        </w:rPr>
+        <w:t>Bước 5</w:t>
+      </w:r>
+      <w:r>
+        <w:rPr>
+          <w:rFonts w:asciiTheme="majorHAnsi" w:hAnsiTheme="majorHAnsi" w:cstheme="majorHAnsi"/>
+          <w:sz w:val="26"/>
+          <w:szCs w:val="26"/>
+          <w:lang w:val="en-SG"/>
+        </w:rPr>
+        <w:t>: Sau khi thanh toán thành công, khách hàng nhận hóa đơn hoặc vé và sử dụng dịch vụ đã thanh toán.</w:t>
+      </w:r>
+    </w:p>
+    <w:p>
+      <w:pPr>
+        <w:pStyle w:val="ListParagraph"/>
         <w:numPr>
           <w:ilvl w:val="0"/>
-          <w:numId w:val="65"/>
+          <w:numId w:val="68"/>
         </w:numPr>
         <w:rPr>
           <w:rFonts w:asciiTheme="majorHAnsi" w:hAnsiTheme="majorHAnsi" w:cstheme="majorHAnsi"/>
@@ -12158,6 +11785,9 @@
           <w:numId w:val="65"/>
         </w:numPr>
         <w:rPr>
+          <w:rFonts w:asciiTheme="majorHAnsi" w:hAnsiTheme="majorHAnsi" w:cstheme="majorHAnsi"/>
+          <w:sz w:val="26"/>
+          <w:szCs w:val="26"/>
           <w:lang w:val="en-SG"/>
         </w:rPr>
       </w:pPr>
@@ -12168,8 +11798,65 @@
           <w:szCs w:val="26"/>
           <w:lang w:val="en-SG"/>
         </w:rPr>
-        <w:t>Mua vé, mua thức ăn, tham gia trò chơi bổ sung: Thanh toán liên quan trực tiếp đến các nghiệp vụ này để hoàn tất việc sử dụng dịch vụ.</w:t>
-      </w:r>
+        <w:t>Mua vé: Khi khách hàng mua vé vào khu vui chơi, thanh toán bao gồm cả việc kiểm tra và áp dụng khuyến mãi nếu có.</w:t>
+      </w:r>
+    </w:p>
+    <w:p>
+      <w:pPr>
+        <w:numPr>
+          <w:ilvl w:val="1"/>
+          <w:numId w:val="65"/>
+        </w:numPr>
+        <w:rPr>
+          <w:rFonts w:asciiTheme="majorHAnsi" w:hAnsiTheme="majorHAnsi" w:cstheme="majorHAnsi"/>
+          <w:sz w:val="26"/>
+          <w:szCs w:val="26"/>
+          <w:lang w:val="en-SG"/>
+        </w:rPr>
+      </w:pPr>
+      <w:r>
+        <w:rPr>
+          <w:rFonts w:asciiTheme="majorHAnsi" w:hAnsiTheme="majorHAnsi" w:cstheme="majorHAnsi"/>
+          <w:sz w:val="26"/>
+          <w:szCs w:val="26"/>
+          <w:lang w:val="en-SG"/>
+        </w:rPr>
+        <w:t>Mua thức ăn: Nếu khách hàng mua thức ăn, quá trình thanh toán cũng có thể bao gồm việc áp dụng ưu đãi nếu có khuyến mãi liên quan.</w:t>
+      </w:r>
+    </w:p>
+    <w:p>
+      <w:pPr>
+        <w:numPr>
+          <w:ilvl w:val="1"/>
+          <w:numId w:val="65"/>
+        </w:numPr>
+        <w:rPr>
+          <w:lang w:val="en-SG"/>
+        </w:rPr>
+      </w:pPr>
+      <w:r>
+        <w:rPr>
+          <w:rFonts w:asciiTheme="majorHAnsi" w:hAnsiTheme="majorHAnsi" w:cstheme="majorHAnsi"/>
+          <w:sz w:val="26"/>
+          <w:szCs w:val="26"/>
+          <w:lang w:val="en-SG"/>
+        </w:rPr>
+        <w:t>Tham gia trò chơi: Nếu khách hàng tham gia các trò chơi bổ sung có tính phí, ưu đãi và khuyến mãi có thể được áp dụng trong quá trình thanh toán.</w:t>
+      </w:r>
+    </w:p>
+    <w:p>
+      <w:pPr>
+        <w:rPr>
+          <w:lang w:val="en-SG"/>
+        </w:rPr>
+      </w:pPr>
+    </w:p>
+    <w:p>
+      <w:pPr>
+        <w:rPr>
+          <w:lang w:val="en-SG"/>
+        </w:rPr>
+      </w:pPr>
     </w:p>
     <w:tbl>
       <w:tblPr>
@@ -12205,6 +11892,7 @@
                 <w:szCs w:val="26"/>
                 <w:lang w:val="en-SG"/>
               </w:rPr>
+              <w:lastRenderedPageBreak/>
               <w:t>Tên use case</w:t>
             </w:r>
           </w:p>
@@ -12701,7 +12389,15 @@
                 <w:sz w:val="26"/>
                 <w:szCs w:val="26"/>
               </w:rPr>
-              <w:t>- Tại bước 1, nếu khách hàng có mã giảm giá hoặc ưu đãi thành viên, hệ thống sẽ tự động điều chỉnh tổng số tiền cần thanh toán.</w:t>
+              <w:t xml:space="preserve">- </w:t>
+            </w:r>
+            <w:r>
+              <w:rPr>
+                <w:rFonts w:asciiTheme="majorHAnsi" w:hAnsiTheme="majorHAnsi" w:cstheme="majorHAnsi"/>
+                <w:sz w:val="26"/>
+                <w:szCs w:val="26"/>
+              </w:rPr>
+              <w:t>Tại bước 2, nếu khách hàng có mã giảm giá hoặc tham gia chương trình ưu đãi, hệ thống sẽ kiểm tra mã và tự động điều chỉnh tổng số tiền cần thanh toán trước khi khách hàng thực hiện thanh toán.</w:t>
             </w:r>
           </w:p>
         </w:tc>
@@ -16170,6 +15866,130 @@
     </w:lvl>
   </w:abstractNum>
   <w:abstractNum w:abstractNumId="16" w15:restartNumberingAfterBreak="0">
+    <w:nsid w:val="25E57CAD"/>
+    <w:multiLevelType w:val="hybridMultilevel"/>
+    <w:tmpl w:val="B456EFCC"/>
+    <w:lvl w:ilvl="0" w:tplc="E142578A">
+      <w:start w:val="1"/>
+      <w:numFmt w:val="bullet"/>
+      <w:lvlText w:val="•"/>
+      <w:lvlJc w:val="left"/>
+      <w:pPr>
+        <w:ind w:left="720" w:hanging="360"/>
+      </w:pPr>
+      <w:rPr>
+        <w:rFonts w:ascii="Arial" w:eastAsia="Arial" w:hAnsi="Arial" w:cs="Arial"/>
+        <w:b w:val="0"/>
+        <w:i w:val="0"/>
+        <w:strike w:val="0"/>
+        <w:dstrike w:val="0"/>
+        <w:color w:val="000000"/>
+        <w:sz w:val="26"/>
+        <w:szCs w:val="26"/>
+        <w:u w:val="none" w:color="000000"/>
+        <w:bdr w:val="none" w:sz="0" w:space="0" w:color="auto"/>
+        <w:shd w:val="clear" w:color="auto" w:fill="auto"/>
+        <w:vertAlign w:val="baseline"/>
+      </w:rPr>
+    </w:lvl>
+    <w:lvl w:ilvl="1" w:tplc="48090003" w:tentative="1">
+      <w:start w:val="1"/>
+      <w:numFmt w:val="bullet"/>
+      <w:lvlText w:val="o"/>
+      <w:lvlJc w:val="left"/>
+      <w:pPr>
+        <w:ind w:left="1440" w:hanging="360"/>
+      </w:pPr>
+      <w:rPr>
+        <w:rFonts w:ascii="Courier New" w:hAnsi="Courier New" w:cs="Courier New" w:hint="default"/>
+      </w:rPr>
+    </w:lvl>
+    <w:lvl w:ilvl="2" w:tplc="48090005" w:tentative="1">
+      <w:start w:val="1"/>
+      <w:numFmt w:val="bullet"/>
+      <w:lvlText w:val=""/>
+      <w:lvlJc w:val="left"/>
+      <w:pPr>
+        <w:ind w:left="2160" w:hanging="360"/>
+      </w:pPr>
+      <w:rPr>
+        <w:rFonts w:ascii="Wingdings" w:hAnsi="Wingdings" w:hint="default"/>
+      </w:rPr>
+    </w:lvl>
+    <w:lvl w:ilvl="3" w:tplc="48090001" w:tentative="1">
+      <w:start w:val="1"/>
+      <w:numFmt w:val="bullet"/>
+      <w:lvlText w:val=""/>
+      <w:lvlJc w:val="left"/>
+      <w:pPr>
+        <w:ind w:left="2880" w:hanging="360"/>
+      </w:pPr>
+      <w:rPr>
+        <w:rFonts w:ascii="Symbol" w:hAnsi="Symbol" w:hint="default"/>
+      </w:rPr>
+    </w:lvl>
+    <w:lvl w:ilvl="4" w:tplc="48090003" w:tentative="1">
+      <w:start w:val="1"/>
+      <w:numFmt w:val="bullet"/>
+      <w:lvlText w:val="o"/>
+      <w:lvlJc w:val="left"/>
+      <w:pPr>
+        <w:ind w:left="3600" w:hanging="360"/>
+      </w:pPr>
+      <w:rPr>
+        <w:rFonts w:ascii="Courier New" w:hAnsi="Courier New" w:cs="Courier New" w:hint="default"/>
+      </w:rPr>
+    </w:lvl>
+    <w:lvl w:ilvl="5" w:tplc="48090005" w:tentative="1">
+      <w:start w:val="1"/>
+      <w:numFmt w:val="bullet"/>
+      <w:lvlText w:val=""/>
+      <w:lvlJc w:val="left"/>
+      <w:pPr>
+        <w:ind w:left="4320" w:hanging="360"/>
+      </w:pPr>
+      <w:rPr>
+        <w:rFonts w:ascii="Wingdings" w:hAnsi="Wingdings" w:hint="default"/>
+      </w:rPr>
+    </w:lvl>
+    <w:lvl w:ilvl="6" w:tplc="48090001" w:tentative="1">
+      <w:start w:val="1"/>
+      <w:numFmt w:val="bullet"/>
+      <w:lvlText w:val=""/>
+      <w:lvlJc w:val="left"/>
+      <w:pPr>
+        <w:ind w:left="5040" w:hanging="360"/>
+      </w:pPr>
+      <w:rPr>
+        <w:rFonts w:ascii="Symbol" w:hAnsi="Symbol" w:hint="default"/>
+      </w:rPr>
+    </w:lvl>
+    <w:lvl w:ilvl="7" w:tplc="48090003" w:tentative="1">
+      <w:start w:val="1"/>
+      <w:numFmt w:val="bullet"/>
+      <w:lvlText w:val="o"/>
+      <w:lvlJc w:val="left"/>
+      <w:pPr>
+        <w:ind w:left="5760" w:hanging="360"/>
+      </w:pPr>
+      <w:rPr>
+        <w:rFonts w:ascii="Courier New" w:hAnsi="Courier New" w:cs="Courier New" w:hint="default"/>
+      </w:rPr>
+    </w:lvl>
+    <w:lvl w:ilvl="8" w:tplc="48090005" w:tentative="1">
+      <w:start w:val="1"/>
+      <w:numFmt w:val="bullet"/>
+      <w:lvlText w:val=""/>
+      <w:lvlJc w:val="left"/>
+      <w:pPr>
+        <w:ind w:left="6480" w:hanging="360"/>
+      </w:pPr>
+      <w:rPr>
+        <w:rFonts w:ascii="Wingdings" w:hAnsi="Wingdings" w:hint="default"/>
+      </w:rPr>
+    </w:lvl>
+  </w:abstractNum>
+  <w:abstractNum w:abstractNumId="17" w15:restartNumberingAfterBreak="0">
     <w:nsid w:val="272C0C6C"/>
     <w:multiLevelType w:val="multilevel"/>
     <w:tmpl w:val="BE3A38E8"/>
@@ -16314,7 +16134,7 @@
       </w:rPr>
     </w:lvl>
   </w:abstractNum>
-  <w:abstractNum w:abstractNumId="17" w15:restartNumberingAfterBreak="0">
+  <w:abstractNum w:abstractNumId="18" w15:restartNumberingAfterBreak="0">
     <w:nsid w:val="28D70B5B"/>
     <w:multiLevelType w:val="multilevel"/>
     <w:tmpl w:val="9906E422"/>
@@ -16427,7 +16247,7 @@
       </w:rPr>
     </w:lvl>
   </w:abstractNum>
-  <w:abstractNum w:abstractNumId="18" w15:restartNumberingAfterBreak="0">
+  <w:abstractNum w:abstractNumId="19" w15:restartNumberingAfterBreak="0">
     <w:nsid w:val="2A233FD9"/>
     <w:multiLevelType w:val="multilevel"/>
     <w:tmpl w:val="4CBA07CE"/>
@@ -16572,7 +16392,7 @@
       </w:rPr>
     </w:lvl>
   </w:abstractNum>
-  <w:abstractNum w:abstractNumId="19" w15:restartNumberingAfterBreak="0">
+  <w:abstractNum w:abstractNumId="20" w15:restartNumberingAfterBreak="0">
     <w:nsid w:val="2C3D6DAB"/>
     <w:multiLevelType w:val="multilevel"/>
     <w:tmpl w:val="F6E8E19E"/>
@@ -16721,7 +16541,7 @@
       </w:rPr>
     </w:lvl>
   </w:abstractNum>
-  <w:abstractNum w:abstractNumId="20" w15:restartNumberingAfterBreak="0">
+  <w:abstractNum w:abstractNumId="21" w15:restartNumberingAfterBreak="0">
     <w:nsid w:val="2D210E44"/>
     <w:multiLevelType w:val="hybridMultilevel"/>
     <w:tmpl w:val="107E1478"/>
@@ -16834,7 +16654,7 @@
       </w:rPr>
     </w:lvl>
   </w:abstractNum>
-  <w:abstractNum w:abstractNumId="21" w15:restartNumberingAfterBreak="0">
+  <w:abstractNum w:abstractNumId="22" w15:restartNumberingAfterBreak="0">
     <w:nsid w:val="2EED01E1"/>
     <w:multiLevelType w:val="hybridMultilevel"/>
     <w:tmpl w:val="CD524F40"/>
@@ -16947,7 +16767,131 @@
       </w:rPr>
     </w:lvl>
   </w:abstractNum>
-  <w:abstractNum w:abstractNumId="22" w15:restartNumberingAfterBreak="0">
+  <w:abstractNum w:abstractNumId="23" w15:restartNumberingAfterBreak="0">
+    <w:nsid w:val="2F1169D1"/>
+    <w:multiLevelType w:val="hybridMultilevel"/>
+    <w:tmpl w:val="72B60EBC"/>
+    <w:lvl w:ilvl="0" w:tplc="E142578A">
+      <w:start w:val="1"/>
+      <w:numFmt w:val="bullet"/>
+      <w:lvlText w:val="•"/>
+      <w:lvlJc w:val="left"/>
+      <w:pPr>
+        <w:ind w:left="1440" w:hanging="360"/>
+      </w:pPr>
+      <w:rPr>
+        <w:rFonts w:ascii="Arial" w:eastAsia="Arial" w:hAnsi="Arial" w:cs="Arial" w:hint="default"/>
+        <w:b w:val="0"/>
+        <w:i w:val="0"/>
+        <w:strike w:val="0"/>
+        <w:dstrike w:val="0"/>
+        <w:color w:val="000000"/>
+        <w:sz w:val="26"/>
+        <w:szCs w:val="26"/>
+        <w:u w:val="none" w:color="000000"/>
+        <w:bdr w:val="none" w:sz="0" w:space="0" w:color="auto"/>
+        <w:shd w:val="clear" w:color="auto" w:fill="auto"/>
+        <w:vertAlign w:val="baseline"/>
+      </w:rPr>
+    </w:lvl>
+    <w:lvl w:ilvl="1" w:tplc="48090003" w:tentative="1">
+      <w:start w:val="1"/>
+      <w:numFmt w:val="bullet"/>
+      <w:lvlText w:val="o"/>
+      <w:lvlJc w:val="left"/>
+      <w:pPr>
+        <w:ind w:left="2160" w:hanging="360"/>
+      </w:pPr>
+      <w:rPr>
+        <w:rFonts w:ascii="Courier New" w:hAnsi="Courier New" w:cs="Courier New" w:hint="default"/>
+      </w:rPr>
+    </w:lvl>
+    <w:lvl w:ilvl="2" w:tplc="48090005" w:tentative="1">
+      <w:start w:val="1"/>
+      <w:numFmt w:val="bullet"/>
+      <w:lvlText w:val=""/>
+      <w:lvlJc w:val="left"/>
+      <w:pPr>
+        <w:ind w:left="2880" w:hanging="360"/>
+      </w:pPr>
+      <w:rPr>
+        <w:rFonts w:ascii="Wingdings" w:hAnsi="Wingdings" w:hint="default"/>
+      </w:rPr>
+    </w:lvl>
+    <w:lvl w:ilvl="3" w:tplc="48090001" w:tentative="1">
+      <w:start w:val="1"/>
+      <w:numFmt w:val="bullet"/>
+      <w:lvlText w:val=""/>
+      <w:lvlJc w:val="left"/>
+      <w:pPr>
+        <w:ind w:left="3600" w:hanging="360"/>
+      </w:pPr>
+      <w:rPr>
+        <w:rFonts w:ascii="Symbol" w:hAnsi="Symbol" w:hint="default"/>
+      </w:rPr>
+    </w:lvl>
+    <w:lvl w:ilvl="4" w:tplc="48090003" w:tentative="1">
+      <w:start w:val="1"/>
+      <w:numFmt w:val="bullet"/>
+      <w:lvlText w:val="o"/>
+      <w:lvlJc w:val="left"/>
+      <w:pPr>
+        <w:ind w:left="4320" w:hanging="360"/>
+      </w:pPr>
+      <w:rPr>
+        <w:rFonts w:ascii="Courier New" w:hAnsi="Courier New" w:cs="Courier New" w:hint="default"/>
+      </w:rPr>
+    </w:lvl>
+    <w:lvl w:ilvl="5" w:tplc="48090005" w:tentative="1">
+      <w:start w:val="1"/>
+      <w:numFmt w:val="bullet"/>
+      <w:lvlText w:val=""/>
+      <w:lvlJc w:val="left"/>
+      <w:pPr>
+        <w:ind w:left="5040" w:hanging="360"/>
+      </w:pPr>
+      <w:rPr>
+        <w:rFonts w:ascii="Wingdings" w:hAnsi="Wingdings" w:hint="default"/>
+      </w:rPr>
+    </w:lvl>
+    <w:lvl w:ilvl="6" w:tplc="48090001" w:tentative="1">
+      <w:start w:val="1"/>
+      <w:numFmt w:val="bullet"/>
+      <w:lvlText w:val=""/>
+      <w:lvlJc w:val="left"/>
+      <w:pPr>
+        <w:ind w:left="5760" w:hanging="360"/>
+      </w:pPr>
+      <w:rPr>
+        <w:rFonts w:ascii="Symbol" w:hAnsi="Symbol" w:hint="default"/>
+      </w:rPr>
+    </w:lvl>
+    <w:lvl w:ilvl="7" w:tplc="48090003" w:tentative="1">
+      <w:start w:val="1"/>
+      <w:numFmt w:val="bullet"/>
+      <w:lvlText w:val="o"/>
+      <w:lvlJc w:val="left"/>
+      <w:pPr>
+        <w:ind w:left="6480" w:hanging="360"/>
+      </w:pPr>
+      <w:rPr>
+        <w:rFonts w:ascii="Courier New" w:hAnsi="Courier New" w:cs="Courier New" w:hint="default"/>
+      </w:rPr>
+    </w:lvl>
+    <w:lvl w:ilvl="8" w:tplc="48090005" w:tentative="1">
+      <w:start w:val="1"/>
+      <w:numFmt w:val="bullet"/>
+      <w:lvlText w:val=""/>
+      <w:lvlJc w:val="left"/>
+      <w:pPr>
+        <w:ind w:left="7200" w:hanging="360"/>
+      </w:pPr>
+      <w:rPr>
+        <w:rFonts w:ascii="Wingdings" w:hAnsi="Wingdings" w:hint="default"/>
+      </w:rPr>
+    </w:lvl>
+  </w:abstractNum>
+  <w:abstractNum w:abstractNumId="24" w15:restartNumberingAfterBreak="0">
     <w:nsid w:val="3027750C"/>
     <w:multiLevelType w:val="multilevel"/>
     <w:tmpl w:val="5DC4BE28"/>
@@ -17092,7 +17036,7 @@
       </w:rPr>
     </w:lvl>
   </w:abstractNum>
-  <w:abstractNum w:abstractNumId="23" w15:restartNumberingAfterBreak="0">
+  <w:abstractNum w:abstractNumId="25" w15:restartNumberingAfterBreak="0">
     <w:nsid w:val="3063029B"/>
     <w:multiLevelType w:val="multilevel"/>
     <w:tmpl w:val="2E886DFC"/>
@@ -17237,7 +17181,7 @@
       </w:rPr>
     </w:lvl>
   </w:abstractNum>
-  <w:abstractNum w:abstractNumId="24" w15:restartNumberingAfterBreak="0">
+  <w:abstractNum w:abstractNumId="26" w15:restartNumberingAfterBreak="0">
     <w:nsid w:val="30AA1554"/>
     <w:multiLevelType w:val="hybridMultilevel"/>
     <w:tmpl w:val="B636AE6A"/>
@@ -17350,7 +17294,7 @@
       </w:rPr>
     </w:lvl>
   </w:abstractNum>
-  <w:abstractNum w:abstractNumId="25" w15:restartNumberingAfterBreak="0">
+  <w:abstractNum w:abstractNumId="27" w15:restartNumberingAfterBreak="0">
     <w:nsid w:val="35966CD8"/>
     <w:multiLevelType w:val="multilevel"/>
     <w:tmpl w:val="F2C4DD74"/>
@@ -17499,10 +17443,10 @@
       </w:rPr>
     </w:lvl>
   </w:abstractNum>
-  <w:abstractNum w:abstractNumId="26" w15:restartNumberingAfterBreak="0">
+  <w:abstractNum w:abstractNumId="28" w15:restartNumberingAfterBreak="0">
     <w:nsid w:val="364E0DA0"/>
     <w:multiLevelType w:val="multilevel"/>
-    <w:tmpl w:val="D97AA44A"/>
+    <w:tmpl w:val="7BACF61E"/>
     <w:lvl w:ilvl="0">
       <w:start w:val="1"/>
       <w:numFmt w:val="bullet"/>
@@ -17648,7 +17592,7 @@
       </w:rPr>
     </w:lvl>
   </w:abstractNum>
-  <w:abstractNum w:abstractNumId="27" w15:restartNumberingAfterBreak="0">
+  <w:abstractNum w:abstractNumId="29" w15:restartNumberingAfterBreak="0">
     <w:nsid w:val="36E2323F"/>
     <w:multiLevelType w:val="multilevel"/>
     <w:tmpl w:val="AE3E02AE"/>
@@ -17797,7 +17741,7 @@
       </w:rPr>
     </w:lvl>
   </w:abstractNum>
-  <w:abstractNum w:abstractNumId="28" w15:restartNumberingAfterBreak="0">
+  <w:abstractNum w:abstractNumId="30" w15:restartNumberingAfterBreak="0">
     <w:nsid w:val="36F3514A"/>
     <w:multiLevelType w:val="multilevel"/>
     <w:tmpl w:val="74A2DFDA"/>
@@ -17946,7 +17890,7 @@
       </w:rPr>
     </w:lvl>
   </w:abstractNum>
-  <w:abstractNum w:abstractNumId="29" w15:restartNumberingAfterBreak="0">
+  <w:abstractNum w:abstractNumId="31" w15:restartNumberingAfterBreak="0">
     <w:nsid w:val="36F810E8"/>
     <w:multiLevelType w:val="multilevel"/>
     <w:tmpl w:val="99A4B50E"/>
@@ -18091,7 +18035,7 @@
       </w:rPr>
     </w:lvl>
   </w:abstractNum>
-  <w:abstractNum w:abstractNumId="30" w15:restartNumberingAfterBreak="0">
+  <w:abstractNum w:abstractNumId="32" w15:restartNumberingAfterBreak="0">
     <w:nsid w:val="391D515C"/>
     <w:multiLevelType w:val="multilevel"/>
     <w:tmpl w:val="E10E814A"/>
@@ -18240,7 +18184,7 @@
       </w:rPr>
     </w:lvl>
   </w:abstractNum>
-  <w:abstractNum w:abstractNumId="31" w15:restartNumberingAfterBreak="0">
+  <w:abstractNum w:abstractNumId="33" w15:restartNumberingAfterBreak="0">
     <w:nsid w:val="39327BCF"/>
     <w:multiLevelType w:val="hybridMultilevel"/>
     <w:tmpl w:val="1860A1D2"/>
@@ -18353,7 +18297,7 @@
       </w:rPr>
     </w:lvl>
   </w:abstractNum>
-  <w:abstractNum w:abstractNumId="32" w15:restartNumberingAfterBreak="0">
+  <w:abstractNum w:abstractNumId="34" w15:restartNumberingAfterBreak="0">
     <w:nsid w:val="3BD348CB"/>
     <w:multiLevelType w:val="hybridMultilevel"/>
     <w:tmpl w:val="5D446AC2"/>
@@ -18477,7 +18421,7 @@
       </w:rPr>
     </w:lvl>
   </w:abstractNum>
-  <w:abstractNum w:abstractNumId="33" w15:restartNumberingAfterBreak="0">
+  <w:abstractNum w:abstractNumId="35" w15:restartNumberingAfterBreak="0">
     <w:nsid w:val="3CF664E6"/>
     <w:multiLevelType w:val="multilevel"/>
     <w:tmpl w:val="0BF2ACD6"/>
@@ -18626,7 +18570,7 @@
       </w:rPr>
     </w:lvl>
   </w:abstractNum>
-  <w:abstractNum w:abstractNumId="34" w15:restartNumberingAfterBreak="0">
+  <w:abstractNum w:abstractNumId="36" w15:restartNumberingAfterBreak="0">
     <w:nsid w:val="3EFD22B3"/>
     <w:multiLevelType w:val="multilevel"/>
     <w:tmpl w:val="A6B4C8D4"/>
@@ -18771,7 +18715,7 @@
       </w:rPr>
     </w:lvl>
   </w:abstractNum>
-  <w:abstractNum w:abstractNumId="35" w15:restartNumberingAfterBreak="0">
+  <w:abstractNum w:abstractNumId="37" w15:restartNumberingAfterBreak="0">
     <w:nsid w:val="45FC12B3"/>
     <w:multiLevelType w:val="hybridMultilevel"/>
     <w:tmpl w:val="31C4B626"/>
@@ -18884,7 +18828,7 @@
       </w:rPr>
     </w:lvl>
   </w:abstractNum>
-  <w:abstractNum w:abstractNumId="36" w15:restartNumberingAfterBreak="0">
+  <w:abstractNum w:abstractNumId="38" w15:restartNumberingAfterBreak="0">
     <w:nsid w:val="4A851BCB"/>
     <w:multiLevelType w:val="hybridMultilevel"/>
     <w:tmpl w:val="CE669B6A"/>
@@ -18997,7 +18941,7 @@
       </w:rPr>
     </w:lvl>
   </w:abstractNum>
-  <w:abstractNum w:abstractNumId="37" w15:restartNumberingAfterBreak="0">
+  <w:abstractNum w:abstractNumId="39" w15:restartNumberingAfterBreak="0">
     <w:nsid w:val="4AFB3A25"/>
     <w:multiLevelType w:val="multilevel"/>
     <w:tmpl w:val="CC84987A"/>
@@ -19146,7 +19090,7 @@
       </w:rPr>
     </w:lvl>
   </w:abstractNum>
-  <w:abstractNum w:abstractNumId="38" w15:restartNumberingAfterBreak="0">
+  <w:abstractNum w:abstractNumId="40" w15:restartNumberingAfterBreak="0">
     <w:nsid w:val="4C9D5AE0"/>
     <w:multiLevelType w:val="multilevel"/>
     <w:tmpl w:val="0F3E30EA"/>
@@ -19295,7 +19239,7 @@
       </w:rPr>
     </w:lvl>
   </w:abstractNum>
-  <w:abstractNum w:abstractNumId="39" w15:restartNumberingAfterBreak="0">
+  <w:abstractNum w:abstractNumId="41" w15:restartNumberingAfterBreak="0">
     <w:nsid w:val="4E4E4605"/>
     <w:multiLevelType w:val="multilevel"/>
     <w:tmpl w:val="D0142B1C"/>
@@ -19440,7 +19384,7 @@
       </w:rPr>
     </w:lvl>
   </w:abstractNum>
-  <w:abstractNum w:abstractNumId="40" w15:restartNumberingAfterBreak="0">
+  <w:abstractNum w:abstractNumId="42" w15:restartNumberingAfterBreak="0">
     <w:nsid w:val="4EF2621C"/>
     <w:multiLevelType w:val="multilevel"/>
     <w:tmpl w:val="3B244A9A"/>
@@ -19589,7 +19533,7 @@
       </w:rPr>
     </w:lvl>
   </w:abstractNum>
-  <w:abstractNum w:abstractNumId="41" w15:restartNumberingAfterBreak="0">
+  <w:abstractNum w:abstractNumId="43" w15:restartNumberingAfterBreak="0">
     <w:nsid w:val="50144308"/>
     <w:multiLevelType w:val="singleLevel"/>
     <w:tmpl w:val="50144308"/>
@@ -19611,7 +19555,7 @@
       </w:rPr>
     </w:lvl>
   </w:abstractNum>
-  <w:abstractNum w:abstractNumId="42" w15:restartNumberingAfterBreak="0">
+  <w:abstractNum w:abstractNumId="44" w15:restartNumberingAfterBreak="0">
     <w:nsid w:val="50BE4AC0"/>
     <w:multiLevelType w:val="hybridMultilevel"/>
     <w:tmpl w:val="F50A0578"/>
@@ -19724,7 +19668,7 @@
       </w:rPr>
     </w:lvl>
   </w:abstractNum>
-  <w:abstractNum w:abstractNumId="43" w15:restartNumberingAfterBreak="0">
+  <w:abstractNum w:abstractNumId="45" w15:restartNumberingAfterBreak="0">
     <w:nsid w:val="513C2E72"/>
     <w:multiLevelType w:val="multilevel"/>
     <w:tmpl w:val="06B00A8E"/>
@@ -19873,7 +19817,7 @@
       </w:rPr>
     </w:lvl>
   </w:abstractNum>
-  <w:abstractNum w:abstractNumId="44" w15:restartNumberingAfterBreak="0">
+  <w:abstractNum w:abstractNumId="46" w15:restartNumberingAfterBreak="0">
     <w:nsid w:val="596F37A3"/>
     <w:multiLevelType w:val="multilevel"/>
     <w:tmpl w:val="6CA212D6"/>
@@ -20021,7 +19965,7 @@
       </w:rPr>
     </w:lvl>
   </w:abstractNum>
-  <w:abstractNum w:abstractNumId="45" w15:restartNumberingAfterBreak="0">
+  <w:abstractNum w:abstractNumId="47" w15:restartNumberingAfterBreak="0">
     <w:nsid w:val="5AEE2AEA"/>
     <w:multiLevelType w:val="multilevel"/>
     <w:tmpl w:val="2BD4C604"/>
@@ -20170,7 +20114,7 @@
       </w:rPr>
     </w:lvl>
   </w:abstractNum>
-  <w:abstractNum w:abstractNumId="46" w15:restartNumberingAfterBreak="0">
+  <w:abstractNum w:abstractNumId="48" w15:restartNumberingAfterBreak="0">
     <w:nsid w:val="5BD24964"/>
     <w:multiLevelType w:val="multilevel"/>
     <w:tmpl w:val="7448840A"/>
@@ -20315,7 +20259,7 @@
       </w:rPr>
     </w:lvl>
   </w:abstractNum>
-  <w:abstractNum w:abstractNumId="47" w15:restartNumberingAfterBreak="0">
+  <w:abstractNum w:abstractNumId="49" w15:restartNumberingAfterBreak="0">
     <w:nsid w:val="5CF038AE"/>
     <w:multiLevelType w:val="hybridMultilevel"/>
     <w:tmpl w:val="7D34AA74"/>
@@ -20428,7 +20372,7 @@
       </w:rPr>
     </w:lvl>
   </w:abstractNum>
-  <w:abstractNum w:abstractNumId="48" w15:restartNumberingAfterBreak="0">
+  <w:abstractNum w:abstractNumId="50" w15:restartNumberingAfterBreak="0">
     <w:nsid w:val="5D6F31AE"/>
     <w:multiLevelType w:val="hybridMultilevel"/>
     <w:tmpl w:val="303E4B5E"/>
@@ -20541,7 +20485,7 @@
       </w:rPr>
     </w:lvl>
   </w:abstractNum>
-  <w:abstractNum w:abstractNumId="49" w15:restartNumberingAfterBreak="0">
+  <w:abstractNum w:abstractNumId="51" w15:restartNumberingAfterBreak="0">
     <w:nsid w:val="5DF01742"/>
     <w:multiLevelType w:val="hybridMultilevel"/>
     <w:tmpl w:val="C380B622"/>
@@ -20654,7 +20598,7 @@
       </w:rPr>
     </w:lvl>
   </w:abstractNum>
-  <w:abstractNum w:abstractNumId="50" w15:restartNumberingAfterBreak="0">
+  <w:abstractNum w:abstractNumId="52" w15:restartNumberingAfterBreak="0">
     <w:nsid w:val="5F4F353B"/>
     <w:multiLevelType w:val="hybridMultilevel"/>
     <w:tmpl w:val="CF0A5D1C"/>
@@ -20866,7 +20810,7 @@
       </w:rPr>
     </w:lvl>
   </w:abstractNum>
-  <w:abstractNum w:abstractNumId="51" w15:restartNumberingAfterBreak="0">
+  <w:abstractNum w:abstractNumId="53" w15:restartNumberingAfterBreak="0">
     <w:nsid w:val="61222E0E"/>
     <w:multiLevelType w:val="multilevel"/>
     <w:tmpl w:val="13DA058E"/>
@@ -21015,7 +20959,7 @@
       </w:rPr>
     </w:lvl>
   </w:abstractNum>
-  <w:abstractNum w:abstractNumId="52" w15:restartNumberingAfterBreak="0">
+  <w:abstractNum w:abstractNumId="54" w15:restartNumberingAfterBreak="0">
     <w:nsid w:val="65263031"/>
     <w:multiLevelType w:val="multilevel"/>
     <w:tmpl w:val="00EE188E"/>
@@ -21164,7 +21108,7 @@
       </w:rPr>
     </w:lvl>
   </w:abstractNum>
-  <w:abstractNum w:abstractNumId="53" w15:restartNumberingAfterBreak="0">
+  <w:abstractNum w:abstractNumId="55" w15:restartNumberingAfterBreak="0">
     <w:nsid w:val="660461BA"/>
     <w:multiLevelType w:val="multilevel"/>
     <w:tmpl w:val="DAE40AA8"/>
@@ -21309,7 +21253,7 @@
       </w:rPr>
     </w:lvl>
   </w:abstractNum>
-  <w:abstractNum w:abstractNumId="54" w15:restartNumberingAfterBreak="0">
+  <w:abstractNum w:abstractNumId="56" w15:restartNumberingAfterBreak="0">
     <w:nsid w:val="67335C22"/>
     <w:multiLevelType w:val="hybridMultilevel"/>
     <w:tmpl w:val="8E32A842"/>
@@ -21422,7 +21366,7 @@
       </w:rPr>
     </w:lvl>
   </w:abstractNum>
-  <w:abstractNum w:abstractNumId="55" w15:restartNumberingAfterBreak="0">
+  <w:abstractNum w:abstractNumId="57" w15:restartNumberingAfterBreak="0">
     <w:nsid w:val="693727BC"/>
     <w:multiLevelType w:val="multilevel"/>
     <w:tmpl w:val="FD541BDA"/>
@@ -21571,7 +21515,7 @@
       </w:rPr>
     </w:lvl>
   </w:abstractNum>
-  <w:abstractNum w:abstractNumId="56" w15:restartNumberingAfterBreak="0">
+  <w:abstractNum w:abstractNumId="58" w15:restartNumberingAfterBreak="0">
     <w:nsid w:val="6BFA2544"/>
     <w:multiLevelType w:val="multilevel"/>
     <w:tmpl w:val="D87835DA"/>
@@ -21720,7 +21664,7 @@
       </w:rPr>
     </w:lvl>
   </w:abstractNum>
-  <w:abstractNum w:abstractNumId="57" w15:restartNumberingAfterBreak="0">
+  <w:abstractNum w:abstractNumId="59" w15:restartNumberingAfterBreak="0">
     <w:nsid w:val="6D2F6A8B"/>
     <w:multiLevelType w:val="multilevel"/>
     <w:tmpl w:val="3AAA0B24"/>
@@ -21869,7 +21813,7 @@
       </w:rPr>
     </w:lvl>
   </w:abstractNum>
-  <w:abstractNum w:abstractNumId="58" w15:restartNumberingAfterBreak="0">
+  <w:abstractNum w:abstractNumId="60" w15:restartNumberingAfterBreak="0">
     <w:nsid w:val="6E3F295A"/>
     <w:multiLevelType w:val="multilevel"/>
     <w:tmpl w:val="499EC562"/>
@@ -21982,7 +21926,7 @@
       </w:rPr>
     </w:lvl>
   </w:abstractNum>
-  <w:abstractNum w:abstractNumId="59" w15:restartNumberingAfterBreak="0">
+  <w:abstractNum w:abstractNumId="61" w15:restartNumberingAfterBreak="0">
     <w:nsid w:val="71CA15FD"/>
     <w:multiLevelType w:val="multilevel"/>
     <w:tmpl w:val="84869970"/>
@@ -22131,7 +22075,7 @@
       </w:rPr>
     </w:lvl>
   </w:abstractNum>
-  <w:abstractNum w:abstractNumId="60" w15:restartNumberingAfterBreak="0">
+  <w:abstractNum w:abstractNumId="62" w15:restartNumberingAfterBreak="0">
     <w:nsid w:val="7215642D"/>
     <w:multiLevelType w:val="multilevel"/>
     <w:tmpl w:val="85C4572E"/>
@@ -22244,7 +22188,7 @@
       </w:rPr>
     </w:lvl>
   </w:abstractNum>
-  <w:abstractNum w:abstractNumId="61" w15:restartNumberingAfterBreak="0">
+  <w:abstractNum w:abstractNumId="63" w15:restartNumberingAfterBreak="0">
     <w:nsid w:val="73420E9F"/>
     <w:multiLevelType w:val="hybridMultilevel"/>
     <w:tmpl w:val="1A42AFEC"/>
@@ -22357,7 +22301,7 @@
       </w:rPr>
     </w:lvl>
   </w:abstractNum>
-  <w:abstractNum w:abstractNumId="62" w15:restartNumberingAfterBreak="0">
+  <w:abstractNum w:abstractNumId="64" w15:restartNumberingAfterBreak="0">
     <w:nsid w:val="75EC3FA6"/>
     <w:multiLevelType w:val="multilevel"/>
     <w:tmpl w:val="F176E50E"/>
@@ -22506,7 +22450,7 @@
       </w:rPr>
     </w:lvl>
   </w:abstractNum>
-  <w:abstractNum w:abstractNumId="63" w15:restartNumberingAfterBreak="0">
+  <w:abstractNum w:abstractNumId="65" w15:restartNumberingAfterBreak="0">
     <w:nsid w:val="7A224EB1"/>
     <w:multiLevelType w:val="hybridMultilevel"/>
     <w:tmpl w:val="6A5E0480"/>
@@ -22619,7 +22563,7 @@
       </w:rPr>
     </w:lvl>
   </w:abstractNum>
-  <w:abstractNum w:abstractNumId="64" w15:restartNumberingAfterBreak="0">
+  <w:abstractNum w:abstractNumId="66" w15:restartNumberingAfterBreak="0">
     <w:nsid w:val="7B6A63E0"/>
     <w:multiLevelType w:val="hybridMultilevel"/>
     <w:tmpl w:val="C046B1D2"/>
@@ -22731,7 +22675,7 @@
       </w:rPr>
     </w:lvl>
   </w:abstractNum>
-  <w:abstractNum w:abstractNumId="65" w15:restartNumberingAfterBreak="0">
+  <w:abstractNum w:abstractNumId="67" w15:restartNumberingAfterBreak="0">
     <w:nsid w:val="7B8909EB"/>
     <w:multiLevelType w:val="multilevel"/>
     <w:tmpl w:val="6DFA8802"/>
@@ -22881,22 +22825,22 @@
     </w:lvl>
   </w:abstractNum>
   <w:num w:numId="1" w16cid:durableId="1543396543">
-    <w:abstractNumId w:val="50"/>
+    <w:abstractNumId w:val="52"/>
   </w:num>
   <w:num w:numId="2" w16cid:durableId="298264941">
     <w:abstractNumId w:val="2"/>
   </w:num>
   <w:num w:numId="3" w16cid:durableId="1387533274">
-    <w:abstractNumId w:val="60"/>
+    <w:abstractNumId w:val="62"/>
   </w:num>
   <w:num w:numId="4" w16cid:durableId="517743847">
-    <w:abstractNumId w:val="17"/>
+    <w:abstractNumId w:val="18"/>
   </w:num>
   <w:num w:numId="5" w16cid:durableId="1044907232">
     <w:abstractNumId w:val="0"/>
   </w:num>
   <w:num w:numId="6" w16cid:durableId="2142649457">
-    <w:abstractNumId w:val="41"/>
+    <w:abstractNumId w:val="43"/>
   </w:num>
   <w:num w:numId="7" w16cid:durableId="1548908695">
     <w:abstractNumId w:val="14"/>
@@ -22905,13 +22849,13 @@
     <w:abstractNumId w:val="13"/>
   </w:num>
   <w:num w:numId="9" w16cid:durableId="619413320">
-    <w:abstractNumId w:val="24"/>
+    <w:abstractNumId w:val="26"/>
   </w:num>
   <w:num w:numId="10" w16cid:durableId="37366658">
-    <w:abstractNumId w:val="20"/>
+    <w:abstractNumId w:val="21"/>
   </w:num>
   <w:num w:numId="11" w16cid:durableId="247227542">
-    <w:abstractNumId w:val="54"/>
+    <w:abstractNumId w:val="56"/>
   </w:num>
   <w:num w:numId="12" w16cid:durableId="1875926763">
     <w:abstractNumId w:val="10"/>
@@ -22920,145 +22864,145 @@
     <w:abstractNumId w:val="12"/>
   </w:num>
   <w:num w:numId="14" w16cid:durableId="1646423675">
-    <w:abstractNumId w:val="38"/>
+    <w:abstractNumId w:val="40"/>
   </w:num>
   <w:num w:numId="15" w16cid:durableId="2070223346">
-    <w:abstractNumId w:val="19"/>
+    <w:abstractNumId w:val="20"/>
   </w:num>
   <w:num w:numId="16" w16cid:durableId="1921712958">
-    <w:abstractNumId w:val="55"/>
+    <w:abstractNumId w:val="57"/>
   </w:num>
   <w:num w:numId="17" w16cid:durableId="1775860053">
-    <w:abstractNumId w:val="52"/>
+    <w:abstractNumId w:val="54"/>
   </w:num>
   <w:num w:numId="18" w16cid:durableId="141852182">
-    <w:abstractNumId w:val="65"/>
+    <w:abstractNumId w:val="67"/>
   </w:num>
   <w:num w:numId="19" w16cid:durableId="1983920420">
-    <w:abstractNumId w:val="16"/>
+    <w:abstractNumId w:val="17"/>
   </w:num>
   <w:num w:numId="20" w16cid:durableId="1136946702">
-    <w:abstractNumId w:val="48"/>
+    <w:abstractNumId w:val="50"/>
   </w:num>
   <w:num w:numId="21" w16cid:durableId="1220749806">
-    <w:abstractNumId w:val="31"/>
+    <w:abstractNumId w:val="33"/>
   </w:num>
   <w:num w:numId="22" w16cid:durableId="1409035848">
-    <w:abstractNumId w:val="64"/>
+    <w:abstractNumId w:val="66"/>
   </w:num>
   <w:num w:numId="23" w16cid:durableId="1788818808">
-    <w:abstractNumId w:val="44"/>
+    <w:abstractNumId w:val="46"/>
   </w:num>
   <w:num w:numId="24" w16cid:durableId="943807809">
     <w:abstractNumId w:val="1"/>
   </w:num>
   <w:num w:numId="25" w16cid:durableId="2057271823">
-    <w:abstractNumId w:val="34"/>
+    <w:abstractNumId w:val="36"/>
   </w:num>
   <w:num w:numId="26" w16cid:durableId="239407132">
-    <w:abstractNumId w:val="53"/>
+    <w:abstractNumId w:val="55"/>
   </w:num>
   <w:num w:numId="27" w16cid:durableId="863709921">
-    <w:abstractNumId w:val="29"/>
+    <w:abstractNumId w:val="31"/>
   </w:num>
   <w:num w:numId="28" w16cid:durableId="1798405766">
-    <w:abstractNumId w:val="18"/>
+    <w:abstractNumId w:val="19"/>
   </w:num>
   <w:num w:numId="29" w16cid:durableId="144783884">
     <w:abstractNumId w:val="15"/>
   </w:num>
   <w:num w:numId="30" w16cid:durableId="1553693696">
-    <w:abstractNumId w:val="22"/>
+    <w:abstractNumId w:val="24"/>
   </w:num>
   <w:num w:numId="31" w16cid:durableId="708721236">
-    <w:abstractNumId w:val="39"/>
+    <w:abstractNumId w:val="41"/>
   </w:num>
   <w:num w:numId="32" w16cid:durableId="225459691">
-    <w:abstractNumId w:val="46"/>
+    <w:abstractNumId w:val="48"/>
   </w:num>
   <w:num w:numId="33" w16cid:durableId="1933319525">
-    <w:abstractNumId w:val="23"/>
+    <w:abstractNumId w:val="25"/>
   </w:num>
   <w:num w:numId="34" w16cid:durableId="965739745">
-    <w:abstractNumId w:val="58"/>
+    <w:abstractNumId w:val="60"/>
   </w:num>
   <w:num w:numId="35" w16cid:durableId="113139376">
-    <w:abstractNumId w:val="63"/>
+    <w:abstractNumId w:val="65"/>
   </w:num>
   <w:num w:numId="36" w16cid:durableId="109783440">
-    <w:abstractNumId w:val="33"/>
+    <w:abstractNumId w:val="35"/>
   </w:num>
   <w:num w:numId="37" w16cid:durableId="564798099">
-    <w:abstractNumId w:val="25"/>
+    <w:abstractNumId w:val="27"/>
   </w:num>
   <w:num w:numId="38" w16cid:durableId="1535118204">
     <w:abstractNumId w:val="8"/>
   </w:num>
   <w:num w:numId="39" w16cid:durableId="1023169272">
-    <w:abstractNumId w:val="40"/>
+    <w:abstractNumId w:val="42"/>
   </w:num>
   <w:num w:numId="40" w16cid:durableId="1118522556">
-    <w:abstractNumId w:val="30"/>
+    <w:abstractNumId w:val="32"/>
   </w:num>
   <w:num w:numId="41" w16cid:durableId="1469475406">
     <w:abstractNumId w:val="5"/>
   </w:num>
   <w:num w:numId="42" w16cid:durableId="1714233738">
-    <w:abstractNumId w:val="59"/>
+    <w:abstractNumId w:val="61"/>
   </w:num>
   <w:num w:numId="43" w16cid:durableId="436946035">
-    <w:abstractNumId w:val="45"/>
+    <w:abstractNumId w:val="47"/>
   </w:num>
   <w:num w:numId="44" w16cid:durableId="109058137">
     <w:abstractNumId w:val="11"/>
   </w:num>
   <w:num w:numId="45" w16cid:durableId="1091776870">
-    <w:abstractNumId w:val="47"/>
+    <w:abstractNumId w:val="49"/>
   </w:num>
   <w:num w:numId="46" w16cid:durableId="472722209">
-    <w:abstractNumId w:val="28"/>
+    <w:abstractNumId w:val="30"/>
   </w:num>
   <w:num w:numId="47" w16cid:durableId="272636931">
-    <w:abstractNumId w:val="37"/>
+    <w:abstractNumId w:val="39"/>
   </w:num>
   <w:num w:numId="48" w16cid:durableId="1116943306">
-    <w:abstractNumId w:val="51"/>
+    <w:abstractNumId w:val="53"/>
   </w:num>
   <w:num w:numId="49" w16cid:durableId="326441179">
-    <w:abstractNumId w:val="42"/>
+    <w:abstractNumId w:val="44"/>
   </w:num>
   <w:num w:numId="50" w16cid:durableId="1500458582">
-    <w:abstractNumId w:val="49"/>
+    <w:abstractNumId w:val="51"/>
   </w:num>
   <w:num w:numId="51" w16cid:durableId="1081488844">
     <w:abstractNumId w:val="3"/>
   </w:num>
   <w:num w:numId="52" w16cid:durableId="606742305">
-    <w:abstractNumId w:val="35"/>
+    <w:abstractNumId w:val="37"/>
   </w:num>
   <w:num w:numId="53" w16cid:durableId="815604622">
-    <w:abstractNumId w:val="36"/>
+    <w:abstractNumId w:val="38"/>
   </w:num>
   <w:num w:numId="54" w16cid:durableId="137580638">
-    <w:abstractNumId w:val="61"/>
+    <w:abstractNumId w:val="63"/>
   </w:num>
   <w:num w:numId="55" w16cid:durableId="1942253421">
     <w:abstractNumId w:val="6"/>
   </w:num>
   <w:num w:numId="56" w16cid:durableId="407920967">
-    <w:abstractNumId w:val="21"/>
+    <w:abstractNumId w:val="22"/>
   </w:num>
   <w:num w:numId="57" w16cid:durableId="1785423621">
-    <w:abstractNumId w:val="62"/>
+    <w:abstractNumId w:val="64"/>
   </w:num>
   <w:num w:numId="58" w16cid:durableId="1636183854">
-    <w:abstractNumId w:val="57"/>
+    <w:abstractNumId w:val="59"/>
   </w:num>
   <w:num w:numId="59" w16cid:durableId="74009880">
-    <w:abstractNumId w:val="27"/>
+    <w:abstractNumId w:val="29"/>
   </w:num>
   <w:num w:numId="60" w16cid:durableId="744036456">
-    <w:abstractNumId w:val="43"/>
+    <w:abstractNumId w:val="45"/>
   </w:num>
   <w:num w:numId="61" w16cid:durableId="1127700225">
     <w:abstractNumId w:val="4"/>
@@ -23070,13 +23014,19 @@
     <w:abstractNumId w:val="9"/>
   </w:num>
   <w:num w:numId="64" w16cid:durableId="922764106">
-    <w:abstractNumId w:val="56"/>
+    <w:abstractNumId w:val="58"/>
   </w:num>
   <w:num w:numId="65" w16cid:durableId="773551943">
-    <w:abstractNumId w:val="26"/>
+    <w:abstractNumId w:val="28"/>
   </w:num>
   <w:num w:numId="66" w16cid:durableId="300114808">
-    <w:abstractNumId w:val="32"/>
+    <w:abstractNumId w:val="34"/>
+  </w:num>
+  <w:num w:numId="67" w16cid:durableId="873731224">
+    <w:abstractNumId w:val="23"/>
+  </w:num>
+  <w:num w:numId="68" w16cid:durableId="663312904">
+    <w:abstractNumId w:val="16"/>
   </w:num>
 </w:numbering>
 </file>
@@ -24255,6 +24205,17 @@
       <w:szCs w:val="18"/>
     </w:rPr>
   </w:style>
+  <w:style w:type="character" w:styleId="Strong">
+    <w:name w:val="Strong"/>
+    <w:basedOn w:val="DefaultParagraphFont"/>
+    <w:uiPriority w:val="22"/>
+    <w:qFormat/>
+    <w:rsid w:val="00A65517"/>
+    <w:rPr>
+      <w:b/>
+      <w:bCs/>
+    </w:rPr>
+  </w:style>
 </w:styles>
 </file>
 

</xml_diff>

<commit_message>
sửa lại muốn tham gia trò chơi phải mua vé
</commit_message>
<xml_diff>
--- a/CNTT_130/DOCUMENTS/CNTT_130.docx
+++ b/CNTT_130/DOCUMENTS/CNTT_130.docx
@@ -6192,10 +6192,10 @@
       </w:pPr>
       <w:r>
         <w:drawing>
-          <wp:inline distT="0" distB="0" distL="0" distR="0" wp14:anchorId="3C47A503" wp14:editId="02814F3D">
-            <wp:extent cx="5731510" cy="3293110"/>
-            <wp:effectExtent l="114300" t="114300" r="116840" b="154940"/>
-            <wp:docPr id="1222367001" name="Picture 1" descr="A diagram of circles and arrows&#10;&#10;Description automatically generated"/>
+          <wp:inline distT="0" distB="0" distL="0" distR="0" wp14:anchorId="55352724" wp14:editId="02574AB4">
+            <wp:extent cx="5731510" cy="3434080"/>
+            <wp:effectExtent l="133350" t="114300" r="135890" b="166370"/>
+            <wp:docPr id="1801417584" name="Picture 1" descr="A diagram of a diagram&#10;&#10;Description automatically generated"/>
             <wp:cNvGraphicFramePr>
               <a:graphicFrameLocks xmlns:a="http://schemas.openxmlformats.org/drawingml/2006/main" noChangeAspect="1"/>
             </wp:cNvGraphicFramePr>
@@ -6203,7 +6203,7 @@
               <a:graphicData uri="http://schemas.openxmlformats.org/drawingml/2006/picture">
                 <pic:pic xmlns:pic="http://schemas.openxmlformats.org/drawingml/2006/picture">
                   <pic:nvPicPr>
-                    <pic:cNvPr id="1222367001" name="Picture 1" descr="A diagram of circles and arrows&#10;&#10;Description automatically generated"/>
+                    <pic:cNvPr id="1801417584" name="Picture 1" descr="A diagram of a diagram&#10;&#10;Description automatically generated"/>
                     <pic:cNvPicPr/>
                   </pic:nvPicPr>
                   <pic:blipFill>
@@ -6215,7 +6215,7 @@
                   <pic:spPr>
                     <a:xfrm>
                       <a:off x="0" y="0"/>
-                      <a:ext cx="5731510" cy="3293110"/>
+                      <a:ext cx="5731510" cy="3434080"/>
                     </a:xfrm>
                     <a:prstGeom prst="rect">
                       <a:avLst/>
@@ -6432,6 +6432,7 @@
           <w:szCs w:val="26"/>
           <w:lang w:val="en-SG"/>
         </w:rPr>
+        <w:lastRenderedPageBreak/>
         <w:t>Vé thường: Chỉ bao gồm quyền vào chơi cơ bản.</w:t>
       </w:r>
     </w:p>
@@ -6456,7 +6457,6 @@
           <w:szCs w:val="26"/>
           <w:lang w:val="en-SG"/>
         </w:rPr>
-        <w:lastRenderedPageBreak/>
         <w:t>Combo: Có thể bao gồm cả vé vào chơi và dịch vụ đồ ăn, hoặc vé vào chơi và vé cho trò chơi đặc biệt như nhà tuyết.</w:t>
       </w:r>
     </w:p>
@@ -6867,7 +6867,15 @@
                 <w:sz w:val="26"/>
                 <w:szCs w:val="26"/>
               </w:rPr>
-              <w:t>1. Khách hàng yêu cầu mua vé tại quầy lễ tân hoặc thông qua hệ thống bán vé tự động.</w:t>
+              <w:t>1. Khách hàng yêu cầu mua vé tại quầy lễ tân</w:t>
+            </w:r>
+            <w:r>
+              <w:rPr>
+                <w:rFonts w:asciiTheme="majorHAnsi" w:hAnsiTheme="majorHAnsi" w:cstheme="majorHAnsi"/>
+                <w:sz w:val="26"/>
+                <w:szCs w:val="26"/>
+              </w:rPr>
+              <w:t>.</w:t>
             </w:r>
             <w:r>
               <w:rPr>
@@ -9146,7 +9154,25 @@
           <w:szCs w:val="26"/>
           <w:lang w:val="en-SG"/>
         </w:rPr>
-        <w:t>: Thiết bị trò chơi được lắp đặt, kiểm tra và vận hành theo quy trình an toàn.</w:t>
+        <w:t>: Thiết bị trò chơi được lắp đặt, kiểm tra và vận hành theo quy trình an</w:t>
+      </w:r>
+      <w:r>
+        <w:rPr>
+          <w:rFonts w:asciiTheme="majorHAnsi" w:hAnsiTheme="majorHAnsi" w:cstheme="majorHAnsi"/>
+          <w:sz w:val="26"/>
+          <w:szCs w:val="26"/>
+          <w:lang w:val="en-SG"/>
+        </w:rPr>
+        <w:t xml:space="preserve"> </w:t>
+      </w:r>
+      <w:r>
+        <w:rPr>
+          <w:rFonts w:asciiTheme="majorHAnsi" w:hAnsiTheme="majorHAnsi" w:cstheme="majorHAnsi"/>
+          <w:sz w:val="26"/>
+          <w:szCs w:val="26"/>
+          <w:lang w:val="en-SG"/>
+        </w:rPr>
+        <w:t>toàn.</w:t>
       </w:r>
     </w:p>
     <w:p>
@@ -11851,13 +11877,6 @@
         </w:rPr>
       </w:pPr>
     </w:p>
-    <w:p>
-      <w:pPr>
-        <w:rPr>
-          <w:lang w:val="en-SG"/>
-        </w:rPr>
-      </w:pPr>
-    </w:p>
     <w:tbl>
       <w:tblPr>
         <w:tblStyle w:val="TableGrid"/>
@@ -11892,7 +11911,6 @@
                 <w:szCs w:val="26"/>
                 <w:lang w:val="en-SG"/>
               </w:rPr>
-              <w:lastRenderedPageBreak/>
               <w:t>Tên use case</w:t>
             </w:r>
           </w:p>
@@ -11948,6 +11966,7 @@
                 <w:szCs w:val="26"/>
                 <w:lang w:val="en-SG"/>
               </w:rPr>
+              <w:lastRenderedPageBreak/>
               <w:t>Mô tả</w:t>
             </w:r>
           </w:p>
@@ -12389,15 +12408,7 @@
                 <w:sz w:val="26"/>
                 <w:szCs w:val="26"/>
               </w:rPr>
-              <w:t xml:space="preserve">- </w:t>
-            </w:r>
-            <w:r>
-              <w:rPr>
-                <w:rFonts w:asciiTheme="majorHAnsi" w:hAnsiTheme="majorHAnsi" w:cstheme="majorHAnsi"/>
-                <w:sz w:val="26"/>
-                <w:szCs w:val="26"/>
-              </w:rPr>
-              <w:t>Tại bước 2, nếu khách hàng có mã giảm giá hoặc tham gia chương trình ưu đãi, hệ thống sẽ kiểm tra mã và tự động điều chỉnh tổng số tiền cần thanh toán trước khi khách hàng thực hiện thanh toán.</w:t>
+              <w:t>- Tại bước 2, nếu khách hàng có mã giảm giá hoặc tham gia chương trình ưu đãi, hệ thống sẽ kiểm tra mã và tự động điều chỉnh tổng số tiền cần thanh toán trước khi khách hàng thực hiện thanh toán.</w:t>
             </w:r>
           </w:p>
         </w:tc>
@@ -23645,6 +23656,7 @@
   <w:style w:type="character" w:default="1" w:styleId="DefaultParagraphFont">
     <w:name w:val="Default Paragraph Font"/>
     <w:uiPriority w:val="1"/>
+    <w:semiHidden/>
     <w:unhideWhenUsed/>
   </w:style>
   <w:style w:type="table" w:default="1" w:styleId="TableNormal">

</xml_diff>

<commit_message>
bỏ tham gia trò chơi, vé sơ đồ hoạt động soát vé & chăm sóc kh
</commit_message>
<xml_diff>
--- a/CNTT_130/DOCUMENTS/CNTT_130.docx
+++ b/CNTT_130/DOCUMENTS/CNTT_130.docx
@@ -6196,14 +6196,11 @@
         <w:ind w:firstLine="0"/>
       </w:pPr>
       <w:r>
-        <w:rPr>
-          <w:noProof/>
-        </w:rPr>
         <w:drawing>
-          <wp:inline distT="0" distB="0" distL="0" distR="0" wp14:anchorId="55352724" wp14:editId="02574AB4">
-            <wp:extent cx="5731510" cy="3434080"/>
-            <wp:effectExtent l="133350" t="114300" r="135890" b="166370"/>
-            <wp:docPr id="1801417584" name="Picture 1" descr="A diagram of a diagram&#10;&#10;Description automatically generated"/>
+          <wp:inline distT="0" distB="0" distL="0" distR="0" wp14:anchorId="255507A0" wp14:editId="12DCCC12">
+            <wp:extent cx="5731510" cy="3606800"/>
+            <wp:effectExtent l="133350" t="114300" r="135890" b="165100"/>
+            <wp:docPr id="737962134" name="Picture 1" descr="A diagram of a diagram&#10;&#10;Description automatically generated"/>
             <wp:cNvGraphicFramePr>
               <a:graphicFrameLocks xmlns:a="http://schemas.openxmlformats.org/drawingml/2006/main" noChangeAspect="1"/>
             </wp:cNvGraphicFramePr>
@@ -6211,7 +6208,7 @@
               <a:graphicData uri="http://schemas.openxmlformats.org/drawingml/2006/picture">
                 <pic:pic xmlns:pic="http://schemas.openxmlformats.org/drawingml/2006/picture">
                   <pic:nvPicPr>
-                    <pic:cNvPr id="1801417584" name="Picture 1" descr="A diagram of a diagram&#10;&#10;Description automatically generated"/>
+                    <pic:cNvPr id="737962134" name="Picture 1" descr="A diagram of a diagram&#10;&#10;Description automatically generated"/>
                     <pic:cNvPicPr/>
                   </pic:nvPicPr>
                   <pic:blipFill>
@@ -6223,7 +6220,7 @@
                   <pic:spPr>
                     <a:xfrm>
                       <a:off x="0" y="0"/>
-                      <a:ext cx="5731510" cy="3434080"/>
+                      <a:ext cx="5731510" cy="3606800"/>
                     </a:xfrm>
                     <a:prstGeom prst="rect">
                       <a:avLst/>
@@ -7642,653 +7639,7 @@
           <w:szCs w:val="26"/>
           <w:lang w:val="en-SG"/>
         </w:rPr>
-        <w:t>3. Tham gia trò chơi</w:t>
-      </w:r>
-    </w:p>
-    <w:p>
-      <w:pPr>
-        <w:numPr>
-          <w:ilvl w:val="0"/>
-          <w:numId w:val="59"/>
-        </w:numPr>
-        <w:rPr>
-          <w:rFonts w:asciiTheme="majorHAnsi" w:hAnsiTheme="majorHAnsi" w:cstheme="majorHAnsi"/>
-          <w:sz w:val="26"/>
-          <w:szCs w:val="26"/>
-          <w:lang w:val="en-SG"/>
-        </w:rPr>
-      </w:pPr>
-      <w:r>
-        <w:rPr>
-          <w:rFonts w:asciiTheme="majorHAnsi" w:hAnsiTheme="majorHAnsi" w:cstheme="majorHAnsi"/>
-          <w:b/>
-          <w:bCs/>
-          <w:sz w:val="26"/>
-          <w:szCs w:val="26"/>
-          <w:lang w:val="en-SG"/>
-        </w:rPr>
-        <w:t>Khi nào thực hiện:</w:t>
-      </w:r>
-    </w:p>
-    <w:p>
-      <w:pPr>
-        <w:rPr>
-          <w:rFonts w:asciiTheme="majorHAnsi" w:hAnsiTheme="majorHAnsi" w:cstheme="majorHAnsi"/>
-          <w:sz w:val="26"/>
-          <w:szCs w:val="26"/>
-          <w:lang w:val="en-SG"/>
-        </w:rPr>
-      </w:pPr>
-      <w:r>
-        <w:rPr>
-          <w:rFonts w:asciiTheme="majorHAnsi" w:hAnsiTheme="majorHAnsi" w:cstheme="majorHAnsi"/>
-          <w:sz w:val="26"/>
-          <w:szCs w:val="26"/>
-          <w:lang w:val="en-SG"/>
-        </w:rPr>
-        <w:lastRenderedPageBreak/>
-        <w:t>Sau khi vé đã được mua và soát, trẻ em có thể bắt đầu tham gia các trò chơi tại khu vui chơi. Nghiệp vụ này diễn ra sau khi các quy trình mua vé và soát vé hoàn tất.</w:t>
-      </w:r>
-    </w:p>
-    <w:p>
-      <w:pPr>
-        <w:numPr>
-          <w:ilvl w:val="0"/>
-          <w:numId w:val="59"/>
-        </w:numPr>
-        <w:rPr>
-          <w:rFonts w:asciiTheme="majorHAnsi" w:hAnsiTheme="majorHAnsi" w:cstheme="majorHAnsi"/>
-          <w:sz w:val="26"/>
-          <w:szCs w:val="26"/>
-          <w:lang w:val="en-SG"/>
-        </w:rPr>
-      </w:pPr>
-      <w:r>
-        <w:rPr>
-          <w:rFonts w:asciiTheme="majorHAnsi" w:hAnsiTheme="majorHAnsi" w:cstheme="majorHAnsi"/>
-          <w:b/>
-          <w:bCs/>
-          <w:sz w:val="26"/>
-          <w:szCs w:val="26"/>
-          <w:lang w:val="en-SG"/>
-        </w:rPr>
-        <w:t>Quy trình thực hiện:</w:t>
-      </w:r>
-    </w:p>
-    <w:p>
-      <w:pPr>
-        <w:rPr>
-          <w:rFonts w:asciiTheme="majorHAnsi" w:hAnsiTheme="majorHAnsi" w:cstheme="majorHAnsi"/>
-          <w:sz w:val="26"/>
-          <w:szCs w:val="26"/>
-          <w:lang w:val="en-SG"/>
-        </w:rPr>
-      </w:pPr>
-      <w:r>
-        <w:rPr>
-          <w:rFonts w:asciiTheme="majorHAnsi" w:hAnsiTheme="majorHAnsi" w:cstheme="majorHAnsi"/>
-          <w:b/>
-          <w:bCs/>
-          <w:sz w:val="26"/>
-          <w:szCs w:val="26"/>
-          <w:lang w:val="en-SG"/>
-        </w:rPr>
-        <w:t>Bước 1</w:t>
-      </w:r>
-      <w:r>
-        <w:rPr>
-          <w:rFonts w:asciiTheme="majorHAnsi" w:hAnsiTheme="majorHAnsi" w:cstheme="majorHAnsi"/>
-          <w:sz w:val="26"/>
-          <w:szCs w:val="26"/>
-          <w:lang w:val="en-SG"/>
-        </w:rPr>
-        <w:t>: Trẻ em có thể tham gia các trò chơi được bao gồm trong vé (tầng 1 và tầng 2 có các khu trò chơi khác nhau như nhà bóng, chơi cát, vượt chướng ngại vật, v.v.).</w:t>
-      </w:r>
-    </w:p>
-    <w:p>
-      <w:pPr>
-        <w:rPr>
-          <w:rFonts w:asciiTheme="majorHAnsi" w:hAnsiTheme="majorHAnsi" w:cstheme="majorHAnsi"/>
-          <w:sz w:val="26"/>
-          <w:szCs w:val="26"/>
-          <w:lang w:val="en-SG"/>
-        </w:rPr>
-      </w:pPr>
-      <w:r>
-        <w:rPr>
-          <w:rFonts w:asciiTheme="majorHAnsi" w:hAnsiTheme="majorHAnsi" w:cstheme="majorHAnsi"/>
-          <w:b/>
-          <w:bCs/>
-          <w:sz w:val="26"/>
-          <w:szCs w:val="26"/>
-          <w:lang w:val="en-SG"/>
-        </w:rPr>
-        <w:t>Bước 2</w:t>
-      </w:r>
-      <w:r>
-        <w:rPr>
-          <w:rFonts w:asciiTheme="majorHAnsi" w:hAnsiTheme="majorHAnsi" w:cstheme="majorHAnsi"/>
-          <w:sz w:val="26"/>
-          <w:szCs w:val="26"/>
-          <w:lang w:val="en-SG"/>
-        </w:rPr>
-        <w:t>: Đối với một số trò chơi đặc biệt như nhà tuyết hoặc xe điện đụng, khách hàng cần mua thêm vé dịch vụ. Quá trình thanh toán vé bổ sung diễn ra trước khi tham gia trò chơi này.</w:t>
-      </w:r>
-    </w:p>
-    <w:p>
-      <w:pPr>
-        <w:rPr>
-          <w:rFonts w:asciiTheme="majorHAnsi" w:hAnsiTheme="majorHAnsi" w:cstheme="majorHAnsi"/>
-          <w:sz w:val="26"/>
-          <w:szCs w:val="26"/>
-          <w:lang w:val="en-SG"/>
-        </w:rPr>
-      </w:pPr>
-      <w:r>
-        <w:rPr>
-          <w:rFonts w:asciiTheme="majorHAnsi" w:hAnsiTheme="majorHAnsi" w:cstheme="majorHAnsi"/>
-          <w:b/>
-          <w:bCs/>
-          <w:sz w:val="26"/>
-          <w:szCs w:val="26"/>
-          <w:lang w:val="en-SG"/>
-        </w:rPr>
-        <w:t>Bước 3</w:t>
-      </w:r>
-      <w:r>
-        <w:rPr>
-          <w:rFonts w:asciiTheme="majorHAnsi" w:hAnsiTheme="majorHAnsi" w:cstheme="majorHAnsi"/>
-          <w:sz w:val="26"/>
-          <w:szCs w:val="26"/>
-          <w:lang w:val="en-SG"/>
-        </w:rPr>
-        <w:t>: Trẻ em tham gia các trò chơi với sự giám sát từ nhân viên hoặc phụ huynh.</w:t>
-      </w:r>
-    </w:p>
-    <w:p>
-      <w:pPr>
-        <w:numPr>
-          <w:ilvl w:val="0"/>
-          <w:numId w:val="59"/>
-        </w:numPr>
-        <w:rPr>
-          <w:rFonts w:asciiTheme="majorHAnsi" w:hAnsiTheme="majorHAnsi" w:cstheme="majorHAnsi"/>
-          <w:sz w:val="26"/>
-          <w:szCs w:val="26"/>
-          <w:lang w:val="en-SG"/>
-        </w:rPr>
-      </w:pPr>
-      <w:r>
-        <w:rPr>
-          <w:rFonts w:asciiTheme="majorHAnsi" w:hAnsiTheme="majorHAnsi" w:cstheme="majorHAnsi"/>
-          <w:b/>
-          <w:bCs/>
-          <w:sz w:val="26"/>
-          <w:szCs w:val="26"/>
-          <w:lang w:val="en-SG"/>
-        </w:rPr>
-        <w:t>Nghiệp vụ liên quan</w:t>
-      </w:r>
-      <w:r>
-        <w:rPr>
-          <w:rFonts w:asciiTheme="majorHAnsi" w:hAnsiTheme="majorHAnsi" w:cstheme="majorHAnsi"/>
-          <w:sz w:val="26"/>
-          <w:szCs w:val="26"/>
-          <w:lang w:val="en-SG"/>
-        </w:rPr>
-        <w:t>:</w:t>
-      </w:r>
-    </w:p>
-    <w:p>
-      <w:pPr>
-        <w:numPr>
-          <w:ilvl w:val="1"/>
-          <w:numId w:val="59"/>
-        </w:numPr>
-        <w:rPr>
-          <w:rFonts w:asciiTheme="majorHAnsi" w:hAnsiTheme="majorHAnsi" w:cstheme="majorHAnsi"/>
-          <w:sz w:val="26"/>
-          <w:szCs w:val="26"/>
-          <w:lang w:val="en-SG"/>
-        </w:rPr>
-      </w:pPr>
-      <w:r>
-        <w:rPr>
-          <w:rFonts w:asciiTheme="majorHAnsi" w:hAnsiTheme="majorHAnsi" w:cstheme="majorHAnsi"/>
-          <w:sz w:val="26"/>
-          <w:szCs w:val="26"/>
-          <w:lang w:val="en-SG"/>
-        </w:rPr>
-        <w:t>Mua vé: Trẻ chỉ có thể tham gia trò chơi sau khi vé đã được mua và soát.</w:t>
-      </w:r>
-    </w:p>
-    <w:p>
-      <w:pPr>
-        <w:numPr>
-          <w:ilvl w:val="1"/>
-          <w:numId w:val="59"/>
-        </w:numPr>
-        <w:rPr>
-          <w:rFonts w:asciiTheme="majorHAnsi" w:hAnsiTheme="majorHAnsi" w:cstheme="majorHAnsi"/>
-          <w:sz w:val="26"/>
-          <w:szCs w:val="26"/>
-          <w:lang w:val="en-SG"/>
-        </w:rPr>
-      </w:pPr>
-      <w:r>
-        <w:rPr>
-          <w:rFonts w:asciiTheme="majorHAnsi" w:hAnsiTheme="majorHAnsi" w:cstheme="majorHAnsi"/>
-          <w:sz w:val="26"/>
-          <w:szCs w:val="26"/>
-          <w:lang w:val="en-SG"/>
-        </w:rPr>
-        <w:t>Mua vé bổ sung: Nếu tham gia các trò chơi đặc biệt, khách hàng phải mua thêm vé bổ sung.</w:t>
-      </w:r>
-    </w:p>
-    <w:p>
-      <w:pPr>
-        <w:ind w:firstLine="0"/>
-        <w:rPr>
-          <w:rFonts w:asciiTheme="majorHAnsi" w:hAnsiTheme="majorHAnsi" w:cstheme="majorHAnsi"/>
-          <w:sz w:val="26"/>
-          <w:szCs w:val="26"/>
-          <w:lang w:val="en-SG"/>
-        </w:rPr>
-      </w:pPr>
-    </w:p>
-    <w:tbl>
-      <w:tblPr>
-        <w:tblStyle w:val="TableGrid"/>
-        <w:tblW w:w="0" w:type="auto"/>
-        <w:tblLook w:val="04A0" w:firstRow="1" w:lastRow="0" w:firstColumn="1" w:lastColumn="0" w:noHBand="0" w:noVBand="1"/>
-      </w:tblPr>
-      <w:tblGrid>
-        <w:gridCol w:w="1696"/>
-        <w:gridCol w:w="7320"/>
-      </w:tblGrid>
-      <w:tr>
-        <w:tc>
-          <w:tcPr>
-            <w:tcW w:w="1696" w:type="dxa"/>
-            <w:shd w:val="clear" w:color="auto" w:fill="8DD873" w:themeFill="accent6" w:themeFillTint="99"/>
-          </w:tcPr>
-          <w:p>
-            <w:pPr>
-              <w:ind w:firstLine="0"/>
-              <w:jc w:val="center"/>
-              <w:rPr>
-                <w:rFonts w:asciiTheme="majorHAnsi" w:hAnsiTheme="majorHAnsi" w:cstheme="majorHAnsi"/>
-                <w:sz w:val="26"/>
-                <w:szCs w:val="26"/>
-                <w:lang w:val="en-SG"/>
-              </w:rPr>
-            </w:pPr>
-            <w:r>
-              <w:rPr>
-                <w:rFonts w:asciiTheme="majorHAnsi" w:hAnsiTheme="majorHAnsi" w:cstheme="majorHAnsi"/>
-                <w:sz w:val="26"/>
-                <w:szCs w:val="26"/>
-                <w:lang w:val="en-SG"/>
-              </w:rPr>
-              <w:t>Tên use case</w:t>
-            </w:r>
-          </w:p>
-        </w:tc>
-        <w:tc>
-          <w:tcPr>
-            <w:tcW w:w="7320" w:type="dxa"/>
-            <w:shd w:val="clear" w:color="auto" w:fill="8DD873" w:themeFill="accent6" w:themeFillTint="99"/>
-          </w:tcPr>
-          <w:p>
-            <w:pPr>
-              <w:ind w:firstLine="0"/>
-              <w:jc w:val="center"/>
-              <w:rPr>
-                <w:rFonts w:asciiTheme="majorHAnsi" w:hAnsiTheme="majorHAnsi" w:cstheme="majorHAnsi"/>
-                <w:sz w:val="26"/>
-                <w:szCs w:val="26"/>
-                <w:lang w:val="en-SG"/>
-              </w:rPr>
-            </w:pPr>
-            <w:r>
-              <w:rPr>
-                <w:rFonts w:asciiTheme="majorHAnsi" w:hAnsiTheme="majorHAnsi" w:cstheme="majorHAnsi"/>
-                <w:sz w:val="26"/>
-                <w:szCs w:val="26"/>
-                <w:lang w:val="en-SG"/>
-              </w:rPr>
-              <w:t>Tham gia trò chơi</w:t>
-            </w:r>
-          </w:p>
-        </w:tc>
-      </w:tr>
-      <w:tr>
-        <w:tc>
-          <w:tcPr>
-            <w:tcW w:w="1696" w:type="dxa"/>
-          </w:tcPr>
-          <w:p>
-            <w:pPr>
-              <w:ind w:firstLine="0"/>
-              <w:jc w:val="center"/>
-              <w:rPr>
-                <w:rFonts w:asciiTheme="majorHAnsi" w:hAnsiTheme="majorHAnsi" w:cstheme="majorHAnsi"/>
-                <w:sz w:val="26"/>
-                <w:szCs w:val="26"/>
-                <w:lang w:val="en-SG"/>
-              </w:rPr>
-            </w:pPr>
-            <w:r>
-              <w:rPr>
-                <w:rFonts w:asciiTheme="majorHAnsi" w:hAnsiTheme="majorHAnsi" w:cstheme="majorHAnsi"/>
-                <w:sz w:val="26"/>
-                <w:szCs w:val="26"/>
-                <w:lang w:val="en-SG"/>
-              </w:rPr>
-              <w:t>Mô tả</w:t>
-            </w:r>
-          </w:p>
-        </w:tc>
-        <w:tc>
-          <w:tcPr>
-            <w:tcW w:w="7320" w:type="dxa"/>
-          </w:tcPr>
-          <w:tbl>
-            <w:tblPr>
-              <w:tblW w:w="0" w:type="auto"/>
-              <w:tblCellSpacing w:w="15" w:type="dxa"/>
-              <w:tblCellMar>
-                <w:top w:w="15" w:type="dxa"/>
-                <w:left w:w="15" w:type="dxa"/>
-                <w:bottom w:w="15" w:type="dxa"/>
-                <w:right w:w="15" w:type="dxa"/>
-              </w:tblCellMar>
-              <w:tblLook w:val="04A0" w:firstRow="1" w:lastRow="0" w:firstColumn="1" w:lastColumn="0" w:noHBand="0" w:noVBand="1"/>
-            </w:tblPr>
-            <w:tblGrid>
-              <w:gridCol w:w="96"/>
-            </w:tblGrid>
-            <w:tr>
-              <w:trPr>
-                <w:tblCellSpacing w:w="15" w:type="dxa"/>
-              </w:trPr>
-              <w:tc>
-                <w:tcPr>
-                  <w:tcW w:w="0" w:type="auto"/>
-                  <w:vAlign w:val="center"/>
-                  <w:hideMark/>
-                </w:tcPr>
-                <w:p>
-                  <w:pPr>
-                    <w:ind w:firstLine="0"/>
-                    <w:rPr>
-                      <w:rFonts w:asciiTheme="majorHAnsi" w:hAnsiTheme="majorHAnsi" w:cstheme="majorHAnsi"/>
-                      <w:sz w:val="26"/>
-                      <w:szCs w:val="26"/>
-                      <w:lang w:val="en-SG"/>
-                    </w:rPr>
-                  </w:pPr>
-                </w:p>
-              </w:tc>
-            </w:tr>
-          </w:tbl>
-          <w:p>
-            <w:pPr>
-              <w:ind w:firstLine="0"/>
-              <w:rPr>
-                <w:rFonts w:asciiTheme="majorHAnsi" w:hAnsiTheme="majorHAnsi" w:cstheme="majorHAnsi"/>
-                <w:vanish/>
-                <w:sz w:val="26"/>
-                <w:szCs w:val="26"/>
-                <w:lang w:val="en-SG"/>
-              </w:rPr>
-            </w:pPr>
-          </w:p>
-          <w:tbl>
-            <w:tblPr>
-              <w:tblW w:w="0" w:type="auto"/>
-              <w:tblCellSpacing w:w="15" w:type="dxa"/>
-              <w:tblCellMar>
-                <w:top w:w="15" w:type="dxa"/>
-                <w:left w:w="15" w:type="dxa"/>
-                <w:bottom w:w="15" w:type="dxa"/>
-                <w:right w:w="15" w:type="dxa"/>
-              </w:tblCellMar>
-              <w:tblLook w:val="04A0" w:firstRow="1" w:lastRow="0" w:firstColumn="1" w:lastColumn="0" w:noHBand="0" w:noVBand="1"/>
-            </w:tblPr>
-            <w:tblGrid>
-              <w:gridCol w:w="6986"/>
-            </w:tblGrid>
-            <w:tr>
-              <w:trPr>
-                <w:tblCellSpacing w:w="15" w:type="dxa"/>
-              </w:trPr>
-              <w:tc>
-                <w:tcPr>
-                  <w:tcW w:w="0" w:type="auto"/>
-                  <w:vAlign w:val="center"/>
-                  <w:hideMark/>
-                </w:tcPr>
-                <w:p>
-                  <w:pPr>
-                    <w:ind w:firstLine="0"/>
-                    <w:rPr>
-                      <w:rFonts w:asciiTheme="majorHAnsi" w:hAnsiTheme="majorHAnsi" w:cstheme="majorHAnsi"/>
-                      <w:sz w:val="26"/>
-                      <w:szCs w:val="26"/>
-                    </w:rPr>
-                  </w:pPr>
-                  <w:r>
-                    <w:rPr>
-                      <w:rFonts w:asciiTheme="majorHAnsi" w:hAnsiTheme="majorHAnsi" w:cstheme="majorHAnsi"/>
-                      <w:sz w:val="26"/>
-                      <w:szCs w:val="26"/>
-                    </w:rPr>
-                    <w:t>- UC bắt đầu sau khi vé được mua và soát thành công.</w:t>
-                  </w:r>
-                </w:p>
-                <w:p>
-                  <w:pPr>
-                    <w:ind w:firstLine="0"/>
-                    <w:rPr>
-                      <w:rFonts w:asciiTheme="majorHAnsi" w:hAnsiTheme="majorHAnsi" w:cstheme="majorHAnsi"/>
-                      <w:sz w:val="26"/>
-                      <w:szCs w:val="26"/>
-                      <w:lang w:val="en-SG"/>
-                    </w:rPr>
-                  </w:pPr>
-                  <w:r>
-                    <w:rPr>
-                      <w:rFonts w:asciiTheme="majorHAnsi" w:hAnsiTheme="majorHAnsi" w:cstheme="majorHAnsi"/>
-                      <w:sz w:val="26"/>
-                      <w:szCs w:val="26"/>
-                    </w:rPr>
-                    <w:t>- UC mô tả quá trình trẻ em tham gia các trò chơi tại khu vui chơi.</w:t>
-                  </w:r>
-                </w:p>
-              </w:tc>
-            </w:tr>
-          </w:tbl>
-          <w:p>
-            <w:pPr>
-              <w:ind w:firstLine="0"/>
-              <w:rPr>
-                <w:rFonts w:asciiTheme="majorHAnsi" w:hAnsiTheme="majorHAnsi" w:cstheme="majorHAnsi"/>
-                <w:sz w:val="26"/>
-                <w:szCs w:val="26"/>
-                <w:lang w:val="en-SG"/>
-              </w:rPr>
-            </w:pPr>
-          </w:p>
-        </w:tc>
-      </w:tr>
-      <w:tr>
-        <w:tc>
-          <w:tcPr>
-            <w:tcW w:w="1696" w:type="dxa"/>
-          </w:tcPr>
-          <w:p>
-            <w:pPr>
-              <w:ind w:firstLine="0"/>
-              <w:jc w:val="center"/>
-              <w:rPr>
-                <w:rFonts w:asciiTheme="majorHAnsi" w:hAnsiTheme="majorHAnsi" w:cstheme="majorHAnsi"/>
-                <w:sz w:val="26"/>
-                <w:szCs w:val="26"/>
-                <w:lang w:val="en-SG"/>
-              </w:rPr>
-            </w:pPr>
-            <w:r>
-              <w:rPr>
-                <w:rFonts w:asciiTheme="majorHAnsi" w:hAnsiTheme="majorHAnsi" w:cstheme="majorHAnsi"/>
-                <w:sz w:val="26"/>
-                <w:szCs w:val="26"/>
-                <w:lang w:val="en-SG"/>
-              </w:rPr>
-              <w:t>Dòng cơ bản</w:t>
-            </w:r>
-          </w:p>
-        </w:tc>
-        <w:tc>
-          <w:tcPr>
-            <w:tcW w:w="7320" w:type="dxa"/>
-          </w:tcPr>
-          <w:p>
-            <w:pPr>
-              <w:ind w:firstLine="0"/>
-              <w:jc w:val="left"/>
-              <w:rPr>
-                <w:rFonts w:asciiTheme="majorHAnsi" w:hAnsiTheme="majorHAnsi" w:cstheme="majorHAnsi"/>
-                <w:sz w:val="26"/>
-                <w:szCs w:val="26"/>
-                <w:lang w:val="en-SG"/>
-              </w:rPr>
-            </w:pPr>
-            <w:r>
-              <w:rPr>
-                <w:rFonts w:asciiTheme="majorHAnsi" w:hAnsiTheme="majorHAnsi" w:cstheme="majorHAnsi"/>
-                <w:sz w:val="26"/>
-                <w:szCs w:val="26"/>
-              </w:rPr>
-              <w:t>1. Khách hàng đưa trẻ em đến khu vực trò chơi.</w:t>
-            </w:r>
-            <w:r>
-              <w:rPr>
-                <w:rFonts w:asciiTheme="majorHAnsi" w:hAnsiTheme="majorHAnsi" w:cstheme="majorHAnsi"/>
-                <w:sz w:val="26"/>
-                <w:szCs w:val="26"/>
-              </w:rPr>
-              <w:br/>
-              <w:t>2. Trẻ em tham gia vào các trò chơi trong khu vui chơi (nhà bóng, cầu trượt, bập bênh, v.v.).</w:t>
-            </w:r>
-            <w:r>
-              <w:rPr>
-                <w:rFonts w:asciiTheme="majorHAnsi" w:hAnsiTheme="majorHAnsi" w:cstheme="majorHAnsi"/>
-                <w:sz w:val="26"/>
-                <w:szCs w:val="26"/>
-              </w:rPr>
-              <w:br/>
-              <w:t>3. Nếu trẻ em muốn tham gia các trò chơi đặc biệt như nhà tuyết hoặc xe điện đụng, khách hàng cần mua thêm vé dịch vụ bổ sung.</w:t>
-            </w:r>
-            <w:r>
-              <w:rPr>
-                <w:rFonts w:asciiTheme="majorHAnsi" w:hAnsiTheme="majorHAnsi" w:cstheme="majorHAnsi"/>
-                <w:sz w:val="26"/>
-                <w:szCs w:val="26"/>
-              </w:rPr>
-              <w:br/>
-              <w:t>4. Trẻ em vui chơi cho đến khi kết thúc thời gian hoặc theo yêu cầu của khách hàng.</w:t>
-            </w:r>
-          </w:p>
-        </w:tc>
-      </w:tr>
-      <w:tr>
-        <w:tc>
-          <w:tcPr>
-            <w:tcW w:w="1696" w:type="dxa"/>
-          </w:tcPr>
-          <w:p>
-            <w:pPr>
-              <w:ind w:firstLine="0"/>
-              <w:jc w:val="center"/>
-              <w:rPr>
-                <w:rFonts w:asciiTheme="majorHAnsi" w:hAnsiTheme="majorHAnsi" w:cstheme="majorHAnsi"/>
-                <w:sz w:val="26"/>
-                <w:szCs w:val="26"/>
-                <w:lang w:val="en-SG"/>
-              </w:rPr>
-            </w:pPr>
-            <w:r>
-              <w:rPr>
-                <w:rFonts w:asciiTheme="majorHAnsi" w:hAnsiTheme="majorHAnsi" w:cstheme="majorHAnsi"/>
-                <w:sz w:val="26"/>
-                <w:szCs w:val="26"/>
-                <w:lang w:val="en-SG"/>
-              </w:rPr>
-              <w:lastRenderedPageBreak/>
-              <w:t>Dòng thay thế</w:t>
-            </w:r>
-          </w:p>
-        </w:tc>
-        <w:tc>
-          <w:tcPr>
-            <w:tcW w:w="7320" w:type="dxa"/>
-          </w:tcPr>
-          <w:p>
-            <w:pPr>
-              <w:ind w:firstLine="0"/>
-              <w:rPr>
-                <w:rFonts w:asciiTheme="majorHAnsi" w:hAnsiTheme="majorHAnsi" w:cstheme="majorHAnsi"/>
-                <w:sz w:val="26"/>
-                <w:szCs w:val="26"/>
-                <w:lang w:val="en-SG"/>
-              </w:rPr>
-            </w:pPr>
-            <w:r>
-              <w:rPr>
-                <w:rFonts w:asciiTheme="majorHAnsi" w:hAnsiTheme="majorHAnsi" w:cstheme="majorHAnsi"/>
-                <w:sz w:val="26"/>
-                <w:szCs w:val="26"/>
-              </w:rPr>
-              <w:t>- Tại bước 3, nếu khách hàng đã mua combo bao gồm vé dịch vụ cho các trò chơi đặc biệt, hệ thống sẽ bỏ qua yêu cầu mua vé dịch vụ bổ sung.</w:t>
-            </w:r>
-          </w:p>
-        </w:tc>
-      </w:tr>
-    </w:tbl>
-    <w:p>
-      <w:pPr>
-        <w:ind w:firstLine="0"/>
-        <w:rPr>
-          <w:rFonts w:asciiTheme="majorHAnsi" w:hAnsiTheme="majorHAnsi" w:cstheme="majorHAnsi"/>
-          <w:sz w:val="26"/>
-          <w:szCs w:val="26"/>
-          <w:lang w:val="en-SG"/>
-        </w:rPr>
-      </w:pPr>
-    </w:p>
-    <w:p>
-      <w:pPr>
-        <w:ind w:firstLine="0"/>
-        <w:rPr>
-          <w:rFonts w:asciiTheme="majorHAnsi" w:hAnsiTheme="majorHAnsi" w:cstheme="majorHAnsi"/>
-          <w:b/>
-          <w:bCs/>
-          <w:sz w:val="26"/>
-          <w:szCs w:val="26"/>
-          <w:lang w:val="en-SG"/>
-        </w:rPr>
-      </w:pPr>
-      <w:r>
-        <w:rPr>
-          <w:rFonts w:asciiTheme="majorHAnsi" w:hAnsiTheme="majorHAnsi" w:cstheme="majorHAnsi"/>
-          <w:b/>
-          <w:bCs/>
-          <w:sz w:val="26"/>
-          <w:szCs w:val="26"/>
-          <w:lang w:val="en-SG"/>
-        </w:rPr>
-        <w:t>4</w:t>
+        <w:t>3</w:t>
       </w:r>
       <w:r>
         <w:rPr>
@@ -8343,6 +7694,7 @@
           <w:szCs w:val="26"/>
           <w:lang w:val="en-SG"/>
         </w:rPr>
+        <w:lastRenderedPageBreak/>
         <w:t>Nghiệp vụ này được thực hiện khi khách hàng gặp vấn đề, cần hỗ trợ, hoặc có thắc mắc trong quá trình sử dụng dịch vụ tại khu vui chơi.</w:t>
       </w:r>
     </w:p>
@@ -8872,7 +8224,6 @@
                 <w:szCs w:val="26"/>
                 <w:lang w:val="en-SG"/>
               </w:rPr>
-              <w:lastRenderedPageBreak/>
               <w:t>Dòng cơ bản</w:t>
             </w:r>
           </w:p>
@@ -8925,7 +8276,16 @@
                 <w:szCs w:val="26"/>
               </w:rPr>
               <w:br/>
-              <w:t>4. Nhân viên đưa ra giải pháp hoặc hỗ trợ khách hàng theo đúng yêu cầu.</w:t>
+              <w:t xml:space="preserve">4. Nhân viên đưa ra giải pháp hoặc hỗ trợ khách hàng theo đúng </w:t>
+            </w:r>
+            <w:r>
+              <w:rPr>
+                <w:rFonts w:asciiTheme="majorHAnsi" w:hAnsiTheme="majorHAnsi" w:cstheme="majorHAnsi"/>
+                <w:sz w:val="26"/>
+                <w:szCs w:val="26"/>
+              </w:rPr>
+              <w:lastRenderedPageBreak/>
+              <w:t>yêu cầu.</w:t>
             </w:r>
             <w:r>
               <w:rPr>
@@ -8962,6 +8322,7 @@
                 <w:szCs w:val="26"/>
                 <w:lang w:val="en-SG"/>
               </w:rPr>
+              <w:lastRenderedPageBreak/>
               <w:t>Dòng thay thế</w:t>
             </w:r>
           </w:p>
@@ -8986,7 +8347,23 @@
                 <w:sz w:val="26"/>
                 <w:szCs w:val="26"/>
               </w:rPr>
-              <w:t>- Tại bước 4, nếu yêu cầu khách hàng không thể giải quyết ngay lập tức, nhân viên sẽ hẹn ngày giờ cụ thể để giải quyết.</w:t>
+              <w:t xml:space="preserve">- Tại bước 4, nếu yêu cầu khách hàng không thể giải quyết ngay lập tức, nhân viên sẽ hẹn </w:t>
+            </w:r>
+            <w:r>
+              <w:rPr>
+                <w:rFonts w:asciiTheme="majorHAnsi" w:hAnsiTheme="majorHAnsi" w:cstheme="majorHAnsi"/>
+                <w:sz w:val="26"/>
+                <w:szCs w:val="26"/>
+              </w:rPr>
+              <w:t>thời gian</w:t>
+            </w:r>
+            <w:r>
+              <w:rPr>
+                <w:rFonts w:asciiTheme="majorHAnsi" w:hAnsiTheme="majorHAnsi" w:cstheme="majorHAnsi"/>
+                <w:sz w:val="26"/>
+                <w:szCs w:val="26"/>
+              </w:rPr>
+              <w:t xml:space="preserve"> cụ thể để giải quyết.</w:t>
             </w:r>
           </w:p>
         </w:tc>
@@ -9013,7 +8390,7 @@
           <w:szCs w:val="26"/>
           <w:lang w:val="en-SG"/>
         </w:rPr>
-        <w:t>5</w:t>
+        <w:t>4</w:t>
       </w:r>
       <w:r>
         <w:rPr>
@@ -9536,14 +8913,6 @@
                             <w:szCs w:val="26"/>
                           </w:rPr>
                           <w:br/>
-                        </w:r>
-                        <w:r>
-                          <w:rPr>
-                            <w:rFonts w:asciiTheme="majorHAnsi" w:hAnsiTheme="majorHAnsi" w:cstheme="majorHAnsi"/>
-                            <w:sz w:val="26"/>
-                            <w:szCs w:val="26"/>
-                          </w:rPr>
-                          <w:lastRenderedPageBreak/>
                           <w:t>- UC mô tả quá trình nhân viên và nhà cung cấp hợp tác để đưa các trò chơi mới vào hoạt động.</w:t>
                         </w:r>
                       </w:p>
@@ -9601,7 +8970,6 @@
                 <w:szCs w:val="26"/>
                 <w:lang w:val="en-SG"/>
               </w:rPr>
-              <w:lastRenderedPageBreak/>
               <w:t>Dòng cơ bản</w:t>
             </w:r>
           </w:p>
@@ -9670,6 +9038,14 @@
                 <w:szCs w:val="26"/>
               </w:rPr>
               <w:br/>
+            </w:r>
+            <w:r>
+              <w:rPr>
+                <w:rFonts w:asciiTheme="majorHAnsi" w:hAnsiTheme="majorHAnsi" w:cstheme="majorHAnsi"/>
+                <w:sz w:val="26"/>
+                <w:szCs w:val="26"/>
+              </w:rPr>
+              <w:lastRenderedPageBreak/>
               <w:t>4. Nhân viên lắp đặt và kiểm tra chất lượng trò chơi.</w:t>
             </w:r>
             <w:r>
@@ -9707,6 +9083,7 @@
                 <w:szCs w:val="26"/>
                 <w:lang w:val="en-SG"/>
               </w:rPr>
+              <w:lastRenderedPageBreak/>
               <w:t>Dòng thay thế</w:t>
             </w:r>
           </w:p>
@@ -9758,7 +9135,7 @@
           <w:szCs w:val="26"/>
           <w:lang w:val="en-SG"/>
         </w:rPr>
-        <w:t>6</w:t>
+        <w:t>5</w:t>
       </w:r>
       <w:r>
         <w:rPr>
@@ -10163,7 +9540,6 @@
                 <w:szCs w:val="26"/>
                 <w:lang w:val="en-SG"/>
               </w:rPr>
-              <w:lastRenderedPageBreak/>
               <w:t>Mô tả</w:t>
             </w:r>
           </w:p>
@@ -10455,6 +9831,7 @@
                 <w:szCs w:val="26"/>
                 <w:lang w:val="en-SG"/>
               </w:rPr>
+              <w:lastRenderedPageBreak/>
               <w:t>Dòng cơ bản</w:t>
             </w:r>
           </w:p>
@@ -10726,7 +10103,7 @@
           <w:szCs w:val="26"/>
           <w:lang w:val="en-SG"/>
         </w:rPr>
-        <w:t>7</w:t>
+        <w:t>6</w:t>
       </w:r>
       <w:r>
         <w:rPr>
@@ -10857,7 +10234,6 @@
           <w:szCs w:val="26"/>
           <w:lang w:val="en-SG"/>
         </w:rPr>
-        <w:lastRenderedPageBreak/>
         <w:t>Bước 2</w:t>
       </w:r>
       <w:r>
@@ -10954,6 +10330,7 @@
           <w:szCs w:val="26"/>
           <w:lang w:val="en-SG"/>
         </w:rPr>
+        <w:lastRenderedPageBreak/>
         <w:t>Mua vé: Soát vé là bước bắt buộc sau khi khách hàng đã mua vé.</w:t>
       </w:r>
     </w:p>
@@ -11500,15 +10877,6 @@
               </w:rPr>
               <w:t xml:space="preserve">- Tại bước 3, nếu vé không hợp lệ (quá hạn sử dụng, đã được sử dụng trước đó), nhân viên sẽ thông báo cho khách hàng và từ chối cho vào khu vui chơi. </w:t>
             </w:r>
-            <w:r>
-              <w:rPr>
-                <w:rFonts w:asciiTheme="majorHAnsi" w:hAnsiTheme="majorHAnsi" w:cstheme="majorHAnsi"/>
-                <w:sz w:val="26"/>
-                <w:szCs w:val="26"/>
-              </w:rPr>
-              <w:br/>
-              <w:t>- Nếu khách hàng quên mang vé hoặc vé bị mất, nhân viên sẽ hướng dẫn khách hàng đến quầy dịch vụ khách hàng để tìm giải pháp thay thế.</w:t>
-            </w:r>
           </w:p>
         </w:tc>
       </w:tr>
@@ -11534,7 +10902,7 @@
           <w:szCs w:val="26"/>
           <w:lang w:val="en-SG"/>
         </w:rPr>
-        <w:t>8</w:t>
+        <w:t>7</w:t>
       </w:r>
       <w:r>
         <w:rPr>
@@ -11588,7 +10956,6 @@
           <w:sz w:val="26"/>
           <w:szCs w:val="26"/>
         </w:rPr>
-        <w:lastRenderedPageBreak/>
         <w:t>Nghiệp vụ Thanh toán diễn ra khi khách hàng cần trả tiền cho các dịch vụ như mua vé, mua thức ăn, hoặc tham gia trò chơi bổ sung. Nhận ưu đãi, khuyến mãi được áp dụng trong trường hợp khách hàng có khuyến mãi khi thực hiện thanh toán.</w:t>
       </w:r>
     </w:p>
@@ -11725,6 +11092,7 @@
           <w:szCs w:val="26"/>
           <w:lang w:val="en-SG"/>
         </w:rPr>
+        <w:lastRenderedPageBreak/>
         <w:t>Bước 4</w:t>
       </w:r>
       <w:r>
@@ -12300,7 +11668,6 @@
                 <w:szCs w:val="26"/>
                 <w:lang w:val="en-SG"/>
               </w:rPr>
-              <w:lastRenderedPageBreak/>
               <w:t>Dòng cơ bản</w:t>
             </w:r>
           </w:p>
@@ -12427,13 +11794,8 @@
         <w:rPr>
           <w:rFonts w:ascii="Times New Roman" w:hAnsi="Times New Roman" w:cs="Times New Roman"/>
         </w:rPr>
-        <w:t xml:space="preserve">Sơ đồ </w:t>
-      </w:r>
-      <w:r>
-        <w:rPr>
-          <w:rFonts w:ascii="Times New Roman" w:hAnsi="Times New Roman" w:cs="Times New Roman"/>
-        </w:rPr>
-        <w:t>đối tượng nghiệp vụ và sơ đồ hoạt động</w:t>
+        <w:lastRenderedPageBreak/>
+        <w:t>Sơ đồ đối tượng nghiệp vụ và sơ đồ hoạt động</w:t>
       </w:r>
     </w:p>
     <w:p>
@@ -12441,13 +11803,16 @@
         <w:pStyle w:val="Heading3"/>
       </w:pPr>
       <w:r>
-        <w:t xml:space="preserve">1.5.1. </w:t>
-      </w:r>
-      <w:r>
-        <w:t>UC</w:t>
-      </w:r>
-      <w:r>
-        <w:t xml:space="preserve"> Tham gia trò chơi</w:t>
+        <w:t>1.5.</w:t>
+      </w:r>
+      <w:r>
+        <w:t>1</w:t>
+      </w:r>
+      <w:r>
+        <w:t xml:space="preserve">. UC </w:t>
+      </w:r>
+      <w:r>
+        <w:t>Soát vé</w:t>
       </w:r>
     </w:p>
     <w:p>
@@ -12455,96 +11820,9 @@
         <w:ind w:firstLine="0"/>
       </w:pPr>
       <w:r>
-        <w:drawing>
-          <wp:inline distT="0" distB="0" distL="0" distR="0" wp14:anchorId="5D3608AD" wp14:editId="69E63A1D">
-            <wp:extent cx="5731510" cy="2734945"/>
-            <wp:effectExtent l="133350" t="114300" r="135890" b="160655"/>
-            <wp:docPr id="2119482828" name="Picture 1"/>
-            <wp:cNvGraphicFramePr>
-              <a:graphicFrameLocks xmlns:a="http://schemas.openxmlformats.org/drawingml/2006/main" noChangeAspect="1"/>
-            </wp:cNvGraphicFramePr>
-            <a:graphic xmlns:a="http://schemas.openxmlformats.org/drawingml/2006/main">
-              <a:graphicData uri="http://schemas.openxmlformats.org/drawingml/2006/picture">
-                <pic:pic xmlns:pic="http://schemas.openxmlformats.org/drawingml/2006/picture">
-                  <pic:nvPicPr>
-                    <pic:cNvPr id="2119482828" name=""/>
-                    <pic:cNvPicPr/>
-                  </pic:nvPicPr>
-                  <pic:blipFill>
-                    <a:blip r:embed="rId20"/>
-                    <a:stretch>
-                      <a:fillRect/>
-                    </a:stretch>
-                  </pic:blipFill>
-                  <pic:spPr>
-                    <a:xfrm>
-                      <a:off x="0" y="0"/>
-                      <a:ext cx="5731510" cy="2734945"/>
-                    </a:xfrm>
-                    <a:prstGeom prst="rect">
-                      <a:avLst/>
-                    </a:prstGeom>
-                    <a:solidFill>
-                      <a:srgbClr val="FFFFFF">
-                        <a:shade val="85000"/>
-                      </a:srgbClr>
-                    </a:solidFill>
-                    <a:ln w="88900" cap="sq">
-                      <a:solidFill>
-                        <a:srgbClr val="FFFFFF"/>
-                      </a:solidFill>
-                      <a:miter lim="800000"/>
-                    </a:ln>
-                    <a:effectLst>
-                      <a:outerShdw blurRad="55000" dist="18000" dir="5400000" algn="tl" rotWithShape="0">
-                        <a:srgbClr val="000000">
-                          <a:alpha val="40000"/>
-                        </a:srgbClr>
-                      </a:outerShdw>
-                    </a:effectLst>
-                    <a:scene3d>
-                      <a:camera prst="orthographicFront"/>
-                      <a:lightRig rig="twoPt" dir="t">
-                        <a:rot lat="0" lon="0" rev="7200000"/>
-                      </a:lightRig>
-                    </a:scene3d>
-                    <a:sp3d>
-                      <a:bevelT w="25400" h="19050"/>
-                      <a:contourClr>
-                        <a:srgbClr val="FFFFFF"/>
-                      </a:contourClr>
-                    </a:sp3d>
-                  </pic:spPr>
-                </pic:pic>
-              </a:graphicData>
-            </a:graphic>
-          </wp:inline>
-        </w:drawing>
-      </w:r>
-    </w:p>
-    <w:p>
-      <w:pPr>
-        <w:pStyle w:val="Heading3"/>
-      </w:pPr>
-      <w:r>
-        <w:lastRenderedPageBreak/>
-        <w:t>1.5.</w:t>
-      </w:r>
-      <w:r>
-        <w:t>2</w:t>
-      </w:r>
-      <w:r>
-        <w:t xml:space="preserve">. UC </w:t>
-      </w:r>
-      <w:r>
-        <w:t>Soát vé</w:t>
-      </w:r>
-    </w:p>
-    <w:p>
-      <w:pPr>
-        <w:ind w:firstLine="0"/>
-      </w:pPr>
-      <w:r>
+        <w:rPr>
+          <w:noProof/>
+        </w:rPr>
         <w:drawing>
           <wp:inline distT="0" distB="0" distL="0" distR="0" wp14:anchorId="46772EBC" wp14:editId="79A8EDFE">
             <wp:extent cx="5731510" cy="3237230"/>
@@ -12561,7 +11839,7 @@
                     <pic:cNvPicPr/>
                   </pic:nvPicPr>
                   <pic:blipFill>
-                    <a:blip r:embed="rId21"/>
+                    <a:blip r:embed="rId20"/>
                     <a:stretch>
                       <a:fillRect/>
                     </a:stretch>
@@ -12614,31 +11892,15 @@
     </w:p>
     <w:p>
       <w:pPr>
-        <w:pStyle w:val="Heading3"/>
-      </w:pPr>
-      <w:r>
-        <w:t>1.5.</w:t>
-      </w:r>
-      <w:r>
-        <w:t>3</w:t>
-      </w:r>
-      <w:r>
-        <w:t xml:space="preserve">. UC </w:t>
-      </w:r>
-      <w:r>
-        <w:t>Chăm sóc khách hàng</w:t>
-      </w:r>
-    </w:p>
-    <w:p>
-      <w:pPr>
         <w:ind w:firstLine="0"/>
       </w:pPr>
       <w:r>
+        <w:lastRenderedPageBreak/>
         <w:drawing>
-          <wp:inline distT="0" distB="0" distL="0" distR="0" wp14:anchorId="4550A6D8" wp14:editId="1ED0FBF6">
-            <wp:extent cx="5731510" cy="3394075"/>
-            <wp:effectExtent l="133350" t="114300" r="135890" b="168275"/>
-            <wp:docPr id="798989380" name="Picture 1"/>
+          <wp:inline distT="0" distB="0" distL="0" distR="0" wp14:anchorId="59A2E1DD" wp14:editId="4F001C0E">
+            <wp:extent cx="5731510" cy="4196080"/>
+            <wp:effectExtent l="133350" t="114300" r="135890" b="166370"/>
+            <wp:docPr id="1509810413" name="Picture 1" descr="A screenshot of a computer&#10;&#10;Description automatically generated"/>
             <wp:cNvGraphicFramePr>
               <a:graphicFrameLocks xmlns:a="http://schemas.openxmlformats.org/drawingml/2006/main" noChangeAspect="1"/>
             </wp:cNvGraphicFramePr>
@@ -12646,11 +11908,11 @@
               <a:graphicData uri="http://schemas.openxmlformats.org/drawingml/2006/picture">
                 <pic:pic xmlns:pic="http://schemas.openxmlformats.org/drawingml/2006/picture">
                   <pic:nvPicPr>
-                    <pic:cNvPr id="798989380" name=""/>
+                    <pic:cNvPr id="1509810413" name="Picture 1" descr="A screenshot of a computer&#10;&#10;Description automatically generated"/>
                     <pic:cNvPicPr/>
                   </pic:nvPicPr>
                   <pic:blipFill>
-                    <a:blip r:embed="rId22"/>
+                    <a:blip r:embed="rId21"/>
                     <a:stretch>
                       <a:fillRect/>
                     </a:stretch>
@@ -12658,7 +11920,7 @@
                   <pic:spPr>
                     <a:xfrm>
                       <a:off x="0" y="0"/>
-                      <a:ext cx="5731510" cy="3394075"/>
+                      <a:ext cx="5731510" cy="4196080"/>
                     </a:xfrm>
                     <a:prstGeom prst="rect">
                       <a:avLst/>
@@ -12703,6 +11965,165 @@
     </w:p>
     <w:p>
       <w:pPr>
+        <w:pStyle w:val="Heading3"/>
+      </w:pPr>
+      <w:r>
+        <w:t>1.5.</w:t>
+      </w:r>
+      <w:r>
+        <w:t>2</w:t>
+      </w:r>
+      <w:r>
+        <w:t>. UC Chăm sóc khách hàng</w:t>
+      </w:r>
+    </w:p>
+    <w:p>
+      <w:pPr>
+        <w:ind w:firstLine="0"/>
+      </w:pPr>
+      <w:r>
+        <w:drawing>
+          <wp:inline distT="0" distB="0" distL="0" distR="0" wp14:anchorId="65A01AB5" wp14:editId="66DA3AF7">
+            <wp:extent cx="5731510" cy="3129915"/>
+            <wp:effectExtent l="133350" t="114300" r="135890" b="165735"/>
+            <wp:docPr id="125788985" name="Picture 1" descr="A diagram of a diagram of a diagram&#10;&#10;Description automatically generated with medium confidence"/>
+            <wp:cNvGraphicFramePr>
+              <a:graphicFrameLocks xmlns:a="http://schemas.openxmlformats.org/drawingml/2006/main" noChangeAspect="1"/>
+            </wp:cNvGraphicFramePr>
+            <a:graphic xmlns:a="http://schemas.openxmlformats.org/drawingml/2006/main">
+              <a:graphicData uri="http://schemas.openxmlformats.org/drawingml/2006/picture">
+                <pic:pic xmlns:pic="http://schemas.openxmlformats.org/drawingml/2006/picture">
+                  <pic:nvPicPr>
+                    <pic:cNvPr id="125788985" name="Picture 1" descr="A diagram of a diagram of a diagram&#10;&#10;Description automatically generated with medium confidence"/>
+                    <pic:cNvPicPr/>
+                  </pic:nvPicPr>
+                  <pic:blipFill>
+                    <a:blip r:embed="rId22"/>
+                    <a:stretch>
+                      <a:fillRect/>
+                    </a:stretch>
+                  </pic:blipFill>
+                  <pic:spPr>
+                    <a:xfrm>
+                      <a:off x="0" y="0"/>
+                      <a:ext cx="5731510" cy="3129915"/>
+                    </a:xfrm>
+                    <a:prstGeom prst="rect">
+                      <a:avLst/>
+                    </a:prstGeom>
+                    <a:solidFill>
+                      <a:srgbClr val="FFFFFF">
+                        <a:shade val="85000"/>
+                      </a:srgbClr>
+                    </a:solidFill>
+                    <a:ln w="88900" cap="sq">
+                      <a:solidFill>
+                        <a:srgbClr val="FFFFFF"/>
+                      </a:solidFill>
+                      <a:miter lim="800000"/>
+                    </a:ln>
+                    <a:effectLst>
+                      <a:outerShdw blurRad="55000" dist="18000" dir="5400000" algn="tl" rotWithShape="0">
+                        <a:srgbClr val="000000">
+                          <a:alpha val="40000"/>
+                        </a:srgbClr>
+                      </a:outerShdw>
+                    </a:effectLst>
+                    <a:scene3d>
+                      <a:camera prst="orthographicFront"/>
+                      <a:lightRig rig="twoPt" dir="t">
+                        <a:rot lat="0" lon="0" rev="7200000"/>
+                      </a:lightRig>
+                    </a:scene3d>
+                    <a:sp3d>
+                      <a:bevelT w="25400" h="19050"/>
+                      <a:contourClr>
+                        <a:srgbClr val="FFFFFF"/>
+                      </a:contourClr>
+                    </a:sp3d>
+                  </pic:spPr>
+                </pic:pic>
+              </a:graphicData>
+            </a:graphic>
+          </wp:inline>
+        </w:drawing>
+      </w:r>
+    </w:p>
+    <w:p>
+      <w:pPr>
+        <w:ind w:firstLine="0"/>
+      </w:pPr>
+      <w:r>
+        <w:lastRenderedPageBreak/>
+        <w:drawing>
+          <wp:inline distT="0" distB="0" distL="0" distR="0" wp14:anchorId="48A10E6B" wp14:editId="62024FC2">
+            <wp:extent cx="5731510" cy="5674995"/>
+            <wp:effectExtent l="133350" t="114300" r="135890" b="173355"/>
+            <wp:docPr id="293140694" name="Picture 1" descr="A diagram of a cell&#10;&#10;Description automatically generated"/>
+            <wp:cNvGraphicFramePr>
+              <a:graphicFrameLocks xmlns:a="http://schemas.openxmlformats.org/drawingml/2006/main" noChangeAspect="1"/>
+            </wp:cNvGraphicFramePr>
+            <a:graphic xmlns:a="http://schemas.openxmlformats.org/drawingml/2006/main">
+              <a:graphicData uri="http://schemas.openxmlformats.org/drawingml/2006/picture">
+                <pic:pic xmlns:pic="http://schemas.openxmlformats.org/drawingml/2006/picture">
+                  <pic:nvPicPr>
+                    <pic:cNvPr id="293140694" name="Picture 1" descr="A diagram of a cell&#10;&#10;Description automatically generated"/>
+                    <pic:cNvPicPr/>
+                  </pic:nvPicPr>
+                  <pic:blipFill>
+                    <a:blip r:embed="rId23"/>
+                    <a:stretch>
+                      <a:fillRect/>
+                    </a:stretch>
+                  </pic:blipFill>
+                  <pic:spPr>
+                    <a:xfrm>
+                      <a:off x="0" y="0"/>
+                      <a:ext cx="5731510" cy="5674995"/>
+                    </a:xfrm>
+                    <a:prstGeom prst="rect">
+                      <a:avLst/>
+                    </a:prstGeom>
+                    <a:solidFill>
+                      <a:srgbClr val="FFFFFF">
+                        <a:shade val="85000"/>
+                      </a:srgbClr>
+                    </a:solidFill>
+                    <a:ln w="88900" cap="sq">
+                      <a:solidFill>
+                        <a:srgbClr val="FFFFFF"/>
+                      </a:solidFill>
+                      <a:miter lim="800000"/>
+                    </a:ln>
+                    <a:effectLst>
+                      <a:outerShdw blurRad="55000" dist="18000" dir="5400000" algn="tl" rotWithShape="0">
+                        <a:srgbClr val="000000">
+                          <a:alpha val="40000"/>
+                        </a:srgbClr>
+                      </a:outerShdw>
+                    </a:effectLst>
+                    <a:scene3d>
+                      <a:camera prst="orthographicFront"/>
+                      <a:lightRig rig="twoPt" dir="t">
+                        <a:rot lat="0" lon="0" rev="7200000"/>
+                      </a:lightRig>
+                    </a:scene3d>
+                    <a:sp3d>
+                      <a:bevelT w="25400" h="19050"/>
+                      <a:contourClr>
+                        <a:srgbClr val="FFFFFF"/>
+                      </a:contourClr>
+                    </a:sp3d>
+                  </pic:spPr>
+                </pic:pic>
+              </a:graphicData>
+            </a:graphic>
+          </wp:inline>
+        </w:drawing>
+      </w:r>
+    </w:p>
+    <w:p>
+      <w:pPr>
         <w:pStyle w:val="Heading2"/>
         <w:numPr>
           <w:ilvl w:val="0"/>
@@ -12743,7 +12164,7 @@
                     <pic:cNvPicPr/>
                   </pic:nvPicPr>
                   <pic:blipFill>
-                    <a:blip r:embed="rId23"/>
+                    <a:blip r:embed="rId24"/>
                     <a:stretch>
                       <a:fillRect/>
                     </a:stretch>
@@ -13435,7 +12856,7 @@
                     <pic:cNvPicPr/>
                   </pic:nvPicPr>
                   <pic:blipFill>
-                    <a:blip r:embed="rId24"/>
+                    <a:blip r:embed="rId25"/>
                     <a:stretch>
                       <a:fillRect/>
                     </a:stretch>
@@ -13487,7 +12908,7 @@
                     <pic:cNvPicPr/>
                   </pic:nvPicPr>
                   <pic:blipFill>
-                    <a:blip r:embed="rId25"/>
+                    <a:blip r:embed="rId26"/>
                     <a:stretch>
                       <a:fillRect/>
                     </a:stretch>
@@ -13535,7 +12956,7 @@
                     <pic:cNvPicPr/>
                   </pic:nvPicPr>
                   <pic:blipFill>
-                    <a:blip r:embed="rId26"/>
+                    <a:blip r:embed="rId27"/>
                     <a:stretch>
                       <a:fillRect/>
                     </a:stretch>

</xml_diff>

<commit_message>
sửa mô tả nghiệp vụ
</commit_message>
<xml_diff>
--- a/CNTT_130/DOCUMENTS/CNTT_130.docx
+++ b/CNTT_130/DOCUMENTS/CNTT_130.docx
@@ -28,7 +28,7 @@
           <w:p>
             <w:pPr>
               <w:spacing w:after="200"/>
-              <w:ind w:firstLine="0"/>
+              <w:ind w:left="-324" w:firstLine="0"/>
               <w:jc w:val="center"/>
               <w:rPr>
                 <w:rFonts w:asciiTheme="majorHAnsi" w:hAnsiTheme="majorHAnsi" w:cstheme="majorHAnsi"/>
@@ -54,7 +54,7 @@
           <w:p>
             <w:pPr>
               <w:spacing w:after="200"/>
-              <w:ind w:firstLine="0"/>
+              <w:ind w:left="-324" w:firstLine="0"/>
               <w:jc w:val="center"/>
               <w:rPr>
                 <w:rFonts w:asciiTheme="majorHAnsi" w:eastAsia="Times New Roman" w:hAnsiTheme="majorHAnsi" w:cstheme="majorHAnsi"/>
@@ -79,11 +79,8 @@
           </w:p>
           <w:p>
             <w:pPr>
-              <w:tabs>
-                <w:tab w:val="left" w:pos="2190"/>
-              </w:tabs>
               <w:spacing w:after="200"/>
-              <w:ind w:firstLine="0"/>
+              <w:ind w:left="-324" w:firstLine="0"/>
               <w:jc w:val="center"/>
               <w:rPr>
                 <w:rFonts w:asciiTheme="majorHAnsi" w:eastAsia="Times New Roman" w:hAnsiTheme="majorHAnsi" w:cstheme="majorHAnsi"/>
@@ -108,7 +105,8 @@
           <w:p>
             <w:pPr>
               <w:spacing w:after="200"/>
-              <w:ind w:left="680" w:firstLine="0"/>
+              <w:ind w:left="-324" w:firstLine="0"/>
+              <w:jc w:val="center"/>
               <w:rPr>
                 <w:rFonts w:asciiTheme="majorHAnsi" w:eastAsia="Times New Roman" w:hAnsiTheme="majorHAnsi" w:cstheme="majorHAnsi"/>
                 <w:color w:val="000000" w:themeColor="text1"/>
@@ -125,33 +123,14 @@
                 <w:szCs w:val="28"/>
                 <w:lang w:val="nb-NO"/>
               </w:rPr>
-              <w:t xml:space="preserve">                                  </w:t>
-            </w:r>
-            <w:r>
-              <w:rPr>
-                <w:rFonts w:asciiTheme="majorHAnsi" w:eastAsia="Times New Roman" w:hAnsiTheme="majorHAnsi" w:cstheme="majorHAnsi"/>
-                <w:color w:val="000000" w:themeColor="text1"/>
-                <w:sz w:val="28"/>
-                <w:szCs w:val="28"/>
-                <w:lang w:val="nb-NO"/>
-              </w:rPr>
-              <w:t xml:space="preserve">       </w:t>
-            </w:r>
-            <w:r>
-              <w:rPr>
-                <w:rFonts w:asciiTheme="majorHAnsi" w:eastAsia="Times New Roman" w:hAnsiTheme="majorHAnsi" w:cstheme="majorHAnsi"/>
-                <w:color w:val="000000" w:themeColor="text1"/>
-                <w:sz w:val="28"/>
-                <w:szCs w:val="28"/>
-                <w:lang w:val="nb-NO"/>
-              </w:rPr>
-              <w:t xml:space="preserve">   ----o0o----</w:t>
+              <w:t>----o0o----</w:t>
             </w:r>
           </w:p>
           <w:p>
             <w:pPr>
               <w:spacing w:after="200"/>
-              <w:ind w:firstLine="0"/>
+              <w:ind w:left="-324" w:firstLine="0"/>
+              <w:jc w:val="center"/>
               <w:rPr>
                 <w:rFonts w:asciiTheme="majorHAnsi" w:eastAsia="Times New Roman" w:hAnsiTheme="majorHAnsi" w:cstheme="majorHAnsi"/>
                 <w:color w:val="000000" w:themeColor="text1"/>
@@ -230,7 +209,7 @@
           <w:p>
             <w:pPr>
               <w:spacing w:after="200"/>
-              <w:ind w:firstLine="0"/>
+              <w:ind w:left="-324" w:firstLine="0"/>
               <w:jc w:val="center"/>
               <w:rPr>
                 <w:rFonts w:asciiTheme="majorHAnsi" w:eastAsia="Times New Roman" w:hAnsiTheme="majorHAnsi" w:cstheme="majorHAnsi"/>
@@ -246,7 +225,7 @@
           <w:p>
             <w:pPr>
               <w:spacing w:before="120"/>
-              <w:ind w:firstLine="0"/>
+              <w:ind w:left="-324" w:firstLine="0"/>
               <w:jc w:val="center"/>
               <w:rPr>
                 <w:rFonts w:asciiTheme="majorHAnsi" w:eastAsia="Times New Roman" w:hAnsiTheme="majorHAnsi" w:cstheme="majorHAnsi"/>
@@ -261,7 +240,7 @@
           <w:p>
             <w:pPr>
               <w:spacing w:before="120"/>
-              <w:ind w:firstLine="0"/>
+              <w:ind w:left="-324" w:firstLine="0"/>
               <w:jc w:val="center"/>
               <w:rPr>
                 <w:rFonts w:asciiTheme="majorHAnsi" w:eastAsia="Times New Roman" w:hAnsiTheme="majorHAnsi" w:cstheme="majorHAnsi"/>
@@ -276,7 +255,8 @@
           <w:p>
             <w:pPr>
               <w:spacing w:before="120"/>
-              <w:ind w:firstLine="0"/>
+              <w:ind w:left="-324" w:firstLine="0"/>
+              <w:jc w:val="center"/>
               <w:rPr>
                 <w:rFonts w:asciiTheme="majorHAnsi" w:eastAsia="Times New Roman" w:hAnsiTheme="majorHAnsi" w:cstheme="majorHAnsi"/>
                 <w:b/>
@@ -290,7 +270,7 @@
           <w:p>
             <w:pPr>
               <w:spacing w:before="120"/>
-              <w:ind w:firstLine="0"/>
+              <w:ind w:left="-324" w:firstLine="0"/>
               <w:jc w:val="center"/>
               <w:rPr>
                 <w:rFonts w:asciiTheme="majorHAnsi" w:eastAsia="Times New Roman" w:hAnsiTheme="majorHAnsi" w:cstheme="majorHAnsi"/>
@@ -316,7 +296,7 @@
           <w:p>
             <w:pPr>
               <w:spacing w:before="120"/>
-              <w:ind w:firstLine="0"/>
+              <w:ind w:left="-324" w:firstLine="0"/>
               <w:jc w:val="center"/>
               <w:rPr>
                 <w:rFonts w:asciiTheme="majorHAnsi" w:eastAsia="Times New Roman" w:hAnsiTheme="majorHAnsi" w:cstheme="majorHAnsi"/>
@@ -375,7 +355,7 @@
           <w:p>
             <w:pPr>
               <w:spacing w:before="120"/>
-              <w:ind w:firstLine="0"/>
+              <w:ind w:left="-324" w:firstLine="0"/>
               <w:jc w:val="right"/>
               <w:rPr>
                 <w:rFonts w:asciiTheme="majorHAnsi" w:eastAsia="Times New Roman" w:hAnsiTheme="majorHAnsi" w:cstheme="majorHAnsi"/>
@@ -402,7 +382,7 @@
             <w:pPr>
               <w:spacing w:before="120"/>
               <w:ind w:firstLine="0"/>
-              <w:jc w:val="right"/>
+              <w:jc w:val="left"/>
               <w:rPr>
                 <w:rFonts w:asciiTheme="majorHAnsi" w:eastAsia="Times New Roman" w:hAnsiTheme="majorHAnsi" w:cstheme="majorHAnsi"/>
                 <w:i/>
@@ -416,8 +396,23 @@
           <w:p>
             <w:pPr>
               <w:spacing w:before="120"/>
-              <w:ind w:firstLine="0"/>
-              <w:jc w:val="right"/>
+              <w:ind w:left="-324" w:firstLine="0"/>
+              <w:jc w:val="left"/>
+              <w:rPr>
+                <w:rFonts w:asciiTheme="majorHAnsi" w:eastAsia="Times New Roman" w:hAnsiTheme="majorHAnsi" w:cstheme="majorHAnsi"/>
+                <w:i/>
+                <w:color w:val="000000" w:themeColor="text1"/>
+                <w:sz w:val="28"/>
+                <w:szCs w:val="28"/>
+                <w:lang w:val="nb-NO"/>
+              </w:rPr>
+            </w:pPr>
+          </w:p>
+          <w:p>
+            <w:pPr>
+              <w:spacing w:before="120"/>
+              <w:ind w:left="-324" w:firstLine="0"/>
+              <w:jc w:val="left"/>
               <w:rPr>
                 <w:rFonts w:asciiTheme="majorHAnsi" w:eastAsia="Times New Roman" w:hAnsiTheme="majorHAnsi" w:cstheme="majorHAnsi"/>
                 <w:i/>
@@ -435,6 +430,7 @@
                 <w:tab w:val="center" w:pos="4725"/>
               </w:tabs>
               <w:spacing w:after="200"/>
+              <w:ind w:left="-324"/>
               <w:jc w:val="center"/>
               <w:rPr>
                 <w:rFonts w:asciiTheme="majorHAnsi" w:eastAsia="Calibri" w:hAnsiTheme="majorHAnsi" w:cstheme="majorHAnsi"/>
@@ -452,6 +448,7 @@
                 <w:tab w:val="center" w:pos="4725"/>
               </w:tabs>
               <w:spacing w:after="200"/>
+              <w:ind w:left="-324"/>
               <w:jc w:val="center"/>
               <w:rPr>
                 <w:rFonts w:asciiTheme="majorHAnsi" w:eastAsia="Calibri" w:hAnsiTheme="majorHAnsi" w:cstheme="majorHAnsi"/>
@@ -469,6 +466,7 @@
                 <w:tab w:val="center" w:pos="4725"/>
               </w:tabs>
               <w:spacing w:after="200"/>
+              <w:ind w:left="-324"/>
               <w:jc w:val="center"/>
               <w:rPr>
                 <w:rFonts w:asciiTheme="majorHAnsi" w:eastAsia="Calibri" w:hAnsiTheme="majorHAnsi" w:cstheme="majorHAnsi"/>
@@ -484,7 +482,6 @@
               <w:shd w:val="clear" w:color="auto" w:fill="FFFFFF"/>
               <w:spacing w:before="80" w:after="40"/>
               <w:ind w:firstLine="0"/>
-              <w:jc w:val="center"/>
               <w:rPr>
                 <w:rFonts w:asciiTheme="majorHAnsi" w:hAnsiTheme="majorHAnsi" w:cstheme="majorHAnsi"/>
                 <w:b/>
@@ -499,7 +496,7 @@
             <w:pPr>
               <w:shd w:val="clear" w:color="auto" w:fill="FFFFFF"/>
               <w:spacing w:before="80" w:after="40"/>
-              <w:ind w:firstLine="0"/>
+              <w:ind w:left="-324" w:firstLine="0"/>
               <w:jc w:val="center"/>
               <w:rPr>
                 <w:rFonts w:asciiTheme="majorHAnsi" w:eastAsia="Times New Roman" w:hAnsiTheme="majorHAnsi" w:cstheme="majorHAnsi"/>
@@ -1312,7 +1309,7 @@
     <w:sdt>
       <w:sdtPr>
         <w:rPr>
-          <w:rFonts w:eastAsiaTheme="minorHAnsi" w:cstheme="majorHAnsi"/>
+          <w:rFonts w:asciiTheme="minorHAnsi" w:eastAsiaTheme="minorHAnsi" w:hAnsiTheme="minorHAnsi" w:cstheme="majorHAnsi"/>
           <w:color w:val="auto"/>
           <w:sz w:val="22"/>
           <w:szCs w:val="22"/>
@@ -2038,7 +2035,7 @@
                 <w:rFonts w:cstheme="majorHAnsi"/>
                 <w:noProof/>
               </w:rPr>
-              <w:t>1.5. Sơ đồ đối tư</w:t>
+              <w:t xml:space="preserve">1.5. </w:t>
             </w:r>
             <w:r>
               <w:rPr>
@@ -2046,7 +2043,7 @@
                 <w:rFonts w:cstheme="majorHAnsi"/>
                 <w:noProof/>
               </w:rPr>
-              <w:t>ợ</w:t>
+              <w:t xml:space="preserve">     </w:t>
             </w:r>
             <w:r>
               <w:rPr>
@@ -2054,7 +2051,7 @@
                 <w:rFonts w:cstheme="majorHAnsi"/>
                 <w:noProof/>
               </w:rPr>
-              <w:t>ng nghiệp vụ và sơ đồ hoạt động</w:t>
+              <w:t>Sơ đồ đối tượng nghiệp vụ và sơ đồ hoạt động</w:t>
             </w:r>
             <w:r>
               <w:rPr>
@@ -4490,22 +4487,22 @@
           <w:rFonts w:cstheme="majorHAnsi"/>
         </w:rPr>
       </w:pPr>
-      <w:bookmarkStart w:id="3" w:name="_Hlk152522973"/>
-      <w:bookmarkStart w:id="4" w:name="_Toc180190860"/>
+      <w:bookmarkStart w:id="3" w:name="_Toc180190860"/>
+      <w:bookmarkStart w:id="4" w:name="_Hlk152522973"/>
       <w:r>
         <w:rPr>
           <w:rFonts w:cstheme="majorHAnsi"/>
         </w:rPr>
         <w:t>Khảo sát hiện trạng</w:t>
       </w:r>
+      <w:bookmarkEnd w:id="3"/>
+      <w:r>
+        <w:rPr>
+          <w:rFonts w:cstheme="majorHAnsi"/>
+        </w:rPr>
+        <w:t xml:space="preserve"> </w:t>
+      </w:r>
       <w:bookmarkEnd w:id="4"/>
-      <w:r>
-        <w:rPr>
-          <w:rFonts w:cstheme="majorHAnsi"/>
-        </w:rPr>
-        <w:t xml:space="preserve"> </w:t>
-      </w:r>
-      <w:bookmarkEnd w:id="3"/>
     </w:p>
     <w:p>
       <w:pPr>
@@ -5856,763 +5853,28 @@
           <w:ilvl w:val="1"/>
           <w:numId w:val="2"/>
         </w:numPr>
+        <w:tabs>
+          <w:tab w:val="center" w:pos="2144"/>
+        </w:tabs>
+        <w:spacing w:after="151"/>
         <w:rPr>
           <w:rFonts w:cstheme="majorHAnsi"/>
         </w:rPr>
       </w:pPr>
-      <w:bookmarkStart w:id="5" w:name="_Toc180190861"/>
+      <w:bookmarkStart w:id="5" w:name="_Toc180190862"/>
       <w:r>
         <w:rPr>
           <w:rFonts w:cstheme="majorHAnsi"/>
         </w:rPr>
-        <w:t>Mục tiêu</w:t>
+        <w:t>Phân tích yêu c</w:t>
+      </w:r>
+      <w:r>
+        <w:rPr>
+          <w:rFonts w:cstheme="majorHAnsi"/>
+        </w:rPr>
+        <w:t>ầu</w:t>
       </w:r>
       <w:bookmarkEnd w:id="5"/>
-      <w:r>
-        <w:rPr>
-          <w:rFonts w:cstheme="majorHAnsi"/>
-        </w:rPr>
-        <w:t xml:space="preserve"> </w:t>
-      </w:r>
-    </w:p>
-    <w:p>
-      <w:pPr>
-        <w:ind w:firstLine="0"/>
-        <w:rPr>
-          <w:rFonts w:asciiTheme="majorHAnsi" w:hAnsiTheme="majorHAnsi" w:cstheme="majorHAnsi"/>
-          <w:sz w:val="26"/>
-          <w:szCs w:val="26"/>
-        </w:rPr>
-      </w:pPr>
-      <w:r>
-        <w:rPr>
-          <w:rFonts w:asciiTheme="majorHAnsi" w:hAnsiTheme="majorHAnsi" w:cstheme="majorHAnsi"/>
-          <w:sz w:val="26"/>
-          <w:szCs w:val="26"/>
-        </w:rPr>
-        <w:t>1. Tự động hóa quy trình quản lý thông tin khách hàng</w:t>
-      </w:r>
-    </w:p>
-    <w:p>
-      <w:pPr>
-        <w:ind w:firstLine="360"/>
-        <w:rPr>
-          <w:rFonts w:asciiTheme="majorHAnsi" w:hAnsiTheme="majorHAnsi" w:cstheme="majorHAnsi"/>
-          <w:sz w:val="26"/>
-          <w:szCs w:val="26"/>
-        </w:rPr>
-      </w:pPr>
-      <w:r>
-        <w:rPr>
-          <w:rFonts w:asciiTheme="majorHAnsi" w:hAnsiTheme="majorHAnsi" w:cstheme="majorHAnsi"/>
-          <w:sz w:val="26"/>
-          <w:szCs w:val="26"/>
-        </w:rPr>
-        <w:t>Hiện tại, việc quản lý thông tin khách hàng ở nhiều khu vui chơi có thể vẫn đang được thực hiện thủ công hoặc bằng các công cụ đơn giản như Excel, dẫn đến nhiều rủi ro như nhầm lẫn, mất mát dữ liệu và khó khăn trong tra cứu. Phần mềm quản lý sẽ giúp:</w:t>
-      </w:r>
-    </w:p>
-    <w:p>
-      <w:pPr>
-        <w:numPr>
-          <w:ilvl w:val="0"/>
-          <w:numId w:val="7"/>
-        </w:numPr>
-        <w:spacing w:after="160" w:line="259" w:lineRule="auto"/>
-        <w:jc w:val="left"/>
-        <w:rPr>
-          <w:rFonts w:asciiTheme="majorHAnsi" w:hAnsiTheme="majorHAnsi" w:cstheme="majorHAnsi"/>
-          <w:sz w:val="26"/>
-          <w:szCs w:val="26"/>
-        </w:rPr>
-      </w:pPr>
-      <w:r>
-        <w:rPr>
-          <w:rFonts w:asciiTheme="majorHAnsi" w:hAnsiTheme="majorHAnsi" w:cstheme="majorHAnsi"/>
-          <w:sz w:val="26"/>
-          <w:szCs w:val="26"/>
-        </w:rPr>
-        <w:t>Lưu trữ thông tin khách hàng (tên, địa chỉ, số điện thoại, ngày sinh, số lượng lần ghé thăm, loại thành viên, v.v.) một cách tập trung và có tổ chức.</w:t>
-      </w:r>
-    </w:p>
-    <w:p>
-      <w:pPr>
-        <w:numPr>
-          <w:ilvl w:val="0"/>
-          <w:numId w:val="7"/>
-        </w:numPr>
-        <w:spacing w:after="160" w:line="259" w:lineRule="auto"/>
-        <w:jc w:val="left"/>
-        <w:rPr>
-          <w:rFonts w:asciiTheme="majorHAnsi" w:hAnsiTheme="majorHAnsi" w:cstheme="majorHAnsi"/>
-          <w:sz w:val="26"/>
-          <w:szCs w:val="26"/>
-        </w:rPr>
-      </w:pPr>
-      <w:r>
-        <w:rPr>
-          <w:rFonts w:asciiTheme="majorHAnsi" w:hAnsiTheme="majorHAnsi" w:cstheme="majorHAnsi"/>
-          <w:sz w:val="26"/>
-          <w:szCs w:val="26"/>
-        </w:rPr>
-        <w:t>Tạo điều kiện cho việc tra cứu thông tin nhanh chóng và dễ dàng, giúp nhân viên dễ dàng chăm sóc và phục vụ khách hàng tốt hơn.</w:t>
-      </w:r>
-    </w:p>
-    <w:p>
-      <w:pPr>
-        <w:numPr>
-          <w:ilvl w:val="0"/>
-          <w:numId w:val="7"/>
-        </w:numPr>
-        <w:spacing w:after="160" w:line="259" w:lineRule="auto"/>
-        <w:jc w:val="left"/>
-        <w:rPr>
-          <w:rFonts w:asciiTheme="majorHAnsi" w:hAnsiTheme="majorHAnsi" w:cstheme="majorHAnsi"/>
-          <w:sz w:val="26"/>
-          <w:szCs w:val="26"/>
-        </w:rPr>
-      </w:pPr>
-      <w:r>
-        <w:rPr>
-          <w:rFonts w:asciiTheme="majorHAnsi" w:hAnsiTheme="majorHAnsi" w:cstheme="majorHAnsi"/>
-          <w:sz w:val="26"/>
-          <w:szCs w:val="26"/>
-        </w:rPr>
-        <w:t>Hỗ trợ chương trình thành viên: Tạo và quản lý các hạng thành viên, tích điểm thưởng, cung cấp ưu đãi dành riêng cho khách hàng thân thiết.</w:t>
-      </w:r>
-    </w:p>
-    <w:p>
-      <w:pPr>
-        <w:ind w:firstLine="0"/>
-        <w:rPr>
-          <w:rFonts w:asciiTheme="majorHAnsi" w:hAnsiTheme="majorHAnsi" w:cstheme="majorHAnsi"/>
-          <w:sz w:val="26"/>
-          <w:szCs w:val="26"/>
-        </w:rPr>
-      </w:pPr>
-      <w:r>
-        <w:rPr>
-          <w:rFonts w:asciiTheme="majorHAnsi" w:hAnsiTheme="majorHAnsi" w:cstheme="majorHAnsi"/>
-          <w:sz w:val="26"/>
-          <w:szCs w:val="26"/>
-        </w:rPr>
-        <w:t>2. Quản lý hiệu quả trò chơi và loại trò chơi</w:t>
-      </w:r>
-    </w:p>
-    <w:p>
-      <w:pPr>
-        <w:ind w:firstLine="360"/>
-        <w:rPr>
-          <w:rFonts w:asciiTheme="majorHAnsi" w:hAnsiTheme="majorHAnsi" w:cstheme="majorHAnsi"/>
-          <w:sz w:val="26"/>
-          <w:szCs w:val="26"/>
-        </w:rPr>
-      </w:pPr>
-      <w:r>
-        <w:rPr>
-          <w:rFonts w:asciiTheme="majorHAnsi" w:hAnsiTheme="majorHAnsi" w:cstheme="majorHAnsi"/>
-          <w:sz w:val="26"/>
-          <w:szCs w:val="26"/>
-        </w:rPr>
-        <w:t>Khu vui chơi thường có nhiều loại trò chơi đa dạng phần mềm giúp:</w:t>
-      </w:r>
-    </w:p>
-    <w:p>
-      <w:pPr>
-        <w:numPr>
-          <w:ilvl w:val="0"/>
-          <w:numId w:val="8"/>
-        </w:numPr>
-        <w:spacing w:after="160" w:line="259" w:lineRule="auto"/>
-        <w:jc w:val="left"/>
-        <w:rPr>
-          <w:rFonts w:asciiTheme="majorHAnsi" w:hAnsiTheme="majorHAnsi" w:cstheme="majorHAnsi"/>
-          <w:sz w:val="26"/>
-          <w:szCs w:val="26"/>
-        </w:rPr>
-      </w:pPr>
-      <w:r>
-        <w:rPr>
-          <w:rFonts w:asciiTheme="majorHAnsi" w:hAnsiTheme="majorHAnsi" w:cstheme="majorHAnsi"/>
-          <w:sz w:val="26"/>
-          <w:szCs w:val="26"/>
-        </w:rPr>
-        <w:t>Lưu trữ thông tin chi tiết về từng loại trò chơi, bao gồm tên, mô tả, độ tuổi phù hợp, mức giá và trạng thái hoạt động (đang hoạt động, đang bảo trì).</w:t>
-      </w:r>
-    </w:p>
-    <w:p>
-      <w:pPr>
-        <w:numPr>
-          <w:ilvl w:val="0"/>
-          <w:numId w:val="8"/>
-        </w:numPr>
-        <w:spacing w:after="160" w:line="259" w:lineRule="auto"/>
-        <w:jc w:val="left"/>
-        <w:rPr>
-          <w:rFonts w:asciiTheme="majorHAnsi" w:hAnsiTheme="majorHAnsi" w:cstheme="majorHAnsi"/>
-          <w:sz w:val="26"/>
-          <w:szCs w:val="26"/>
-        </w:rPr>
-      </w:pPr>
-      <w:r>
-        <w:rPr>
-          <w:rFonts w:asciiTheme="majorHAnsi" w:hAnsiTheme="majorHAnsi" w:cstheme="majorHAnsi"/>
-          <w:sz w:val="26"/>
-          <w:szCs w:val="26"/>
-        </w:rPr>
-        <w:t>Theo dõi lịch bảo trì của các trò chơi để đảm bảo các trò chơi luôn trong tình trạng an toàn cho trẻ em sử dụng.</w:t>
-      </w:r>
-    </w:p>
-    <w:p>
-      <w:pPr>
-        <w:numPr>
-          <w:ilvl w:val="0"/>
-          <w:numId w:val="8"/>
-        </w:numPr>
-        <w:spacing w:after="160" w:line="259" w:lineRule="auto"/>
-        <w:jc w:val="left"/>
-        <w:rPr>
-          <w:rFonts w:asciiTheme="majorHAnsi" w:hAnsiTheme="majorHAnsi" w:cstheme="majorHAnsi"/>
-          <w:sz w:val="26"/>
-          <w:szCs w:val="26"/>
-        </w:rPr>
-      </w:pPr>
-      <w:r>
-        <w:rPr>
-          <w:rFonts w:asciiTheme="majorHAnsi" w:hAnsiTheme="majorHAnsi" w:cstheme="majorHAnsi"/>
-          <w:sz w:val="26"/>
-          <w:szCs w:val="26"/>
-        </w:rPr>
-        <w:t>Tối ưu hóa quản lý trò chơi, giúp cho nhân viên có thể dễ dàng điều phối và theo dõi tình trạng hoạt động của từng trò chơi.</w:t>
-      </w:r>
-    </w:p>
-    <w:p>
-      <w:pPr>
-        <w:ind w:firstLine="0"/>
-        <w:rPr>
-          <w:rFonts w:asciiTheme="majorHAnsi" w:hAnsiTheme="majorHAnsi" w:cstheme="majorHAnsi"/>
-          <w:sz w:val="26"/>
-          <w:szCs w:val="26"/>
-        </w:rPr>
-      </w:pPr>
-      <w:r>
-        <w:rPr>
-          <w:rFonts w:asciiTheme="majorHAnsi" w:hAnsiTheme="majorHAnsi" w:cstheme="majorHAnsi"/>
-          <w:sz w:val="26"/>
-          <w:szCs w:val="26"/>
-        </w:rPr>
-        <w:t>3. Tăng cường hiệu quả bán vé và quản lý doanh thu</w:t>
-      </w:r>
-    </w:p>
-    <w:p>
-      <w:pPr>
-        <w:rPr>
-          <w:rFonts w:asciiTheme="majorHAnsi" w:hAnsiTheme="majorHAnsi" w:cstheme="majorHAnsi"/>
-          <w:sz w:val="26"/>
-          <w:szCs w:val="26"/>
-        </w:rPr>
-      </w:pPr>
-      <w:r>
-        <w:rPr>
-          <w:rFonts w:asciiTheme="majorHAnsi" w:hAnsiTheme="majorHAnsi" w:cstheme="majorHAnsi"/>
-          <w:sz w:val="26"/>
-          <w:szCs w:val="26"/>
-        </w:rPr>
-        <w:lastRenderedPageBreak/>
-        <w:t>Bán vé là một phần quan trọng của khu vui chơi, từ vé vào cửa cho đến vé tham gia từng trò chơi cụ thể. Phần mềm sẽ hỗ trợ:</w:t>
-      </w:r>
-    </w:p>
-    <w:p>
-      <w:pPr>
-        <w:numPr>
-          <w:ilvl w:val="0"/>
-          <w:numId w:val="9"/>
-        </w:numPr>
-        <w:spacing w:after="160" w:line="259" w:lineRule="auto"/>
-        <w:jc w:val="left"/>
-        <w:rPr>
-          <w:rFonts w:asciiTheme="majorHAnsi" w:hAnsiTheme="majorHAnsi" w:cstheme="majorHAnsi"/>
-          <w:sz w:val="26"/>
-          <w:szCs w:val="26"/>
-        </w:rPr>
-      </w:pPr>
-      <w:r>
-        <w:rPr>
-          <w:rFonts w:asciiTheme="majorHAnsi" w:hAnsiTheme="majorHAnsi" w:cstheme="majorHAnsi"/>
-          <w:sz w:val="26"/>
-          <w:szCs w:val="26"/>
-        </w:rPr>
-        <w:t>Quản lý bán vé tự động: Tích hợp với các hệ thống thanh toán trực tuyến hoặc bán vé tại quầy để tự động ghi nhận các giao dịch vé vào cửa hoặc vé tham gia trò chơi.</w:t>
-      </w:r>
-    </w:p>
-    <w:p>
-      <w:pPr>
-        <w:numPr>
-          <w:ilvl w:val="0"/>
-          <w:numId w:val="9"/>
-        </w:numPr>
-        <w:spacing w:after="160" w:line="259" w:lineRule="auto"/>
-        <w:jc w:val="left"/>
-        <w:rPr>
-          <w:rFonts w:asciiTheme="majorHAnsi" w:hAnsiTheme="majorHAnsi" w:cstheme="majorHAnsi"/>
-          <w:sz w:val="26"/>
-          <w:szCs w:val="26"/>
-        </w:rPr>
-      </w:pPr>
-      <w:r>
-        <w:rPr>
-          <w:rFonts w:asciiTheme="majorHAnsi" w:hAnsiTheme="majorHAnsi" w:cstheme="majorHAnsi"/>
-          <w:sz w:val="26"/>
-          <w:szCs w:val="26"/>
-        </w:rPr>
-        <w:t>Tối ưu hóa quá trình thanh toán và tạo hóa đơn: Hỗ trợ in hóa đơn nhanh chóng và cung cấp các lựa chọn thanh toán linh hoạt (tiền mặt, thẻ ngân hàng, ví điện tử, v.v.).</w:t>
-      </w:r>
-    </w:p>
-    <w:p>
-      <w:pPr>
-        <w:numPr>
-          <w:ilvl w:val="0"/>
-          <w:numId w:val="9"/>
-        </w:numPr>
-        <w:spacing w:after="160" w:line="259" w:lineRule="auto"/>
-        <w:jc w:val="left"/>
-        <w:rPr>
-          <w:rFonts w:asciiTheme="majorHAnsi" w:hAnsiTheme="majorHAnsi" w:cstheme="majorHAnsi"/>
-          <w:sz w:val="26"/>
-          <w:szCs w:val="26"/>
-        </w:rPr>
-      </w:pPr>
-      <w:r>
-        <w:rPr>
-          <w:rFonts w:asciiTheme="majorHAnsi" w:hAnsiTheme="majorHAnsi" w:cstheme="majorHAnsi"/>
-          <w:sz w:val="26"/>
-          <w:szCs w:val="26"/>
-        </w:rPr>
-        <w:t>Theo dõi và báo cáo doanh thu: Phần mềm sẽ giúp tổng hợp dữ liệu bán vé, thống kê doanh thu hàng ngày, hàng tuần và hàng tháng, giúp ban quản lý dễ dàng theo dõi hiệu suất kinh doanh.</w:t>
-      </w:r>
-    </w:p>
-    <w:p>
-      <w:pPr>
-        <w:ind w:firstLine="0"/>
-        <w:rPr>
-          <w:rFonts w:asciiTheme="majorHAnsi" w:hAnsiTheme="majorHAnsi" w:cstheme="majorHAnsi"/>
-          <w:sz w:val="26"/>
-          <w:szCs w:val="26"/>
-        </w:rPr>
-      </w:pPr>
-      <w:r>
-        <w:rPr>
-          <w:rFonts w:asciiTheme="majorHAnsi" w:hAnsiTheme="majorHAnsi" w:cstheme="majorHAnsi"/>
-          <w:sz w:val="26"/>
-          <w:szCs w:val="26"/>
-        </w:rPr>
-        <w:t>4. Quản lý thông tin nhân viên một cách hiệu quả</w:t>
-      </w:r>
-    </w:p>
-    <w:p>
-      <w:pPr>
-        <w:rPr>
-          <w:rFonts w:asciiTheme="majorHAnsi" w:hAnsiTheme="majorHAnsi" w:cstheme="majorHAnsi"/>
-          <w:sz w:val="26"/>
-          <w:szCs w:val="26"/>
-        </w:rPr>
-      </w:pPr>
-      <w:r>
-        <w:rPr>
-          <w:rFonts w:asciiTheme="majorHAnsi" w:hAnsiTheme="majorHAnsi" w:cstheme="majorHAnsi"/>
-          <w:sz w:val="26"/>
-          <w:szCs w:val="26"/>
-        </w:rPr>
-        <w:t>Việc quản lý nhân sự trong khu vui chơi cũng là một thách thức khi có nhiều bộ phận khác nhau như bán vé, bảo trì trò chơi, quản lý và hỗ trợ khách hàng. Phần mềm sẽ hỗ trợ:</w:t>
-      </w:r>
-    </w:p>
-    <w:p>
-      <w:pPr>
-        <w:numPr>
-          <w:ilvl w:val="0"/>
-          <w:numId w:val="10"/>
-        </w:numPr>
-        <w:spacing w:after="160" w:line="259" w:lineRule="auto"/>
-        <w:jc w:val="left"/>
-        <w:rPr>
-          <w:rFonts w:asciiTheme="majorHAnsi" w:hAnsiTheme="majorHAnsi" w:cstheme="majorHAnsi"/>
-          <w:sz w:val="26"/>
-          <w:szCs w:val="26"/>
-        </w:rPr>
-      </w:pPr>
-      <w:r>
-        <w:rPr>
-          <w:rFonts w:asciiTheme="majorHAnsi" w:hAnsiTheme="majorHAnsi" w:cstheme="majorHAnsi"/>
-          <w:sz w:val="26"/>
-          <w:szCs w:val="26"/>
-        </w:rPr>
-        <w:t>Lưu trữ thông tin chi tiết của từng nhân viên: Bao gồm họ tên, địa chỉ, vị trí làm việc, thời gian làm việc, lịch công tác và lương thưởng.</w:t>
-      </w:r>
-    </w:p>
-    <w:p>
-      <w:pPr>
-        <w:numPr>
-          <w:ilvl w:val="0"/>
-          <w:numId w:val="10"/>
-        </w:numPr>
-        <w:spacing w:after="160" w:line="259" w:lineRule="auto"/>
-        <w:jc w:val="left"/>
-        <w:rPr>
-          <w:rFonts w:asciiTheme="majorHAnsi" w:hAnsiTheme="majorHAnsi" w:cstheme="majorHAnsi"/>
-          <w:sz w:val="26"/>
-          <w:szCs w:val="26"/>
-        </w:rPr>
-      </w:pPr>
-      <w:r>
-        <w:rPr>
-          <w:rFonts w:asciiTheme="majorHAnsi" w:hAnsiTheme="majorHAnsi" w:cstheme="majorHAnsi"/>
-          <w:sz w:val="26"/>
-          <w:szCs w:val="26"/>
-        </w:rPr>
-        <w:t>Phân công công việc: Dễ dàng tạo và điều chỉnh ca làm việc của nhân viên, giúp phân chia nhiệm vụ và đảm bảo có đủ nhân lực trong các khung giờ cao điểm.</w:t>
-      </w:r>
-    </w:p>
-    <w:p>
-      <w:pPr>
-        <w:numPr>
-          <w:ilvl w:val="0"/>
-          <w:numId w:val="10"/>
-        </w:numPr>
-        <w:spacing w:after="160" w:line="259" w:lineRule="auto"/>
-        <w:jc w:val="left"/>
-        <w:rPr>
-          <w:rFonts w:asciiTheme="majorHAnsi" w:hAnsiTheme="majorHAnsi" w:cstheme="majorHAnsi"/>
-          <w:sz w:val="26"/>
-          <w:szCs w:val="26"/>
-        </w:rPr>
-      </w:pPr>
-      <w:r>
-        <w:rPr>
-          <w:rFonts w:asciiTheme="majorHAnsi" w:hAnsiTheme="majorHAnsi" w:cstheme="majorHAnsi"/>
-          <w:sz w:val="26"/>
-          <w:szCs w:val="26"/>
-        </w:rPr>
-        <w:t>Theo dõi hiệu suất làm việc: Phần mềm cung cấp khả năng ghi nhận và đánh giá hiệu suất làm việc của từng nhân viên thông qua các báo cáo.</w:t>
-      </w:r>
-    </w:p>
-    <w:p>
-      <w:pPr>
-        <w:ind w:firstLine="0"/>
-        <w:rPr>
-          <w:rFonts w:asciiTheme="majorHAnsi" w:hAnsiTheme="majorHAnsi" w:cstheme="majorHAnsi"/>
-          <w:sz w:val="26"/>
-          <w:szCs w:val="26"/>
-        </w:rPr>
-      </w:pPr>
-      <w:r>
-        <w:rPr>
-          <w:rFonts w:asciiTheme="majorHAnsi" w:hAnsiTheme="majorHAnsi" w:cstheme="majorHAnsi"/>
-          <w:sz w:val="26"/>
-          <w:szCs w:val="26"/>
-        </w:rPr>
-        <w:t>5. Tạo ra các chương trình khuyến mãi và ưu đãi cho khách hàng</w:t>
-      </w:r>
-    </w:p>
-    <w:p>
-      <w:pPr>
-        <w:rPr>
-          <w:rFonts w:asciiTheme="majorHAnsi" w:hAnsiTheme="majorHAnsi" w:cstheme="majorHAnsi"/>
-          <w:sz w:val="26"/>
-          <w:szCs w:val="26"/>
-        </w:rPr>
-      </w:pPr>
-      <w:r>
-        <w:rPr>
-          <w:rFonts w:asciiTheme="majorHAnsi" w:hAnsiTheme="majorHAnsi" w:cstheme="majorHAnsi"/>
-          <w:sz w:val="26"/>
-          <w:szCs w:val="26"/>
-        </w:rPr>
-        <w:t>Để thu hút và giữ chân khách hàng, các khu vui chơi thường xuyên triển khai các chương trình khuyến mãi, giảm giá hoặc tích điểm thưởng. Phần mềm sẽ giúp:</w:t>
-      </w:r>
-    </w:p>
-    <w:p>
-      <w:pPr>
-        <w:numPr>
-          <w:ilvl w:val="0"/>
-          <w:numId w:val="11"/>
-        </w:numPr>
-        <w:spacing w:after="160" w:line="259" w:lineRule="auto"/>
-        <w:jc w:val="left"/>
-        <w:rPr>
-          <w:rFonts w:asciiTheme="majorHAnsi" w:hAnsiTheme="majorHAnsi" w:cstheme="majorHAnsi"/>
-          <w:sz w:val="26"/>
-          <w:szCs w:val="26"/>
-        </w:rPr>
-      </w:pPr>
-      <w:r>
-        <w:rPr>
-          <w:rFonts w:asciiTheme="majorHAnsi" w:hAnsiTheme="majorHAnsi" w:cstheme="majorHAnsi"/>
-          <w:sz w:val="26"/>
-          <w:szCs w:val="26"/>
-        </w:rPr>
-        <w:t>Thiết lập các chương trình khuyến mãi dễ dàng: Hỗ trợ quản lý các chương trình giảm giá, sự kiện đặc biệt, ưu đãi cho khách hàng thân thiết hoặc thành viên mới.</w:t>
-      </w:r>
-    </w:p>
-    <w:p>
-      <w:pPr>
-        <w:numPr>
-          <w:ilvl w:val="0"/>
-          <w:numId w:val="11"/>
-        </w:numPr>
-        <w:spacing w:after="160" w:line="259" w:lineRule="auto"/>
-        <w:jc w:val="left"/>
-        <w:rPr>
-          <w:rFonts w:asciiTheme="majorHAnsi" w:hAnsiTheme="majorHAnsi" w:cstheme="majorHAnsi"/>
-          <w:sz w:val="26"/>
-          <w:szCs w:val="26"/>
-        </w:rPr>
-      </w:pPr>
-      <w:r>
-        <w:rPr>
-          <w:rFonts w:asciiTheme="majorHAnsi" w:hAnsiTheme="majorHAnsi" w:cstheme="majorHAnsi"/>
-          <w:sz w:val="26"/>
-          <w:szCs w:val="26"/>
-        </w:rPr>
-        <w:t>Quản lý tích điểm: Tích hợp hệ thống tích điểm dành cho khách hàng, theo dõi lịch sử tích điểm và cho phép đổi điểm để nhận quà hoặc giảm giá vé.</w:t>
-      </w:r>
-    </w:p>
-    <w:p>
-      <w:pPr>
-        <w:ind w:firstLine="0"/>
-        <w:rPr>
-          <w:rFonts w:asciiTheme="majorHAnsi" w:hAnsiTheme="majorHAnsi" w:cstheme="majorHAnsi"/>
-          <w:sz w:val="26"/>
-          <w:szCs w:val="26"/>
-        </w:rPr>
-      </w:pPr>
-      <w:r>
-        <w:rPr>
-          <w:rFonts w:asciiTheme="majorHAnsi" w:hAnsiTheme="majorHAnsi" w:cstheme="majorHAnsi"/>
-          <w:sz w:val="26"/>
-          <w:szCs w:val="26"/>
-        </w:rPr>
-        <w:t>6. Cung cấp báo cáo và thống kê chi tiết</w:t>
-      </w:r>
-    </w:p>
-    <w:p>
-      <w:pPr>
-        <w:rPr>
-          <w:rFonts w:asciiTheme="majorHAnsi" w:hAnsiTheme="majorHAnsi" w:cstheme="majorHAnsi"/>
-          <w:sz w:val="26"/>
-          <w:szCs w:val="26"/>
-        </w:rPr>
-      </w:pPr>
-      <w:r>
-        <w:rPr>
-          <w:rFonts w:asciiTheme="majorHAnsi" w:hAnsiTheme="majorHAnsi" w:cstheme="majorHAnsi"/>
-          <w:sz w:val="26"/>
-          <w:szCs w:val="26"/>
-        </w:rPr>
-        <w:lastRenderedPageBreak/>
-        <w:t>Quản lý và đưa ra quyết định hiệu quả đòi hỏi phải có thông tin chính xác và kịp thời. Phần mềm sẽ hỗ trợ:</w:t>
-      </w:r>
-    </w:p>
-    <w:p>
-      <w:pPr>
-        <w:numPr>
-          <w:ilvl w:val="0"/>
-          <w:numId w:val="12"/>
-        </w:numPr>
-        <w:spacing w:after="160" w:line="259" w:lineRule="auto"/>
-        <w:jc w:val="left"/>
-        <w:rPr>
-          <w:rFonts w:asciiTheme="majorHAnsi" w:hAnsiTheme="majorHAnsi" w:cstheme="majorHAnsi"/>
-          <w:sz w:val="26"/>
-          <w:szCs w:val="26"/>
-        </w:rPr>
-      </w:pPr>
-      <w:r>
-        <w:rPr>
-          <w:rFonts w:asciiTheme="majorHAnsi" w:hAnsiTheme="majorHAnsi" w:cstheme="majorHAnsi"/>
-          <w:sz w:val="26"/>
-          <w:szCs w:val="26"/>
-        </w:rPr>
-        <w:t>Thống kê lượng khách hàng: Báo cáo chi tiết về số lượng khách hàng mỗi ngày, số lần ghé thăm của từng khách hàng và doanh thu từ từng nhóm khách hàng (khách lẻ, khách thành viên).</w:t>
-      </w:r>
-    </w:p>
-    <w:p>
-      <w:pPr>
-        <w:numPr>
-          <w:ilvl w:val="0"/>
-          <w:numId w:val="12"/>
-        </w:numPr>
-        <w:spacing w:after="160" w:line="259" w:lineRule="auto"/>
-        <w:jc w:val="left"/>
-        <w:rPr>
-          <w:rFonts w:asciiTheme="majorHAnsi" w:hAnsiTheme="majorHAnsi" w:cstheme="majorHAnsi"/>
-          <w:sz w:val="26"/>
-          <w:szCs w:val="26"/>
-        </w:rPr>
-      </w:pPr>
-      <w:r>
-        <w:rPr>
-          <w:rFonts w:asciiTheme="majorHAnsi" w:hAnsiTheme="majorHAnsi" w:cstheme="majorHAnsi"/>
-          <w:sz w:val="26"/>
-          <w:szCs w:val="26"/>
-        </w:rPr>
-        <w:t>Báo cáo doanh thu: Thống kê doanh thu từ vé vào cửa, vé trò chơi, và tổng doanh thu theo từng thời kỳ (ngày, tháng, quý).</w:t>
-      </w:r>
-    </w:p>
-    <w:p>
-      <w:pPr>
-        <w:numPr>
-          <w:ilvl w:val="0"/>
-          <w:numId w:val="12"/>
-        </w:numPr>
-        <w:spacing w:after="160" w:line="259" w:lineRule="auto"/>
-        <w:jc w:val="left"/>
-        <w:rPr>
-          <w:rFonts w:asciiTheme="majorHAnsi" w:hAnsiTheme="majorHAnsi" w:cstheme="majorHAnsi"/>
-          <w:sz w:val="26"/>
-          <w:szCs w:val="26"/>
-        </w:rPr>
-      </w:pPr>
-      <w:r>
-        <w:rPr>
-          <w:rFonts w:asciiTheme="majorHAnsi" w:hAnsiTheme="majorHAnsi" w:cstheme="majorHAnsi"/>
-          <w:sz w:val="26"/>
-          <w:szCs w:val="26"/>
-        </w:rPr>
-        <w:t>Theo dõi trạng thái trò chơi: Cung cấp thông tin về các trò chơi đang hoạt động, đang bảo trì và các yêu cầu bảo trì dự kiến.</w:t>
-      </w:r>
-    </w:p>
-    <w:p>
-      <w:pPr>
-        <w:numPr>
-          <w:ilvl w:val="0"/>
-          <w:numId w:val="12"/>
-        </w:numPr>
-        <w:spacing w:after="160" w:line="259" w:lineRule="auto"/>
-        <w:jc w:val="left"/>
-        <w:rPr>
-          <w:rFonts w:asciiTheme="majorHAnsi" w:hAnsiTheme="majorHAnsi" w:cstheme="majorHAnsi"/>
-          <w:sz w:val="26"/>
-          <w:szCs w:val="26"/>
-        </w:rPr>
-      </w:pPr>
-      <w:r>
-        <w:rPr>
-          <w:rFonts w:asciiTheme="majorHAnsi" w:hAnsiTheme="majorHAnsi" w:cstheme="majorHAnsi"/>
-          <w:sz w:val="26"/>
-          <w:szCs w:val="26"/>
-        </w:rPr>
-        <w:t>Báo cáo hiệu suất nhân viên: Đánh giá sự đóng góp của nhân viên, bao gồm thời gian làm việc, doanh thu mang lại (trong trường hợp nhân viên bán vé), và kết quả công việc khác.</w:t>
-      </w:r>
-    </w:p>
-    <w:p>
-      <w:pPr>
-        <w:ind w:firstLine="0"/>
-        <w:rPr>
-          <w:rFonts w:asciiTheme="majorHAnsi" w:hAnsiTheme="majorHAnsi" w:cstheme="majorHAnsi"/>
-          <w:sz w:val="26"/>
-          <w:szCs w:val="26"/>
-        </w:rPr>
-      </w:pPr>
-      <w:r>
-        <w:rPr>
-          <w:rFonts w:asciiTheme="majorHAnsi" w:hAnsiTheme="majorHAnsi" w:cstheme="majorHAnsi"/>
-          <w:sz w:val="26"/>
-          <w:szCs w:val="26"/>
-        </w:rPr>
-        <w:t>7. Đảm bảo an toàn và bảo mật thông tin thông qua phân quyền người dùng</w:t>
-      </w:r>
-    </w:p>
-    <w:p>
-      <w:pPr>
-        <w:rPr>
-          <w:rFonts w:asciiTheme="majorHAnsi" w:hAnsiTheme="majorHAnsi" w:cstheme="majorHAnsi"/>
-          <w:sz w:val="26"/>
-          <w:szCs w:val="26"/>
-        </w:rPr>
-      </w:pPr>
-      <w:r>
-        <w:rPr>
-          <w:rFonts w:asciiTheme="majorHAnsi" w:hAnsiTheme="majorHAnsi" w:cstheme="majorHAnsi"/>
-          <w:sz w:val="26"/>
-          <w:szCs w:val="26"/>
-        </w:rPr>
-        <w:t>Một hệ thống quản lý cần phải có sự phân quyền rõ ràng để đảm bảo bảo mật thông tin và phân công trách nhiệm một cách hợp lý. Phần mềm sẽ:</w:t>
-      </w:r>
-    </w:p>
-    <w:p>
-      <w:pPr>
-        <w:numPr>
-          <w:ilvl w:val="0"/>
-          <w:numId w:val="13"/>
-        </w:numPr>
-        <w:spacing w:after="160" w:line="259" w:lineRule="auto"/>
-        <w:jc w:val="left"/>
-        <w:rPr>
-          <w:rFonts w:asciiTheme="majorHAnsi" w:hAnsiTheme="majorHAnsi" w:cstheme="majorHAnsi"/>
-          <w:sz w:val="26"/>
-          <w:szCs w:val="26"/>
-        </w:rPr>
-      </w:pPr>
-      <w:r>
-        <w:rPr>
-          <w:rFonts w:asciiTheme="majorHAnsi" w:hAnsiTheme="majorHAnsi" w:cstheme="majorHAnsi"/>
-          <w:sz w:val="26"/>
-          <w:szCs w:val="26"/>
-        </w:rPr>
-        <w:t>Phân quyền người dùng: Tùy vào vai trò của từng người dùng (quản trị viên, nhân viên bán vé, nhân viên quản lý trò chơi, v.v.), mỗi người sẽ được cấp quyền truy cập và thực hiện các tác vụ khác nhau trong hệ thống.</w:t>
-      </w:r>
-    </w:p>
-    <w:p>
-      <w:pPr>
-        <w:numPr>
-          <w:ilvl w:val="0"/>
-          <w:numId w:val="13"/>
-        </w:numPr>
-        <w:spacing w:after="160" w:line="259" w:lineRule="auto"/>
-        <w:jc w:val="left"/>
-        <w:rPr>
-          <w:rFonts w:asciiTheme="majorHAnsi" w:hAnsiTheme="majorHAnsi" w:cstheme="majorHAnsi"/>
-          <w:sz w:val="26"/>
-          <w:szCs w:val="26"/>
-        </w:rPr>
-      </w:pPr>
-      <w:r>
-        <w:rPr>
-          <w:rFonts w:asciiTheme="majorHAnsi" w:hAnsiTheme="majorHAnsi" w:cstheme="majorHAnsi"/>
-          <w:sz w:val="26"/>
-          <w:szCs w:val="26"/>
-        </w:rPr>
-        <w:t>Quản lý và theo dõi hoạt động người dùng: Lưu lại lịch sử thao tác của từng người dùng để đảm bảo tính minh bạch và giải quyết các vấn đề phát sinh kịp thời.</w:t>
-      </w:r>
-    </w:p>
-    <w:p>
-      <w:pPr>
-        <w:pStyle w:val="Heading2"/>
-        <w:numPr>
-          <w:ilvl w:val="1"/>
-          <w:numId w:val="2"/>
-        </w:numPr>
-        <w:tabs>
-          <w:tab w:val="center" w:pos="2144"/>
-        </w:tabs>
-        <w:spacing w:after="151"/>
-        <w:rPr>
-          <w:rFonts w:cstheme="majorHAnsi"/>
-        </w:rPr>
-      </w:pPr>
-      <w:bookmarkStart w:id="6" w:name="_Toc180190862"/>
-      <w:r>
-        <w:rPr>
-          <w:rFonts w:cstheme="majorHAnsi"/>
-        </w:rPr>
-        <w:t>Phân tích yêu c</w:t>
-      </w:r>
-      <w:r>
-        <w:rPr>
-          <w:rFonts w:cstheme="majorHAnsi"/>
-        </w:rPr>
-        <w:t>ầu</w:t>
-      </w:r>
-      <w:bookmarkEnd w:id="6"/>
     </w:p>
     <w:p>
       <w:pPr>
@@ -6627,7 +5889,7 @@
           <w:szCs w:val="30"/>
         </w:rPr>
       </w:pPr>
-      <w:bookmarkStart w:id="7" w:name="_Toc180190863"/>
+      <w:bookmarkStart w:id="6" w:name="_Toc180190863"/>
       <w:r>
         <w:rPr>
           <w:rFonts w:asciiTheme="majorHAnsi" w:hAnsiTheme="majorHAnsi" w:cstheme="majorHAnsi"/>
@@ -6636,7 +5898,7 @@
         </w:rPr>
         <w:t>Mô tả bài toán</w:t>
       </w:r>
-      <w:bookmarkEnd w:id="7"/>
+      <w:bookmarkEnd w:id="6"/>
     </w:p>
     <w:p>
       <w:pPr>
@@ -6805,7 +6067,6 @@
           <w:sz w:val="26"/>
           <w:szCs w:val="26"/>
         </w:rPr>
-        <w:lastRenderedPageBreak/>
         <w:t>Tạo và quản lý mã giảm giá, chương trình khuyến mãi, thiết lập điều kiện áp dụng và thời gian hiệu lực</w:t>
       </w:r>
       <w:r>
@@ -7014,6 +6275,7 @@
           <w:sz w:val="26"/>
           <w:szCs w:val="26"/>
         </w:rPr>
+        <w:lastRenderedPageBreak/>
         <w:t>Xem khuyến mãi: các khuyến mãi còn hiệu lực với trò chơi.</w:t>
       </w:r>
     </w:p>
@@ -7130,7 +6392,7 @@
           <w:szCs w:val="30"/>
         </w:rPr>
       </w:pPr>
-      <w:bookmarkStart w:id="8" w:name="_Toc180190864"/>
+      <w:bookmarkStart w:id="7" w:name="_Toc180190864"/>
       <w:r>
         <w:rPr>
           <w:rFonts w:asciiTheme="majorHAnsi" w:hAnsiTheme="majorHAnsi" w:cstheme="majorHAnsi"/>
@@ -7139,7 +6401,7 @@
         </w:rPr>
         <w:t>Xác định yêu cầu phần mềm</w:t>
       </w:r>
-      <w:bookmarkEnd w:id="8"/>
+      <w:bookmarkEnd w:id="7"/>
     </w:p>
     <w:p>
       <w:pPr>
@@ -7405,7 +6667,6 @@
           <w:sz w:val="26"/>
           <w:szCs w:val="26"/>
         </w:rPr>
-        <w:lastRenderedPageBreak/>
         <w:t>Tiếp nhận, kiểm tra và xác nhận các đơn hàng được khách hàng đặt vé trên hệ thống.</w:t>
       </w:r>
     </w:p>
@@ -7443,14 +6704,14 @@
           <w:rFonts w:cstheme="majorHAnsi"/>
         </w:rPr>
       </w:pPr>
-      <w:bookmarkStart w:id="9" w:name="_Toc180190865"/>
+      <w:bookmarkStart w:id="8" w:name="_Toc180190865"/>
       <w:r>
         <w:rPr>
           <w:rFonts w:cstheme="majorHAnsi"/>
         </w:rPr>
         <w:t>Sơ đồ usecase nghiệp vụ</w:t>
       </w:r>
-      <w:bookmarkEnd w:id="9"/>
+      <w:bookmarkEnd w:id="8"/>
     </w:p>
     <w:p>
       <w:pPr>
@@ -7471,7 +6732,7 @@
           <w:szCs w:val="26"/>
           <w:lang w:eastAsia="en-SG"/>
         </w:rPr>
-        <w:t>Khu vui chơi trẻ em Tiến Thọ cung cấp dịch vụ bán vé và các hoạt động giải trí cho trẻ em dưới 16 tuổi.</w:t>
+        <w:t>Khu vui chơi trẻ em cung cấp dịch vụ bán vé và các hoạt động giải trí cho trẻ em dưới 16 tuổi.</w:t>
       </w:r>
       <w:r>
         <w:rPr>
@@ -7502,7 +6763,17 @@
           <w:szCs w:val="26"/>
           <w:lang w:val="en-SG" w:eastAsia="en-SG"/>
         </w:rPr>
-        <w:t>Đầu tiên, phụ huynh và trẻ em sẽ mua vé tại quầy bán vé. Tại đây, các nhân viên sẽ hỗ trợ tư vấn loại vé phù hợp, từ vé chơi cơ bản đến các gói combo bao gồm nhiều dịch vụ và trò chơi khác nhau.</w:t>
+        <w:t xml:space="preserve">Đầu tiên, phụ huynh và trẻ em sẽ mua vé tại quầy bán vé. Tại đây, các nhân viên sẽ hỗ trợ tư vấn loại vé phù hợp, từ vé chơi cơ bản đến các gói combo bao gồm nhiều </w:t>
+      </w:r>
+      <w:r>
+        <w:rPr>
+          <w:rFonts w:ascii="Times New Roman" w:eastAsia="Times New Roman" w:hAnsi="Times New Roman" w:cs="Times New Roman"/>
+          <w:sz w:val="26"/>
+          <w:szCs w:val="26"/>
+          <w:lang w:val="en-SG" w:eastAsia="en-SG"/>
+        </w:rPr>
+        <w:lastRenderedPageBreak/>
+        <w:t>dịch vụ và trò chơi khác nhau.</w:t>
       </w:r>
       <w:r>
         <w:rPr>
@@ -7599,8 +6870,8 @@
       <w:r>
         <w:rPr>
           <w:rFonts w:asciiTheme="majorHAnsi" w:hAnsiTheme="majorHAnsi" w:cstheme="majorHAnsi"/>
-        </w:rPr>
-        <w:lastRenderedPageBreak/>
+          <w:noProof/>
+        </w:rPr>
         <w:drawing>
           <wp:inline distT="0" distB="0" distL="0" distR="0" wp14:anchorId="494BD603" wp14:editId="0949B532">
             <wp:extent cx="5731510" cy="3060700"/>
@@ -7689,6 +6960,7 @@
           <w:szCs w:val="26"/>
           <w:lang w:val="en-SG"/>
         </w:rPr>
+        <w:lastRenderedPageBreak/>
         <w:t xml:space="preserve">1. </w:t>
       </w:r>
       <w:r>
@@ -7716,320 +6988,113 @@
     </w:p>
     <w:p>
       <w:pPr>
-        <w:numPr>
-          <w:ilvl w:val="0"/>
-          <w:numId w:val="19"/>
-        </w:numPr>
-        <w:rPr>
-          <w:rFonts w:asciiTheme="majorHAnsi" w:hAnsiTheme="majorHAnsi" w:cstheme="majorHAnsi"/>
-          <w:sz w:val="26"/>
-          <w:szCs w:val="26"/>
-          <w:lang w:val="en-SG"/>
-        </w:rPr>
-      </w:pPr>
-      <w:r>
-        <w:rPr>
-          <w:rFonts w:asciiTheme="majorHAnsi" w:hAnsiTheme="majorHAnsi" w:cstheme="majorHAnsi"/>
-          <w:b/>
-          <w:bCs/>
-          <w:sz w:val="26"/>
-          <w:szCs w:val="26"/>
-          <w:lang w:val="en-SG"/>
-        </w:rPr>
-        <w:t>Khi nào thực hiện:</w:t>
-      </w:r>
-    </w:p>
-    <w:p>
-      <w:pPr>
-        <w:rPr>
-          <w:rFonts w:asciiTheme="majorHAnsi" w:hAnsiTheme="majorHAnsi" w:cstheme="majorHAnsi"/>
-          <w:sz w:val="26"/>
-          <w:szCs w:val="26"/>
-          <w:lang w:val="en-SG"/>
-        </w:rPr>
-      </w:pPr>
-      <w:r>
-        <w:rPr>
-          <w:rFonts w:asciiTheme="majorHAnsi" w:hAnsiTheme="majorHAnsi" w:cstheme="majorHAnsi"/>
-          <w:sz w:val="26"/>
-          <w:szCs w:val="26"/>
-          <w:lang w:val="en-SG"/>
-        </w:rPr>
-        <w:t>Khi khách hàng đến khu vui chơi và cần mua vé cho trẻ em vào chơi. Đây là nghiệp vụ đầu tiên mà khách hàng sẽ thực hiện để truy cập vào các dịch vụ trong khu vui chơi.</w:t>
-      </w:r>
-    </w:p>
-    <w:p>
-      <w:pPr>
-        <w:numPr>
-          <w:ilvl w:val="0"/>
-          <w:numId w:val="19"/>
-        </w:numPr>
-        <w:rPr>
-          <w:rFonts w:asciiTheme="majorHAnsi" w:hAnsiTheme="majorHAnsi" w:cstheme="majorHAnsi"/>
-          <w:sz w:val="26"/>
-          <w:szCs w:val="26"/>
-          <w:lang w:val="en-SG"/>
-        </w:rPr>
-      </w:pPr>
-      <w:r>
-        <w:rPr>
-          <w:rFonts w:asciiTheme="majorHAnsi" w:hAnsiTheme="majorHAnsi" w:cstheme="majorHAnsi"/>
-          <w:b/>
-          <w:bCs/>
-          <w:sz w:val="26"/>
-          <w:szCs w:val="26"/>
-          <w:lang w:val="en-SG"/>
-        </w:rPr>
-        <w:t>Quy trình thực hiện:</w:t>
-      </w:r>
-    </w:p>
-    <w:p>
-      <w:pPr>
-        <w:rPr>
-          <w:rFonts w:asciiTheme="majorHAnsi" w:hAnsiTheme="majorHAnsi" w:cstheme="majorHAnsi"/>
-          <w:sz w:val="26"/>
-          <w:szCs w:val="26"/>
-          <w:lang w:val="en-SG"/>
-        </w:rPr>
-      </w:pPr>
-      <w:r>
-        <w:rPr>
-          <w:rFonts w:asciiTheme="majorHAnsi" w:hAnsiTheme="majorHAnsi" w:cstheme="majorHAnsi"/>
-          <w:b/>
-          <w:bCs/>
-          <w:sz w:val="26"/>
-          <w:szCs w:val="26"/>
-          <w:lang w:val="en-SG"/>
-        </w:rPr>
-        <w:t>Bước 1</w:t>
-      </w:r>
-      <w:r>
-        <w:rPr>
-          <w:rFonts w:asciiTheme="majorHAnsi" w:hAnsiTheme="majorHAnsi" w:cstheme="majorHAnsi"/>
-          <w:sz w:val="26"/>
-          <w:szCs w:val="26"/>
-          <w:lang w:val="en-SG"/>
-        </w:rPr>
-        <w:t>: Khách hàng đến quầy bán vé.</w:t>
-      </w:r>
-    </w:p>
-    <w:p>
-      <w:pPr>
-        <w:rPr>
-          <w:rFonts w:asciiTheme="majorHAnsi" w:hAnsiTheme="majorHAnsi" w:cstheme="majorHAnsi"/>
-          <w:sz w:val="26"/>
-          <w:szCs w:val="26"/>
-          <w:lang w:val="en-SG"/>
-        </w:rPr>
-      </w:pPr>
-      <w:r>
-        <w:rPr>
-          <w:rFonts w:asciiTheme="majorHAnsi" w:hAnsiTheme="majorHAnsi" w:cstheme="majorHAnsi"/>
-          <w:b/>
-          <w:bCs/>
-          <w:sz w:val="26"/>
-          <w:szCs w:val="26"/>
-          <w:lang w:val="en-SG"/>
-        </w:rPr>
-        <w:t>Bước 2</w:t>
-      </w:r>
-      <w:r>
-        <w:rPr>
-          <w:rFonts w:asciiTheme="majorHAnsi" w:hAnsiTheme="majorHAnsi" w:cstheme="majorHAnsi"/>
-          <w:sz w:val="26"/>
-          <w:szCs w:val="26"/>
-          <w:lang w:val="en-SG"/>
-        </w:rPr>
-        <w:t>: Khách hàng chọn loại vé (thường hoặc combo).</w:t>
-      </w:r>
-    </w:p>
-    <w:p>
-      <w:pPr>
-        <w:pStyle w:val="ListParagraph"/>
-        <w:numPr>
-          <w:ilvl w:val="0"/>
-          <w:numId w:val="26"/>
-        </w:numPr>
-        <w:rPr>
-          <w:rFonts w:asciiTheme="majorHAnsi" w:hAnsiTheme="majorHAnsi" w:cstheme="majorHAnsi"/>
-          <w:sz w:val="26"/>
-          <w:szCs w:val="26"/>
-          <w:lang w:val="en-SG"/>
-        </w:rPr>
-      </w:pPr>
-      <w:r>
-        <w:rPr>
-          <w:rFonts w:asciiTheme="majorHAnsi" w:hAnsiTheme="majorHAnsi" w:cstheme="majorHAnsi"/>
-          <w:sz w:val="26"/>
-          <w:szCs w:val="26"/>
-          <w:lang w:val="en-SG"/>
-        </w:rPr>
-        <w:t>Vé thường: Chỉ bao gồm quyền vào chơi cơ bản.</w:t>
-      </w:r>
-    </w:p>
-    <w:p>
-      <w:pPr>
-        <w:pStyle w:val="ListParagraph"/>
-        <w:numPr>
-          <w:ilvl w:val="0"/>
-          <w:numId w:val="26"/>
-        </w:numPr>
-        <w:rPr>
-          <w:rFonts w:asciiTheme="majorHAnsi" w:hAnsiTheme="majorHAnsi" w:cstheme="majorHAnsi"/>
-          <w:sz w:val="26"/>
-          <w:szCs w:val="26"/>
-          <w:lang w:val="en-SG"/>
-        </w:rPr>
-      </w:pPr>
-      <w:r>
-        <w:rPr>
-          <w:rFonts w:asciiTheme="majorHAnsi" w:hAnsiTheme="majorHAnsi" w:cstheme="majorHAnsi"/>
-          <w:sz w:val="26"/>
-          <w:szCs w:val="26"/>
-          <w:lang w:val="en-SG"/>
-        </w:rPr>
-        <w:t>Combo: Có thể bao gồm cả vé vào chơi và dịch vụ đồ ăn, hoặc vé vào chơi và vé cho trò chơi đặc biệt như nhà tuyết.</w:t>
-      </w:r>
-    </w:p>
-    <w:p>
-      <w:pPr>
-        <w:rPr>
-          <w:rFonts w:asciiTheme="majorHAnsi" w:hAnsiTheme="majorHAnsi" w:cstheme="majorHAnsi"/>
-          <w:sz w:val="26"/>
-          <w:szCs w:val="26"/>
-          <w:lang w:val="en-SG"/>
-        </w:rPr>
-      </w:pPr>
-      <w:r>
-        <w:rPr>
-          <w:rFonts w:asciiTheme="majorHAnsi" w:hAnsiTheme="majorHAnsi" w:cstheme="majorHAnsi"/>
-          <w:b/>
-          <w:bCs/>
-          <w:sz w:val="26"/>
-          <w:szCs w:val="26"/>
-          <w:lang w:val="en-SG"/>
-        </w:rPr>
-        <w:t>Bước 3</w:t>
-      </w:r>
-      <w:r>
-        <w:rPr>
-          <w:rFonts w:asciiTheme="majorHAnsi" w:hAnsiTheme="majorHAnsi" w:cstheme="majorHAnsi"/>
-          <w:sz w:val="26"/>
-          <w:szCs w:val="26"/>
-          <w:lang w:val="en-SG"/>
-        </w:rPr>
-        <w:t>: Sau khi chọn loại vé, khách hàng sẽ tiến hành thanh toán tại quầy (có thể thanh toán bằng tiền mặt hoặc chuyển khoản).</w:t>
-      </w:r>
-    </w:p>
-    <w:p>
-      <w:pPr>
-        <w:rPr>
-          <w:rFonts w:asciiTheme="majorHAnsi" w:hAnsiTheme="majorHAnsi" w:cstheme="majorHAnsi"/>
-          <w:sz w:val="26"/>
-          <w:szCs w:val="26"/>
-          <w:lang w:val="en-SG"/>
-        </w:rPr>
-      </w:pPr>
-      <w:r>
-        <w:rPr>
-          <w:rFonts w:asciiTheme="majorHAnsi" w:hAnsiTheme="majorHAnsi" w:cstheme="majorHAnsi"/>
-          <w:b/>
-          <w:bCs/>
-          <w:sz w:val="26"/>
-          <w:szCs w:val="26"/>
-          <w:lang w:val="en-SG"/>
-        </w:rPr>
-        <w:t>Bước 4</w:t>
-      </w:r>
-      <w:r>
-        <w:rPr>
-          <w:rFonts w:asciiTheme="majorHAnsi" w:hAnsiTheme="majorHAnsi" w:cstheme="majorHAnsi"/>
-          <w:sz w:val="26"/>
-          <w:szCs w:val="26"/>
-          <w:lang w:val="en-SG"/>
-        </w:rPr>
-        <w:t>: Sau khi thanh toán thành công, khách hàng sẽ nhận vé (có thể là vé giấy hoặc mã số để soát vé).</w:t>
-      </w:r>
-    </w:p>
-    <w:p>
-      <w:pPr>
-        <w:numPr>
-          <w:ilvl w:val="0"/>
-          <w:numId w:val="19"/>
-        </w:numPr>
-        <w:rPr>
-          <w:rFonts w:asciiTheme="majorHAnsi" w:hAnsiTheme="majorHAnsi" w:cstheme="majorHAnsi"/>
-          <w:sz w:val="26"/>
-          <w:szCs w:val="26"/>
-          <w:lang w:val="en-SG"/>
-        </w:rPr>
-      </w:pPr>
-      <w:r>
-        <w:rPr>
-          <w:rFonts w:asciiTheme="majorHAnsi" w:hAnsiTheme="majorHAnsi" w:cstheme="majorHAnsi"/>
-          <w:b/>
-          <w:bCs/>
-          <w:sz w:val="26"/>
-          <w:szCs w:val="26"/>
-          <w:lang w:val="en-SG"/>
-        </w:rPr>
-        <w:t>Nghiệp vụ liên quan</w:t>
-      </w:r>
-      <w:r>
-        <w:rPr>
-          <w:rFonts w:asciiTheme="majorHAnsi" w:hAnsiTheme="majorHAnsi" w:cstheme="majorHAnsi"/>
-          <w:sz w:val="26"/>
-          <w:szCs w:val="26"/>
-          <w:lang w:val="en-SG"/>
-        </w:rPr>
-        <w:t>:</w:t>
-      </w:r>
-    </w:p>
-    <w:p>
-      <w:pPr>
-        <w:numPr>
-          <w:ilvl w:val="1"/>
-          <w:numId w:val="19"/>
-        </w:numPr>
-        <w:rPr>
-          <w:rFonts w:asciiTheme="majorHAnsi" w:hAnsiTheme="majorHAnsi" w:cstheme="majorHAnsi"/>
-          <w:sz w:val="26"/>
-          <w:szCs w:val="26"/>
-          <w:lang w:val="en-SG"/>
-        </w:rPr>
-      </w:pPr>
-      <w:r>
-        <w:rPr>
-          <w:rFonts w:asciiTheme="majorHAnsi" w:hAnsiTheme="majorHAnsi" w:cstheme="majorHAnsi"/>
-          <w:sz w:val="26"/>
-          <w:szCs w:val="26"/>
-          <w:lang w:val="en-SG"/>
-        </w:rPr>
-        <w:lastRenderedPageBreak/>
-        <w:t>Thanh toán: Thanh toán là một phần bắt buộc để hoàn tất quá trình mua vé.</w:t>
-      </w:r>
-    </w:p>
-    <w:p>
-      <w:pPr>
-        <w:numPr>
-          <w:ilvl w:val="1"/>
-          <w:numId w:val="19"/>
-        </w:numPr>
-        <w:rPr>
-          <w:rFonts w:asciiTheme="majorHAnsi" w:hAnsiTheme="majorHAnsi" w:cstheme="majorHAnsi"/>
-          <w:sz w:val="26"/>
-          <w:szCs w:val="26"/>
-          <w:lang w:val="en-SG"/>
-        </w:rPr>
-      </w:pPr>
-      <w:r>
-        <w:rPr>
-          <w:rFonts w:asciiTheme="majorHAnsi" w:hAnsiTheme="majorHAnsi" w:cstheme="majorHAnsi"/>
-          <w:sz w:val="26"/>
-          <w:szCs w:val="26"/>
-          <w:lang w:val="en-SG"/>
-        </w:rPr>
-        <w:t>Soát vé: Sau khi mua vé, vé sẽ được kiểm tra tại cửa vào để đảm bảo tính hợp lệ trước khi trẻ em được phép vào khu vui chơi.</w:t>
+        <w:rPr>
+          <w:rFonts w:asciiTheme="majorHAnsi" w:hAnsiTheme="majorHAnsi" w:cstheme="majorHAnsi"/>
+          <w:sz w:val="26"/>
+          <w:szCs w:val="26"/>
+          <w:lang w:val="en-SG"/>
+        </w:rPr>
+      </w:pPr>
+      <w:r>
+        <w:rPr>
+          <w:rFonts w:asciiTheme="majorHAnsi" w:hAnsiTheme="majorHAnsi" w:cstheme="majorHAnsi"/>
+          <w:sz w:val="26"/>
+          <w:szCs w:val="26"/>
+          <w:lang w:val="en-SG"/>
+        </w:rPr>
+        <w:t xml:space="preserve">Khi khách hàng đến khu vui chơi, quy trình mua vé bắt đầu khi họ </w:t>
+      </w:r>
+      <w:r>
+        <w:rPr>
+          <w:rFonts w:asciiTheme="majorHAnsi" w:hAnsiTheme="majorHAnsi" w:cstheme="majorHAnsi"/>
+          <w:sz w:val="26"/>
+          <w:szCs w:val="26"/>
+          <w:lang w:val="en-SG"/>
+        </w:rPr>
+        <w:t>đi lại</w:t>
+      </w:r>
+      <w:r>
+        <w:rPr>
+          <w:rFonts w:asciiTheme="majorHAnsi" w:hAnsiTheme="majorHAnsi" w:cstheme="majorHAnsi"/>
+          <w:sz w:val="26"/>
+          <w:szCs w:val="26"/>
+          <w:lang w:val="en-SG"/>
+        </w:rPr>
+        <w:t xml:space="preserve"> quầy </w:t>
+      </w:r>
+      <w:r>
+        <w:rPr>
+          <w:rFonts w:asciiTheme="majorHAnsi" w:hAnsiTheme="majorHAnsi" w:cstheme="majorHAnsi"/>
+          <w:sz w:val="26"/>
+          <w:szCs w:val="26"/>
+          <w:lang w:val="en-SG"/>
+        </w:rPr>
+        <w:t>thu ngân</w:t>
+      </w:r>
+      <w:r>
+        <w:rPr>
+          <w:rFonts w:asciiTheme="majorHAnsi" w:hAnsiTheme="majorHAnsi" w:cstheme="majorHAnsi"/>
+          <w:sz w:val="26"/>
+          <w:szCs w:val="26"/>
+          <w:lang w:val="en-SG"/>
+        </w:rPr>
+        <w:t xml:space="preserve"> để yêu cầu mua vé cho trẻ em. Nhân viên tại quầy sẽ cung cấp thông tin về các loại vé có sẵn, bao gồm vé thường, vé combo với dịch vụ bổ sung như trò chơi đặc biệt hoặc đồ ăn, và vé cho các hoạt động cao cấp như nhà tuyết hay xe điện đụng. Sau khi nhận thông tin từ nhân viên, khách hàng sẽ lựa chọn loại vé phù hợp với nhu cầu của mình.</w:t>
+      </w:r>
+    </w:p>
+    <w:p>
+      <w:pPr>
+        <w:rPr>
+          <w:rFonts w:asciiTheme="majorHAnsi" w:hAnsiTheme="majorHAnsi" w:cstheme="majorHAnsi"/>
+          <w:sz w:val="26"/>
+          <w:szCs w:val="26"/>
+          <w:lang w:val="en-SG"/>
+        </w:rPr>
+      </w:pPr>
+      <w:r>
+        <w:rPr>
+          <w:rFonts w:asciiTheme="majorHAnsi" w:hAnsiTheme="majorHAnsi" w:cstheme="majorHAnsi"/>
+          <w:sz w:val="26"/>
+          <w:szCs w:val="26"/>
+          <w:lang w:val="en-SG"/>
+        </w:rPr>
+        <w:t xml:space="preserve">Khi khách hàng đã chọn xong, quá trình thanh toán sẽ được thực hiện tại quầy </w:t>
+      </w:r>
+      <w:r>
+        <w:rPr>
+          <w:rFonts w:asciiTheme="majorHAnsi" w:hAnsiTheme="majorHAnsi" w:cstheme="majorHAnsi"/>
+          <w:sz w:val="26"/>
+          <w:szCs w:val="26"/>
+          <w:lang w:val="en-SG"/>
+        </w:rPr>
+        <w:t>thu ngân</w:t>
+      </w:r>
+      <w:r>
+        <w:rPr>
+          <w:rFonts w:asciiTheme="majorHAnsi" w:hAnsiTheme="majorHAnsi" w:cstheme="majorHAnsi"/>
+          <w:sz w:val="26"/>
+          <w:szCs w:val="26"/>
+          <w:lang w:val="en-SG"/>
+        </w:rPr>
+        <w:t>. Hệ thống sẽ tính toán tổng chi phí dựa trên lựa chọn vé của khách hàng. Khách hàng có thể thanh toán bằng tiền mặt hoặc thông qua chuyển khoản ngân hàng, tùy theo lựa chọn của họ. Sau khi thanh toán thành công, hệ thống sẽ tự động in vé, đồng thời xuất hóa đơn để khách hàng có thể sử dụng vé tham gia khu vui chơi.</w:t>
+      </w:r>
+    </w:p>
+    <w:p>
+      <w:pPr>
+        <w:rPr>
+          <w:rFonts w:asciiTheme="majorHAnsi" w:hAnsiTheme="majorHAnsi" w:cstheme="majorHAnsi"/>
+          <w:sz w:val="26"/>
+          <w:szCs w:val="26"/>
+          <w:lang w:val="en-SG"/>
+        </w:rPr>
+      </w:pPr>
+      <w:r>
+        <w:rPr>
+          <w:rFonts w:asciiTheme="majorHAnsi" w:hAnsiTheme="majorHAnsi" w:cstheme="majorHAnsi"/>
+          <w:sz w:val="26"/>
+          <w:szCs w:val="26"/>
+          <w:lang w:val="en-SG"/>
+        </w:rPr>
+        <w:t xml:space="preserve">Cuối cùng, khách hàng sẽ nhận vé cùng hóa đơn từ nhân viên lễ tân và tiến đến khu vực soát vé để bắt đầu trải nghiệm vui chơi tại khu vui chơi. </w:t>
       </w:r>
     </w:p>
     <w:tbl>
@@ -8299,7 +7364,23 @@
                 <w:sz w:val="26"/>
                 <w:szCs w:val="26"/>
               </w:rPr>
-              <w:t>1. Khách hàng yêu cầu mua vé tại quầy lễ tân.</w:t>
+              <w:t xml:space="preserve">1. Khách hàng yêu cầu mua vé tại quầy </w:t>
+            </w:r>
+            <w:r>
+              <w:rPr>
+                <w:rFonts w:asciiTheme="majorHAnsi" w:hAnsiTheme="majorHAnsi" w:cstheme="majorHAnsi"/>
+                <w:sz w:val="26"/>
+                <w:szCs w:val="26"/>
+              </w:rPr>
+              <w:t>thu ngân</w:t>
+            </w:r>
+            <w:r>
+              <w:rPr>
+                <w:rFonts w:asciiTheme="majorHAnsi" w:hAnsiTheme="majorHAnsi" w:cstheme="majorHAnsi"/>
+                <w:sz w:val="26"/>
+                <w:szCs w:val="26"/>
+              </w:rPr>
+              <w:t>.</w:t>
             </w:r>
             <w:r>
               <w:rPr>
@@ -8385,306 +7466,6 @@
           <w:lang w:val="en-SG"/>
         </w:rPr>
         <w:t>Mua thức ăn</w:t>
-      </w:r>
-    </w:p>
-    <w:p>
-      <w:pPr>
-        <w:numPr>
-          <w:ilvl w:val="0"/>
-          <w:numId w:val="20"/>
-        </w:numPr>
-        <w:rPr>
-          <w:rFonts w:asciiTheme="majorHAnsi" w:hAnsiTheme="majorHAnsi" w:cstheme="majorHAnsi"/>
-          <w:sz w:val="26"/>
-          <w:szCs w:val="26"/>
-          <w:lang w:val="en-SG"/>
-        </w:rPr>
-      </w:pPr>
-      <w:r>
-        <w:rPr>
-          <w:rFonts w:asciiTheme="majorHAnsi" w:hAnsiTheme="majorHAnsi" w:cstheme="majorHAnsi"/>
-          <w:b/>
-          <w:bCs/>
-          <w:sz w:val="26"/>
-          <w:szCs w:val="26"/>
-          <w:lang w:val="en-SG"/>
-        </w:rPr>
-        <w:t>Khi nào thực hiện:</w:t>
-      </w:r>
-    </w:p>
-    <w:p>
-      <w:pPr>
-        <w:rPr>
-          <w:rFonts w:asciiTheme="majorHAnsi" w:hAnsiTheme="majorHAnsi" w:cstheme="majorHAnsi"/>
-          <w:sz w:val="26"/>
-          <w:szCs w:val="26"/>
-          <w:lang w:val="en-SG"/>
-        </w:rPr>
-      </w:pPr>
-      <w:r>
-        <w:rPr>
-          <w:rFonts w:asciiTheme="majorHAnsi" w:hAnsiTheme="majorHAnsi" w:cstheme="majorHAnsi"/>
-          <w:sz w:val="26"/>
-          <w:szCs w:val="26"/>
-          <w:lang w:val="en-SG"/>
-        </w:rPr>
-        <w:t>Khách hàng thực hiện nghiệp vụ này khi họ hoặc trẻ em muốn mua đồ ăn tại khu vui chơi, có thể xảy ra trong quá trình vui chơi hoặc nghỉ ngơi.</w:t>
-      </w:r>
-    </w:p>
-    <w:p>
-      <w:pPr>
-        <w:numPr>
-          <w:ilvl w:val="0"/>
-          <w:numId w:val="20"/>
-        </w:numPr>
-        <w:rPr>
-          <w:rFonts w:asciiTheme="majorHAnsi" w:hAnsiTheme="majorHAnsi" w:cstheme="majorHAnsi"/>
-          <w:sz w:val="26"/>
-          <w:szCs w:val="26"/>
-          <w:lang w:val="en-SG"/>
-        </w:rPr>
-      </w:pPr>
-      <w:r>
-        <w:rPr>
-          <w:rFonts w:asciiTheme="majorHAnsi" w:hAnsiTheme="majorHAnsi" w:cstheme="majorHAnsi"/>
-          <w:b/>
-          <w:bCs/>
-          <w:sz w:val="26"/>
-          <w:szCs w:val="26"/>
-          <w:lang w:val="en-SG"/>
-        </w:rPr>
-        <w:t>Quy trình thực hiện:</w:t>
-      </w:r>
-    </w:p>
-    <w:p>
-      <w:pPr>
-        <w:rPr>
-          <w:rFonts w:asciiTheme="majorHAnsi" w:hAnsiTheme="majorHAnsi" w:cstheme="majorHAnsi"/>
-          <w:sz w:val="26"/>
-          <w:szCs w:val="26"/>
-          <w:lang w:val="en-SG"/>
-        </w:rPr>
-      </w:pPr>
-      <w:r>
-        <w:rPr>
-          <w:rFonts w:asciiTheme="majorHAnsi" w:hAnsiTheme="majorHAnsi" w:cstheme="majorHAnsi"/>
-          <w:b/>
-          <w:bCs/>
-          <w:sz w:val="26"/>
-          <w:szCs w:val="26"/>
-          <w:lang w:val="en-SG"/>
-        </w:rPr>
-        <w:t>Bước 1</w:t>
-      </w:r>
-      <w:r>
-        <w:rPr>
-          <w:rFonts w:asciiTheme="majorHAnsi" w:hAnsiTheme="majorHAnsi" w:cstheme="majorHAnsi"/>
-          <w:sz w:val="26"/>
-          <w:szCs w:val="26"/>
-          <w:lang w:val="en-SG"/>
-        </w:rPr>
-        <w:t>: Khách hàng đến quầy bán thức ăn.</w:t>
-      </w:r>
-    </w:p>
-    <w:p>
-      <w:pPr>
-        <w:rPr>
-          <w:rFonts w:asciiTheme="majorHAnsi" w:hAnsiTheme="majorHAnsi" w:cstheme="majorHAnsi"/>
-          <w:sz w:val="26"/>
-          <w:szCs w:val="26"/>
-          <w:lang w:val="en-SG"/>
-        </w:rPr>
-      </w:pPr>
-      <w:r>
-        <w:rPr>
-          <w:rFonts w:asciiTheme="majorHAnsi" w:hAnsiTheme="majorHAnsi" w:cstheme="majorHAnsi"/>
-          <w:b/>
-          <w:bCs/>
-          <w:sz w:val="26"/>
-          <w:szCs w:val="26"/>
-          <w:lang w:val="en-SG"/>
-        </w:rPr>
-        <w:t>Bước 2</w:t>
-      </w:r>
-      <w:r>
-        <w:rPr>
-          <w:rFonts w:asciiTheme="majorHAnsi" w:hAnsiTheme="majorHAnsi" w:cstheme="majorHAnsi"/>
-          <w:sz w:val="26"/>
-          <w:szCs w:val="26"/>
-          <w:lang w:val="en-SG"/>
-        </w:rPr>
-        <w:t>: Lựa chọn món ăn từ thực đơn (có thể là món lẻ hoặc combo).</w:t>
-      </w:r>
-    </w:p>
-    <w:p>
-      <w:pPr>
-        <w:rPr>
-          <w:rFonts w:asciiTheme="majorHAnsi" w:hAnsiTheme="majorHAnsi" w:cstheme="majorHAnsi"/>
-          <w:sz w:val="26"/>
-          <w:szCs w:val="26"/>
-          <w:lang w:val="en-SG"/>
-        </w:rPr>
-      </w:pPr>
-      <w:r>
-        <w:rPr>
-          <w:rFonts w:asciiTheme="majorHAnsi" w:hAnsiTheme="majorHAnsi" w:cstheme="majorHAnsi"/>
-          <w:b/>
-          <w:bCs/>
-          <w:sz w:val="26"/>
-          <w:szCs w:val="26"/>
-          <w:lang w:val="en-SG"/>
-        </w:rPr>
-        <w:t>Bước 3</w:t>
-      </w:r>
-      <w:r>
-        <w:rPr>
-          <w:rFonts w:asciiTheme="majorHAnsi" w:hAnsiTheme="majorHAnsi" w:cstheme="majorHAnsi"/>
-          <w:sz w:val="26"/>
-          <w:szCs w:val="26"/>
-          <w:lang w:val="en-SG"/>
-        </w:rPr>
-        <w:t>: Sau khi chọn món, khách hàng tiến hành thanh toán tại quầy (có thể thanh toán bằng tiền mặt hoặc chuyển khoản).</w:t>
-      </w:r>
-    </w:p>
-    <w:p>
-      <w:pPr>
-        <w:rPr>
-          <w:rFonts w:asciiTheme="majorHAnsi" w:hAnsiTheme="majorHAnsi" w:cstheme="majorHAnsi"/>
-          <w:sz w:val="26"/>
-          <w:szCs w:val="26"/>
-          <w:lang w:val="en-SG"/>
-        </w:rPr>
-      </w:pPr>
-      <w:r>
-        <w:rPr>
-          <w:rFonts w:asciiTheme="majorHAnsi" w:hAnsiTheme="majorHAnsi" w:cstheme="majorHAnsi"/>
-          <w:b/>
-          <w:bCs/>
-          <w:sz w:val="26"/>
-          <w:szCs w:val="26"/>
-          <w:lang w:val="en-SG"/>
-        </w:rPr>
-        <w:t>Bước 4</w:t>
-      </w:r>
-      <w:r>
-        <w:rPr>
-          <w:rFonts w:asciiTheme="majorHAnsi" w:hAnsiTheme="majorHAnsi" w:cstheme="majorHAnsi"/>
-          <w:sz w:val="26"/>
-          <w:szCs w:val="26"/>
-          <w:lang w:val="en-SG"/>
-        </w:rPr>
-        <w:t>: Nhân viên quầy sẽ cung cấp một thẻ số bàn, và khách hàng ngồi chờ nhân viên gọi khi món ăn đã sẵn sàng.</w:t>
-      </w:r>
-    </w:p>
-    <w:p>
-      <w:pPr>
-        <w:rPr>
-          <w:rFonts w:asciiTheme="majorHAnsi" w:hAnsiTheme="majorHAnsi" w:cstheme="majorHAnsi"/>
-          <w:sz w:val="26"/>
-          <w:szCs w:val="26"/>
-          <w:lang w:val="en-SG"/>
-        </w:rPr>
-      </w:pPr>
-      <w:r>
-        <w:rPr>
-          <w:rFonts w:asciiTheme="majorHAnsi" w:hAnsiTheme="majorHAnsi" w:cstheme="majorHAnsi"/>
-          <w:b/>
-          <w:bCs/>
-          <w:sz w:val="26"/>
-          <w:szCs w:val="26"/>
-          <w:lang w:val="en-SG"/>
-        </w:rPr>
-        <w:lastRenderedPageBreak/>
-        <w:t>Bước 5</w:t>
-      </w:r>
-      <w:r>
-        <w:rPr>
-          <w:rFonts w:asciiTheme="majorHAnsi" w:hAnsiTheme="majorHAnsi" w:cstheme="majorHAnsi"/>
-          <w:sz w:val="26"/>
-          <w:szCs w:val="26"/>
-          <w:lang w:val="en-SG"/>
-        </w:rPr>
-        <w:t>: Khi đồ ăn đã sẵn sàng, khách hàng nhận món ăn tại quầy.</w:t>
-      </w:r>
-    </w:p>
-    <w:p>
-      <w:pPr>
-        <w:numPr>
-          <w:ilvl w:val="0"/>
-          <w:numId w:val="20"/>
-        </w:numPr>
-        <w:rPr>
-          <w:rFonts w:asciiTheme="majorHAnsi" w:hAnsiTheme="majorHAnsi" w:cstheme="majorHAnsi"/>
-          <w:sz w:val="26"/>
-          <w:szCs w:val="26"/>
-          <w:lang w:val="en-SG"/>
-        </w:rPr>
-      </w:pPr>
-      <w:r>
-        <w:rPr>
-          <w:rFonts w:asciiTheme="majorHAnsi" w:hAnsiTheme="majorHAnsi" w:cstheme="majorHAnsi"/>
-          <w:b/>
-          <w:bCs/>
-          <w:sz w:val="26"/>
-          <w:szCs w:val="26"/>
-          <w:lang w:val="en-SG"/>
-        </w:rPr>
-        <w:t>Nghiệp vụ liên quan</w:t>
-      </w:r>
-      <w:r>
-        <w:rPr>
-          <w:rFonts w:asciiTheme="majorHAnsi" w:hAnsiTheme="majorHAnsi" w:cstheme="majorHAnsi"/>
-          <w:sz w:val="26"/>
-          <w:szCs w:val="26"/>
-          <w:lang w:val="en-SG"/>
-        </w:rPr>
-        <w:t>:</w:t>
-      </w:r>
-    </w:p>
-    <w:p>
-      <w:pPr>
-        <w:numPr>
-          <w:ilvl w:val="1"/>
-          <w:numId w:val="20"/>
-        </w:numPr>
-        <w:rPr>
-          <w:rFonts w:asciiTheme="majorHAnsi" w:hAnsiTheme="majorHAnsi" w:cstheme="majorHAnsi"/>
-          <w:sz w:val="26"/>
-          <w:szCs w:val="26"/>
-          <w:lang w:val="en-SG"/>
-        </w:rPr>
-      </w:pPr>
-      <w:r>
-        <w:rPr>
-          <w:rFonts w:asciiTheme="majorHAnsi" w:hAnsiTheme="majorHAnsi" w:cstheme="majorHAnsi"/>
-          <w:sz w:val="26"/>
-          <w:szCs w:val="26"/>
-          <w:lang w:val="en-SG"/>
-        </w:rPr>
-        <w:t>Thanh toán: Sau khi đặt món ăn, khách hàng tiến hành thanh toán trước khi nhận đồ ăn.</w:t>
-      </w:r>
-    </w:p>
-    <w:p>
-      <w:pPr>
-        <w:numPr>
-          <w:ilvl w:val="1"/>
-          <w:numId w:val="20"/>
-        </w:numPr>
-        <w:rPr>
-          <w:rFonts w:asciiTheme="majorHAnsi" w:hAnsiTheme="majorHAnsi" w:cstheme="majorHAnsi"/>
-          <w:sz w:val="26"/>
-          <w:szCs w:val="26"/>
-          <w:lang w:val="en-SG"/>
-        </w:rPr>
-      </w:pPr>
-      <w:r>
-        <w:rPr>
-          <w:rFonts w:asciiTheme="majorHAnsi" w:hAnsiTheme="majorHAnsi" w:cstheme="majorHAnsi"/>
-          <w:sz w:val="26"/>
-          <w:szCs w:val="26"/>
-          <w:lang w:val="en-SG"/>
-        </w:rPr>
-        <w:t>Ưu đãi, khuyến mãi: Nếu khách hàng mua vé combo có bao gồm đồ ăn, họ sẽ được nhận đồ ăn theo gói mà không cần thanh toán thêm.</w:t>
       </w:r>
     </w:p>
     <w:tbl>
@@ -8776,6 +7557,7 @@
                 <w:szCs w:val="26"/>
                 <w:lang w:val="en-SG"/>
               </w:rPr>
+              <w:lastRenderedPageBreak/>
               <w:t>Mô tả</w:t>
             </w:r>
           </w:p>
@@ -9071,7 +7853,10 @@
           <w:lang w:val="en-SG"/>
         </w:rPr>
       </w:pPr>
-      <w:r>
+    </w:p>
+    <w:p>
+      <w:pPr>
+        <w:ind w:firstLine="0"/>
         <w:rPr>
           <w:rFonts w:asciiTheme="majorHAnsi" w:hAnsiTheme="majorHAnsi" w:cstheme="majorHAnsi"/>
           <w:b/>
@@ -9080,8 +7865,7 @@
           <w:szCs w:val="26"/>
           <w:lang w:val="en-SG"/>
         </w:rPr>
-        <w:t>3</w:t>
-      </w:r>
+      </w:pPr>
       <w:r>
         <w:rPr>
           <w:rFonts w:asciiTheme="majorHAnsi" w:hAnsiTheme="majorHAnsi" w:cstheme="majorHAnsi"/>
@@ -9091,7 +7875,7 @@
           <w:szCs w:val="26"/>
           <w:lang w:val="en-SG"/>
         </w:rPr>
-        <w:t xml:space="preserve">. </w:t>
+        <w:t>3</w:t>
       </w:r>
       <w:r>
         <w:rPr>
@@ -9102,7 +7886,7 @@
           <w:szCs w:val="26"/>
           <w:lang w:val="en-SG"/>
         </w:rPr>
-        <w:t xml:space="preserve">Quy trình </w:t>
+        <w:t xml:space="preserve">. </w:t>
       </w:r>
       <w:r>
         <w:rPr>
@@ -9113,22 +7897,8 @@
           <w:szCs w:val="26"/>
           <w:lang w:val="en-SG"/>
         </w:rPr>
-        <w:t>Cung cấp trò chơi</w:t>
-      </w:r>
-    </w:p>
-    <w:p>
-      <w:pPr>
-        <w:numPr>
-          <w:ilvl w:val="0"/>
-          <w:numId w:val="22"/>
-        </w:numPr>
-        <w:rPr>
-          <w:rFonts w:asciiTheme="majorHAnsi" w:hAnsiTheme="majorHAnsi" w:cstheme="majorHAnsi"/>
-          <w:sz w:val="26"/>
-          <w:szCs w:val="26"/>
-          <w:lang w:val="en-SG"/>
-        </w:rPr>
-      </w:pPr>
+        <w:t xml:space="preserve">Quy trình </w:t>
+      </w:r>
       <w:r>
         <w:rPr>
           <w:rFonts w:asciiTheme="majorHAnsi" w:hAnsiTheme="majorHAnsi" w:cstheme="majorHAnsi"/>
@@ -9138,199 +7908,7 @@
           <w:szCs w:val="26"/>
           <w:lang w:val="en-SG"/>
         </w:rPr>
-        <w:t>Khi nào thực hiện:</w:t>
-      </w:r>
-    </w:p>
-    <w:p>
-      <w:pPr>
-        <w:rPr>
-          <w:rFonts w:asciiTheme="majorHAnsi" w:hAnsiTheme="majorHAnsi" w:cstheme="majorHAnsi"/>
-          <w:sz w:val="26"/>
-          <w:szCs w:val="26"/>
-          <w:lang w:val="en-SG"/>
-        </w:rPr>
-      </w:pPr>
-      <w:r>
-        <w:rPr>
-          <w:rFonts w:asciiTheme="majorHAnsi" w:hAnsiTheme="majorHAnsi" w:cstheme="majorHAnsi"/>
-          <w:sz w:val="26"/>
-          <w:szCs w:val="26"/>
-          <w:lang w:val="en-SG"/>
-        </w:rPr>
-        <w:t>Khi nhà cung cấp cần bổ sung hoặc bảo trì các trò chơi, thiết bị trong khu vui chơi.</w:t>
-      </w:r>
-    </w:p>
-    <w:p>
-      <w:pPr>
-        <w:numPr>
-          <w:ilvl w:val="0"/>
-          <w:numId w:val="22"/>
-        </w:numPr>
-        <w:rPr>
-          <w:rFonts w:asciiTheme="majorHAnsi" w:hAnsiTheme="majorHAnsi" w:cstheme="majorHAnsi"/>
-          <w:sz w:val="26"/>
-          <w:szCs w:val="26"/>
-          <w:lang w:val="en-SG"/>
-        </w:rPr>
-      </w:pPr>
-      <w:r>
-        <w:rPr>
-          <w:rFonts w:asciiTheme="majorHAnsi" w:hAnsiTheme="majorHAnsi" w:cstheme="majorHAnsi"/>
-          <w:b/>
-          <w:bCs/>
-          <w:sz w:val="26"/>
-          <w:szCs w:val="26"/>
-          <w:lang w:val="en-SG"/>
-        </w:rPr>
-        <w:t>Quy trình thực hiện:</w:t>
-      </w:r>
-    </w:p>
-    <w:p>
-      <w:pPr>
-        <w:rPr>
-          <w:rFonts w:asciiTheme="majorHAnsi" w:hAnsiTheme="majorHAnsi" w:cstheme="majorHAnsi"/>
-          <w:sz w:val="26"/>
-          <w:szCs w:val="26"/>
-          <w:lang w:val="en-SG"/>
-        </w:rPr>
-      </w:pPr>
-      <w:r>
-        <w:rPr>
-          <w:rFonts w:asciiTheme="majorHAnsi" w:hAnsiTheme="majorHAnsi" w:cstheme="majorHAnsi"/>
-          <w:b/>
-          <w:bCs/>
-          <w:sz w:val="26"/>
-          <w:szCs w:val="26"/>
-          <w:lang w:val="en-SG"/>
-        </w:rPr>
-        <w:t>Bước 1</w:t>
-      </w:r>
-      <w:r>
-        <w:rPr>
-          <w:rFonts w:asciiTheme="majorHAnsi" w:hAnsiTheme="majorHAnsi" w:cstheme="majorHAnsi"/>
-          <w:sz w:val="26"/>
-          <w:szCs w:val="26"/>
-          <w:lang w:val="en-SG"/>
-        </w:rPr>
-        <w:t>: Nhà cung cấp phối hợp với quản lý khu vui chơi để cung cấp hoặc bảo trì trò chơi.</w:t>
-      </w:r>
-    </w:p>
-    <w:p>
-      <w:pPr>
-        <w:rPr>
-          <w:rFonts w:asciiTheme="majorHAnsi" w:hAnsiTheme="majorHAnsi" w:cstheme="majorHAnsi"/>
-          <w:sz w:val="26"/>
-          <w:szCs w:val="26"/>
-          <w:lang w:val="en-SG"/>
-        </w:rPr>
-      </w:pPr>
-      <w:r>
-        <w:rPr>
-          <w:rFonts w:asciiTheme="majorHAnsi" w:hAnsiTheme="majorHAnsi" w:cstheme="majorHAnsi"/>
-          <w:b/>
-          <w:bCs/>
-          <w:sz w:val="26"/>
-          <w:szCs w:val="26"/>
-          <w:lang w:val="en-SG"/>
-        </w:rPr>
-        <w:lastRenderedPageBreak/>
-        <w:t>Bước 2</w:t>
-      </w:r>
-      <w:r>
-        <w:rPr>
-          <w:rFonts w:asciiTheme="majorHAnsi" w:hAnsiTheme="majorHAnsi" w:cstheme="majorHAnsi"/>
-          <w:sz w:val="26"/>
-          <w:szCs w:val="26"/>
-          <w:lang w:val="en-SG"/>
-        </w:rPr>
-        <w:t>: Thiết bị trò chơi được lắp đặt, kiểm tra và vận hành theo quy trình an toàn.</w:t>
-      </w:r>
-    </w:p>
-    <w:p>
-      <w:pPr>
-        <w:rPr>
-          <w:rFonts w:asciiTheme="majorHAnsi" w:hAnsiTheme="majorHAnsi" w:cstheme="majorHAnsi"/>
-          <w:sz w:val="26"/>
-          <w:szCs w:val="26"/>
-          <w:lang w:val="en-SG"/>
-        </w:rPr>
-      </w:pPr>
-      <w:r>
-        <w:rPr>
-          <w:rFonts w:asciiTheme="majorHAnsi" w:hAnsiTheme="majorHAnsi" w:cstheme="majorHAnsi"/>
-          <w:b/>
-          <w:bCs/>
-          <w:sz w:val="26"/>
-          <w:szCs w:val="26"/>
-          <w:lang w:val="en-SG"/>
-        </w:rPr>
-        <w:t>Bước 3</w:t>
-      </w:r>
-      <w:r>
-        <w:rPr>
-          <w:rFonts w:asciiTheme="majorHAnsi" w:hAnsiTheme="majorHAnsi" w:cstheme="majorHAnsi"/>
-          <w:sz w:val="26"/>
-          <w:szCs w:val="26"/>
-          <w:lang w:val="en-SG"/>
-        </w:rPr>
-        <w:t>: Trò chơi mới hoặc đã bảo trì sẵn sàng cho trẻ em tham gia.</w:t>
-      </w:r>
-    </w:p>
-    <w:p>
-      <w:pPr>
-        <w:numPr>
-          <w:ilvl w:val="0"/>
-          <w:numId w:val="22"/>
-        </w:numPr>
-        <w:rPr>
-          <w:rFonts w:asciiTheme="majorHAnsi" w:hAnsiTheme="majorHAnsi" w:cstheme="majorHAnsi"/>
-          <w:sz w:val="26"/>
-          <w:szCs w:val="26"/>
-          <w:lang w:val="en-SG"/>
-        </w:rPr>
-      </w:pPr>
-      <w:r>
-        <w:rPr>
-          <w:rFonts w:asciiTheme="majorHAnsi" w:hAnsiTheme="majorHAnsi" w:cstheme="majorHAnsi"/>
-          <w:b/>
-          <w:bCs/>
-          <w:sz w:val="26"/>
-          <w:szCs w:val="26"/>
-          <w:lang w:val="en-SG"/>
-        </w:rPr>
-        <w:t>Nghiệp vụ liên quan</w:t>
-      </w:r>
-      <w:r>
-        <w:rPr>
-          <w:rFonts w:asciiTheme="majorHAnsi" w:hAnsiTheme="majorHAnsi" w:cstheme="majorHAnsi"/>
-          <w:sz w:val="26"/>
-          <w:szCs w:val="26"/>
-          <w:lang w:val="en-SG"/>
-        </w:rPr>
-        <w:t>:</w:t>
-      </w:r>
-    </w:p>
-    <w:p>
-      <w:pPr>
-        <w:numPr>
-          <w:ilvl w:val="1"/>
-          <w:numId w:val="22"/>
-        </w:numPr>
-        <w:rPr>
-          <w:rFonts w:asciiTheme="majorHAnsi" w:hAnsiTheme="majorHAnsi" w:cstheme="majorHAnsi"/>
-          <w:sz w:val="26"/>
-          <w:szCs w:val="26"/>
-          <w:lang w:val="en-SG"/>
-        </w:rPr>
-      </w:pPr>
-      <w:r>
-        <w:rPr>
-          <w:rFonts w:asciiTheme="majorHAnsi" w:hAnsiTheme="majorHAnsi" w:cstheme="majorHAnsi"/>
-          <w:sz w:val="26"/>
-          <w:szCs w:val="26"/>
-          <w:lang w:val="en-SG"/>
-        </w:rPr>
-        <w:t>Quản lý khu vui chơi: Quản lý khu vui chơi cần phối hợp với nhà cung cấp để đảm bảo các trò chơi hoạt động trơn tru và an toàn.</w:t>
+        <w:t>Cung cấp trò chơi</w:t>
       </w:r>
     </w:p>
     <w:tbl>
@@ -9754,6 +8332,7 @@
                 <w:szCs w:val="26"/>
                 <w:lang w:val="en-SG"/>
               </w:rPr>
+              <w:lastRenderedPageBreak/>
               <w:t>Dòng thay thế</w:t>
             </w:r>
           </w:p>
@@ -9827,7 +8406,7 @@
           <w:szCs w:val="26"/>
           <w:lang w:val="en-SG"/>
         </w:rPr>
-        <w:t xml:space="preserve">Quy trình </w:t>
+        <w:t>Quy trình Áp dụng</w:t>
       </w:r>
       <w:r>
         <w:rPr>
@@ -9838,312 +8417,100 @@
           <w:szCs w:val="26"/>
           <w:lang w:val="en-SG"/>
         </w:rPr>
-        <w:t>Áp dụng</w:t>
-      </w:r>
-      <w:r>
-        <w:rPr>
-          <w:rFonts w:asciiTheme="majorHAnsi" w:hAnsiTheme="majorHAnsi" w:cstheme="majorHAnsi"/>
-          <w:b/>
-          <w:bCs/>
-          <w:sz w:val="26"/>
-          <w:szCs w:val="26"/>
-          <w:lang w:val="en-SG"/>
-        </w:rPr>
         <w:t xml:space="preserve"> ưu đãi, khuyến mãi</w:t>
       </w:r>
     </w:p>
     <w:p>
       <w:pPr>
-        <w:numPr>
-          <w:ilvl w:val="0"/>
-          <w:numId w:val="23"/>
-        </w:numPr>
-        <w:rPr>
-          <w:rFonts w:asciiTheme="majorHAnsi" w:hAnsiTheme="majorHAnsi" w:cstheme="majorHAnsi"/>
-          <w:sz w:val="26"/>
-          <w:szCs w:val="26"/>
-          <w:lang w:val="en-SG"/>
-        </w:rPr>
-      </w:pPr>
-      <w:r>
-        <w:rPr>
-          <w:rFonts w:asciiTheme="majorHAnsi" w:hAnsiTheme="majorHAnsi" w:cstheme="majorHAnsi"/>
-          <w:b/>
-          <w:bCs/>
-          <w:sz w:val="26"/>
-          <w:szCs w:val="26"/>
-          <w:lang w:val="en-SG"/>
-        </w:rPr>
-        <w:t>Khi nào thực hiện:</w:t>
-      </w:r>
-    </w:p>
-    <w:p>
-      <w:pPr>
-        <w:rPr>
-          <w:rFonts w:asciiTheme="majorHAnsi" w:hAnsiTheme="majorHAnsi" w:cstheme="majorHAnsi"/>
-          <w:sz w:val="26"/>
-          <w:szCs w:val="26"/>
-          <w:lang w:val="en-SG"/>
-        </w:rPr>
-      </w:pPr>
-      <w:r>
-        <w:rPr>
-          <w:rFonts w:asciiTheme="majorHAnsi" w:hAnsiTheme="majorHAnsi" w:cstheme="majorHAnsi"/>
-          <w:sz w:val="26"/>
-          <w:szCs w:val="26"/>
-          <w:lang w:val="en-SG"/>
-        </w:rPr>
-        <w:t>Khi có chương trình khuyến mãi đi kèm khi mua vé hoặc sử dụng dịch vụ.</w:t>
-      </w:r>
-    </w:p>
-    <w:p>
-      <w:pPr>
-        <w:numPr>
-          <w:ilvl w:val="0"/>
-          <w:numId w:val="23"/>
-        </w:numPr>
-        <w:rPr>
-          <w:rFonts w:asciiTheme="majorHAnsi" w:hAnsiTheme="majorHAnsi" w:cstheme="majorHAnsi"/>
-          <w:sz w:val="26"/>
-          <w:szCs w:val="26"/>
-          <w:lang w:val="en-SG"/>
-        </w:rPr>
-      </w:pPr>
-      <w:r>
-        <w:rPr>
-          <w:rFonts w:asciiTheme="majorHAnsi" w:hAnsiTheme="majorHAnsi" w:cstheme="majorHAnsi"/>
-          <w:b/>
-          <w:bCs/>
-          <w:sz w:val="26"/>
-          <w:szCs w:val="26"/>
-          <w:lang w:val="en-SG"/>
-        </w:rPr>
-        <w:t>Quy trình thực hiện:</w:t>
-      </w:r>
-    </w:p>
-    <w:p>
-      <w:pPr>
-        <w:rPr>
-          <w:rFonts w:asciiTheme="majorHAnsi" w:hAnsiTheme="majorHAnsi" w:cstheme="majorHAnsi"/>
-          <w:sz w:val="26"/>
-          <w:szCs w:val="26"/>
-        </w:rPr>
-      </w:pPr>
-      <w:r>
-        <w:rPr>
-          <w:rFonts w:asciiTheme="majorHAnsi" w:hAnsiTheme="majorHAnsi" w:cstheme="majorHAnsi"/>
-          <w:b/>
-          <w:bCs/>
-          <w:sz w:val="26"/>
-          <w:szCs w:val="26"/>
-          <w:lang w:val="en-SG"/>
-        </w:rPr>
-        <w:t>Bước 1</w:t>
-      </w:r>
-      <w:r>
-        <w:rPr>
-          <w:rFonts w:asciiTheme="majorHAnsi" w:hAnsiTheme="majorHAnsi" w:cstheme="majorHAnsi"/>
-          <w:sz w:val="26"/>
-          <w:szCs w:val="26"/>
-          <w:lang w:val="en-SG"/>
-        </w:rPr>
-        <w:t xml:space="preserve">: </w:t>
-      </w:r>
-      <w:r>
-        <w:rPr>
-          <w:rFonts w:asciiTheme="majorHAnsi" w:hAnsiTheme="majorHAnsi" w:cstheme="majorHAnsi"/>
-          <w:sz w:val="26"/>
-          <w:szCs w:val="26"/>
-        </w:rPr>
-        <w:t xml:space="preserve">Khách hàng mua vé tại quầy. Nếu có chương trình khuyến mãi, khách hàng có thể </w:t>
-      </w:r>
-      <w:r>
-        <w:rPr>
-          <w:rFonts w:asciiTheme="majorHAnsi" w:hAnsiTheme="majorHAnsi" w:cstheme="majorHAnsi"/>
-          <w:sz w:val="26"/>
-          <w:szCs w:val="26"/>
-        </w:rPr>
-        <w:t>áp dụng</w:t>
-      </w:r>
-      <w:r>
-        <w:rPr>
-          <w:rFonts w:asciiTheme="majorHAnsi" w:hAnsiTheme="majorHAnsi" w:cstheme="majorHAnsi"/>
-          <w:sz w:val="26"/>
-          <w:szCs w:val="26"/>
-        </w:rPr>
-        <w:t xml:space="preserve"> ưu đãi khi thanh toán.</w:t>
-      </w:r>
-    </w:p>
-    <w:p>
-      <w:pPr>
-        <w:rPr>
-          <w:rFonts w:asciiTheme="majorHAnsi" w:hAnsiTheme="majorHAnsi" w:cstheme="majorHAnsi"/>
-          <w:sz w:val="26"/>
-          <w:szCs w:val="26"/>
-          <w:lang w:val="en-SG"/>
-        </w:rPr>
-      </w:pPr>
-      <w:r>
-        <w:rPr>
-          <w:rFonts w:asciiTheme="majorHAnsi" w:hAnsiTheme="majorHAnsi" w:cstheme="majorHAnsi"/>
-          <w:b/>
-          <w:bCs/>
-          <w:sz w:val="26"/>
-          <w:szCs w:val="26"/>
-          <w:lang w:val="en-SG"/>
-        </w:rPr>
-        <w:t>Bước 2</w:t>
-      </w:r>
-      <w:r>
-        <w:rPr>
-          <w:rFonts w:asciiTheme="majorHAnsi" w:hAnsiTheme="majorHAnsi" w:cstheme="majorHAnsi"/>
-          <w:sz w:val="26"/>
-          <w:szCs w:val="26"/>
-          <w:lang w:val="en-SG"/>
-        </w:rPr>
-        <w:t xml:space="preserve">: </w:t>
-      </w:r>
-      <w:r>
-        <w:rPr>
-          <w:rFonts w:asciiTheme="majorHAnsi" w:hAnsiTheme="majorHAnsi" w:cstheme="majorHAnsi"/>
-          <w:sz w:val="26"/>
-          <w:szCs w:val="26"/>
-        </w:rPr>
-        <w:t>Nhân viên bán vé hoặc hệ thống sẽ kiểm tra chương trình khuyến mãi hiện có và áp dụng cho khách hàng</w:t>
-      </w:r>
-      <w:r>
-        <w:rPr>
-          <w:rFonts w:asciiTheme="majorHAnsi" w:hAnsiTheme="majorHAnsi" w:cstheme="majorHAnsi"/>
-          <w:sz w:val="26"/>
-          <w:szCs w:val="26"/>
-          <w:lang w:val="en-SG"/>
-        </w:rPr>
-        <w:t>.</w:t>
-      </w:r>
-    </w:p>
-    <w:p>
-      <w:pPr>
-        <w:rPr>
-          <w:rFonts w:asciiTheme="majorHAnsi" w:hAnsiTheme="majorHAnsi" w:cstheme="majorHAnsi"/>
-          <w:sz w:val="26"/>
-          <w:szCs w:val="26"/>
-        </w:rPr>
-      </w:pPr>
-      <w:r>
-        <w:rPr>
-          <w:rFonts w:asciiTheme="majorHAnsi" w:hAnsiTheme="majorHAnsi" w:cstheme="majorHAnsi"/>
-          <w:b/>
-          <w:bCs/>
-          <w:sz w:val="26"/>
-          <w:szCs w:val="26"/>
-          <w:lang w:val="en-SG"/>
-        </w:rPr>
-        <w:lastRenderedPageBreak/>
-        <w:t>Bước 3</w:t>
-      </w:r>
-      <w:r>
-        <w:rPr>
-          <w:rFonts w:asciiTheme="majorHAnsi" w:hAnsiTheme="majorHAnsi" w:cstheme="majorHAnsi"/>
-          <w:sz w:val="26"/>
-          <w:szCs w:val="26"/>
-          <w:lang w:val="en-SG"/>
-        </w:rPr>
-        <w:t xml:space="preserve">: </w:t>
-      </w:r>
-      <w:r>
-        <w:rPr>
-          <w:rFonts w:asciiTheme="majorHAnsi" w:hAnsiTheme="majorHAnsi" w:cstheme="majorHAnsi"/>
-          <w:sz w:val="26"/>
-          <w:szCs w:val="26"/>
-        </w:rPr>
-        <w:t>Khách hàng thanh toán với số tiền đã được giảm giá hoặc nhận thêm dịch vụ khuyến mãi.</w:t>
-      </w:r>
-    </w:p>
-    <w:p>
-      <w:pPr>
-        <w:rPr>
-          <w:rFonts w:asciiTheme="majorHAnsi" w:hAnsiTheme="majorHAnsi" w:cstheme="majorHAnsi"/>
-          <w:b/>
-          <w:bCs/>
-          <w:sz w:val="26"/>
-          <w:szCs w:val="26"/>
-          <w:lang w:val="en-SG"/>
-        </w:rPr>
-      </w:pPr>
-      <w:r>
-        <w:rPr>
-          <w:rFonts w:asciiTheme="majorHAnsi" w:hAnsiTheme="majorHAnsi" w:cstheme="majorHAnsi"/>
-          <w:b/>
-          <w:bCs/>
-          <w:sz w:val="26"/>
-          <w:szCs w:val="26"/>
-        </w:rPr>
-        <w:t xml:space="preserve">Bước 4: </w:t>
-      </w:r>
-      <w:r>
-        <w:rPr>
-          <w:rFonts w:asciiTheme="majorHAnsi" w:hAnsiTheme="majorHAnsi" w:cstheme="majorHAnsi"/>
-          <w:sz w:val="26"/>
-          <w:szCs w:val="26"/>
-        </w:rPr>
-        <w:t>Sau khi nhận được ưu đãi, khách hàng sử dụng vé hoặc dịch vụ đã được áp dụng khuyến mãi, ví dụ như sử dụng ưu đãi khi mua thức ăn hoặc tham gia trò chơi</w:t>
-      </w:r>
-    </w:p>
-    <w:p>
-      <w:pPr>
-        <w:numPr>
-          <w:ilvl w:val="0"/>
-          <w:numId w:val="23"/>
-        </w:numPr>
-        <w:rPr>
-          <w:rFonts w:asciiTheme="majorHAnsi" w:hAnsiTheme="majorHAnsi" w:cstheme="majorHAnsi"/>
-          <w:sz w:val="26"/>
-          <w:szCs w:val="26"/>
-          <w:lang w:val="en-SG"/>
-        </w:rPr>
-      </w:pPr>
-      <w:r>
-        <w:rPr>
-          <w:rFonts w:asciiTheme="majorHAnsi" w:hAnsiTheme="majorHAnsi" w:cstheme="majorHAnsi"/>
-          <w:b/>
-          <w:bCs/>
-          <w:sz w:val="26"/>
-          <w:szCs w:val="26"/>
-          <w:lang w:val="en-SG"/>
-        </w:rPr>
-        <w:t>Nghiệp vụ liên quan</w:t>
-      </w:r>
-      <w:r>
-        <w:rPr>
-          <w:rFonts w:asciiTheme="majorHAnsi" w:hAnsiTheme="majorHAnsi" w:cstheme="majorHAnsi"/>
-          <w:sz w:val="26"/>
-          <w:szCs w:val="26"/>
-          <w:lang w:val="en-SG"/>
-        </w:rPr>
-        <w:t>:</w:t>
-      </w:r>
-    </w:p>
-    <w:p>
-      <w:pPr>
-        <w:numPr>
-          <w:ilvl w:val="1"/>
-          <w:numId w:val="23"/>
-        </w:numPr>
-        <w:rPr>
-          <w:rFonts w:asciiTheme="majorHAnsi" w:hAnsiTheme="majorHAnsi" w:cstheme="majorHAnsi"/>
-          <w:sz w:val="26"/>
-          <w:szCs w:val="26"/>
-          <w:lang w:val="en-SG"/>
-        </w:rPr>
-      </w:pPr>
-      <w:r>
-        <w:rPr>
-          <w:rFonts w:asciiTheme="majorHAnsi" w:hAnsiTheme="majorHAnsi" w:cstheme="majorHAnsi"/>
-          <w:sz w:val="26"/>
-          <w:szCs w:val="26"/>
-          <w:lang w:val="en-SG"/>
-        </w:rPr>
-        <w:t>Mua vé, mua thức ăn, thanh toán: Khuyến mãi thường được áp dụng trong các nghiệp vụ này để tăng cường trải nghiệm khách hàng.</w:t>
+        <w:rPr>
+          <w:rFonts w:asciiTheme="majorHAnsi" w:hAnsiTheme="majorHAnsi" w:cstheme="majorHAnsi"/>
+          <w:sz w:val="26"/>
+          <w:szCs w:val="26"/>
+          <w:lang w:val="en-SG"/>
+        </w:rPr>
+      </w:pPr>
+      <w:r>
+        <w:rPr>
+          <w:rFonts w:asciiTheme="majorHAnsi" w:hAnsiTheme="majorHAnsi" w:cstheme="majorHAnsi"/>
+          <w:sz w:val="26"/>
+          <w:szCs w:val="26"/>
+          <w:lang w:val="en-SG"/>
+        </w:rPr>
+        <w:t xml:space="preserve">Khi khách hàng đến quầy </w:t>
+      </w:r>
+      <w:r>
+        <w:rPr>
+          <w:rFonts w:asciiTheme="majorHAnsi" w:hAnsiTheme="majorHAnsi" w:cstheme="majorHAnsi"/>
+          <w:sz w:val="26"/>
+          <w:szCs w:val="26"/>
+          <w:lang w:val="en-SG"/>
+        </w:rPr>
+        <w:t>thu ngân</w:t>
+      </w:r>
+      <w:r>
+        <w:rPr>
+          <w:rFonts w:asciiTheme="majorHAnsi" w:hAnsiTheme="majorHAnsi" w:cstheme="majorHAnsi"/>
+          <w:sz w:val="26"/>
+          <w:szCs w:val="26"/>
+          <w:lang w:val="en-SG"/>
+        </w:rPr>
+        <w:t xml:space="preserve"> để mua vé, họ sẽ cung cấp thông tin liên quan đến chương trình khuyến mãi mà họ muốn áp dụng. Nhân viên </w:t>
+      </w:r>
+      <w:r>
+        <w:rPr>
+          <w:rFonts w:asciiTheme="majorHAnsi" w:hAnsiTheme="majorHAnsi" w:cstheme="majorHAnsi"/>
+          <w:sz w:val="26"/>
+          <w:szCs w:val="26"/>
+          <w:lang w:val="en-SG"/>
+        </w:rPr>
+        <w:t xml:space="preserve">thu ngân </w:t>
+      </w:r>
+      <w:r>
+        <w:rPr>
+          <w:rFonts w:asciiTheme="majorHAnsi" w:hAnsiTheme="majorHAnsi" w:cstheme="majorHAnsi"/>
+          <w:sz w:val="26"/>
+          <w:szCs w:val="26"/>
+          <w:lang w:val="en-SG"/>
+        </w:rPr>
+        <w:t>sẽ kiểm tra điều kiện áp dụng khuyến mãi như ngày khuyến mãi, loại vé, hoặc dịch vụ mà khuyến mãi đi kèm. Sau đó, hệ thống sẽ xác nhận và áp dụng mức giảm giá hoặc các quyền lợi khuyến mãi trực tiếp vào hóa đơn của khách hàng.</w:t>
+      </w:r>
+    </w:p>
+    <w:p>
+      <w:pPr>
+        <w:rPr>
+          <w:rFonts w:asciiTheme="majorHAnsi" w:hAnsiTheme="majorHAnsi" w:cstheme="majorHAnsi"/>
+          <w:sz w:val="26"/>
+          <w:szCs w:val="26"/>
+          <w:lang w:val="en-SG"/>
+        </w:rPr>
+      </w:pPr>
+      <w:r>
+        <w:rPr>
+          <w:rFonts w:asciiTheme="majorHAnsi" w:hAnsiTheme="majorHAnsi" w:cstheme="majorHAnsi"/>
+          <w:sz w:val="26"/>
+          <w:szCs w:val="26"/>
+          <w:lang w:val="en-SG"/>
+        </w:rPr>
+        <w:t>Nếu khách hàng đủ điều kiện để hưởng khuyến mãi, tổng giá trị thanh toán sẽ được điều chỉnh theo mức giảm giá đã quy định. Sau khi hoàn tất quá trình thanh toán với mức giá ưu đãi, hệ thống sẽ in vé và hóa đơn có áp dụng khuyến mãi, và khách hàng nhận vé để tham gia vào khu vui chơi.</w:t>
+      </w:r>
+    </w:p>
+    <w:p>
+      <w:pPr>
+        <w:rPr>
+          <w:rFonts w:asciiTheme="majorHAnsi" w:hAnsiTheme="majorHAnsi" w:cstheme="majorHAnsi"/>
+          <w:sz w:val="26"/>
+          <w:szCs w:val="26"/>
+          <w:lang w:val="en-SG"/>
+        </w:rPr>
+      </w:pPr>
+      <w:r>
+        <w:rPr>
+          <w:rFonts w:asciiTheme="majorHAnsi" w:hAnsiTheme="majorHAnsi" w:cstheme="majorHAnsi"/>
+          <w:sz w:val="26"/>
+          <w:szCs w:val="26"/>
+          <w:lang w:val="en-SG"/>
+        </w:rPr>
+        <w:t>Quy trình này không chỉ giúp khách hàng tiết kiệm chi phí mà còn góp phần thu hút thêm nhiều khách hàng quay trở lại với khu vui chơi thông qua những ưu đãi hấp dẫn, đồng thời nâng cao sự hài lòng của khách hàng.</w:t>
       </w:r>
     </w:p>
     <w:tbl>
@@ -10525,7 +8892,7 @@
                 <w:szCs w:val="26"/>
                 <w:lang w:val="en-SG"/>
               </w:rPr>
-              <w:t>2. Khách hàng cung cấp mã ưu đãi hoặc thông báo về chương trình khuyến mãi cho nhân viên bán vé hoặc nhân viên thu ngân trong quá trình thanh toán.</w:t>
+              <w:t>2. Khách hàng thông báo về chương trình khuyến mãi cho nhân viên bán vé hoặc nhân viên thu ngân trong quá trình thanh toán.</w:t>
             </w:r>
           </w:p>
           <w:p>
@@ -10567,6 +8934,7 @@
                 <w:szCs w:val="26"/>
                 <w:lang w:val="en-SG"/>
               </w:rPr>
+              <w:lastRenderedPageBreak/>
               <w:t>4. Nếu khuyến mãi hợp lệ, hệ thống hoặc nhân viên sẽ áp dụng giảm giá hoặc tặng thêm dịch vụ và thông báo cho khách hàng về số tiền cần thanh toán.</w:t>
             </w:r>
           </w:p>
@@ -10616,6 +8984,7 @@
                 <w:szCs w:val="26"/>
                 <w:lang w:val="en-SG"/>
               </w:rPr>
+              <w:lastRenderedPageBreak/>
               <w:t>Dòng thay thế</w:t>
             </w:r>
           </w:p>
@@ -10650,16 +9019,7 @@
                 <w:sz w:val="26"/>
                 <w:szCs w:val="26"/>
               </w:rPr>
-              <w:t xml:space="preserve">Tại bước 3, nếu chương trình khuyến mãi không hợp lệ hoặc đã hết hạn, hệ thống hoặc nhân viên sẽ thông báo cho khách hàng lý do </w:t>
-            </w:r>
-            <w:r>
-              <w:rPr>
-                <w:rFonts w:asciiTheme="majorHAnsi" w:hAnsiTheme="majorHAnsi" w:cstheme="majorHAnsi"/>
-                <w:sz w:val="26"/>
-                <w:szCs w:val="26"/>
-              </w:rPr>
-              <w:lastRenderedPageBreak/>
-              <w:t>không thể áp dụng khuyến mãi. Khách hàng có thể tiếp tục thanh toán theo giá gốc hoặc hủy giao dịch.</w:t>
+              <w:t>Tại bước 3, nếu chương trình khuyến mãi không hợp lệ hoặc đã hết hạn, hệ thống hoặc nhân viên sẽ thông báo cho khách hàng lý do không thể áp dụng khuyến mãi. Khách hàng có thể tiếp tục thanh toán theo giá gốc hoặc hủy giao dịch.</w:t>
             </w:r>
           </w:p>
         </w:tc>
@@ -10686,7 +9046,6 @@
           <w:szCs w:val="26"/>
           <w:lang w:val="en-SG"/>
         </w:rPr>
-        <w:lastRenderedPageBreak/>
         <w:t>5</w:t>
       </w:r>
       <w:r>
@@ -10725,339 +9084,117 @@
     </w:p>
     <w:p>
       <w:pPr>
-        <w:numPr>
-          <w:ilvl w:val="0"/>
-          <w:numId w:val="25"/>
-        </w:numPr>
-        <w:rPr>
-          <w:rFonts w:asciiTheme="majorHAnsi" w:hAnsiTheme="majorHAnsi" w:cstheme="majorHAnsi"/>
-          <w:sz w:val="26"/>
-          <w:szCs w:val="26"/>
-          <w:lang w:val="en-SG"/>
-        </w:rPr>
-      </w:pPr>
-      <w:r>
-        <w:rPr>
-          <w:rFonts w:asciiTheme="majorHAnsi" w:hAnsiTheme="majorHAnsi" w:cstheme="majorHAnsi"/>
-          <w:b/>
-          <w:bCs/>
-          <w:sz w:val="26"/>
-          <w:szCs w:val="26"/>
-          <w:lang w:val="en-SG"/>
-        </w:rPr>
-        <w:t>Khi nào thực hiện:</w:t>
-      </w:r>
-    </w:p>
-    <w:p>
-      <w:pPr>
-        <w:rPr>
-          <w:rFonts w:asciiTheme="majorHAnsi" w:hAnsiTheme="majorHAnsi" w:cstheme="majorHAnsi"/>
-          <w:sz w:val="26"/>
-          <w:szCs w:val="26"/>
-          <w:lang w:val="en-SG"/>
-        </w:rPr>
-      </w:pPr>
-      <w:r>
-        <w:rPr>
-          <w:rFonts w:asciiTheme="majorHAnsi" w:hAnsiTheme="majorHAnsi" w:cstheme="majorHAnsi"/>
-          <w:sz w:val="26"/>
-          <w:szCs w:val="26"/>
-        </w:rPr>
-        <w:t>Nghiệp vụ Thanh toán diễn ra khi khách hàng cần trả tiền cho các dịch vụ như mua vé, mua thức ăn, hoặc tham gia trò chơi bổ sung. Nhận ưu đãi, khuyến mãi được áp dụng trong trường hợp khách hàng có khuyến mãi khi thực hiện thanh toán.</w:t>
-      </w:r>
-    </w:p>
-    <w:p>
-      <w:pPr>
-        <w:numPr>
-          <w:ilvl w:val="0"/>
-          <w:numId w:val="25"/>
-        </w:numPr>
-        <w:rPr>
-          <w:rFonts w:asciiTheme="majorHAnsi" w:hAnsiTheme="majorHAnsi" w:cstheme="majorHAnsi"/>
-          <w:sz w:val="26"/>
-          <w:szCs w:val="26"/>
-          <w:lang w:val="en-SG"/>
-        </w:rPr>
-      </w:pPr>
-      <w:r>
-        <w:rPr>
-          <w:rFonts w:asciiTheme="majorHAnsi" w:hAnsiTheme="majorHAnsi" w:cstheme="majorHAnsi"/>
-          <w:b/>
-          <w:bCs/>
-          <w:sz w:val="26"/>
-          <w:szCs w:val="26"/>
-          <w:lang w:val="en-SG"/>
-        </w:rPr>
-        <w:t>Quy trình thực hiện:</w:t>
-      </w:r>
-    </w:p>
-    <w:p>
-      <w:pPr>
-        <w:rPr>
-          <w:rFonts w:asciiTheme="majorHAnsi" w:hAnsiTheme="majorHAnsi" w:cstheme="majorHAnsi"/>
-          <w:sz w:val="26"/>
-          <w:szCs w:val="26"/>
-          <w:lang w:val="en-SG"/>
-        </w:rPr>
-      </w:pPr>
-      <w:r>
-        <w:rPr>
-          <w:rFonts w:asciiTheme="majorHAnsi" w:hAnsiTheme="majorHAnsi" w:cstheme="majorHAnsi"/>
-          <w:b/>
-          <w:bCs/>
-          <w:sz w:val="26"/>
-          <w:szCs w:val="26"/>
-          <w:lang w:val="en-SG"/>
-        </w:rPr>
-        <w:t>Bước 1</w:t>
-      </w:r>
-      <w:r>
-        <w:rPr>
-          <w:rFonts w:asciiTheme="majorHAnsi" w:hAnsiTheme="majorHAnsi" w:cstheme="majorHAnsi"/>
-          <w:sz w:val="26"/>
-          <w:szCs w:val="26"/>
-          <w:lang w:val="en-SG"/>
-        </w:rPr>
-        <w:t>: Khách hàng lựa chọn dịch vụ cần thanh toán (mua vé, mua thức ăn, tham gia trò chơi).</w:t>
-      </w:r>
-    </w:p>
-    <w:p>
-      <w:pPr>
-        <w:rPr>
-          <w:rFonts w:asciiTheme="majorHAnsi" w:hAnsiTheme="majorHAnsi" w:cstheme="majorHAnsi"/>
-          <w:sz w:val="26"/>
-          <w:szCs w:val="26"/>
-          <w:lang w:val="en-SG"/>
-        </w:rPr>
-      </w:pPr>
-      <w:r>
-        <w:rPr>
-          <w:rFonts w:asciiTheme="majorHAnsi" w:hAnsiTheme="majorHAnsi" w:cstheme="majorHAnsi"/>
-          <w:b/>
-          <w:bCs/>
-          <w:sz w:val="26"/>
-          <w:szCs w:val="26"/>
-          <w:lang w:val="en-SG"/>
-        </w:rPr>
-        <w:t>Bước 2</w:t>
-      </w:r>
-      <w:r>
-        <w:rPr>
-          <w:rFonts w:asciiTheme="majorHAnsi" w:hAnsiTheme="majorHAnsi" w:cstheme="majorHAnsi"/>
-          <w:sz w:val="26"/>
-          <w:szCs w:val="26"/>
-          <w:lang w:val="en-SG"/>
-        </w:rPr>
-        <w:t>: Nếu có ưu đãi hoặc khuyến mãi, khách hàng cung cấp mã hoặc chương trình khuyến mãi hiện có.</w:t>
-      </w:r>
-    </w:p>
-    <w:p>
-      <w:pPr>
-        <w:rPr>
-          <w:rFonts w:asciiTheme="majorHAnsi" w:hAnsiTheme="majorHAnsi" w:cstheme="majorHAnsi"/>
-          <w:sz w:val="26"/>
-          <w:szCs w:val="26"/>
-          <w:lang w:val="en-SG"/>
-        </w:rPr>
-      </w:pPr>
-      <w:r>
-        <w:rPr>
-          <w:rFonts w:asciiTheme="majorHAnsi" w:hAnsiTheme="majorHAnsi" w:cstheme="majorHAnsi"/>
-          <w:b/>
-          <w:bCs/>
-          <w:sz w:val="26"/>
-          <w:szCs w:val="26"/>
-          <w:lang w:val="en-SG"/>
-        </w:rPr>
-        <w:t>Bước 3</w:t>
-      </w:r>
-      <w:r>
-        <w:rPr>
-          <w:rFonts w:asciiTheme="majorHAnsi" w:hAnsiTheme="majorHAnsi" w:cstheme="majorHAnsi"/>
-          <w:sz w:val="26"/>
-          <w:szCs w:val="26"/>
-          <w:lang w:val="en-SG"/>
-        </w:rPr>
-        <w:t>: Nhân viên hoặc hệ thống kiểm tra và xác nhận mã khuyến mãi/ưu đãi.</w:t>
-      </w:r>
-    </w:p>
-    <w:p>
-      <w:pPr>
-        <w:rPr>
-          <w:rFonts w:asciiTheme="majorHAnsi" w:hAnsiTheme="majorHAnsi" w:cstheme="majorHAnsi"/>
-          <w:sz w:val="26"/>
-          <w:szCs w:val="26"/>
-          <w:lang w:val="en-SG"/>
-        </w:rPr>
-      </w:pPr>
-      <w:r>
-        <w:rPr>
-          <w:rFonts w:asciiTheme="majorHAnsi" w:hAnsiTheme="majorHAnsi" w:cstheme="majorHAnsi"/>
-          <w:b/>
-          <w:bCs/>
-          <w:sz w:val="26"/>
-          <w:szCs w:val="26"/>
-          <w:lang w:val="en-SG"/>
-        </w:rPr>
-        <w:t>Bước 4</w:t>
-      </w:r>
-      <w:r>
-        <w:rPr>
-          <w:rFonts w:asciiTheme="majorHAnsi" w:hAnsiTheme="majorHAnsi" w:cstheme="majorHAnsi"/>
-          <w:sz w:val="26"/>
-          <w:szCs w:val="26"/>
-          <w:lang w:val="en-SG"/>
-        </w:rPr>
-        <w:t>: Khách hàng tiến hành thanh toán (tiền mặt hoặc chuyển khoản), sau khi đã áp dụng ưu đãi/khuyến mãi nếu hợp lệ.</w:t>
-      </w:r>
-    </w:p>
-    <w:p>
-      <w:pPr>
-        <w:rPr>
-          <w:rFonts w:asciiTheme="majorHAnsi" w:hAnsiTheme="majorHAnsi" w:cstheme="majorHAnsi"/>
-          <w:sz w:val="26"/>
-          <w:szCs w:val="26"/>
-          <w:lang w:val="en-SG"/>
-        </w:rPr>
-      </w:pPr>
-      <w:r>
-        <w:rPr>
-          <w:rFonts w:asciiTheme="majorHAnsi" w:hAnsiTheme="majorHAnsi" w:cstheme="majorHAnsi"/>
-          <w:b/>
-          <w:bCs/>
-          <w:sz w:val="26"/>
-          <w:szCs w:val="26"/>
-          <w:lang w:val="en-SG"/>
-        </w:rPr>
-        <w:t>Bước 5</w:t>
-      </w:r>
-      <w:r>
-        <w:rPr>
-          <w:rFonts w:asciiTheme="majorHAnsi" w:hAnsiTheme="majorHAnsi" w:cstheme="majorHAnsi"/>
-          <w:sz w:val="26"/>
-          <w:szCs w:val="26"/>
-          <w:lang w:val="en-SG"/>
-        </w:rPr>
-        <w:t>: Sau khi thanh toán thành công, khách hàng nhận hóa đơn hoặc vé và sử dụng dịch vụ đã thanh toán.</w:t>
-      </w:r>
-    </w:p>
-    <w:p>
-      <w:pPr>
-        <w:pStyle w:val="ListParagraph"/>
-        <w:numPr>
-          <w:ilvl w:val="0"/>
-          <w:numId w:val="27"/>
-        </w:numPr>
-        <w:rPr>
-          <w:rFonts w:asciiTheme="majorHAnsi" w:hAnsiTheme="majorHAnsi" w:cstheme="majorHAnsi"/>
-          <w:sz w:val="26"/>
-          <w:szCs w:val="26"/>
-          <w:lang w:val="en-SG"/>
-        </w:rPr>
-      </w:pPr>
-      <w:r>
-        <w:rPr>
-          <w:rFonts w:asciiTheme="majorHAnsi" w:hAnsiTheme="majorHAnsi" w:cstheme="majorHAnsi"/>
-          <w:b/>
-          <w:bCs/>
-          <w:sz w:val="26"/>
-          <w:szCs w:val="26"/>
-          <w:lang w:val="en-SG"/>
-        </w:rPr>
-        <w:t>Nghiệp vụ liên quan</w:t>
-      </w:r>
-      <w:r>
-        <w:rPr>
-          <w:rFonts w:asciiTheme="majorHAnsi" w:hAnsiTheme="majorHAnsi" w:cstheme="majorHAnsi"/>
-          <w:sz w:val="26"/>
-          <w:szCs w:val="26"/>
-          <w:lang w:val="en-SG"/>
-        </w:rPr>
-        <w:t>:</w:t>
-      </w:r>
-    </w:p>
-    <w:p>
-      <w:pPr>
-        <w:numPr>
-          <w:ilvl w:val="1"/>
-          <w:numId w:val="25"/>
-        </w:numPr>
-        <w:rPr>
-          <w:rFonts w:asciiTheme="majorHAnsi" w:hAnsiTheme="majorHAnsi" w:cstheme="majorHAnsi"/>
-          <w:sz w:val="26"/>
-          <w:szCs w:val="26"/>
-          <w:lang w:val="en-SG"/>
-        </w:rPr>
-      </w:pPr>
-      <w:r>
-        <w:rPr>
-          <w:rFonts w:asciiTheme="majorHAnsi" w:hAnsiTheme="majorHAnsi" w:cstheme="majorHAnsi"/>
-          <w:sz w:val="26"/>
-          <w:szCs w:val="26"/>
-          <w:lang w:val="en-SG"/>
-        </w:rPr>
-        <w:t>Mua vé: Khi khách hàng mua vé vào khu vui chơi, thanh toán bao gồm cả việc kiểm tra và áp dụng khuyến mãi nếu có.</w:t>
-      </w:r>
-    </w:p>
-    <w:p>
-      <w:pPr>
-        <w:numPr>
-          <w:ilvl w:val="1"/>
-          <w:numId w:val="25"/>
-        </w:numPr>
-        <w:rPr>
-          <w:rFonts w:asciiTheme="majorHAnsi" w:hAnsiTheme="majorHAnsi" w:cstheme="majorHAnsi"/>
-          <w:sz w:val="26"/>
-          <w:szCs w:val="26"/>
-          <w:lang w:val="en-SG"/>
-        </w:rPr>
-      </w:pPr>
-      <w:r>
-        <w:rPr>
-          <w:rFonts w:asciiTheme="majorHAnsi" w:hAnsiTheme="majorHAnsi" w:cstheme="majorHAnsi"/>
-          <w:sz w:val="26"/>
-          <w:szCs w:val="26"/>
-          <w:lang w:val="en-SG"/>
-        </w:rPr>
-        <w:t>Mua thức ăn: Nếu khách hàng mua thức ăn, quá trình thanh toán cũng có thể bao gồm việc áp dụng ưu đãi nếu có khuyến mãi liên quan.</w:t>
-      </w:r>
-    </w:p>
-    <w:p>
-      <w:pPr>
-        <w:numPr>
-          <w:ilvl w:val="1"/>
-          <w:numId w:val="25"/>
-        </w:numPr>
-        <w:rPr>
-          <w:rFonts w:asciiTheme="majorHAnsi" w:hAnsiTheme="majorHAnsi" w:cstheme="majorHAnsi"/>
-          <w:lang w:val="en-SG"/>
-        </w:rPr>
-      </w:pPr>
-      <w:r>
-        <w:rPr>
-          <w:rFonts w:asciiTheme="majorHAnsi" w:hAnsiTheme="majorHAnsi" w:cstheme="majorHAnsi"/>
-          <w:sz w:val="26"/>
-          <w:szCs w:val="26"/>
-          <w:lang w:val="en-SG"/>
-        </w:rPr>
-        <w:t>Tham gia trò chơi: Nếu khách hàng tham gia các trò chơi bổ sung có tính phí, ưu đãi và khuyến mãi có thể được áp dụng trong quá trình thanh toán.</w:t>
-      </w:r>
-    </w:p>
-    <w:p>
-      <w:pPr>
-        <w:rPr>
-          <w:rFonts w:asciiTheme="majorHAnsi" w:hAnsiTheme="majorHAnsi" w:cstheme="majorHAnsi"/>
-          <w:lang w:val="en-SG"/>
-        </w:rPr>
-      </w:pPr>
-    </w:p>
-    <w:p>
-      <w:pPr>
-        <w:rPr>
-          <w:rFonts w:asciiTheme="majorHAnsi" w:hAnsiTheme="majorHAnsi" w:cstheme="majorHAnsi"/>
-          <w:lang w:val="en-SG"/>
-        </w:rPr>
-      </w:pPr>
+        <w:rPr>
+          <w:rFonts w:asciiTheme="majorHAnsi" w:hAnsiTheme="majorHAnsi" w:cstheme="majorHAnsi"/>
+          <w:sz w:val="26"/>
+          <w:szCs w:val="26"/>
+          <w:lang w:val="en-SG"/>
+        </w:rPr>
+      </w:pPr>
+      <w:r>
+        <w:rPr>
+          <w:rFonts w:asciiTheme="majorHAnsi" w:hAnsiTheme="majorHAnsi" w:cstheme="majorHAnsi"/>
+          <w:sz w:val="26"/>
+          <w:szCs w:val="26"/>
+          <w:lang w:val="en-SG"/>
+        </w:rPr>
+        <w:t>Quy trình thanh toán bắt đầu khi khách hàng quyết định hoàn tất giao dịch sau khi đã chọn loại vé hoặc dịch vụ tại khu vui chơi. Sau khi chọn xong vé vào cổng (vé thường, vé combo, hoặc vé dịch vụ bổ sung) hoặc các sản phẩm khác như đồ ăn, nước uống, khách hàng sẽ tiến hành thanh toán tại quầy thu ngân.</w:t>
+      </w:r>
+    </w:p>
+    <w:p>
+      <w:pPr>
+        <w:rPr>
+          <w:rFonts w:asciiTheme="majorHAnsi" w:hAnsiTheme="majorHAnsi" w:cstheme="majorHAnsi"/>
+          <w:sz w:val="26"/>
+          <w:szCs w:val="26"/>
+          <w:lang w:val="en-SG"/>
+        </w:rPr>
+      </w:pPr>
+      <w:r>
+        <w:rPr>
+          <w:rFonts w:asciiTheme="majorHAnsi" w:hAnsiTheme="majorHAnsi" w:cstheme="majorHAnsi"/>
+          <w:sz w:val="26"/>
+          <w:szCs w:val="26"/>
+          <w:lang w:val="en-SG"/>
+        </w:rPr>
+        <w:t>Khách hàng sẽ được cung cấp các tùy chọn thanh toán linh hoạt như tiền mặt, thẻ tín dụng</w:t>
+      </w:r>
+      <w:r>
+        <w:rPr>
+          <w:rFonts w:asciiTheme="majorHAnsi" w:hAnsiTheme="majorHAnsi" w:cstheme="majorHAnsi"/>
+          <w:sz w:val="26"/>
+          <w:szCs w:val="26"/>
+          <w:lang w:val="en-SG"/>
+        </w:rPr>
+        <w:t xml:space="preserve">. </w:t>
+      </w:r>
+      <w:r>
+        <w:rPr>
+          <w:rFonts w:asciiTheme="majorHAnsi" w:hAnsiTheme="majorHAnsi" w:cstheme="majorHAnsi"/>
+          <w:sz w:val="26"/>
+          <w:szCs w:val="26"/>
+          <w:lang w:val="en-SG"/>
+        </w:rPr>
+        <w:t>Nhân viên thu ngân sẽ nhập thông tin giao dịch vào hệ thống, bao gồm các loại vé hoặc dịch vụ mà khách hàng đã chọn và bất kỳ ưu đãi, khuyến mãi nào có thể áp dụng.</w:t>
+      </w:r>
+    </w:p>
+    <w:p>
+      <w:pPr>
+        <w:rPr>
+          <w:rFonts w:asciiTheme="majorHAnsi" w:hAnsiTheme="majorHAnsi" w:cstheme="majorHAnsi"/>
+          <w:sz w:val="26"/>
+          <w:szCs w:val="26"/>
+          <w:lang w:val="en-SG"/>
+        </w:rPr>
+      </w:pPr>
+      <w:r>
+        <w:rPr>
+          <w:rFonts w:asciiTheme="majorHAnsi" w:hAnsiTheme="majorHAnsi" w:cstheme="majorHAnsi"/>
+          <w:sz w:val="26"/>
+          <w:szCs w:val="26"/>
+          <w:lang w:val="en-SG"/>
+        </w:rPr>
+        <w:t>Hệ thống sẽ tính toán tổng số tiền phải trả, bao gồm cả thuế và các khoản giảm giá nếu có. Nhân viên thu ngân sau đó sẽ xác nhận với khách hàng về số tiền cần thanh toán. Nếu khách hàng chọn thanh toán bằng tiền mặt, nhân viên sẽ nhận tiền và hoàn lại tiền thừa (nếu có). Trong trường hợp thanh toán bằng thẻ tín dụng hoặc ví điện tử, khách hàng sẽ sử dụng máy POS để thực hiện giao dịch.</w:t>
+      </w:r>
+    </w:p>
+    <w:p>
+      <w:pPr>
+        <w:rPr>
+          <w:rFonts w:asciiTheme="majorHAnsi" w:hAnsiTheme="majorHAnsi" w:cstheme="majorHAnsi"/>
+          <w:sz w:val="26"/>
+          <w:szCs w:val="26"/>
+          <w:lang w:val="en-SG"/>
+        </w:rPr>
+      </w:pPr>
+      <w:r>
+        <w:rPr>
+          <w:rFonts w:asciiTheme="majorHAnsi" w:hAnsiTheme="majorHAnsi" w:cstheme="majorHAnsi"/>
+          <w:sz w:val="26"/>
+          <w:szCs w:val="26"/>
+          <w:lang w:val="en-SG"/>
+        </w:rPr>
+        <w:t>Sau khi thanh toán thành công, hệ thống sẽ in vé hoặc hóa đơn, đồng thời cung cấp cho khách hàng. Vé có thể bao gồm các thông tin như số vé, loại vé, thời gian sử dụng và các điều kiện khác liên quan đến vé hoặc dịch vụ. Khách hàng sẽ nhận vé và hóa đơn để tiến hành sử dụng dịch vụ tại khu vui chơi.</w:t>
+      </w:r>
+    </w:p>
+    <w:p>
+      <w:pPr>
+        <w:rPr>
+          <w:rFonts w:asciiTheme="majorHAnsi" w:hAnsiTheme="majorHAnsi" w:cstheme="majorHAnsi"/>
+          <w:sz w:val="26"/>
+          <w:szCs w:val="26"/>
+          <w:lang w:val="en-SG"/>
+        </w:rPr>
+      </w:pPr>
+      <w:r>
+        <w:rPr>
+          <w:rFonts w:asciiTheme="majorHAnsi" w:hAnsiTheme="majorHAnsi" w:cstheme="majorHAnsi"/>
+          <w:sz w:val="26"/>
+          <w:szCs w:val="26"/>
+          <w:lang w:val="en-SG"/>
+        </w:rPr>
+        <w:lastRenderedPageBreak/>
+        <w:t>Quy trình thanh toán được thiết kế đơn giản và hiệu quả, giúp khách hàng có trải nghiệm thuận tiện khi giao dịch và đảm bảo rằng các thông tin thanh toán, hóa đơn đều được lưu trữ chính xác trong hệ thống quản lý của khu vui chơi.</w:t>
+      </w:r>
     </w:p>
     <w:tbl>
       <w:tblPr>
@@ -11093,7 +9230,6 @@
                 <w:szCs w:val="26"/>
                 <w:lang w:val="en-SG"/>
               </w:rPr>
-              <w:lastRenderedPageBreak/>
               <w:t>Tên use case</w:t>
             </w:r>
           </w:p>
@@ -11170,10 +9306,12 @@
               <w:tblLook w:val="04A0" w:firstRow="1" w:lastRow="0" w:firstColumn="1" w:lastColumn="0" w:noHBand="0" w:noVBand="1"/>
             </w:tblPr>
             <w:tblGrid>
-              <w:gridCol w:w="96"/>
+              <w:gridCol w:w="7059"/>
+              <w:gridCol w:w="45"/>
             </w:tblGrid>
             <w:tr>
               <w:trPr>
+                <w:gridAfter w:val="1"/>
                 <w:tblCellSpacing w:w="15" w:type="dxa"/>
               </w:trPr>
               <w:tc>
@@ -11195,34 +9333,6 @@
                 </w:p>
               </w:tc>
             </w:tr>
-          </w:tbl>
-          <w:p>
-            <w:pPr>
-              <w:ind w:firstLine="0"/>
-              <w:rPr>
-                <w:rFonts w:asciiTheme="majorHAnsi" w:hAnsiTheme="majorHAnsi" w:cstheme="majorHAnsi"/>
-                <w:vanish/>
-                <w:sz w:val="26"/>
-                <w:szCs w:val="26"/>
-                <w:lang w:val="en-SG"/>
-              </w:rPr>
-            </w:pPr>
-          </w:p>
-          <w:tbl>
-            <w:tblPr>
-              <w:tblW w:w="0" w:type="auto"/>
-              <w:tblCellSpacing w:w="15" w:type="dxa"/>
-              <w:tblCellMar>
-                <w:top w:w="15" w:type="dxa"/>
-                <w:left w:w="15" w:type="dxa"/>
-                <w:bottom w:w="15" w:type="dxa"/>
-                <w:right w:w="15" w:type="dxa"/>
-              </w:tblCellMar>
-              <w:tblLook w:val="04A0" w:firstRow="1" w:lastRow="0" w:firstColumn="1" w:lastColumn="0" w:noHBand="0" w:noVBand="1"/>
-            </w:tblPr>
-            <w:tblGrid>
-              <w:gridCol w:w="7104"/>
-            </w:tblGrid>
             <w:tr>
               <w:trPr>
                 <w:tblCellSpacing w:w="15" w:type="dxa"/>
@@ -11230,6 +9340,7 @@
               <w:tc>
                 <w:tcPr>
                   <w:tcW w:w="0" w:type="auto"/>
+                  <w:gridSpan w:val="2"/>
                   <w:vAlign w:val="center"/>
                   <w:hideMark/>
                 </w:tcPr>
@@ -11246,10 +9357,12 @@
                     <w:tblLook w:val="04A0" w:firstRow="1" w:lastRow="0" w:firstColumn="1" w:lastColumn="0" w:noHBand="0" w:noVBand="1"/>
                   </w:tblPr>
                   <w:tblGrid>
-                    <w:gridCol w:w="96"/>
+                    <w:gridCol w:w="6969"/>
+                    <w:gridCol w:w="45"/>
                   </w:tblGrid>
                   <w:tr>
                     <w:trPr>
+                      <w:gridAfter w:val="1"/>
                       <w:tblCellSpacing w:w="15" w:type="dxa"/>
                     </w:trPr>
                     <w:tc>
@@ -11271,34 +9384,6 @@
                       </w:p>
                     </w:tc>
                   </w:tr>
-                </w:tbl>
-                <w:p>
-                  <w:pPr>
-                    <w:ind w:firstLine="0"/>
-                    <w:rPr>
-                      <w:rFonts w:asciiTheme="majorHAnsi" w:hAnsiTheme="majorHAnsi" w:cstheme="majorHAnsi"/>
-                      <w:vanish/>
-                      <w:sz w:val="26"/>
-                      <w:szCs w:val="26"/>
-                      <w:lang w:val="en-SG"/>
-                    </w:rPr>
-                  </w:pPr>
-                </w:p>
-                <w:tbl>
-                  <w:tblPr>
-                    <w:tblW w:w="0" w:type="auto"/>
-                    <w:tblCellSpacing w:w="15" w:type="dxa"/>
-                    <w:tblCellMar>
-                      <w:top w:w="15" w:type="dxa"/>
-                      <w:left w:w="15" w:type="dxa"/>
-                      <w:bottom w:w="15" w:type="dxa"/>
-                      <w:right w:w="15" w:type="dxa"/>
-                    </w:tblCellMar>
-                    <w:tblLook w:val="04A0" w:firstRow="1" w:lastRow="0" w:firstColumn="1" w:lastColumn="0" w:noHBand="0" w:noVBand="1"/>
-                  </w:tblPr>
-                  <w:tblGrid>
-                    <w:gridCol w:w="7014"/>
-                  </w:tblGrid>
                   <w:tr>
                     <w:trPr>
                       <w:tblCellSpacing w:w="15" w:type="dxa"/>
@@ -11306,6 +9391,7 @@
                     <w:tc>
                       <w:tcPr>
                         <w:tcW w:w="0" w:type="auto"/>
+                        <w:gridSpan w:val="2"/>
                         <w:vAlign w:val="center"/>
                         <w:hideMark/>
                       </w:tcPr>
@@ -11322,10 +9408,12 @@
                           <w:tblLook w:val="04A0" w:firstRow="1" w:lastRow="0" w:firstColumn="1" w:lastColumn="0" w:noHBand="0" w:noVBand="1"/>
                         </w:tblPr>
                         <w:tblGrid>
-                          <w:gridCol w:w="96"/>
+                          <w:gridCol w:w="6879"/>
+                          <w:gridCol w:w="45"/>
                         </w:tblGrid>
                         <w:tr>
                           <w:trPr>
+                            <w:gridAfter w:val="1"/>
                             <w:tblCellSpacing w:w="15" w:type="dxa"/>
                           </w:trPr>
                           <w:tc>
@@ -11348,35 +9436,6 @@
                             </w:p>
                           </w:tc>
                         </w:tr>
-                      </w:tbl>
-                      <w:p>
-                        <w:pPr>
-                          <w:ind w:firstLine="0"/>
-                          <w:jc w:val="left"/>
-                          <w:rPr>
-                            <w:rFonts w:asciiTheme="majorHAnsi" w:hAnsiTheme="majorHAnsi" w:cstheme="majorHAnsi"/>
-                            <w:vanish/>
-                            <w:sz w:val="26"/>
-                            <w:szCs w:val="26"/>
-                            <w:lang w:val="en-SG"/>
-                          </w:rPr>
-                        </w:pPr>
-                      </w:p>
-                      <w:tbl>
-                        <w:tblPr>
-                          <w:tblW w:w="0" w:type="auto"/>
-                          <w:tblCellSpacing w:w="15" w:type="dxa"/>
-                          <w:tblCellMar>
-                            <w:top w:w="15" w:type="dxa"/>
-                            <w:left w:w="15" w:type="dxa"/>
-                            <w:bottom w:w="15" w:type="dxa"/>
-                            <w:right w:w="15" w:type="dxa"/>
-                          </w:tblCellMar>
-                          <w:tblLook w:val="04A0" w:firstRow="1" w:lastRow="0" w:firstColumn="1" w:lastColumn="0" w:noHBand="0" w:noVBand="1"/>
-                        </w:tblPr>
-                        <w:tblGrid>
-                          <w:gridCol w:w="6924"/>
-                        </w:tblGrid>
                         <w:tr>
                           <w:trPr>
                             <w:tblCellSpacing w:w="15" w:type="dxa"/>
@@ -11384,6 +9443,7 @@
                           <w:tc>
                             <w:tcPr>
                               <w:tcW w:w="0" w:type="auto"/>
+                              <w:gridSpan w:val="2"/>
                               <w:vAlign w:val="center"/>
                               <w:hideMark/>
                             </w:tcPr>
@@ -11519,7 +9579,7 @@
                 <w:szCs w:val="26"/>
               </w:rPr>
               <w:br/>
-              <w:t>2. Nhân viên hoặc hệ thống xác nhận tổng số tiền cần thanh toán.</w:t>
+              <w:t>2. Nhân viên tổng số tiền cần thanh toán.</w:t>
             </w:r>
             <w:r>
               <w:rPr>
@@ -11590,7 +9650,7 @@
                 <w:sz w:val="26"/>
                 <w:szCs w:val="26"/>
               </w:rPr>
-              <w:t>- Tại bước 2, nếu khách hàng có mã giảm giá hoặc tham gia chương trình ưu đãi, hệ thống sẽ kiểm tra mã và tự động điều chỉnh tổng số tiền cần thanh toán trước khi khách hàng thực hiện thanh toán.</w:t>
+              <w:t>- Tại bước 2, nếu khách hàng có tham gia chương trình ưu đãi, hệ thống sẽ kiểm tra mã và tự động điều chỉnh tổng số tiền cần thanh toán trước khi khách hàng thực hiện thanh toán.</w:t>
             </w:r>
           </w:p>
         </w:tc>
@@ -11650,7 +9710,18 @@
           <w:szCs w:val="26"/>
           <w:lang w:val="en-SG"/>
         </w:rPr>
-        <w:t>Cung cấp thực phẫm</w:t>
+        <w:t>Cung cấp thực ph</w:t>
+      </w:r>
+      <w:r>
+        <w:rPr>
+          <w:rFonts w:asciiTheme="majorHAnsi" w:hAnsiTheme="majorHAnsi" w:cstheme="majorHAnsi"/>
+          <w:b/>
+          <w:bCs/>
+          <w:sz w:val="26"/>
+          <w:szCs w:val="26"/>
+          <w:lang w:val="en-SG"/>
+        </w:rPr>
+        <w:t>ẩm</w:t>
       </w:r>
     </w:p>
     <w:p>
@@ -11665,7 +9736,7 @@
           <w:rFonts w:cstheme="majorHAnsi"/>
         </w:rPr>
       </w:pPr>
-      <w:bookmarkStart w:id="10" w:name="_Toc180190867"/>
+      <w:bookmarkStart w:id="9" w:name="_Toc180190867"/>
       <w:r>
         <w:rPr>
           <w:rFonts w:cstheme="majorHAnsi"/>
@@ -11700,7 +9771,7 @@
         </w:rPr>
         <w:t>UC Cung cấp trò chơi</w:t>
       </w:r>
-      <w:bookmarkEnd w:id="10"/>
+      <w:bookmarkEnd w:id="9"/>
     </w:p>
     <w:p>
       <w:pPr>
@@ -11770,7 +9841,7 @@
           <w:rFonts w:asciiTheme="majorHAnsi" w:hAnsiTheme="majorHAnsi" w:cstheme="majorHAnsi"/>
         </w:rPr>
       </w:pPr>
-      <w:bookmarkStart w:id="11" w:name="_Toc180190868"/>
+      <w:bookmarkStart w:id="10" w:name="_Toc180190868"/>
       <w:r>
         <w:rPr>
           <w:rFonts w:asciiTheme="majorHAnsi" w:hAnsiTheme="majorHAnsi" w:cstheme="majorHAnsi"/>
@@ -11784,7 +9855,7 @@
         </w:rPr>
         <w:t xml:space="preserve"> Mua thức ăn</w:t>
       </w:r>
-      <w:bookmarkEnd w:id="11"/>
+      <w:bookmarkEnd w:id="10"/>
     </w:p>
     <w:p>
       <w:pPr>
@@ -11854,7 +9925,7 @@
           <w:rFonts w:asciiTheme="majorHAnsi" w:hAnsiTheme="majorHAnsi" w:cstheme="majorHAnsi"/>
         </w:rPr>
       </w:pPr>
-      <w:bookmarkStart w:id="12" w:name="_Toc180190869"/>
+      <w:bookmarkStart w:id="11" w:name="_Toc180190869"/>
       <w:r>
         <w:rPr>
           <w:rFonts w:asciiTheme="majorHAnsi" w:hAnsiTheme="majorHAnsi" w:cstheme="majorHAnsi"/>
@@ -11868,7 +9939,7 @@
         </w:rPr>
         <w:t xml:space="preserve"> Mua vé</w:t>
       </w:r>
-      <w:bookmarkEnd w:id="12"/>
+      <w:bookmarkEnd w:id="11"/>
     </w:p>
     <w:p>
       <w:pPr>
@@ -11931,7 +10002,7 @@
           <w:rFonts w:asciiTheme="majorHAnsi" w:hAnsiTheme="majorHAnsi" w:cstheme="majorHAnsi"/>
         </w:rPr>
       </w:pPr>
-      <w:bookmarkStart w:id="13" w:name="_Toc180190870"/>
+      <w:bookmarkStart w:id="12" w:name="_Toc180190870"/>
       <w:r>
         <w:rPr>
           <w:rFonts w:asciiTheme="majorHAnsi" w:hAnsiTheme="majorHAnsi" w:cstheme="majorHAnsi"/>
@@ -11945,7 +10016,7 @@
         </w:rPr>
         <w:t xml:space="preserve"> Thanh toán</w:t>
       </w:r>
-      <w:bookmarkEnd w:id="13"/>
+      <w:bookmarkEnd w:id="12"/>
     </w:p>
     <w:p>
       <w:pPr>
@@ -12008,7 +10079,7 @@
           <w:rFonts w:asciiTheme="majorHAnsi" w:hAnsiTheme="majorHAnsi" w:cstheme="majorHAnsi"/>
         </w:rPr>
       </w:pPr>
-      <w:bookmarkStart w:id="14" w:name="_Toc180190871"/>
+      <w:bookmarkStart w:id="13" w:name="_Toc180190871"/>
       <w:r>
         <w:rPr>
           <w:rFonts w:asciiTheme="majorHAnsi" w:hAnsiTheme="majorHAnsi" w:cstheme="majorHAnsi"/>
@@ -12034,7 +10105,7 @@
         </w:rPr>
         <w:t xml:space="preserve"> ưu đãi, khuyến mãi</w:t>
       </w:r>
-      <w:bookmarkEnd w:id="14"/>
+      <w:bookmarkEnd w:id="13"/>
     </w:p>
     <w:p>
       <w:pPr>
@@ -12096,7 +10167,7 @@
           <w:rFonts w:cstheme="majorHAnsi"/>
         </w:rPr>
       </w:pPr>
-      <w:bookmarkStart w:id="15" w:name="_Toc180190872"/>
+      <w:bookmarkStart w:id="14" w:name="_Toc180190872"/>
       <w:r>
         <w:rPr>
           <w:rFonts w:cstheme="majorHAnsi"/>
@@ -12110,7 +10181,7 @@
         </w:rPr>
         <w:t>Sơ đồ usecase hệ thống</w:t>
       </w:r>
-      <w:bookmarkEnd w:id="15"/>
+      <w:bookmarkEnd w:id="14"/>
     </w:p>
     <w:p>
       <w:pPr>
@@ -12171,7 +10242,7 @@
           <w:rFonts w:cstheme="majorHAnsi"/>
         </w:rPr>
       </w:pPr>
-      <w:bookmarkStart w:id="16" w:name="_Toc180190873"/>
+      <w:bookmarkStart w:id="15" w:name="_Toc180190873"/>
       <w:r>
         <w:rPr>
           <w:rFonts w:cstheme="majorHAnsi"/>
@@ -12184,7 +10255,7 @@
         </w:rPr>
         <w:t>tuần tự</w:t>
       </w:r>
-      <w:bookmarkEnd w:id="16"/>
+      <w:bookmarkEnd w:id="15"/>
     </w:p>
     <w:p>
       <w:pPr>
@@ -12199,7 +10270,7 @@
           <w:szCs w:val="26"/>
         </w:rPr>
       </w:pPr>
-      <w:bookmarkStart w:id="17" w:name="_Toc180190874"/>
+      <w:bookmarkStart w:id="16" w:name="_Toc180190874"/>
       <w:r>
         <w:rPr>
           <w:rFonts w:asciiTheme="majorHAnsi" w:hAnsiTheme="majorHAnsi" w:cstheme="majorHAnsi"/>
@@ -12208,7 +10279,7 @@
         </w:rPr>
         <w:t>UC Quản lý trò chơi</w:t>
       </w:r>
-      <w:bookmarkEnd w:id="17"/>
+      <w:bookmarkEnd w:id="16"/>
     </w:p>
     <w:p>
       <w:pPr>
@@ -13113,7 +11184,7 @@
           <w:szCs w:val="26"/>
         </w:rPr>
       </w:pPr>
-      <w:bookmarkStart w:id="18" w:name="_Toc180190875"/>
+      <w:bookmarkStart w:id="17" w:name="_Toc180190875"/>
       <w:r>
         <w:rPr>
           <w:rFonts w:asciiTheme="majorHAnsi" w:hAnsiTheme="majorHAnsi" w:cstheme="majorHAnsi"/>
@@ -13122,7 +11193,7 @@
         </w:rPr>
         <w:t>UC Quản lý thực phẩm</w:t>
       </w:r>
-      <w:bookmarkEnd w:id="18"/>
+      <w:bookmarkEnd w:id="17"/>
     </w:p>
     <w:p>
       <w:pPr>
@@ -14027,7 +12098,7 @@
           <w:szCs w:val="26"/>
         </w:rPr>
       </w:pPr>
-      <w:bookmarkStart w:id="19" w:name="_Toc180190876"/>
+      <w:bookmarkStart w:id="18" w:name="_Toc180190876"/>
       <w:r>
         <w:rPr>
           <w:rFonts w:asciiTheme="majorHAnsi" w:hAnsiTheme="majorHAnsi" w:cstheme="majorHAnsi"/>
@@ -14036,7 +12107,7 @@
         </w:rPr>
         <w:t>UC Bán thức ăn</w:t>
       </w:r>
-      <w:bookmarkEnd w:id="19"/>
+      <w:bookmarkEnd w:id="18"/>
     </w:p>
     <w:p>
       <w:pPr>
@@ -14755,7 +12826,7 @@
           <w:szCs w:val="26"/>
         </w:rPr>
       </w:pPr>
-      <w:bookmarkStart w:id="20" w:name="_Toc180190877"/>
+      <w:bookmarkStart w:id="19" w:name="_Toc180190877"/>
       <w:r>
         <w:rPr>
           <w:rFonts w:asciiTheme="majorHAnsi" w:hAnsiTheme="majorHAnsi" w:cstheme="majorHAnsi"/>
@@ -14764,7 +12835,7 @@
         </w:rPr>
         <w:t>UC Tạo báo cáo thống kê</w:t>
       </w:r>
-      <w:bookmarkEnd w:id="20"/>
+      <w:bookmarkEnd w:id="19"/>
     </w:p>
     <w:p>
       <w:pPr>
@@ -15393,7 +13464,7 @@
           <w:lang w:val="en-SG"/>
         </w:rPr>
       </w:pPr>
-      <w:bookmarkStart w:id="21" w:name="_Toc180190878"/>
+      <w:bookmarkStart w:id="20" w:name="_Toc180190878"/>
       <w:r>
         <w:rPr>
           <w:rFonts w:asciiTheme="majorHAnsi" w:hAnsiTheme="majorHAnsi" w:cstheme="majorHAnsi"/>
@@ -15403,7 +13474,7 @@
         </w:rPr>
         <w:t>UC Loại trò chơi</w:t>
       </w:r>
-      <w:bookmarkEnd w:id="21"/>
+      <w:bookmarkEnd w:id="20"/>
     </w:p>
     <w:p>
       <w:pPr>
@@ -15747,7 +13818,7 @@
           <w:lang w:val="en-SG"/>
         </w:rPr>
       </w:pPr>
-      <w:bookmarkStart w:id="22" w:name="_Toc180190879"/>
+      <w:bookmarkStart w:id="21" w:name="_Toc180190879"/>
       <w:r>
         <w:rPr>
           <w:rFonts w:asciiTheme="majorHAnsi" w:hAnsiTheme="majorHAnsi" w:cstheme="majorHAnsi"/>
@@ -15758,7 +13829,7 @@
         <w:lastRenderedPageBreak/>
         <w:t>UC Quản lý nhân viên</w:t>
       </w:r>
-      <w:bookmarkEnd w:id="22"/>
+      <w:bookmarkEnd w:id="21"/>
     </w:p>
     <w:p>
       <w:pPr>
@@ -16121,7 +14192,7 @@
           <w:lang w:val="en-SG"/>
         </w:rPr>
       </w:pPr>
-      <w:bookmarkStart w:id="23" w:name="_Toc180190880"/>
+      <w:bookmarkStart w:id="22" w:name="_Toc180190880"/>
       <w:r>
         <w:rPr>
           <w:rFonts w:asciiTheme="majorHAnsi" w:hAnsiTheme="majorHAnsi" w:cstheme="majorHAnsi"/>
@@ -16188,7 +14259,7 @@
         </w:rPr>
         <w:t>UC Quản lý khách hàng</w:t>
       </w:r>
-      <w:bookmarkEnd w:id="23"/>
+      <w:bookmarkEnd w:id="22"/>
     </w:p>
     <w:p>
       <w:pPr>
@@ -16204,7 +14275,7 @@
           <w:lang w:val="en-SG"/>
         </w:rPr>
       </w:pPr>
-      <w:bookmarkStart w:id="24" w:name="_Toc180190881"/>
+      <w:bookmarkStart w:id="23" w:name="_Toc180190881"/>
       <w:r>
         <w:rPr>
           <w:rFonts w:asciiTheme="majorHAnsi" w:hAnsiTheme="majorHAnsi" w:cstheme="majorHAnsi"/>
@@ -16215,7 +14286,7 @@
         <w:lastRenderedPageBreak/>
         <w:t>UC Quản lý hóa đơn</w:t>
       </w:r>
-      <w:bookmarkEnd w:id="24"/>
+      <w:bookmarkEnd w:id="23"/>
     </w:p>
     <w:p>
       <w:pPr>
@@ -16291,7 +14362,7 @@
           <w:lang w:val="en-SG"/>
         </w:rPr>
       </w:pPr>
-      <w:bookmarkStart w:id="25" w:name="_Toc180190882"/>
+      <w:bookmarkStart w:id="24" w:name="_Toc180190882"/>
       <w:r>
         <w:rPr>
           <w:rFonts w:asciiTheme="majorHAnsi" w:hAnsiTheme="majorHAnsi" w:cstheme="majorHAnsi"/>
@@ -16302,7 +14373,7 @@
         <w:lastRenderedPageBreak/>
         <w:t>UC Thanh toán</w:t>
       </w:r>
-      <w:bookmarkEnd w:id="25"/>
+      <w:bookmarkEnd w:id="24"/>
     </w:p>
     <w:p>
       <w:pPr>
@@ -16386,7 +14457,7 @@
           <w:lang w:val="en-SG"/>
         </w:rPr>
       </w:pPr>
-      <w:bookmarkStart w:id="26" w:name="_Toc180190883"/>
+      <w:bookmarkStart w:id="25" w:name="_Toc180190883"/>
       <w:r>
         <w:rPr>
           <w:rFonts w:asciiTheme="majorHAnsi" w:hAnsiTheme="majorHAnsi" w:cstheme="majorHAnsi"/>
@@ -16396,7 +14467,7 @@
         </w:rPr>
         <w:t>UC Bán vé</w:t>
       </w:r>
-      <w:bookmarkEnd w:id="26"/>
+      <w:bookmarkEnd w:id="25"/>
     </w:p>
     <w:p>
       <w:pPr>
@@ -17185,7 +15256,7 @@
           <w:lang w:val="en-SG"/>
         </w:rPr>
       </w:pPr>
-      <w:bookmarkStart w:id="27" w:name="_Toc180190884"/>
+      <w:bookmarkStart w:id="26" w:name="_Toc180190884"/>
       <w:r>
         <w:rPr>
           <w:rFonts w:asciiTheme="majorHAnsi" w:hAnsiTheme="majorHAnsi" w:cstheme="majorHAnsi"/>
@@ -17195,7 +15266,7 @@
         </w:rPr>
         <w:t>UC Quản lý đặt vé</w:t>
       </w:r>
-      <w:bookmarkEnd w:id="27"/>
+      <w:bookmarkEnd w:id="26"/>
     </w:p>
     <w:p>
       <w:pPr>
@@ -17896,7 +15967,7 @@
           <w:lang w:val="en-SG"/>
         </w:rPr>
       </w:pPr>
-      <w:bookmarkStart w:id="28" w:name="_Toc180190885"/>
+      <w:bookmarkStart w:id="27" w:name="_Toc180190885"/>
       <w:r>
         <w:rPr>
           <w:rFonts w:asciiTheme="majorHAnsi" w:hAnsiTheme="majorHAnsi" w:cstheme="majorHAnsi"/>
@@ -17907,7 +15978,7 @@
         <w:lastRenderedPageBreak/>
         <w:t>UC Quản lý khuyến mãi</w:t>
       </w:r>
-      <w:bookmarkEnd w:id="28"/>
+      <w:bookmarkEnd w:id="27"/>
     </w:p>
     <w:p>
       <w:pPr>
@@ -18684,7 +16755,7 @@
           <w:lang w:val="en-SG"/>
         </w:rPr>
       </w:pPr>
-      <w:bookmarkStart w:id="29" w:name="_Toc180190886"/>
+      <w:bookmarkStart w:id="28" w:name="_Toc180190886"/>
       <w:r>
         <w:rPr>
           <w:rFonts w:asciiTheme="majorHAnsi" w:hAnsiTheme="majorHAnsi" w:cstheme="majorHAnsi"/>
@@ -18695,7 +16766,7 @@
         <w:lastRenderedPageBreak/>
         <w:t>UC Quản lý vé</w:t>
       </w:r>
-      <w:bookmarkEnd w:id="29"/>
+      <w:bookmarkEnd w:id="28"/>
     </w:p>
     <w:p>
       <w:pPr>
@@ -19551,7 +17622,7 @@
           <w:lang w:val="vi-VN"/>
         </w:rPr>
       </w:pPr>
-      <w:bookmarkStart w:id="30" w:name="_Toc180190887"/>
+      <w:bookmarkStart w:id="29" w:name="_Toc180190887"/>
       <w:r>
         <w:rPr>
           <w:rFonts w:eastAsia="Arial" w:cstheme="majorHAnsi"/>
@@ -19559,7 +17630,7 @@
         </w:rPr>
         <w:t>CHƯƠNG 2. PHÂN TÍCH ĐỀ TÀI</w:t>
       </w:r>
-      <w:bookmarkEnd w:id="30"/>
+      <w:bookmarkEnd w:id="29"/>
     </w:p>
     <w:p>
       <w:pPr>
@@ -19606,22 +17677,22 @@
           <w:rFonts w:cstheme="majorHAnsi"/>
         </w:rPr>
       </w:pPr>
-      <w:bookmarkStart w:id="31" w:name="_Toc177657298"/>
-      <w:bookmarkStart w:id="32" w:name="_Toc180190888"/>
+      <w:bookmarkStart w:id="30" w:name="_Toc177657298"/>
+      <w:bookmarkStart w:id="31" w:name="_Toc180190888"/>
       <w:r>
         <w:rPr>
           <w:rFonts w:eastAsia="Arial" w:cstheme="majorHAnsi"/>
         </w:rPr>
         <w:t xml:space="preserve">CHƯƠNG 3. </w:t>
       </w:r>
+      <w:bookmarkEnd w:id="30"/>
+      <w:r>
+        <w:rPr>
+          <w:rFonts w:eastAsia="Arial" w:cstheme="majorHAnsi"/>
+        </w:rPr>
+        <w:t>THIẾT KẾ</w:t>
+      </w:r>
       <w:bookmarkEnd w:id="31"/>
-      <w:r>
-        <w:rPr>
-          <w:rFonts w:eastAsia="Arial" w:cstheme="majorHAnsi"/>
-        </w:rPr>
-        <w:t>THIẾT KẾ</w:t>
-      </w:r>
-      <w:bookmarkEnd w:id="32"/>
     </w:p>
     <w:p>
       <w:pPr>
@@ -19651,14 +17722,14 @@
           <w:rFonts w:eastAsia="Arial" w:cstheme="majorHAnsi"/>
         </w:rPr>
       </w:pPr>
-      <w:bookmarkStart w:id="33" w:name="_Toc180190889"/>
+      <w:bookmarkStart w:id="32" w:name="_Toc180190889"/>
       <w:r>
         <w:rPr>
           <w:rFonts w:eastAsia="Arial" w:cstheme="majorHAnsi"/>
         </w:rPr>
         <w:t>CHƯƠNG 4. HIỆN THỰC</w:t>
       </w:r>
-      <w:bookmarkEnd w:id="33"/>
+      <w:bookmarkEnd w:id="32"/>
     </w:p>
     <w:p>
       <w:pPr>
@@ -19689,8 +17760,8 @@
           <w:lang w:val="nb-NO"/>
         </w:rPr>
       </w:pPr>
-      <w:bookmarkStart w:id="34" w:name="_Toc177657309"/>
-      <w:bookmarkStart w:id="35" w:name="_Toc180190890"/>
+      <w:bookmarkStart w:id="33" w:name="_Toc177657309"/>
+      <w:bookmarkStart w:id="34" w:name="_Toc180190890"/>
       <w:r>
         <w:rPr>
           <w:rFonts w:eastAsia="Arial" w:cstheme="majorHAnsi"/>
@@ -19698,8 +17769,8 @@
         </w:rPr>
         <w:t>CHƯƠNG 5. KẾT LUẬN VÀ ĐỊNH HƯỚNG PHÁT TRIỂN</w:t>
       </w:r>
+      <w:bookmarkEnd w:id="33"/>
       <w:bookmarkEnd w:id="34"/>
-      <w:bookmarkEnd w:id="35"/>
     </w:p>
     <w:p>
       <w:pPr>
@@ -19726,8 +17797,8 @@
           <w:lang w:val="nb-NO"/>
         </w:rPr>
       </w:pPr>
-      <w:bookmarkStart w:id="36" w:name="_Toc177657310"/>
-      <w:bookmarkStart w:id="37" w:name="_Toc180190891"/>
+      <w:bookmarkStart w:id="35" w:name="_Toc177657310"/>
+      <w:bookmarkStart w:id="36" w:name="_Toc180190891"/>
       <w:r>
         <w:rPr>
           <w:rFonts w:eastAsia="Arial" w:cstheme="majorHAnsi"/>
@@ -19736,8 +17807,8 @@
         <w:lastRenderedPageBreak/>
         <w:t>CHƯƠNG 6. TÀI LIỆU THAM KHẢO</w:t>
       </w:r>
+      <w:bookmarkEnd w:id="35"/>
       <w:bookmarkEnd w:id="36"/>
-      <w:bookmarkEnd w:id="37"/>
     </w:p>
     <w:p>
       <w:pPr>
@@ -19766,8 +17837,8 @@
           <w:lang w:val="nb-NO"/>
         </w:rPr>
       </w:pPr>
-      <w:bookmarkStart w:id="38" w:name="_Toc177657311"/>
-      <w:bookmarkStart w:id="39" w:name="_Toc180190892"/>
+      <w:bookmarkStart w:id="37" w:name="_Toc177657311"/>
+      <w:bookmarkStart w:id="38" w:name="_Toc180190892"/>
       <w:r>
         <w:rPr>
           <w:rFonts w:eastAsia="Times New Roman" w:cstheme="majorHAnsi"/>
@@ -19776,8 +17847,8 @@
         </w:rPr>
         <w:t>CHƯƠNG 7. PHỤ LỤC</w:t>
       </w:r>
+      <w:bookmarkEnd w:id="37"/>
       <w:bookmarkEnd w:id="38"/>
-      <w:bookmarkEnd w:id="39"/>
     </w:p>
     <w:p>
       <w:pPr>

</xml_diff>